<commit_message>
Wrote out ideas, minor fixes
Tomorrow I'll hopefully be able to implement vehicles + make the code/server more stable.

(Next up are baking/heat, better workspaces, and cleaning/restructuring code. Then the game is as good as ready?)
</commit_message>
<xml_diff>
--- a/The Peerful Project.docx
+++ b/The Peerful Project.docx
@@ -18,587 +18,19 @@
           <w:szCs w:val="72"/>
           <w:lang w:val="en-US"/>
         </w:rPr>
-        <w:t>The Peerful Project</w:t>
-      </w:r>
-    </w:p>
-    <w:p>
-      <w:pPr>
-        <w:rPr>
-          <w:rFonts w:ascii="Raleway" w:hAnsi="Raleway"/>
-          <w:b/>
-          <w:bCs/>
-          <w:lang w:val="en-US"/>
-        </w:rPr>
-      </w:pPr>
-      <w:r>
-        <w:rPr>
-          <w:rFonts w:ascii="Raleway" w:hAnsi="Raleway"/>
-          <w:b/>
-          <w:bCs/>
-          <w:lang w:val="en-US"/>
-        </w:rPr>
-        <w:t>What’s the idea?</w:t>
-      </w:r>
-    </w:p>
-    <w:p>
-      <w:pPr>
-        <w:pStyle w:val="ListParagraph"/>
-        <w:numPr>
-          <w:ilvl w:val="0"/>
-          <w:numId w:val="1"/>
-        </w:numPr>
-        <w:rPr>
-          <w:rFonts w:ascii="Raleway" w:hAnsi="Raleway"/>
-          <w:lang w:val="en-US"/>
-        </w:rPr>
-      </w:pPr>
-      <w:r>
-        <w:rPr>
-          <w:rFonts w:ascii="Raleway" w:hAnsi="Raleway"/>
-          <w:lang w:val="en-US"/>
-        </w:rPr>
-        <w:t>Local multiplayer games (any number o</w:t>
-      </w:r>
-      <w:r>
-        <w:rPr>
-          <w:rFonts w:ascii="Raleway" w:hAnsi="Raleway"/>
-          <w:lang w:val="en-US"/>
-        </w:rPr>
-        <w:t>f players, perhaps even solo)</w:t>
-      </w:r>
-    </w:p>
-    <w:p>
-      <w:pPr>
-        <w:pStyle w:val="ListParagraph"/>
-        <w:numPr>
-          <w:ilvl w:val="0"/>
-          <w:numId w:val="1"/>
-        </w:numPr>
-        <w:rPr>
-          <w:rFonts w:ascii="Raleway" w:hAnsi="Raleway"/>
-          <w:lang w:val="en-US"/>
-        </w:rPr>
-      </w:pPr>
-      <w:r>
-        <w:rPr>
-          <w:rFonts w:ascii="Raleway" w:hAnsi="Raleway"/>
-          <w:lang w:val="en-US"/>
-        </w:rPr>
-        <w:t>Start the game on a computer (or some big screen) …</w:t>
-      </w:r>
-    </w:p>
-    <w:p>
-      <w:pPr>
-        <w:pStyle w:val="ListParagraph"/>
-        <w:numPr>
-          <w:ilvl w:val="0"/>
-          <w:numId w:val="1"/>
-        </w:numPr>
-        <w:rPr>
-          <w:rFonts w:ascii="Raleway" w:hAnsi="Raleway"/>
-          <w:lang w:val="en-US"/>
-        </w:rPr>
-      </w:pPr>
-      <w:r>
-        <w:rPr>
-          <w:rFonts w:ascii="Raleway" w:hAnsi="Raleway"/>
-          <w:lang w:val="en-US"/>
-        </w:rPr>
-        <w:t>… connect and play completely via your smartphone!</w:t>
-      </w:r>
-    </w:p>
-    <w:p>
-      <w:pPr>
-        <w:pStyle w:val="ListParagraph"/>
-        <w:numPr>
-          <w:ilvl w:val="0"/>
-          <w:numId w:val="1"/>
-        </w:numPr>
-        <w:rPr>
-          <w:rFonts w:ascii="Raleway" w:hAnsi="Raleway"/>
-          <w:lang w:val="en-US"/>
-        </w:rPr>
-      </w:pPr>
-      <w:r>
-        <w:rPr>
-          <w:rFonts w:ascii="Raleway" w:hAnsi="Raleway"/>
-          <w:lang w:val="en-US"/>
-        </w:rPr>
-        <w:t>The computer is the host (and the ultimate boss when it comes to game decisions and game logic), smartphones literally function like if you had plugged a joypad into the computer.</w:t>
-      </w:r>
-    </w:p>
-    <w:p>
-      <w:pPr>
-        <w:rPr>
-          <w:rFonts w:ascii="Raleway" w:hAnsi="Raleway"/>
-          <w:b/>
-          <w:bCs/>
-          <w:lang w:val="en-US"/>
-        </w:rPr>
-      </w:pPr>
-    </w:p>
-    <w:p>
-      <w:pPr>
-        <w:rPr>
-          <w:rFonts w:ascii="Raleway" w:hAnsi="Raleway"/>
-          <w:lang w:val="en-US"/>
-        </w:rPr>
-      </w:pPr>
-      <w:r>
-        <w:rPr>
-          <w:rFonts w:ascii="Raleway" w:hAnsi="Raleway"/>
-          <w:b/>
-          <w:bCs/>
-          <w:lang w:val="en-US"/>
-        </w:rPr>
-        <w:t>What’s the technology?</w:t>
-      </w:r>
-    </w:p>
-    <w:p>
-      <w:pPr>
-        <w:pStyle w:val="ListParagraph"/>
-        <w:numPr>
-          <w:ilvl w:val="0"/>
-          <w:numId w:val="2"/>
-        </w:numPr>
-        <w:rPr>
-          <w:rFonts w:ascii="Raleway" w:hAnsi="Raleway"/>
-          <w:lang w:val="en-US"/>
-        </w:rPr>
-      </w:pPr>
-      <w:r>
-        <w:rPr>
-          <w:rFonts w:ascii="Raleway" w:hAnsi="Raleway"/>
-          <w:lang w:val="en-US"/>
-        </w:rPr>
-        <w:t>The game uses standard website code (HTML, CSS, JavaScript) for the mobile interface and most of the computer setup.</w:t>
-      </w:r>
-    </w:p>
-    <w:p>
-      <w:pPr>
-        <w:pStyle w:val="ListParagraph"/>
-        <w:numPr>
-          <w:ilvl w:val="0"/>
-          <w:numId w:val="2"/>
-        </w:numPr>
-        <w:rPr>
-          <w:rFonts w:ascii="Raleway" w:hAnsi="Raleway"/>
-          <w:lang w:val="en-US"/>
-        </w:rPr>
-      </w:pPr>
-      <w:r>
-        <w:rPr>
-          <w:rFonts w:ascii="Raleway" w:hAnsi="Raleway"/>
-          <w:lang w:val="en-US"/>
-        </w:rPr>
-        <w:t xml:space="preserve">It uses </w:t>
-      </w:r>
-      <w:r>
-        <w:rPr>
-          <w:rFonts w:ascii="Raleway" w:hAnsi="Raleway"/>
-          <w:b/>
-          <w:bCs/>
-          <w:lang w:val="en-US"/>
-        </w:rPr>
-        <w:t>Phaser.io</w:t>
-      </w:r>
-      <w:r>
-        <w:rPr>
-          <w:rFonts w:ascii="Raleway" w:hAnsi="Raleway"/>
-          <w:lang w:val="en-US"/>
-        </w:rPr>
-        <w:t xml:space="preserve"> (version 3) for the actual game and drawing stuff.</w:t>
-      </w:r>
-    </w:p>
-    <w:p>
-      <w:pPr>
-        <w:pStyle w:val="ListParagraph"/>
-        <w:numPr>
-          <w:ilvl w:val="0"/>
-          <w:numId w:val="2"/>
-        </w:numPr>
-        <w:rPr>
-          <w:rFonts w:ascii="Raleway" w:hAnsi="Raleway"/>
-          <w:lang w:val="en-US"/>
-        </w:rPr>
-      </w:pPr>
-      <w:r>
-        <w:rPr>
-          <w:rFonts w:ascii="Raleway" w:hAnsi="Raleway"/>
-          <w:lang w:val="en-US"/>
-        </w:rPr>
-        <w:t xml:space="preserve">It uses Peer-to-Peer connections (using </w:t>
-      </w:r>
-      <w:r>
-        <w:rPr>
-          <w:rFonts w:ascii="Raleway" w:hAnsi="Raleway"/>
-          <w:b/>
-          <w:bCs/>
-          <w:lang w:val="en-US"/>
-        </w:rPr>
-        <w:t>simple-peer</w:t>
-      </w:r>
-      <w:r>
-        <w:rPr>
-          <w:rFonts w:ascii="Raleway" w:hAnsi="Raleway"/>
-          <w:lang w:val="en-US"/>
-        </w:rPr>
-        <w:t xml:space="preserve"> from feross) for </w:t>
-      </w:r>
-      <w:r>
-        <w:rPr>
-          <w:rFonts w:ascii="Raleway" w:hAnsi="Raleway"/>
-          <w:i/>
-          <w:iCs/>
-          <w:lang w:val="en-US"/>
-        </w:rPr>
-        <w:t>all</w:t>
-      </w:r>
-      <w:r>
-        <w:rPr>
-          <w:rFonts w:ascii="Raleway" w:hAnsi="Raleway"/>
-          <w:lang w:val="en-US"/>
-        </w:rPr>
-        <w:t xml:space="preserve"> signals. Especially if you’re in the same room (on the same Wi-Fi network), this is so fast that you won’t notice any delay.</w:t>
-      </w:r>
-    </w:p>
-    <w:p>
-      <w:pPr>
-        <w:pStyle w:val="ListParagraph"/>
-        <w:numPr>
-          <w:ilvl w:val="0"/>
-          <w:numId w:val="2"/>
-        </w:numPr>
-        <w:rPr>
-          <w:rFonts w:ascii="Raleway" w:hAnsi="Raleway"/>
-          <w:lang w:val="en-US"/>
-        </w:rPr>
-      </w:pPr>
-      <w:r>
-        <w:rPr>
-          <w:rFonts w:ascii="Raleway" w:hAnsi="Raleway"/>
-          <w:lang w:val="en-US"/>
-        </w:rPr>
-        <w:t xml:space="preserve">It uses a default (very simple) </w:t>
-      </w:r>
-      <w:r>
-        <w:rPr>
-          <w:rFonts w:ascii="Raleway" w:hAnsi="Raleway"/>
-          <w:b/>
-          <w:bCs/>
-          <w:lang w:val="en-US"/>
-        </w:rPr>
-        <w:t>Websocket</w:t>
-      </w:r>
-      <w:r>
-        <w:rPr>
-          <w:rFonts w:ascii="Raleway" w:hAnsi="Raleway"/>
-          <w:b/>
-          <w:bCs/>
-          <w:lang w:val="en-US"/>
-        </w:rPr>
-        <w:t xml:space="preserve"> </w:t>
-      </w:r>
-      <w:r>
-        <w:rPr>
-          <w:rFonts w:ascii="Raleway" w:hAnsi="Raleway"/>
-          <w:b/>
-          <w:bCs/>
-          <w:lang w:val="en-US"/>
-        </w:rPr>
-        <w:t>Server</w:t>
-      </w:r>
-      <w:r>
-        <w:rPr>
-          <w:rFonts w:ascii="Raleway" w:hAnsi="Raleway"/>
-          <w:lang w:val="en-US"/>
-        </w:rPr>
-        <w:t xml:space="preserve"> (made with </w:t>
-      </w:r>
-      <w:r>
-        <w:rPr>
-          <w:rFonts w:ascii="Raleway" w:hAnsi="Raleway"/>
-          <w:b/>
-          <w:bCs/>
-          <w:lang w:val="en-US"/>
-        </w:rPr>
-        <w:t>Node.js</w:t>
-      </w:r>
-      <w:r>
-        <w:rPr>
-          <w:rFonts w:ascii="Raleway" w:hAnsi="Raleway"/>
-          <w:lang w:val="en-US"/>
-        </w:rPr>
-        <w:t xml:space="preserve">) for the </w:t>
-      </w:r>
-      <w:r>
-        <w:rPr>
-          <w:rFonts w:ascii="Raleway" w:hAnsi="Raleway"/>
-          <w:i/>
-          <w:iCs/>
-          <w:lang w:val="en-US"/>
-        </w:rPr>
-        <w:t>signaling</w:t>
-      </w:r>
-      <w:r>
-        <w:rPr>
-          <w:rFonts w:ascii="Raleway" w:hAnsi="Raleway"/>
-          <w:lang w:val="en-US"/>
-        </w:rPr>
-        <w:t>. In other words: to make sure people can easily connect their phone with the computer and do a handshake. (It’s also used to serve the game files themselves, but that’s a relatively simple and trivial task.)</w:t>
-      </w:r>
-    </w:p>
-    <w:p>
-      <w:pPr>
-        <w:rPr>
-          <w:rFonts w:ascii="Raleway" w:hAnsi="Raleway"/>
-          <w:lang w:val="en-US"/>
-        </w:rPr>
-      </w:pPr>
-    </w:p>
-    <w:p>
-      <w:pPr>
-        <w:rPr>
-          <w:rFonts w:ascii="Raleway" w:hAnsi="Raleway"/>
-          <w:lang w:val="en-US"/>
-        </w:rPr>
-      </w:pPr>
-      <w:r>
-        <w:rPr>
-          <w:rFonts w:ascii="Raleway" w:hAnsi="Raleway"/>
-          <w:b/>
-          <w:bCs/>
-          <w:lang w:val="en-US"/>
-        </w:rPr>
-        <w:t>Why is this fun?</w:t>
-      </w:r>
-    </w:p>
-    <w:p>
-      <w:pPr>
-        <w:pStyle w:val="ListParagraph"/>
-        <w:numPr>
-          <w:ilvl w:val="0"/>
-          <w:numId w:val="3"/>
-        </w:numPr>
-        <w:rPr>
-          <w:rFonts w:ascii="Raleway" w:hAnsi="Raleway"/>
-          <w:lang w:val="en-US"/>
-        </w:rPr>
-      </w:pPr>
-      <w:r>
-        <w:rPr>
-          <w:rFonts w:ascii="Raleway" w:hAnsi="Raleway"/>
-          <w:lang w:val="en-US"/>
-        </w:rPr>
-        <w:t xml:space="preserve">It easily supports </w:t>
-      </w:r>
-      <w:r>
-        <w:rPr>
-          <w:rFonts w:ascii="Raleway" w:hAnsi="Raleway"/>
-          <w:i/>
-          <w:iCs/>
-          <w:lang w:val="en-US"/>
-        </w:rPr>
-        <w:t>any</w:t>
-      </w:r>
-      <w:r>
-        <w:rPr>
-          <w:rFonts w:ascii="Raleway" w:hAnsi="Raleway"/>
-          <w:lang w:val="en-US"/>
-        </w:rPr>
-        <w:t xml:space="preserve"> player count. And, (local) multiplayer is by far the best way to play games.</w:t>
-      </w:r>
-    </w:p>
-    <w:p>
-      <w:pPr>
-        <w:pStyle w:val="ListParagraph"/>
-        <w:numPr>
-          <w:ilvl w:val="0"/>
-          <w:numId w:val="3"/>
-        </w:numPr>
-        <w:rPr>
-          <w:rFonts w:ascii="Raleway" w:hAnsi="Raleway"/>
-          <w:lang w:val="en-US"/>
-        </w:rPr>
-      </w:pPr>
-      <w:r>
-        <w:rPr>
-          <w:rFonts w:ascii="Raleway" w:hAnsi="Raleway"/>
-          <w:lang w:val="en-US"/>
-        </w:rPr>
-        <w:t xml:space="preserve">You do not need to buy any controllers, or play together on a cramped keyboard, or set up </w:t>
-      </w:r>
-      <w:r>
-        <w:rPr>
-          <w:rFonts w:ascii="Raleway" w:hAnsi="Raleway"/>
-          <w:i/>
-          <w:iCs/>
-          <w:lang w:val="en-US"/>
-        </w:rPr>
-        <w:t>anything</w:t>
-      </w:r>
-      <w:r>
-        <w:rPr>
-          <w:rFonts w:ascii="Raleway" w:hAnsi="Raleway"/>
-          <w:lang w:val="en-US"/>
-        </w:rPr>
-        <w:t>. Go to the website, click play, boom you’re playing.</w:t>
-      </w:r>
-    </w:p>
-    <w:p>
-      <w:pPr>
-        <w:pStyle w:val="ListParagraph"/>
-        <w:numPr>
-          <w:ilvl w:val="0"/>
-          <w:numId w:val="3"/>
-        </w:numPr>
-        <w:rPr>
-          <w:rFonts w:ascii="Raleway" w:hAnsi="Raleway"/>
-          <w:lang w:val="en-US"/>
-        </w:rPr>
-      </w:pPr>
-      <w:r>
-        <w:rPr>
-          <w:rFonts w:ascii="Raleway" w:hAnsi="Raleway"/>
-          <w:lang w:val="en-US"/>
-        </w:rPr>
-        <w:t>It supports any platform that has been updated to something close to modern standards. In most cases, this means all computers will do, and smartphones that are 5-10 years old should barely make the cut.</w:t>
-      </w:r>
-    </w:p>
-    <w:p>
-      <w:pPr>
-        <w:pStyle w:val="ListParagraph"/>
-        <w:numPr>
-          <w:ilvl w:val="0"/>
-          <w:numId w:val="3"/>
-        </w:numPr>
-        <w:rPr>
-          <w:rFonts w:ascii="Raleway" w:hAnsi="Raleway"/>
-          <w:lang w:val="en-US"/>
-        </w:rPr>
-      </w:pPr>
-      <w:r>
-        <w:rPr>
-          <w:rFonts w:ascii="Raleway" w:hAnsi="Raleway"/>
-          <w:lang w:val="en-US"/>
-        </w:rPr>
-        <w:t>It allows for very quick development and iteration, allowing me to create tiny, innovative, fun prototypes in little time.</w:t>
-      </w:r>
-    </w:p>
-    <w:p>
-      <w:pPr>
-        <w:rPr>
-          <w:rFonts w:ascii="Raleway" w:hAnsi="Raleway"/>
-          <w:lang w:val="en-US"/>
-        </w:rPr>
-      </w:pPr>
-    </w:p>
-    <w:p>
-      <w:pPr>
-        <w:rPr>
-          <w:rFonts w:ascii="Raleway" w:hAnsi="Raleway"/>
-          <w:b/>
-          <w:bCs/>
-          <w:lang w:val="en-US"/>
-        </w:rPr>
-      </w:pPr>
-      <w:r>
-        <w:rPr>
-          <w:rFonts w:ascii="Raleway" w:hAnsi="Raleway"/>
-          <w:b/>
-          <w:bCs/>
-          <w:lang w:val="en-US"/>
-        </w:rPr>
-        <w:t>List of games within the Peerful Project:</w:t>
-      </w:r>
-    </w:p>
-    <w:p>
-      <w:pPr>
-        <w:pStyle w:val="ListParagraph"/>
-        <w:numPr>
-          <w:ilvl w:val="0"/>
-          <w:numId w:val="12"/>
-        </w:numPr>
-        <w:rPr>
-          <w:rFonts w:ascii="Raleway" w:hAnsi="Raleway"/>
-          <w:lang w:val="en-US"/>
-        </w:rPr>
-      </w:pPr>
-      <w:r>
-        <w:rPr>
-          <w:rFonts w:ascii="Raleway" w:hAnsi="Raleway"/>
-          <w:lang w:val="en-US"/>
-        </w:rPr>
-        <w:t>Pizza Peers</w:t>
-      </w:r>
-    </w:p>
-    <w:p>
-      <w:pPr>
-        <w:pStyle w:val="ListParagraph"/>
-        <w:numPr>
-          <w:ilvl w:val="0"/>
-          <w:numId w:val="12"/>
-        </w:numPr>
-        <w:rPr>
-          <w:rFonts w:ascii="Raleway" w:hAnsi="Raleway"/>
-          <w:lang w:val="en-US"/>
-        </w:rPr>
-      </w:pPr>
-      <w:r>
-        <w:rPr>
-          <w:rFonts w:ascii="Raleway" w:hAnsi="Raleway"/>
-          <w:lang w:val="en-US"/>
-        </w:rPr>
-        <w:t>Peerball</w:t>
-      </w:r>
-      <w:bookmarkStart w:id="0" w:name="_GoBack"/>
-      <w:bookmarkEnd w:id="0"/>
-    </w:p>
-    <w:p>
-      <w:pPr>
-        <w:pStyle w:val="ListParagraph"/>
-        <w:numPr>
-          <w:ilvl w:val="0"/>
-          <w:numId w:val="12"/>
-        </w:numPr>
-        <w:rPr>
-          <w:rFonts w:ascii="Raleway" w:hAnsi="Raleway"/>
-          <w:lang w:val="en-US"/>
-        </w:rPr>
-      </w:pPr>
-      <w:r>
-        <w:rPr>
-          <w:rFonts w:ascii="Raleway" w:hAnsi="Raleway"/>
-          <w:lang w:val="en-US"/>
-        </w:rPr>
-        <w:t>Peers in the Post Office</w:t>
-      </w:r>
-    </w:p>
-    <w:p>
-      <w:pPr>
-        <w:rPr>
-          <w:rFonts w:ascii="Raleway" w:hAnsi="Raleway"/>
-          <w:lang w:val="en-US"/>
-        </w:rPr>
-      </w:pPr>
-      <w:r>
-        <w:rPr>
-          <w:rFonts w:ascii="Raleway" w:hAnsi="Raleway"/>
-          <w:lang w:val="en-US"/>
-        </w:rPr>
-        <w:lastRenderedPageBreak/>
-        <w:br w:type="page"/>
-      </w:r>
-    </w:p>
-    <w:p>
-      <w:pPr>
+        <w:t xml:space="preserve">The </w:t>
+      </w:r>
+      <w:proofErr w:type="spellStart"/>
+      <w:r>
         <w:rPr>
           <w:rFonts w:ascii="Dosis" w:hAnsi="Dosis"/>
           <w:sz w:val="72"/>
           <w:szCs w:val="72"/>
           <w:lang w:val="en-US"/>
         </w:rPr>
-      </w:pPr>
+        <w:t>Peerful</w:t>
+      </w:r>
+      <w:proofErr w:type="spellEnd"/>
       <w:r>
         <w:rPr>
           <w:rFonts w:ascii="Dosis" w:hAnsi="Dosis"/>
@@ -606,408 +38,1379 @@
           <w:szCs w:val="72"/>
           <w:lang w:val="en-US"/>
         </w:rPr>
+        <w:t xml:space="preserve"> Project</w:t>
+      </w:r>
+    </w:p>
+    <w:p>
+      <w:pPr>
+        <w:rPr>
+          <w:rFonts w:ascii="Raleway" w:hAnsi="Raleway"/>
+          <w:b/>
+          <w:bCs/>
+          <w:lang w:val="en-US"/>
+        </w:rPr>
+      </w:pPr>
+      <w:r>
+        <w:rPr>
+          <w:rFonts w:ascii="Raleway" w:hAnsi="Raleway"/>
+          <w:b/>
+          <w:bCs/>
+          <w:lang w:val="en-US"/>
+        </w:rPr>
+        <w:t>What’s the idea?</w:t>
+      </w:r>
+    </w:p>
+    <w:p>
+      <w:pPr>
+        <w:pStyle w:val="ListParagraph"/>
+        <w:numPr>
+          <w:ilvl w:val="0"/>
+          <w:numId w:val="1"/>
+        </w:numPr>
+        <w:rPr>
+          <w:rFonts w:ascii="Raleway" w:hAnsi="Raleway"/>
+          <w:lang w:val="en-US"/>
+        </w:rPr>
+      </w:pPr>
+      <w:r>
+        <w:rPr>
+          <w:rFonts w:ascii="Raleway" w:hAnsi="Raleway"/>
+          <w:lang w:val="en-US"/>
+        </w:rPr>
+        <w:t>Local multiplayer games (any number o</w:t>
+      </w:r>
+      <w:r>
+        <w:rPr>
+          <w:rFonts w:ascii="Raleway" w:hAnsi="Raleway"/>
+          <w:lang w:val="en-US"/>
+        </w:rPr>
+        <w:t>f players, perhaps even solo)</w:t>
+      </w:r>
+    </w:p>
+    <w:p>
+      <w:pPr>
+        <w:pStyle w:val="ListParagraph"/>
+        <w:numPr>
+          <w:ilvl w:val="0"/>
+          <w:numId w:val="1"/>
+        </w:numPr>
+        <w:rPr>
+          <w:rFonts w:ascii="Raleway" w:hAnsi="Raleway"/>
+          <w:lang w:val="en-US"/>
+        </w:rPr>
+      </w:pPr>
+      <w:r>
+        <w:rPr>
+          <w:rFonts w:ascii="Raleway" w:hAnsi="Raleway"/>
+          <w:lang w:val="en-US"/>
+        </w:rPr>
+        <w:t>Start the game on a computer (or some big screen) …</w:t>
+      </w:r>
+    </w:p>
+    <w:p>
+      <w:pPr>
+        <w:pStyle w:val="ListParagraph"/>
+        <w:numPr>
+          <w:ilvl w:val="0"/>
+          <w:numId w:val="1"/>
+        </w:numPr>
+        <w:rPr>
+          <w:rFonts w:ascii="Raleway" w:hAnsi="Raleway"/>
+          <w:lang w:val="en-US"/>
+        </w:rPr>
+      </w:pPr>
+      <w:r>
+        <w:rPr>
+          <w:rFonts w:ascii="Raleway" w:hAnsi="Raleway"/>
+          <w:lang w:val="en-US"/>
+        </w:rPr>
+        <w:t>… connect and play completely via your smartphone!</w:t>
+      </w:r>
+    </w:p>
+    <w:p>
+      <w:pPr>
+        <w:pStyle w:val="ListParagraph"/>
+        <w:numPr>
+          <w:ilvl w:val="0"/>
+          <w:numId w:val="1"/>
+        </w:numPr>
+        <w:rPr>
+          <w:rFonts w:ascii="Raleway" w:hAnsi="Raleway"/>
+          <w:lang w:val="en-US"/>
+        </w:rPr>
+      </w:pPr>
+      <w:r>
+        <w:rPr>
+          <w:rFonts w:ascii="Raleway" w:hAnsi="Raleway"/>
+          <w:lang w:val="en-US"/>
+        </w:rPr>
+        <w:t>The computer is the host (and the ultimate boss when it comes to game decisions and game logic), smartphones literally function like if you had plugged a joypad into the computer.</w:t>
+      </w:r>
+    </w:p>
+    <w:p>
+      <w:pPr>
+        <w:rPr>
+          <w:rFonts w:ascii="Raleway" w:hAnsi="Raleway"/>
+          <w:b/>
+          <w:bCs/>
+          <w:lang w:val="en-US"/>
+        </w:rPr>
+      </w:pPr>
+    </w:p>
+    <w:p>
+      <w:pPr>
+        <w:rPr>
+          <w:rFonts w:ascii="Raleway" w:hAnsi="Raleway"/>
+          <w:lang w:val="en-US"/>
+        </w:rPr>
+      </w:pPr>
+      <w:r>
+        <w:rPr>
+          <w:rFonts w:ascii="Raleway" w:hAnsi="Raleway"/>
+          <w:b/>
+          <w:bCs/>
+          <w:lang w:val="en-US"/>
+        </w:rPr>
+        <w:t>What’s the technology?</w:t>
+      </w:r>
+    </w:p>
+    <w:p>
+      <w:pPr>
+        <w:pStyle w:val="ListParagraph"/>
+        <w:numPr>
+          <w:ilvl w:val="0"/>
+          <w:numId w:val="2"/>
+        </w:numPr>
+        <w:rPr>
+          <w:rFonts w:ascii="Raleway" w:hAnsi="Raleway"/>
+          <w:lang w:val="en-US"/>
+        </w:rPr>
+      </w:pPr>
+      <w:r>
+        <w:rPr>
+          <w:rFonts w:ascii="Raleway" w:hAnsi="Raleway"/>
+          <w:lang w:val="en-US"/>
+        </w:rPr>
+        <w:t>The game uses standard website code (HTML, CSS, JavaScript) for the mobile interface and most of the computer setup.</w:t>
+      </w:r>
+    </w:p>
+    <w:p>
+      <w:pPr>
+        <w:pStyle w:val="ListParagraph"/>
+        <w:numPr>
+          <w:ilvl w:val="0"/>
+          <w:numId w:val="2"/>
+        </w:numPr>
+        <w:rPr>
+          <w:rFonts w:ascii="Raleway" w:hAnsi="Raleway"/>
+          <w:lang w:val="en-US"/>
+        </w:rPr>
+      </w:pPr>
+      <w:r>
+        <w:rPr>
+          <w:rFonts w:ascii="Raleway" w:hAnsi="Raleway"/>
+          <w:lang w:val="en-US"/>
+        </w:rPr>
+        <w:t xml:space="preserve">It uses </w:t>
+      </w:r>
+      <w:r>
+        <w:rPr>
+          <w:rFonts w:ascii="Raleway" w:hAnsi="Raleway"/>
+          <w:b/>
+          <w:bCs/>
+          <w:lang w:val="en-US"/>
+        </w:rPr>
+        <w:t>Phaser.io</w:t>
+      </w:r>
+      <w:r>
+        <w:rPr>
+          <w:rFonts w:ascii="Raleway" w:hAnsi="Raleway"/>
+          <w:lang w:val="en-US"/>
+        </w:rPr>
+        <w:t xml:space="preserve"> (version 3) for the actual game and drawing stuff.</w:t>
+      </w:r>
+    </w:p>
+    <w:p>
+      <w:pPr>
+        <w:pStyle w:val="ListParagraph"/>
+        <w:numPr>
+          <w:ilvl w:val="0"/>
+          <w:numId w:val="2"/>
+        </w:numPr>
+        <w:rPr>
+          <w:rFonts w:ascii="Raleway" w:hAnsi="Raleway"/>
+          <w:lang w:val="en-US"/>
+        </w:rPr>
+      </w:pPr>
+      <w:r>
+        <w:rPr>
+          <w:rFonts w:ascii="Raleway" w:hAnsi="Raleway"/>
+          <w:lang w:val="en-US"/>
+        </w:rPr>
+        <w:t xml:space="preserve">It uses Peer-to-Peer connections (using </w:t>
+      </w:r>
+      <w:r>
+        <w:rPr>
+          <w:rFonts w:ascii="Raleway" w:hAnsi="Raleway"/>
+          <w:b/>
+          <w:bCs/>
+          <w:lang w:val="en-US"/>
+        </w:rPr>
+        <w:t>simple-peer</w:t>
+      </w:r>
+      <w:r>
+        <w:rPr>
+          <w:rFonts w:ascii="Raleway" w:hAnsi="Raleway"/>
+          <w:lang w:val="en-US"/>
+        </w:rPr>
+        <w:t xml:space="preserve"> from </w:t>
+      </w:r>
+      <w:proofErr w:type="spellStart"/>
+      <w:r>
+        <w:rPr>
+          <w:rFonts w:ascii="Raleway" w:hAnsi="Raleway"/>
+          <w:lang w:val="en-US"/>
+        </w:rPr>
+        <w:t>feross</w:t>
+      </w:r>
+      <w:proofErr w:type="spellEnd"/>
+      <w:r>
+        <w:rPr>
+          <w:rFonts w:ascii="Raleway" w:hAnsi="Raleway"/>
+          <w:lang w:val="en-US"/>
+        </w:rPr>
+        <w:t xml:space="preserve">) for </w:t>
+      </w:r>
+      <w:r>
+        <w:rPr>
+          <w:rFonts w:ascii="Raleway" w:hAnsi="Raleway"/>
+          <w:i/>
+          <w:iCs/>
+          <w:lang w:val="en-US"/>
+        </w:rPr>
+        <w:t>all</w:t>
+      </w:r>
+      <w:r>
+        <w:rPr>
+          <w:rFonts w:ascii="Raleway" w:hAnsi="Raleway"/>
+          <w:lang w:val="en-US"/>
+        </w:rPr>
+        <w:t xml:space="preserve"> signals. Especially if you’re in the same room (on the same Wi-Fi network), this is so fast that you won’t notice any delay.</w:t>
+      </w:r>
+    </w:p>
+    <w:p>
+      <w:pPr>
+        <w:pStyle w:val="ListParagraph"/>
+        <w:numPr>
+          <w:ilvl w:val="0"/>
+          <w:numId w:val="2"/>
+        </w:numPr>
+        <w:rPr>
+          <w:rFonts w:ascii="Raleway" w:hAnsi="Raleway"/>
+          <w:lang w:val="en-US"/>
+        </w:rPr>
+      </w:pPr>
+      <w:r>
+        <w:rPr>
+          <w:rFonts w:ascii="Raleway" w:hAnsi="Raleway"/>
+          <w:lang w:val="en-US"/>
+        </w:rPr>
+        <w:t xml:space="preserve">It uses a default (very simple) </w:t>
+      </w:r>
+      <w:proofErr w:type="spellStart"/>
+      <w:r>
+        <w:rPr>
+          <w:rFonts w:ascii="Raleway" w:hAnsi="Raleway"/>
+          <w:b/>
+          <w:bCs/>
+          <w:lang w:val="en-US"/>
+        </w:rPr>
+        <w:t>Websocket</w:t>
+      </w:r>
+      <w:proofErr w:type="spellEnd"/>
+      <w:r>
+        <w:rPr>
+          <w:rFonts w:ascii="Raleway" w:hAnsi="Raleway"/>
+          <w:b/>
+          <w:bCs/>
+          <w:lang w:val="en-US"/>
+        </w:rPr>
+        <w:t xml:space="preserve"> </w:t>
+      </w:r>
+      <w:r>
+        <w:rPr>
+          <w:rFonts w:ascii="Raleway" w:hAnsi="Raleway"/>
+          <w:b/>
+          <w:bCs/>
+          <w:lang w:val="en-US"/>
+        </w:rPr>
+        <w:t>Server</w:t>
+      </w:r>
+      <w:r>
+        <w:rPr>
+          <w:rFonts w:ascii="Raleway" w:hAnsi="Raleway"/>
+          <w:lang w:val="en-US"/>
+        </w:rPr>
+        <w:t xml:space="preserve"> (made with </w:t>
+      </w:r>
+      <w:r>
+        <w:rPr>
+          <w:rFonts w:ascii="Raleway" w:hAnsi="Raleway"/>
+          <w:b/>
+          <w:bCs/>
+          <w:lang w:val="en-US"/>
+        </w:rPr>
+        <w:t>Node.js</w:t>
+      </w:r>
+      <w:r>
+        <w:rPr>
+          <w:rFonts w:ascii="Raleway" w:hAnsi="Raleway"/>
+          <w:lang w:val="en-US"/>
+        </w:rPr>
+        <w:t xml:space="preserve">) for the </w:t>
+      </w:r>
+      <w:r>
+        <w:rPr>
+          <w:rFonts w:ascii="Raleway" w:hAnsi="Raleway"/>
+          <w:i/>
+          <w:iCs/>
+          <w:lang w:val="en-US"/>
+        </w:rPr>
+        <w:t>signaling</w:t>
+      </w:r>
+      <w:r>
+        <w:rPr>
+          <w:rFonts w:ascii="Raleway" w:hAnsi="Raleway"/>
+          <w:lang w:val="en-US"/>
+        </w:rPr>
+        <w:t>. In other words: to make sure people can easily connect their phone with the computer and do a handshake. (It’s also used to serve the game files themselves, but that’s a relatively simple and trivial task.)</w:t>
+      </w:r>
+    </w:p>
+    <w:p>
+      <w:pPr>
+        <w:rPr>
+          <w:rFonts w:ascii="Raleway" w:hAnsi="Raleway"/>
+          <w:lang w:val="en-US"/>
+        </w:rPr>
+      </w:pPr>
+    </w:p>
+    <w:p>
+      <w:pPr>
+        <w:rPr>
+          <w:rFonts w:ascii="Raleway" w:hAnsi="Raleway"/>
+          <w:lang w:val="en-US"/>
+        </w:rPr>
+      </w:pPr>
+      <w:r>
+        <w:rPr>
+          <w:rFonts w:ascii="Raleway" w:hAnsi="Raleway"/>
+          <w:b/>
+          <w:bCs/>
+          <w:lang w:val="en-US"/>
+        </w:rPr>
+        <w:t>Why is this fun?</w:t>
+      </w:r>
+    </w:p>
+    <w:p>
+      <w:pPr>
+        <w:pStyle w:val="ListParagraph"/>
+        <w:numPr>
+          <w:ilvl w:val="0"/>
+          <w:numId w:val="3"/>
+        </w:numPr>
+        <w:rPr>
+          <w:rFonts w:ascii="Raleway" w:hAnsi="Raleway"/>
+          <w:lang w:val="en-US"/>
+        </w:rPr>
+      </w:pPr>
+      <w:r>
+        <w:rPr>
+          <w:rFonts w:ascii="Raleway" w:hAnsi="Raleway"/>
+          <w:lang w:val="en-US"/>
+        </w:rPr>
+        <w:t xml:space="preserve">It easily supports </w:t>
+      </w:r>
+      <w:r>
+        <w:rPr>
+          <w:rFonts w:ascii="Raleway" w:hAnsi="Raleway"/>
+          <w:i/>
+          <w:iCs/>
+          <w:lang w:val="en-US"/>
+        </w:rPr>
+        <w:t>any</w:t>
+      </w:r>
+      <w:r>
+        <w:rPr>
+          <w:rFonts w:ascii="Raleway" w:hAnsi="Raleway"/>
+          <w:lang w:val="en-US"/>
+        </w:rPr>
+        <w:t xml:space="preserve"> player count. And, (local) multiplayer is by far the best way to play games.</w:t>
+      </w:r>
+    </w:p>
+    <w:p>
+      <w:pPr>
+        <w:pStyle w:val="ListParagraph"/>
+        <w:numPr>
+          <w:ilvl w:val="0"/>
+          <w:numId w:val="3"/>
+        </w:numPr>
+        <w:rPr>
+          <w:rFonts w:ascii="Raleway" w:hAnsi="Raleway"/>
+          <w:lang w:val="en-US"/>
+        </w:rPr>
+      </w:pPr>
+      <w:r>
+        <w:rPr>
+          <w:rFonts w:ascii="Raleway" w:hAnsi="Raleway"/>
+          <w:lang w:val="en-US"/>
+        </w:rPr>
+        <w:t xml:space="preserve">You do not need to buy any controllers, or play together on a cramped keyboard, or set up </w:t>
+      </w:r>
+      <w:r>
+        <w:rPr>
+          <w:rFonts w:ascii="Raleway" w:hAnsi="Raleway"/>
+          <w:i/>
+          <w:iCs/>
+          <w:lang w:val="en-US"/>
+        </w:rPr>
+        <w:t>anything</w:t>
+      </w:r>
+      <w:r>
+        <w:rPr>
+          <w:rFonts w:ascii="Raleway" w:hAnsi="Raleway"/>
+          <w:lang w:val="en-US"/>
+        </w:rPr>
+        <w:t>. Go to the website, click play, boom you’re playing.</w:t>
+      </w:r>
+    </w:p>
+    <w:p>
+      <w:pPr>
+        <w:pStyle w:val="ListParagraph"/>
+        <w:numPr>
+          <w:ilvl w:val="0"/>
+          <w:numId w:val="3"/>
+        </w:numPr>
+        <w:rPr>
+          <w:rFonts w:ascii="Raleway" w:hAnsi="Raleway"/>
+          <w:lang w:val="en-US"/>
+        </w:rPr>
+      </w:pPr>
+      <w:r>
+        <w:rPr>
+          <w:rFonts w:ascii="Raleway" w:hAnsi="Raleway"/>
+          <w:lang w:val="en-US"/>
+        </w:rPr>
+        <w:t>It supports any platform that has been updated to something close to modern standards. In most cases, this means all computers will do, and smartphones that are 5-10 years old should barely make the cut.</w:t>
+      </w:r>
+    </w:p>
+    <w:p>
+      <w:pPr>
+        <w:pStyle w:val="ListParagraph"/>
+        <w:numPr>
+          <w:ilvl w:val="0"/>
+          <w:numId w:val="3"/>
+        </w:numPr>
+        <w:rPr>
+          <w:rFonts w:ascii="Raleway" w:hAnsi="Raleway"/>
+          <w:lang w:val="en-US"/>
+        </w:rPr>
+      </w:pPr>
+      <w:r>
+        <w:rPr>
+          <w:rFonts w:ascii="Raleway" w:hAnsi="Raleway"/>
+          <w:lang w:val="en-US"/>
+        </w:rPr>
+        <w:t>It allows for very quick development and iteration, allowing me to create tiny, innovative, fun prototypes in little time.</w:t>
+      </w:r>
+    </w:p>
+    <w:p>
+      <w:pPr>
+        <w:rPr>
+          <w:rFonts w:ascii="Raleway" w:hAnsi="Raleway"/>
+          <w:lang w:val="en-US"/>
+        </w:rPr>
+      </w:pPr>
+    </w:p>
+    <w:p>
+      <w:pPr>
+        <w:rPr>
+          <w:rFonts w:ascii="Raleway" w:hAnsi="Raleway"/>
+          <w:b/>
+          <w:bCs/>
+          <w:lang w:val="en-US"/>
+        </w:rPr>
+      </w:pPr>
+      <w:r>
+        <w:rPr>
+          <w:rFonts w:ascii="Raleway" w:hAnsi="Raleway"/>
+          <w:b/>
+          <w:bCs/>
+          <w:lang w:val="en-US"/>
+        </w:rPr>
+        <w:t xml:space="preserve">List of games within the </w:t>
+      </w:r>
+      <w:proofErr w:type="spellStart"/>
+      <w:r>
+        <w:rPr>
+          <w:rFonts w:ascii="Raleway" w:hAnsi="Raleway"/>
+          <w:b/>
+          <w:bCs/>
+          <w:lang w:val="en-US"/>
+        </w:rPr>
+        <w:t>Peerful</w:t>
+      </w:r>
+      <w:proofErr w:type="spellEnd"/>
+      <w:r>
+        <w:rPr>
+          <w:rFonts w:ascii="Raleway" w:hAnsi="Raleway"/>
+          <w:b/>
+          <w:bCs/>
+          <w:lang w:val="en-US"/>
+        </w:rPr>
+        <w:t xml:space="preserve"> Project:</w:t>
+      </w:r>
+    </w:p>
+    <w:p>
+      <w:pPr>
+        <w:pStyle w:val="ListParagraph"/>
+        <w:numPr>
+          <w:ilvl w:val="0"/>
+          <w:numId w:val="12"/>
+        </w:numPr>
+        <w:rPr>
+          <w:rFonts w:ascii="Raleway" w:hAnsi="Raleway"/>
+          <w:lang w:val="en-US"/>
+        </w:rPr>
+      </w:pPr>
+      <w:r>
+        <w:rPr>
+          <w:rFonts w:ascii="Raleway" w:hAnsi="Raleway"/>
+          <w:lang w:val="en-US"/>
+        </w:rPr>
+        <w:t>Pizza Peers</w:t>
+      </w:r>
+    </w:p>
+    <w:p>
+      <w:pPr>
+        <w:pStyle w:val="ListParagraph"/>
+        <w:numPr>
+          <w:ilvl w:val="0"/>
+          <w:numId w:val="12"/>
+        </w:numPr>
+        <w:rPr>
+          <w:rFonts w:ascii="Raleway" w:hAnsi="Raleway"/>
+          <w:lang w:val="en-US"/>
+        </w:rPr>
+      </w:pPr>
+      <w:proofErr w:type="spellStart"/>
+      <w:r>
+        <w:rPr>
+          <w:rFonts w:ascii="Raleway" w:hAnsi="Raleway"/>
+          <w:lang w:val="en-US"/>
+        </w:rPr>
+        <w:t>Peerball</w:t>
+      </w:r>
+      <w:proofErr w:type="spellEnd"/>
+    </w:p>
+    <w:p>
+      <w:pPr>
+        <w:pStyle w:val="ListParagraph"/>
+        <w:numPr>
+          <w:ilvl w:val="0"/>
+          <w:numId w:val="12"/>
+        </w:numPr>
+        <w:rPr>
+          <w:rFonts w:ascii="Raleway" w:hAnsi="Raleway"/>
+          <w:lang w:val="en-US"/>
+        </w:rPr>
+      </w:pPr>
+      <w:r>
+        <w:rPr>
+          <w:rFonts w:ascii="Raleway" w:hAnsi="Raleway"/>
+          <w:lang w:val="en-US"/>
+        </w:rPr>
+        <w:t>Peers in the Post Office</w:t>
+      </w:r>
+    </w:p>
+    <w:p>
+      <w:pPr>
+        <w:pStyle w:val="ListParagraph"/>
+        <w:numPr>
+          <w:ilvl w:val="0"/>
+          <w:numId w:val="12"/>
+        </w:numPr>
+        <w:rPr>
+          <w:rFonts w:ascii="Raleway" w:hAnsi="Raleway"/>
+          <w:lang w:val="en-US"/>
+        </w:rPr>
+      </w:pPr>
+      <w:r>
+        <w:rPr>
+          <w:rFonts w:ascii="Raleway" w:hAnsi="Raleway"/>
+          <w:lang w:val="en-US"/>
+        </w:rPr>
         <w:lastRenderedPageBreak/>
-        <w:t>Pizza Peers (or “P</w:t>
-      </w:r>
-      <w:r>
+        <w:t xml:space="preserve">Les </w:t>
+      </w:r>
+      <w:proofErr w:type="spellStart"/>
+      <w:r>
+        <w:rPr>
+          <w:rFonts w:ascii="Raleway" w:hAnsi="Raleway"/>
+          <w:lang w:val="en-US"/>
+        </w:rPr>
+        <w:t>Miserapes</w:t>
+      </w:r>
+      <w:proofErr w:type="spellEnd"/>
+    </w:p>
+    <w:p>
+      <w:pPr>
+        <w:rPr>
+          <w:rFonts w:ascii="Raleway" w:hAnsi="Raleway"/>
+          <w:lang w:val="en-US"/>
+        </w:rPr>
+      </w:pPr>
+      <w:r>
+        <w:rPr>
+          <w:rFonts w:ascii="Raleway" w:hAnsi="Raleway"/>
+          <w:lang w:val="en-US"/>
+        </w:rPr>
+        <w:br w:type="page"/>
+      </w:r>
+    </w:p>
+    <w:p>
+      <w:pPr>
         <w:rPr>
           <w:rFonts w:ascii="Dosis" w:hAnsi="Dosis"/>
           <w:sz w:val="72"/>
           <w:szCs w:val="72"/>
           <w:lang w:val="en-US"/>
         </w:rPr>
-        <w:t>izza Place”)</w:t>
-      </w:r>
-    </w:p>
-    <w:p>
-      <w:pPr>
-        <w:rPr>
-          <w:rFonts w:ascii="Raleway" w:hAnsi="Raleway"/>
-          <w:lang w:val="en-US"/>
-        </w:rPr>
-      </w:pPr>
-      <w:r>
-        <w:rPr>
-          <w:rFonts w:ascii="Raleway" w:hAnsi="Raleway"/>
-          <w:b/>
-          <w:bCs/>
-          <w:lang w:val="en-US"/>
-        </w:rPr>
-        <w:t>What’s t</w:t>
-      </w:r>
-      <w:r>
-        <w:rPr>
-          <w:rFonts w:ascii="Raleway" w:hAnsi="Raleway"/>
-          <w:b/>
-          <w:bCs/>
-          <w:lang w:val="en-US"/>
-        </w:rPr>
-        <w:t>he idea?</w:t>
-      </w:r>
-    </w:p>
-    <w:p>
-      <w:pPr>
-        <w:pStyle w:val="ListParagraph"/>
-        <w:numPr>
-          <w:ilvl w:val="0"/>
-          <w:numId w:val="4"/>
-        </w:numPr>
-        <w:rPr>
-          <w:rFonts w:ascii="Raleway" w:hAnsi="Raleway"/>
-          <w:lang w:val="en-US"/>
-        </w:rPr>
-      </w:pPr>
-      <w:r>
-        <w:rPr>
-          <w:rFonts w:ascii="Raleway" w:hAnsi="Raleway"/>
-          <w:lang w:val="en-US"/>
-        </w:rPr>
-        <w:t>You are running a pizza place.</w:t>
-      </w:r>
-    </w:p>
-    <w:p>
-      <w:pPr>
-        <w:pStyle w:val="ListParagraph"/>
-        <w:numPr>
-          <w:ilvl w:val="0"/>
-          <w:numId w:val="4"/>
-        </w:numPr>
-        <w:rPr>
-          <w:rFonts w:ascii="Raleway" w:hAnsi="Raleway"/>
-          <w:lang w:val="en-US"/>
-        </w:rPr>
-      </w:pPr>
-      <w:r>
-        <w:rPr>
-          <w:rFonts w:ascii="Raleway" w:hAnsi="Raleway"/>
-          <w:lang w:val="en-US"/>
-        </w:rPr>
-        <w:t>Run across town to gather ingredients and orders, combine them into delicious pizzas, then deliver them at their doorstep before time runs out.</w:t>
-      </w:r>
-    </w:p>
-    <w:p>
-      <w:pPr>
-        <w:pStyle w:val="ListParagraph"/>
-        <w:numPr>
-          <w:ilvl w:val="0"/>
-          <w:numId w:val="4"/>
-        </w:numPr>
-        <w:rPr>
-          <w:rFonts w:ascii="Raleway" w:hAnsi="Raleway"/>
-          <w:lang w:val="en-US"/>
-        </w:rPr>
-      </w:pPr>
-      <w:r>
-        <w:rPr>
-          <w:rFonts w:ascii="Raleway" w:hAnsi="Raleway"/>
-          <w:lang w:val="en-US"/>
-        </w:rPr>
-        <w:t>But you cannot do it alone … as every player is allergic to some of the ingredients.</w:t>
-      </w:r>
-    </w:p>
-    <w:p>
-      <w:pPr>
-        <w:rPr>
-          <w:rFonts w:ascii="Raleway" w:hAnsi="Raleway"/>
-          <w:b/>
-          <w:bCs/>
-          <w:lang w:val="en-US"/>
-        </w:rPr>
-      </w:pPr>
-    </w:p>
-    <w:p>
-      <w:pPr>
-        <w:rPr>
-          <w:rFonts w:ascii="Raleway" w:hAnsi="Raleway"/>
-          <w:lang w:val="en-US"/>
-        </w:rPr>
-      </w:pPr>
-      <w:r>
-        <w:rPr>
-          <w:rFonts w:ascii="Raleway" w:hAnsi="Raleway"/>
-          <w:lang w:val="en-US"/>
-        </w:rPr>
-        <w:t xml:space="preserve">You </w:t>
-      </w:r>
-      <w:r>
-        <w:rPr>
-          <w:rFonts w:ascii="Raleway" w:hAnsi="Raleway"/>
-          <w:b/>
-          <w:bCs/>
-          <w:lang w:val="en-US"/>
-        </w:rPr>
-        <w:t>lose the game</w:t>
-      </w:r>
-      <w:r>
-        <w:rPr>
-          <w:rFonts w:ascii="Raleway" w:hAnsi="Raleway"/>
-          <w:lang w:val="en-US"/>
-        </w:rPr>
-        <w:t xml:space="preserve"> if your reputation reaches 0 ( = five failed orders) or your money dips below 0.</w:t>
-      </w:r>
-    </w:p>
-    <w:p>
-      <w:pPr>
-        <w:rPr>
-          <w:rFonts w:ascii="Raleway" w:hAnsi="Raleway"/>
-          <w:lang w:val="en-US"/>
-        </w:rPr>
-      </w:pPr>
-      <w:r>
-        <w:rPr>
-          <w:rFonts w:ascii="Raleway" w:hAnsi="Raleway"/>
-          <w:lang w:val="en-US"/>
-        </w:rPr>
-        <w:t xml:space="preserve">You </w:t>
-      </w:r>
-      <w:r>
-        <w:rPr>
-          <w:rFonts w:ascii="Raleway" w:hAnsi="Raleway"/>
-          <w:b/>
-          <w:bCs/>
-          <w:lang w:val="en-US"/>
-        </w:rPr>
-        <w:t>win the game</w:t>
-      </w:r>
-      <w:r>
-        <w:rPr>
-          <w:rFonts w:ascii="Raleway" w:hAnsi="Raleway"/>
-          <w:lang w:val="en-US"/>
-        </w:rPr>
-        <w:t xml:space="preserve"> if you manage to survive for 5 minutes. </w:t>
-      </w:r>
-    </w:p>
-    <w:p>
-      <w:pPr>
-        <w:rPr>
-          <w:rFonts w:ascii="Raleway" w:hAnsi="Raleway"/>
-          <w:b/>
-          <w:bCs/>
-          <w:lang w:val="en-US"/>
-        </w:rPr>
-      </w:pPr>
-    </w:p>
-    <w:p>
-      <w:pPr>
-        <w:rPr>
-          <w:rFonts w:ascii="Raleway" w:hAnsi="Raleway"/>
-          <w:lang w:val="en-US"/>
-        </w:rPr>
-      </w:pPr>
-      <w:r>
-        <w:rPr>
-          <w:rFonts w:ascii="Raleway" w:hAnsi="Raleway"/>
-          <w:b/>
-          <w:bCs/>
-          <w:lang w:val="en-US"/>
-        </w:rPr>
-        <w:t>Rules of the game:</w:t>
-      </w:r>
-    </w:p>
-    <w:p>
-      <w:pPr>
-        <w:pStyle w:val="ListParagraph"/>
-        <w:numPr>
-          <w:ilvl w:val="0"/>
-          <w:numId w:val="5"/>
-        </w:numPr>
-        <w:rPr>
-          <w:rFonts w:ascii="Raleway" w:hAnsi="Raleway"/>
-          <w:lang w:val="en-US"/>
-        </w:rPr>
-      </w:pPr>
-      <w:r>
-        <w:rPr>
-          <w:rFonts w:ascii="Raleway" w:hAnsi="Raleway"/>
-          <w:lang w:val="en-US"/>
-        </w:rPr>
-        <w:t>Every player has a personal backpack. It can store 3 items.</w:t>
-      </w:r>
-    </w:p>
-    <w:p>
-      <w:pPr>
-        <w:pStyle w:val="ListParagraph"/>
-        <w:numPr>
-          <w:ilvl w:val="0"/>
-          <w:numId w:val="5"/>
-        </w:numPr>
-        <w:rPr>
-          <w:rFonts w:ascii="Raleway" w:hAnsi="Raleway"/>
-          <w:lang w:val="en-US"/>
-        </w:rPr>
-      </w:pPr>
-      <w:r>
-        <w:rPr>
-          <w:rFonts w:ascii="Raleway" w:hAnsi="Raleway"/>
-          <w:lang w:val="en-US"/>
-        </w:rPr>
-        <w:t>A table is needed for storing, combining and baking (“preparing”) anything. A table can only hold one thing at a time.</w:t>
-      </w:r>
-    </w:p>
-    <w:p>
-      <w:pPr>
-        <w:pStyle w:val="ListParagraph"/>
-        <w:numPr>
-          <w:ilvl w:val="0"/>
-          <w:numId w:val="5"/>
-        </w:numPr>
-        <w:rPr>
-          <w:rFonts w:ascii="Raleway" w:hAnsi="Raleway"/>
-          <w:lang w:val="en-US"/>
-        </w:rPr>
-      </w:pPr>
-      <w:r>
-        <w:rPr>
-          <w:rFonts w:ascii="Raleway" w:hAnsi="Raleway"/>
-          <w:lang w:val="en-US"/>
-        </w:rPr>
-        <w:t>You can only combine ingredients on a table if you have the basis: dough.</w:t>
-      </w:r>
-    </w:p>
-    <w:p>
-      <w:pPr>
-        <w:pStyle w:val="ListParagraph"/>
-        <w:numPr>
-          <w:ilvl w:val="0"/>
-          <w:numId w:val="5"/>
-        </w:numPr>
-        <w:rPr>
-          <w:rFonts w:ascii="Raleway" w:hAnsi="Raleway"/>
-          <w:lang w:val="en-US"/>
-        </w:rPr>
-      </w:pPr>
-      <w:r>
-        <w:rPr>
-          <w:rFonts w:ascii="Raleway" w:hAnsi="Raleway"/>
-          <w:lang w:val="en-US"/>
-        </w:rPr>
-        <w:t xml:space="preserve">To find out what people want, you must first run to their home and ask them. </w:t>
-      </w:r>
-    </w:p>
-    <w:p>
-      <w:pPr>
-        <w:pStyle w:val="ListParagraph"/>
-        <w:numPr>
-          <w:ilvl w:val="1"/>
-          <w:numId w:val="5"/>
-        </w:numPr>
-        <w:rPr>
-          <w:rFonts w:ascii="Raleway" w:hAnsi="Raleway"/>
-          <w:lang w:val="en-US"/>
-        </w:rPr>
-      </w:pPr>
-      <w:r>
-        <w:rPr>
-          <w:rFonts w:ascii="Raleway" w:hAnsi="Raleway"/>
-          <w:lang w:val="en-US"/>
-        </w:rPr>
-        <w:t>If you take too long, you get a money and reputation penalty.</w:t>
-      </w:r>
-    </w:p>
-    <w:p>
-      <w:pPr>
-        <w:pStyle w:val="ListParagraph"/>
-        <w:numPr>
-          <w:ilvl w:val="0"/>
-          <w:numId w:val="5"/>
-        </w:numPr>
-        <w:rPr>
-          <w:rFonts w:ascii="Raleway" w:hAnsi="Raleway"/>
-          <w:lang w:val="en-US"/>
-        </w:rPr>
-      </w:pPr>
-      <w:r>
-        <w:rPr>
-          <w:rFonts w:ascii="Raleway" w:hAnsi="Raleway"/>
-          <w:lang w:val="en-US"/>
-        </w:rPr>
-        <w:t>Once you know an order, you must deliver it to that same address in time.</w:t>
-      </w:r>
-    </w:p>
-    <w:p>
-      <w:pPr>
-        <w:pStyle w:val="ListParagraph"/>
-        <w:numPr>
-          <w:ilvl w:val="1"/>
-          <w:numId w:val="5"/>
-        </w:numPr>
-        <w:rPr>
-          <w:rFonts w:ascii="Raleway" w:hAnsi="Raleway"/>
-          <w:lang w:val="en-US"/>
-        </w:rPr>
-      </w:pPr>
-      <w:r>
-        <w:rPr>
-          <w:rFonts w:ascii="Raleway" w:hAnsi="Raleway"/>
-          <w:lang w:val="en-US"/>
-        </w:rPr>
-        <w:t>If you take too long, you get a money and reputation penalty.</w:t>
-      </w:r>
-    </w:p>
-    <w:p>
-      <w:pPr>
-        <w:rPr>
-          <w:rFonts w:ascii="Raleway" w:hAnsi="Raleway"/>
-          <w:lang w:val="en-US"/>
-        </w:rPr>
-      </w:pPr>
-    </w:p>
-    <w:p>
-      <w:pPr>
-        <w:rPr>
-          <w:rFonts w:ascii="Raleway" w:hAnsi="Raleway"/>
-          <w:lang w:val="en-US"/>
-        </w:rPr>
-      </w:pPr>
-      <w:r>
-        <w:rPr>
-          <w:rFonts w:ascii="Raleway" w:hAnsi="Raleway"/>
-          <w:b/>
-          <w:bCs/>
-          <w:lang w:val="en-US"/>
-        </w:rPr>
-        <w:t>City generation:</w:t>
-      </w:r>
-    </w:p>
-    <w:p>
-      <w:pPr>
-        <w:rPr>
-          <w:rFonts w:ascii="Raleway" w:hAnsi="Raleway"/>
-          <w:lang w:val="en-US"/>
-        </w:rPr>
-      </w:pPr>
-    </w:p>
-    <w:p>
-      <w:pPr>
-        <w:rPr>
-          <w:rFonts w:ascii="Raleway" w:hAnsi="Raleway"/>
-          <w:lang w:val="en-US"/>
-        </w:rPr>
-      </w:pPr>
-      <w:r>
-        <w:rPr>
-          <w:rFonts w:ascii="Raleway" w:hAnsi="Raleway"/>
-          <w:lang w:val="en-US"/>
-        </w:rPr>
-        <w:br w:type="page"/>
-      </w:r>
-    </w:p>
-    <w:p>
-      <w:pPr>
+      </w:pPr>
+      <w:r>
         <w:rPr>
           <w:rFonts w:ascii="Dosis" w:hAnsi="Dosis"/>
           <w:sz w:val="72"/>
           <w:szCs w:val="72"/>
           <w:lang w:val="en-US"/>
         </w:rPr>
-      </w:pPr>
-      <w:r>
+        <w:lastRenderedPageBreak/>
+        <w:t>Phaser stuff</w:t>
+      </w:r>
+    </w:p>
+    <w:p>
+      <w:pPr>
+        <w:rPr>
+          <w:rFonts w:ascii="Raleway" w:hAnsi="Raleway"/>
+          <w:lang w:val="en-US"/>
+        </w:rPr>
+      </w:pPr>
+      <w:r>
+        <w:rPr>
+          <w:rFonts w:ascii="Raleway" w:hAnsi="Raleway"/>
+          <w:b/>
+          <w:bCs/>
+          <w:lang w:val="en-US"/>
+        </w:rPr>
+        <w:t>Matter.js physics:</w:t>
+      </w:r>
+    </w:p>
+    <w:p>
+      <w:pPr>
+        <w:pStyle w:val="ListParagraph"/>
+        <w:numPr>
+          <w:ilvl w:val="0"/>
+          <w:numId w:val="14"/>
+        </w:numPr>
+        <w:rPr>
+          <w:rFonts w:ascii="Raleway" w:hAnsi="Raleway"/>
+          <w:lang w:val="en-US"/>
+        </w:rPr>
+      </w:pPr>
+      <w:hyperlink r:id="rId5" w:history="1">
+        <w:r>
+          <w:rPr>
+            <w:rStyle w:val="Hyperlink"/>
+            <w:rFonts w:ascii="Raleway" w:hAnsi="Raleway"/>
+            <w:lang w:val="en-US"/>
+          </w:rPr>
+          <w:t>https://www.html5gamedevs.com/topic/43615-phaser-3-matter-tutorials/</w:t>
+        </w:r>
+      </w:hyperlink>
+    </w:p>
+    <w:p>
+      <w:pPr>
+        <w:pStyle w:val="ListParagraph"/>
+        <w:numPr>
+          <w:ilvl w:val="0"/>
+          <w:numId w:val="14"/>
+        </w:numPr>
+        <w:rPr>
+          <w:rFonts w:ascii="Raleway" w:hAnsi="Raleway"/>
+          <w:lang w:val="en-US"/>
+        </w:rPr>
+      </w:pPr>
+      <w:hyperlink r:id="rId6" w:history="1">
+        <w:r>
+          <w:rPr>
+            <w:rStyle w:val="Hyperlink"/>
+            <w:rFonts w:ascii="Raleway" w:hAnsi="Raleway"/>
+            <w:lang w:val="en-US"/>
+          </w:rPr>
+          <w:t>https://itnext.io/modular-game-worlds-in-phaser-3-tilemaps-4-meet-matter-js-abf4dfa65ca1</w:t>
+        </w:r>
+      </w:hyperlink>
+    </w:p>
+    <w:p>
+      <w:pPr>
+        <w:pStyle w:val="ListParagraph"/>
+        <w:numPr>
+          <w:ilvl w:val="0"/>
+          <w:numId w:val="14"/>
+        </w:numPr>
+        <w:rPr>
+          <w:rFonts w:ascii="Raleway" w:hAnsi="Raleway"/>
+          <w:lang w:val="en-US"/>
+        </w:rPr>
+      </w:pPr>
+    </w:p>
+    <w:p>
+      <w:pPr>
+        <w:rPr>
+          <w:rFonts w:ascii="Raleway" w:hAnsi="Raleway"/>
+          <w:lang w:val="en-US"/>
+        </w:rPr>
+      </w:pPr>
+      <w:r>
+        <w:rPr>
+          <w:rFonts w:ascii="Raleway" w:hAnsi="Raleway"/>
+          <w:lang w:val="en-US"/>
+        </w:rPr>
+        <w:br w:type="page"/>
+      </w:r>
+    </w:p>
+    <w:p>
+      <w:pPr>
         <w:rPr>
           <w:rFonts w:ascii="Dosis" w:hAnsi="Dosis"/>
           <w:sz w:val="72"/>
           <w:szCs w:val="72"/>
           <w:lang w:val="en-US"/>
         </w:rPr>
+      </w:pPr>
+      <w:r>
+        <w:rPr>
+          <w:rFonts w:ascii="Dosis" w:hAnsi="Dosis"/>
+          <w:sz w:val="72"/>
+          <w:szCs w:val="72"/>
+          <w:lang w:val="en-US"/>
+        </w:rPr>
+        <w:lastRenderedPageBreak/>
+        <w:t>Pizza Peers (or “P</w:t>
+      </w:r>
+      <w:r>
+        <w:rPr>
+          <w:rFonts w:ascii="Dosis" w:hAnsi="Dosis"/>
+          <w:sz w:val="72"/>
+          <w:szCs w:val="72"/>
+          <w:lang w:val="en-US"/>
+        </w:rPr>
+        <w:t>izza Place”)</w:t>
+      </w:r>
+    </w:p>
+    <w:p>
+      <w:pPr>
+        <w:rPr>
+          <w:rFonts w:ascii="Raleway" w:hAnsi="Raleway"/>
+          <w:lang w:val="en-US"/>
+        </w:rPr>
+      </w:pPr>
+      <w:r>
+        <w:rPr>
+          <w:rFonts w:ascii="Raleway" w:hAnsi="Raleway"/>
+          <w:b/>
+          <w:bCs/>
+          <w:lang w:val="en-US"/>
+        </w:rPr>
+        <w:t>What’s t</w:t>
+      </w:r>
+      <w:r>
+        <w:rPr>
+          <w:rFonts w:ascii="Raleway" w:hAnsi="Raleway"/>
+          <w:b/>
+          <w:bCs/>
+          <w:lang w:val="en-US"/>
+        </w:rPr>
+        <w:t>he idea?</w:t>
+      </w:r>
+    </w:p>
+    <w:p>
+      <w:pPr>
+        <w:pStyle w:val="ListParagraph"/>
+        <w:numPr>
+          <w:ilvl w:val="0"/>
+          <w:numId w:val="4"/>
+        </w:numPr>
+        <w:rPr>
+          <w:rFonts w:ascii="Raleway" w:hAnsi="Raleway"/>
+          <w:lang w:val="en-US"/>
+        </w:rPr>
+      </w:pPr>
+      <w:r>
+        <w:rPr>
+          <w:rFonts w:ascii="Raleway" w:hAnsi="Raleway"/>
+          <w:lang w:val="en-US"/>
+        </w:rPr>
+        <w:t>You are running a pizza place.</w:t>
+      </w:r>
+    </w:p>
+    <w:p>
+      <w:pPr>
+        <w:pStyle w:val="ListParagraph"/>
+        <w:numPr>
+          <w:ilvl w:val="0"/>
+          <w:numId w:val="4"/>
+        </w:numPr>
+        <w:rPr>
+          <w:rFonts w:ascii="Raleway" w:hAnsi="Raleway"/>
+          <w:lang w:val="en-US"/>
+        </w:rPr>
+      </w:pPr>
+      <w:r>
+        <w:rPr>
+          <w:rFonts w:ascii="Raleway" w:hAnsi="Raleway"/>
+          <w:lang w:val="en-US"/>
+        </w:rPr>
+        <w:t>Run across town to gather ingredients and orders, combine them into delicious pizzas, then deliver them at their doorstep before time runs out.</w:t>
+      </w:r>
+    </w:p>
+    <w:p>
+      <w:pPr>
+        <w:pStyle w:val="ListParagraph"/>
+        <w:numPr>
+          <w:ilvl w:val="0"/>
+          <w:numId w:val="4"/>
+        </w:numPr>
+        <w:rPr>
+          <w:rFonts w:ascii="Raleway" w:hAnsi="Raleway"/>
+          <w:lang w:val="en-US"/>
+        </w:rPr>
+      </w:pPr>
+      <w:r>
+        <w:rPr>
+          <w:rFonts w:ascii="Raleway" w:hAnsi="Raleway"/>
+          <w:lang w:val="en-US"/>
+        </w:rPr>
+        <w:t>But you cannot do it alone … as every player is allergic to some of the ingredients.</w:t>
+      </w:r>
+    </w:p>
+    <w:p>
+      <w:pPr>
+        <w:rPr>
+          <w:rFonts w:ascii="Raleway" w:hAnsi="Raleway"/>
+          <w:b/>
+          <w:bCs/>
+          <w:lang w:val="en-US"/>
+        </w:rPr>
+      </w:pPr>
+    </w:p>
+    <w:p>
+      <w:pPr>
+        <w:rPr>
+          <w:rFonts w:ascii="Raleway" w:hAnsi="Raleway"/>
+          <w:lang w:val="en-US"/>
+        </w:rPr>
+      </w:pPr>
+      <w:r>
+        <w:rPr>
+          <w:rFonts w:ascii="Raleway" w:hAnsi="Raleway"/>
+          <w:lang w:val="en-US"/>
+        </w:rPr>
+        <w:t xml:space="preserve">You </w:t>
+      </w:r>
+      <w:r>
+        <w:rPr>
+          <w:rFonts w:ascii="Raleway" w:hAnsi="Raleway"/>
+          <w:b/>
+          <w:bCs/>
+          <w:lang w:val="en-US"/>
+        </w:rPr>
+        <w:t>lose the game</w:t>
+      </w:r>
+      <w:r>
+        <w:rPr>
+          <w:rFonts w:ascii="Raleway" w:hAnsi="Raleway"/>
+          <w:lang w:val="en-US"/>
+        </w:rPr>
+        <w:t xml:space="preserve"> if your reputation reaches 0 ( = five failed orders) or your money dips below 0.</w:t>
+      </w:r>
+    </w:p>
+    <w:p>
+      <w:pPr>
+        <w:rPr>
+          <w:rFonts w:ascii="Raleway" w:hAnsi="Raleway"/>
+          <w:lang w:val="en-US"/>
+        </w:rPr>
+      </w:pPr>
+      <w:r>
+        <w:rPr>
+          <w:rFonts w:ascii="Raleway" w:hAnsi="Raleway"/>
+          <w:lang w:val="en-US"/>
+        </w:rPr>
+        <w:t xml:space="preserve">You </w:t>
+      </w:r>
+      <w:r>
+        <w:rPr>
+          <w:rFonts w:ascii="Raleway" w:hAnsi="Raleway"/>
+          <w:b/>
+          <w:bCs/>
+          <w:lang w:val="en-US"/>
+        </w:rPr>
+        <w:t>win the game</w:t>
+      </w:r>
+      <w:r>
+        <w:rPr>
+          <w:rFonts w:ascii="Raleway" w:hAnsi="Raleway"/>
+          <w:lang w:val="en-US"/>
+        </w:rPr>
+        <w:t xml:space="preserve"> if you manage to survive for 5 minutes. </w:t>
+      </w:r>
+    </w:p>
+    <w:p>
+      <w:pPr>
+        <w:rPr>
+          <w:rFonts w:ascii="Raleway" w:hAnsi="Raleway"/>
+          <w:b/>
+          <w:bCs/>
+          <w:lang w:val="en-US"/>
+        </w:rPr>
+      </w:pPr>
+    </w:p>
+    <w:p>
+      <w:pPr>
+        <w:rPr>
+          <w:rFonts w:ascii="Raleway" w:hAnsi="Raleway"/>
+          <w:lang w:val="en-US"/>
+        </w:rPr>
+      </w:pPr>
+      <w:r>
+        <w:rPr>
+          <w:rFonts w:ascii="Raleway" w:hAnsi="Raleway"/>
+          <w:b/>
+          <w:bCs/>
+          <w:lang w:val="en-US"/>
+        </w:rPr>
+        <w:t>Rules of the game:</w:t>
+      </w:r>
+    </w:p>
+    <w:p>
+      <w:pPr>
+        <w:pStyle w:val="ListParagraph"/>
+        <w:numPr>
+          <w:ilvl w:val="0"/>
+          <w:numId w:val="5"/>
+        </w:numPr>
+        <w:rPr>
+          <w:rFonts w:ascii="Raleway" w:hAnsi="Raleway"/>
+          <w:lang w:val="en-US"/>
+        </w:rPr>
+      </w:pPr>
+      <w:r>
+        <w:rPr>
+          <w:rFonts w:ascii="Raleway" w:hAnsi="Raleway"/>
+          <w:lang w:val="en-US"/>
+        </w:rPr>
+        <w:t>Every player has a personal backpack. It can store 3 items.</w:t>
+      </w:r>
+    </w:p>
+    <w:p>
+      <w:pPr>
+        <w:pStyle w:val="ListParagraph"/>
+        <w:numPr>
+          <w:ilvl w:val="0"/>
+          <w:numId w:val="5"/>
+        </w:numPr>
+        <w:rPr>
+          <w:rFonts w:ascii="Raleway" w:hAnsi="Raleway"/>
+          <w:lang w:val="en-US"/>
+        </w:rPr>
+      </w:pPr>
+      <w:r>
+        <w:rPr>
+          <w:rFonts w:ascii="Raleway" w:hAnsi="Raleway"/>
+          <w:lang w:val="en-US"/>
+        </w:rPr>
+        <w:t xml:space="preserve">Every player has certain </w:t>
+      </w:r>
+      <w:r>
+        <w:rPr>
+          <w:rFonts w:ascii="Raleway" w:hAnsi="Raleway"/>
+          <w:i/>
+          <w:iCs/>
+          <w:lang w:val="en-US"/>
+        </w:rPr>
+        <w:t>allergies</w:t>
+      </w:r>
+      <w:r>
+        <w:rPr>
+          <w:rFonts w:ascii="Raleway" w:hAnsi="Raleway"/>
+          <w:lang w:val="en-US"/>
+        </w:rPr>
+        <w:t>.</w:t>
+      </w:r>
+    </w:p>
+    <w:p>
+      <w:pPr>
+        <w:pStyle w:val="ListParagraph"/>
+        <w:numPr>
+          <w:ilvl w:val="1"/>
+          <w:numId w:val="5"/>
+        </w:numPr>
+        <w:rPr>
+          <w:rFonts w:ascii="Raleway" w:hAnsi="Raleway"/>
+          <w:lang w:val="en-US"/>
+        </w:rPr>
+      </w:pPr>
+      <w:r>
+        <w:rPr>
+          <w:rFonts w:ascii="Raleway" w:hAnsi="Raleway"/>
+          <w:lang w:val="en-US"/>
+        </w:rPr>
+        <w:t>In a solo game, you do not have allergies (otherwise it’d be impossible).</w:t>
+      </w:r>
+    </w:p>
+    <w:p>
+      <w:pPr>
+        <w:pStyle w:val="ListParagraph"/>
+        <w:numPr>
+          <w:ilvl w:val="1"/>
+          <w:numId w:val="5"/>
+        </w:numPr>
+        <w:rPr>
+          <w:rFonts w:ascii="Raleway" w:hAnsi="Raleway"/>
+          <w:lang w:val="en-US"/>
+        </w:rPr>
+      </w:pPr>
+      <w:r>
+        <w:rPr>
+          <w:rFonts w:ascii="Raleway" w:hAnsi="Raleway"/>
+          <w:lang w:val="en-US"/>
+        </w:rPr>
+        <w:t xml:space="preserve">With 2-3 players, this means you cannot pick up certain raw ingredients. </w:t>
+      </w:r>
+    </w:p>
+    <w:p>
+      <w:pPr>
+        <w:pStyle w:val="ListParagraph"/>
+        <w:numPr>
+          <w:ilvl w:val="1"/>
+          <w:numId w:val="5"/>
+        </w:numPr>
+        <w:rPr>
+          <w:rFonts w:ascii="Raleway" w:hAnsi="Raleway"/>
+          <w:lang w:val="en-US"/>
+        </w:rPr>
+      </w:pPr>
+      <w:r>
+        <w:rPr>
+          <w:rFonts w:ascii="Raleway" w:hAnsi="Raleway"/>
+          <w:lang w:val="en-US"/>
+        </w:rPr>
+        <w:t xml:space="preserve">With 4+ players, this </w:t>
+      </w:r>
+      <w:r>
+        <w:rPr>
+          <w:rFonts w:ascii="Raleway" w:hAnsi="Raleway"/>
+          <w:i/>
+          <w:iCs/>
+          <w:lang w:val="en-US"/>
+        </w:rPr>
+        <w:t>also</w:t>
+      </w:r>
+      <w:r>
+        <w:rPr>
+          <w:rFonts w:ascii="Raleway" w:hAnsi="Raleway"/>
+          <w:lang w:val="en-US"/>
+        </w:rPr>
+        <w:t xml:space="preserve"> means you cannot pick up any combination that includes your allergies!</w:t>
+      </w:r>
+    </w:p>
+    <w:p>
+      <w:pPr>
+        <w:pStyle w:val="ListParagraph"/>
+        <w:numPr>
+          <w:ilvl w:val="0"/>
+          <w:numId w:val="5"/>
+        </w:numPr>
+        <w:rPr>
+          <w:rFonts w:ascii="Raleway" w:hAnsi="Raleway"/>
+          <w:lang w:val="en-US"/>
+        </w:rPr>
+      </w:pPr>
+      <w:r>
+        <w:rPr>
+          <w:rFonts w:ascii="Raleway" w:hAnsi="Raleway"/>
+          <w:lang w:val="en-US"/>
+        </w:rPr>
+        <w:t>A table is needed for storing, combining and baking (“preparing”) anything. A table can only hold one thing at a time.</w:t>
+      </w:r>
+    </w:p>
+    <w:p>
+      <w:pPr>
+        <w:pStyle w:val="ListParagraph"/>
+        <w:numPr>
+          <w:ilvl w:val="0"/>
+          <w:numId w:val="5"/>
+        </w:numPr>
+        <w:rPr>
+          <w:rFonts w:ascii="Raleway" w:hAnsi="Raleway"/>
+          <w:lang w:val="en-US"/>
+        </w:rPr>
+      </w:pPr>
+      <w:r>
+        <w:rPr>
+          <w:rFonts w:ascii="Raleway" w:hAnsi="Raleway"/>
+          <w:lang w:val="en-US"/>
+        </w:rPr>
+        <w:t>You can only combine ingredients on a table if you have the basis: dough.</w:t>
+      </w:r>
+    </w:p>
+    <w:p>
+      <w:pPr>
+        <w:pStyle w:val="ListParagraph"/>
+        <w:numPr>
+          <w:ilvl w:val="0"/>
+          <w:numId w:val="5"/>
+        </w:numPr>
+        <w:rPr>
+          <w:rFonts w:ascii="Raleway" w:hAnsi="Raleway"/>
+          <w:lang w:val="en-US"/>
+        </w:rPr>
+      </w:pPr>
+      <w:r>
+        <w:rPr>
+          <w:rFonts w:ascii="Raleway" w:hAnsi="Raleway"/>
+          <w:lang w:val="en-US"/>
+        </w:rPr>
+        <w:t xml:space="preserve">To find out what people want, you must first run to their home and ask them. </w:t>
+      </w:r>
+    </w:p>
+    <w:p>
+      <w:pPr>
+        <w:pStyle w:val="ListParagraph"/>
+        <w:numPr>
+          <w:ilvl w:val="1"/>
+          <w:numId w:val="5"/>
+        </w:numPr>
+        <w:rPr>
+          <w:rFonts w:ascii="Raleway" w:hAnsi="Raleway"/>
+          <w:lang w:val="en-US"/>
+        </w:rPr>
+      </w:pPr>
+      <w:r>
+        <w:rPr>
+          <w:rFonts w:ascii="Raleway" w:hAnsi="Raleway"/>
+          <w:lang w:val="en-US"/>
+        </w:rPr>
+        <w:t>If you take too long, you get a money and reputation penalty.</w:t>
+      </w:r>
+    </w:p>
+    <w:p>
+      <w:pPr>
+        <w:pStyle w:val="ListParagraph"/>
+        <w:numPr>
+          <w:ilvl w:val="0"/>
+          <w:numId w:val="5"/>
+        </w:numPr>
+        <w:rPr>
+          <w:rFonts w:ascii="Raleway" w:hAnsi="Raleway"/>
+          <w:lang w:val="en-US"/>
+        </w:rPr>
+      </w:pPr>
+      <w:r>
+        <w:rPr>
+          <w:rFonts w:ascii="Raleway" w:hAnsi="Raleway"/>
+          <w:lang w:val="en-US"/>
+        </w:rPr>
+        <w:t>Once you know an order, you must deliver it to that same address in time.</w:t>
+      </w:r>
+    </w:p>
+    <w:p>
+      <w:pPr>
+        <w:pStyle w:val="ListParagraph"/>
+        <w:numPr>
+          <w:ilvl w:val="1"/>
+          <w:numId w:val="5"/>
+        </w:numPr>
+        <w:rPr>
+          <w:rFonts w:ascii="Raleway" w:hAnsi="Raleway"/>
+          <w:lang w:val="en-US"/>
+        </w:rPr>
+      </w:pPr>
+      <w:r>
+        <w:rPr>
+          <w:rFonts w:ascii="Raleway" w:hAnsi="Raleway"/>
+          <w:lang w:val="en-US"/>
+        </w:rPr>
+        <w:t>If you take too long, you get a money and reputation penalty.</w:t>
+      </w:r>
+    </w:p>
+    <w:p>
+      <w:pPr>
+        <w:rPr>
+          <w:rFonts w:ascii="Raleway" w:hAnsi="Raleway"/>
+          <w:lang w:val="en-US"/>
+        </w:rPr>
+      </w:pPr>
+    </w:p>
+    <w:p>
+      <w:pPr>
+        <w:rPr>
+          <w:rFonts w:ascii="Raleway" w:hAnsi="Raleway"/>
+          <w:lang w:val="en-US"/>
+        </w:rPr>
+      </w:pPr>
+      <w:r>
+        <w:rPr>
+          <w:rFonts w:ascii="Raleway" w:hAnsi="Raleway"/>
+          <w:b/>
+          <w:bCs/>
+          <w:lang w:val="en-US"/>
+        </w:rPr>
+        <w:t>“Unseen” rules of the game:</w:t>
+      </w:r>
+    </w:p>
+    <w:p>
+      <w:pPr>
+        <w:pStyle w:val="ListParagraph"/>
+        <w:numPr>
+          <w:ilvl w:val="0"/>
+          <w:numId w:val="13"/>
+        </w:numPr>
+        <w:rPr>
+          <w:rFonts w:ascii="Raleway" w:hAnsi="Raleway"/>
+          <w:lang w:val="en-US"/>
+        </w:rPr>
+      </w:pPr>
+      <w:r>
+        <w:rPr>
+          <w:rFonts w:ascii="Raleway" w:hAnsi="Raleway"/>
+          <w:lang w:val="en-US"/>
+        </w:rPr>
+        <w:t xml:space="preserve">The number of outstanding orders (which means the buildings </w:t>
+      </w:r>
+      <w:r>
+        <w:rPr>
+          <w:rFonts w:ascii="Raleway" w:hAnsi="Raleway"/>
+          <w:i/>
+          <w:iCs/>
+          <w:lang w:val="en-US"/>
+        </w:rPr>
+        <w:t>ordering</w:t>
+      </w:r>
+      <w:r>
+        <w:rPr>
+          <w:rFonts w:ascii="Raleway" w:hAnsi="Raleway"/>
+          <w:lang w:val="en-US"/>
+        </w:rPr>
+        <w:t xml:space="preserve"> and </w:t>
+      </w:r>
+      <w:r>
+        <w:rPr>
+          <w:rFonts w:ascii="Raleway" w:hAnsi="Raleway"/>
+          <w:i/>
+          <w:iCs/>
+          <w:lang w:val="en-US"/>
+        </w:rPr>
+        <w:t>waiting</w:t>
+      </w:r>
+      <w:r>
+        <w:rPr>
+          <w:rFonts w:ascii="Raleway" w:hAnsi="Raleway"/>
+          <w:lang w:val="en-US"/>
+        </w:rPr>
+        <w:t xml:space="preserve"> for their pizza) is equal to the number of players, </w:t>
+      </w:r>
+      <w:r>
+        <w:rPr>
+          <w:rFonts w:ascii="Raleway" w:hAnsi="Raleway"/>
+          <w:b/>
+          <w:bCs/>
+          <w:lang w:val="en-US"/>
+        </w:rPr>
+        <w:t>plus</w:t>
+      </w:r>
+      <w:r>
+        <w:rPr>
+          <w:rFonts w:ascii="Raleway" w:hAnsi="Raleway"/>
+          <w:lang w:val="en-US"/>
+        </w:rPr>
+        <w:t xml:space="preserve"> one at random. (Sometimes, it can be one more.)</w:t>
+      </w:r>
+    </w:p>
+    <w:p>
+      <w:pPr>
+        <w:rPr>
+          <w:rFonts w:ascii="Raleway" w:hAnsi="Raleway"/>
+          <w:lang w:val="en-US"/>
+        </w:rPr>
+      </w:pPr>
+    </w:p>
+    <w:p>
+      <w:pPr>
+        <w:rPr>
+          <w:rFonts w:ascii="Raleway" w:hAnsi="Raleway"/>
+          <w:lang w:val="en-US"/>
+        </w:rPr>
+      </w:pPr>
+      <w:r>
+        <w:rPr>
+          <w:rFonts w:ascii="Raleway" w:hAnsi="Raleway"/>
+          <w:b/>
+          <w:bCs/>
+          <w:lang w:val="en-US"/>
+        </w:rPr>
+        <w:t>City generation:</w:t>
+      </w:r>
+    </w:p>
+    <w:p>
+      <w:pPr>
+        <w:rPr>
+          <w:rFonts w:ascii="Raleway" w:hAnsi="Raleway"/>
+          <w:lang w:val="en-US"/>
+        </w:rPr>
+      </w:pPr>
+    </w:p>
+    <w:p>
+      <w:pPr>
+        <w:rPr>
+          <w:rFonts w:ascii="Raleway" w:hAnsi="Raleway"/>
+          <w:lang w:val="en-US"/>
+        </w:rPr>
+      </w:pPr>
+      <w:r>
+        <w:rPr>
+          <w:rFonts w:ascii="Raleway" w:hAnsi="Raleway"/>
+          <w:lang w:val="en-US"/>
+        </w:rPr>
+        <w:br w:type="page"/>
+      </w:r>
+    </w:p>
+    <w:p>
+      <w:pPr>
+        <w:rPr>
+          <w:rFonts w:ascii="Dosis" w:hAnsi="Dosis"/>
+          <w:sz w:val="72"/>
+          <w:szCs w:val="72"/>
+          <w:lang w:val="en-US"/>
+        </w:rPr>
+      </w:pPr>
+      <w:r>
+        <w:rPr>
+          <w:rFonts w:ascii="Dosis" w:hAnsi="Dosis"/>
+          <w:sz w:val="72"/>
+          <w:szCs w:val="72"/>
+          <w:lang w:val="en-US"/>
+        </w:rPr>
         <w:lastRenderedPageBreak/>
         <w:t>To Do</w:t>
       </w:r>
@@ -1026,14 +1429,14 @@
           <w:bCs/>
           <w:lang w:val="en-US"/>
         </w:rPr>
-        <w:t>Tables:</w:t>
-      </w:r>
-      <w:r>
-        <w:rPr>
-          <w:rFonts w:ascii="Raleway" w:hAnsi="Raleway"/>
-          <w:lang w:val="en-US"/>
-        </w:rPr>
-        <w:t xml:space="preserve"> </w:t>
+        <w:t xml:space="preserve">Better workspaces + tables: </w:t>
+      </w:r>
+      <w:r>
+        <w:rPr>
+          <w:rFonts w:ascii="Raleway" w:hAnsi="Raleway"/>
+          <w:lang w:val="en-US"/>
+        </w:rPr>
+        <w:t>Perhaps, instead, use a “rectangle blocking” and “path first” algorithm.</w:t>
       </w:r>
     </w:p>
     <w:p>
@@ -1041,26 +1444,51 @@
         <w:pStyle w:val="ListParagraph"/>
         <w:numPr>
           <w:ilvl w:val="0"/>
-          <w:numId w:val="8"/>
-        </w:numPr>
-        <w:rPr>
-          <w:rFonts w:ascii="Raleway" w:hAnsi="Raleway"/>
-          <w:lang w:val="en-US"/>
-        </w:rPr>
-      </w:pPr>
-      <w:r>
-        <w:rPr>
-          <w:rFonts w:ascii="Raleway" w:hAnsi="Raleway"/>
-          <w:lang w:val="en-US"/>
-        </w:rPr>
-        <w:t>M</w:t>
-      </w:r>
-      <w:r>
-        <w:rPr>
-          <w:rFonts w:ascii="Raleway" w:hAnsi="Raleway"/>
-          <w:lang w:val="en-US"/>
-        </w:rPr>
-        <w:t>ake their sprite stick out at the top + make it more recognizable</w:t>
+          <w:numId w:val="13"/>
+        </w:numPr>
+        <w:rPr>
+          <w:rFonts w:ascii="Raleway" w:hAnsi="Raleway"/>
+          <w:lang w:val="en-US"/>
+        </w:rPr>
+      </w:pPr>
+      <w:r>
+        <w:rPr>
+          <w:rFonts w:ascii="Raleway" w:hAnsi="Raleway"/>
+          <w:lang w:val="en-US"/>
+        </w:rPr>
+        <w:t xml:space="preserve">First, create a </w:t>
+      </w:r>
+      <w:r>
+        <w:rPr>
+          <w:rFonts w:ascii="Raleway" w:hAnsi="Raleway"/>
+          <w:i/>
+          <w:iCs/>
+          <w:lang w:val="en-US"/>
+        </w:rPr>
+        <w:t>random path</w:t>
+      </w:r>
+      <w:r>
+        <w:rPr>
+          <w:rFonts w:ascii="Raleway" w:hAnsi="Raleway"/>
+          <w:lang w:val="en-US"/>
+        </w:rPr>
+        <w:t xml:space="preserve"> ( = random walk) from A to B. The points A and B are the connections to the outside road. The rest of the path are marked as </w:t>
+      </w:r>
+      <w:r>
+        <w:rPr>
+          <w:rFonts w:ascii="Raleway" w:hAnsi="Raleway"/>
+          <w:i/>
+          <w:iCs/>
+          <w:lang w:val="en-US"/>
+        </w:rPr>
+        <w:t>unavailable</w:t>
+      </w:r>
+      <w:r>
+        <w:rPr>
+          <w:rFonts w:ascii="Raleway" w:hAnsi="Raleway"/>
+          <w:lang w:val="en-US"/>
+        </w:rPr>
+        <w:t xml:space="preserve"> (so nothing is placed there).</w:t>
       </w:r>
     </w:p>
     <w:p>
@@ -1068,19 +1496,75 @@
         <w:pStyle w:val="ListParagraph"/>
         <w:numPr>
           <w:ilvl w:val="0"/>
-          <w:numId w:val="8"/>
-        </w:numPr>
-        <w:rPr>
-          <w:rFonts w:ascii="Raleway" w:hAnsi="Raleway"/>
-          <w:lang w:val="en-US"/>
-        </w:rPr>
-      </w:pPr>
-      <w:r>
-        <w:rPr>
-          <w:rFonts w:ascii="Raleway" w:hAnsi="Raleway"/>
-          <w:lang w:val="en-US"/>
-        </w:rPr>
-        <w:t>Split into two bodies: one for overlap, one for collisions?</w:t>
+          <w:numId w:val="13"/>
+        </w:numPr>
+        <w:rPr>
+          <w:rFonts w:ascii="Raleway" w:hAnsi="Raleway"/>
+          <w:lang w:val="en-US"/>
+        </w:rPr>
+      </w:pPr>
+      <w:r>
+        <w:rPr>
+          <w:rFonts w:ascii="Raleway" w:hAnsi="Raleway"/>
+          <w:lang w:val="en-US"/>
+        </w:rPr>
+        <w:t>Now randomly add X rectangles of random size (2x2, 3x4, 1x2, etc.) to this path.</w:t>
+      </w:r>
+    </w:p>
+    <w:p>
+      <w:pPr>
+        <w:pStyle w:val="ListParagraph"/>
+        <w:numPr>
+          <w:ilvl w:val="0"/>
+          <w:numId w:val="13"/>
+        </w:numPr>
+        <w:rPr>
+          <w:rFonts w:ascii="Raleway" w:hAnsi="Raleway"/>
+          <w:lang w:val="en-US"/>
+        </w:rPr>
+      </w:pPr>
+      <w:r>
+        <w:rPr>
+          <w:rFonts w:ascii="Raleway" w:hAnsi="Raleway"/>
+          <w:lang w:val="en-US"/>
+        </w:rPr>
+        <w:t>Ensure we have at least X available spaces and at most Y spaces, then stop.</w:t>
+      </w:r>
+    </w:p>
+    <w:p>
+      <w:pPr>
+        <w:pStyle w:val="ListParagraph"/>
+        <w:numPr>
+          <w:ilvl w:val="0"/>
+          <w:numId w:val="13"/>
+        </w:numPr>
+        <w:rPr>
+          <w:rFonts w:ascii="Raleway" w:hAnsi="Raleway"/>
+          <w:lang w:val="en-US"/>
+        </w:rPr>
+      </w:pPr>
+      <w:r>
+        <w:rPr>
+          <w:rFonts w:ascii="Raleway" w:hAnsi="Raleway"/>
+          <w:lang w:val="en-US"/>
+        </w:rPr>
+        <w:t xml:space="preserve">Now simply do what we did before: determine the walls, place tables </w:t>
+      </w:r>
+      <w:r>
+        <w:rPr>
+          <w:rFonts w:ascii="Raleway" w:hAnsi="Raleway"/>
+          <w:i/>
+          <w:iCs/>
+          <w:lang w:val="en-US"/>
+        </w:rPr>
+        <w:t>anywhere</w:t>
+      </w:r>
+      <w:r>
+        <w:rPr>
+          <w:rFonts w:ascii="Raleway" w:hAnsi="Raleway"/>
+          <w:lang w:val="en-US"/>
+        </w:rPr>
+        <w:t>, except on the path.</w:t>
       </w:r>
     </w:p>
     <w:p>
@@ -1505,6 +1989,7 @@
           <w:rFonts w:ascii="Raleway" w:hAnsi="Raleway"/>
           <w:lang w:val="en-US"/>
         </w:rPr>
+        <w:lastRenderedPageBreak/>
         <w:t xml:space="preserve">However, we must </w:t>
       </w:r>
       <w:r>
@@ -1595,7 +2080,6 @@
           <w:rFonts w:ascii="Raleway" w:hAnsi="Raleway"/>
           <w:lang w:val="en-US"/>
         </w:rPr>
-        <w:lastRenderedPageBreak/>
         <w:t>Simply change the sprite and add another passageway somewhere else. If a player touches it, they are teleported.</w:t>
       </w:r>
     </w:p>
@@ -1688,7 +2172,23 @@
           <w:rFonts w:ascii="Raleway" w:hAnsi="Raleway"/>
           <w:lang w:val="en-US"/>
         </w:rPr>
-        <w:t>One for websocket server only</w:t>
+        <w:t xml:space="preserve">One for </w:t>
+      </w:r>
+      <w:proofErr w:type="spellStart"/>
+      <w:r>
+        <w:rPr>
+          <w:rFonts w:ascii="Raleway" w:hAnsi="Raleway"/>
+          <w:lang w:val="en-US"/>
+        </w:rPr>
+        <w:t>websocket</w:t>
+      </w:r>
+      <w:proofErr w:type="spellEnd"/>
+      <w:r>
+        <w:rPr>
+          <w:rFonts w:ascii="Raleway" w:hAnsi="Raleway"/>
+          <w:lang w:val="en-US"/>
+        </w:rPr>
+        <w:t xml:space="preserve"> server only</w:t>
       </w:r>
     </w:p>
     <w:p>
@@ -2158,6 +2658,7 @@
     <w:p>
       <w:pPr>
         <w:rPr>
+          <w:rFonts w:ascii="Raleway" w:hAnsi="Raleway"/>
           <w:lang w:val="en-US"/>
         </w:rPr>
       </w:pPr>
@@ -2168,6 +2669,7 @@
           <w:bCs/>
           <w:lang w:val="en-US"/>
         </w:rPr>
+        <w:lastRenderedPageBreak/>
         <w:t>Optional:</w:t>
       </w:r>
       <w:r>
@@ -2192,6 +2694,1259 @@
           <w:lang w:val="en-US"/>
         </w:rPr>
       </w:pPr>
+      <w:r>
+        <w:rPr>
+          <w:rFonts w:ascii="Raleway" w:hAnsi="Raleway"/>
+          <w:lang w:val="en-US"/>
+        </w:rPr>
+        <w:br w:type="page"/>
+      </w:r>
+    </w:p>
+    <w:p>
+      <w:pPr>
+        <w:rPr>
+          <w:rFonts w:ascii="Dosis" w:hAnsi="Dosis"/>
+          <w:sz w:val="72"/>
+          <w:szCs w:val="72"/>
+          <w:lang w:val="en-US"/>
+        </w:rPr>
+      </w:pPr>
+      <w:proofErr w:type="spellStart"/>
+      <w:r>
+        <w:rPr>
+          <w:rFonts w:ascii="Dosis" w:hAnsi="Dosis"/>
+          <w:sz w:val="72"/>
+          <w:szCs w:val="72"/>
+          <w:lang w:val="en-US"/>
+        </w:rPr>
+        <w:lastRenderedPageBreak/>
+        <w:t>Peerball</w:t>
+      </w:r>
+      <w:proofErr w:type="spellEnd"/>
+    </w:p>
+    <w:p>
+      <w:pPr>
+        <w:rPr>
+          <w:rFonts w:ascii="Raleway" w:hAnsi="Raleway"/>
+          <w:lang w:val="en-US"/>
+        </w:rPr>
+      </w:pPr>
+      <w:r>
+        <w:rPr>
+          <w:rFonts w:ascii="Raleway" w:hAnsi="Raleway"/>
+          <w:lang w:val="en-US"/>
+        </w:rPr>
+        <w:t xml:space="preserve">A variation on </w:t>
+      </w:r>
+      <w:r>
+        <w:rPr>
+          <w:rFonts w:ascii="Raleway" w:hAnsi="Raleway"/>
+          <w:b/>
+          <w:bCs/>
+          <w:lang w:val="en-US"/>
+        </w:rPr>
+        <w:t>Drunk Soccer</w:t>
+      </w:r>
+      <w:r>
+        <w:rPr>
+          <w:rFonts w:ascii="Raleway" w:hAnsi="Raleway"/>
+          <w:lang w:val="en-US"/>
+        </w:rPr>
+        <w:t xml:space="preserve"> (my Bester game) and </w:t>
+      </w:r>
+      <w:r>
+        <w:rPr>
+          <w:rFonts w:ascii="Raleway" w:hAnsi="Raleway"/>
+          <w:b/>
+          <w:bCs/>
+          <w:lang w:val="en-US"/>
+        </w:rPr>
+        <w:t>Soccer Physics</w:t>
+      </w:r>
+      <w:r>
+        <w:rPr>
+          <w:rFonts w:ascii="Raleway" w:hAnsi="Raleway"/>
+          <w:lang w:val="en-US"/>
+        </w:rPr>
+        <w:t xml:space="preserve"> (from </w:t>
+      </w:r>
+      <w:proofErr w:type="spellStart"/>
+      <w:r>
+        <w:rPr>
+          <w:rFonts w:ascii="Raleway" w:hAnsi="Raleway"/>
+          <w:lang w:val="en-US"/>
+        </w:rPr>
+        <w:t>Kongregate</w:t>
+      </w:r>
+      <w:proofErr w:type="spellEnd"/>
+      <w:r>
+        <w:rPr>
+          <w:rFonts w:ascii="Raleway" w:hAnsi="Raleway"/>
+          <w:lang w:val="en-US"/>
+        </w:rPr>
+        <w:t>).</w:t>
+      </w:r>
+    </w:p>
+    <w:p>
+      <w:pPr>
+        <w:rPr>
+          <w:rFonts w:ascii="Raleway" w:hAnsi="Raleway"/>
+          <w:b/>
+          <w:bCs/>
+          <w:lang w:val="en-US"/>
+        </w:rPr>
+      </w:pPr>
+      <w:r>
+        <w:rPr>
+          <w:rFonts w:ascii="Raleway" w:hAnsi="Raleway"/>
+          <w:b/>
+          <w:bCs/>
+          <w:lang w:val="en-US"/>
+        </w:rPr>
+        <w:t>What’s the idea?</w:t>
+      </w:r>
+    </w:p>
+    <w:p>
+      <w:pPr>
+        <w:pStyle w:val="ListParagraph"/>
+        <w:numPr>
+          <w:ilvl w:val="0"/>
+          <w:numId w:val="16"/>
+        </w:numPr>
+        <w:rPr>
+          <w:rFonts w:ascii="Raleway" w:hAnsi="Raleway"/>
+          <w:lang w:val="en-US"/>
+        </w:rPr>
+      </w:pPr>
+      <w:r>
+        <w:rPr>
+          <w:rFonts w:ascii="Raleway" w:hAnsi="Raleway"/>
+          <w:lang w:val="en-US"/>
+        </w:rPr>
+        <w:t>You play a rudimentary version of soccer: two teams, move around a rectangular pitch, score by getting the ball into the goal</w:t>
+      </w:r>
+    </w:p>
+    <w:p>
+      <w:pPr>
+        <w:pStyle w:val="ListParagraph"/>
+        <w:numPr>
+          <w:ilvl w:val="0"/>
+          <w:numId w:val="16"/>
+        </w:numPr>
+        <w:rPr>
+          <w:rFonts w:ascii="Raleway" w:hAnsi="Raleway"/>
+          <w:lang w:val="en-US"/>
+        </w:rPr>
+      </w:pPr>
+      <w:r>
+        <w:rPr>
+          <w:rFonts w:ascii="Raleway" w:hAnsi="Raleway"/>
+          <w:lang w:val="en-US"/>
+        </w:rPr>
+        <w:t>We look at the pitch from a ¾ top down view. The game is 2D.</w:t>
+      </w:r>
+    </w:p>
+    <w:p>
+      <w:pPr>
+        <w:pStyle w:val="ListParagraph"/>
+        <w:numPr>
+          <w:ilvl w:val="0"/>
+          <w:numId w:val="16"/>
+        </w:numPr>
+        <w:rPr>
+          <w:rFonts w:ascii="Raleway" w:hAnsi="Raleway"/>
+          <w:lang w:val="en-US"/>
+        </w:rPr>
+      </w:pPr>
+      <w:r>
+        <w:rPr>
+          <w:rFonts w:ascii="Raleway" w:hAnsi="Raleway"/>
+          <w:lang w:val="en-US"/>
+        </w:rPr>
+        <w:t>All players are ragdolls. They consist of a few body parts (torso, legs, arms, head), connected with joints that allow them to move freely but also be controlled.</w:t>
+      </w:r>
+    </w:p>
+    <w:p>
+      <w:pPr>
+        <w:pStyle w:val="ListParagraph"/>
+        <w:numPr>
+          <w:ilvl w:val="1"/>
+          <w:numId w:val="16"/>
+        </w:numPr>
+        <w:rPr>
+          <w:rFonts w:ascii="Raleway" w:hAnsi="Raleway"/>
+          <w:lang w:val="en-US"/>
+        </w:rPr>
+      </w:pPr>
+      <w:r>
+        <w:rPr>
+          <w:rFonts w:ascii="Raleway" w:hAnsi="Raleway"/>
+          <w:lang w:val="en-US"/>
+        </w:rPr>
+        <w:t>They have some form of correcting force, keeping them mostly upward and controllable.</w:t>
+      </w:r>
+    </w:p>
+    <w:p>
+      <w:pPr>
+        <w:pStyle w:val="ListParagraph"/>
+        <w:numPr>
+          <w:ilvl w:val="1"/>
+          <w:numId w:val="16"/>
+        </w:numPr>
+        <w:rPr>
+          <w:rFonts w:ascii="Raleway" w:hAnsi="Raleway"/>
+          <w:lang w:val="en-US"/>
+        </w:rPr>
+      </w:pPr>
+      <w:r>
+        <w:rPr>
+          <w:rFonts w:ascii="Raleway" w:hAnsi="Raleway"/>
+          <w:lang w:val="en-US"/>
+        </w:rPr>
+        <w:t xml:space="preserve">They use the </w:t>
+      </w:r>
+      <w:r>
+        <w:rPr>
+          <w:rFonts w:ascii="Raleway" w:hAnsi="Raleway"/>
+          <w:b/>
+          <w:bCs/>
+          <w:lang w:val="en-US"/>
+        </w:rPr>
+        <w:t>Matter.js</w:t>
+      </w:r>
+      <w:r>
+        <w:rPr>
+          <w:rFonts w:ascii="Raleway" w:hAnsi="Raleway"/>
+          <w:lang w:val="en-US"/>
+        </w:rPr>
+        <w:t xml:space="preserve"> engine within Phaser.</w:t>
+      </w:r>
+    </w:p>
+    <w:p>
+      <w:pPr>
+        <w:pStyle w:val="ListParagraph"/>
+        <w:numPr>
+          <w:ilvl w:val="0"/>
+          <w:numId w:val="16"/>
+        </w:numPr>
+        <w:rPr>
+          <w:rFonts w:ascii="Raleway" w:hAnsi="Raleway"/>
+          <w:lang w:val="en-US"/>
+        </w:rPr>
+      </w:pPr>
+      <w:r>
+        <w:rPr>
+          <w:rFonts w:ascii="Raleway" w:hAnsi="Raleway"/>
+          <w:lang w:val="en-US"/>
+        </w:rPr>
+        <w:t xml:space="preserve">When you start the game, you receive a set of </w:t>
+      </w:r>
+      <w:r>
+        <w:rPr>
+          <w:rFonts w:ascii="Raleway" w:hAnsi="Raleway"/>
+          <w:i/>
+          <w:iCs/>
+          <w:lang w:val="en-US"/>
+        </w:rPr>
+        <w:t>four random buttons</w:t>
+      </w:r>
+      <w:r>
+        <w:rPr>
+          <w:rFonts w:ascii="Raleway" w:hAnsi="Raleway"/>
+          <w:lang w:val="en-US"/>
+        </w:rPr>
+        <w:t>. These buttons do completely different things:</w:t>
+      </w:r>
+    </w:p>
+    <w:p>
+      <w:pPr>
+        <w:pStyle w:val="ListParagraph"/>
+        <w:numPr>
+          <w:ilvl w:val="1"/>
+          <w:numId w:val="16"/>
+        </w:numPr>
+        <w:rPr>
+          <w:rFonts w:ascii="Raleway" w:hAnsi="Raleway"/>
+          <w:lang w:val="en-US"/>
+        </w:rPr>
+      </w:pPr>
+      <w:r>
+        <w:rPr>
+          <w:rFonts w:ascii="Raleway" w:hAnsi="Raleway"/>
+          <w:b/>
+          <w:bCs/>
+          <w:lang w:val="en-US"/>
+        </w:rPr>
+        <w:t>Movement:</w:t>
+      </w:r>
+      <w:r>
+        <w:rPr>
+          <w:rFonts w:ascii="Raleway" w:hAnsi="Raleway"/>
+          <w:lang w:val="en-US"/>
+        </w:rPr>
+        <w:t xml:space="preserve"> a button might move you in a certain direction</w:t>
+      </w:r>
+    </w:p>
+    <w:p>
+      <w:pPr>
+        <w:pStyle w:val="ListParagraph"/>
+        <w:numPr>
+          <w:ilvl w:val="1"/>
+          <w:numId w:val="16"/>
+        </w:numPr>
+        <w:rPr>
+          <w:rFonts w:ascii="Raleway" w:hAnsi="Raleway"/>
+          <w:lang w:val="en-US"/>
+        </w:rPr>
+      </w:pPr>
+      <w:r>
+        <w:rPr>
+          <w:rFonts w:ascii="Raleway" w:hAnsi="Raleway"/>
+          <w:b/>
+          <w:bCs/>
+          <w:lang w:val="en-US"/>
+        </w:rPr>
+        <w:t>Kick:</w:t>
+      </w:r>
+      <w:r>
+        <w:rPr>
+          <w:rFonts w:ascii="Raleway" w:hAnsi="Raleway"/>
+          <w:lang w:val="en-US"/>
+        </w:rPr>
+        <w:t xml:space="preserve"> a button might move your legs (or arms?) to kick stuff</w:t>
+      </w:r>
+    </w:p>
+    <w:p>
+      <w:pPr>
+        <w:pStyle w:val="ListParagraph"/>
+        <w:numPr>
+          <w:ilvl w:val="1"/>
+          <w:numId w:val="16"/>
+        </w:numPr>
+        <w:rPr>
+          <w:rFonts w:ascii="Raleway" w:hAnsi="Raleway"/>
+          <w:lang w:val="en-US"/>
+        </w:rPr>
+      </w:pPr>
+      <w:r>
+        <w:rPr>
+          <w:rFonts w:ascii="Raleway" w:hAnsi="Raleway"/>
+          <w:b/>
+          <w:bCs/>
+          <w:lang w:val="en-US"/>
+        </w:rPr>
+        <w:t xml:space="preserve">Jump: </w:t>
+      </w:r>
+      <w:r>
+        <w:rPr>
+          <w:rFonts w:ascii="Raleway" w:hAnsi="Raleway"/>
+          <w:lang w:val="en-US"/>
+        </w:rPr>
+        <w:t>a bu</w:t>
+      </w:r>
+      <w:r>
+        <w:rPr>
+          <w:rFonts w:ascii="Raleway" w:hAnsi="Raleway"/>
+          <w:lang w:val="en-US"/>
+        </w:rPr>
+        <w:t xml:space="preserve">tton might make you jump, or dash forward, or </w:t>
+      </w:r>
+      <w:proofErr w:type="spellStart"/>
+      <w:r>
+        <w:rPr>
+          <w:rFonts w:ascii="Raleway" w:hAnsi="Raleway"/>
+          <w:lang w:val="en-US"/>
+        </w:rPr>
+        <w:t>salto</w:t>
+      </w:r>
+      <w:proofErr w:type="spellEnd"/>
+      <w:r>
+        <w:rPr>
+          <w:rFonts w:ascii="Raleway" w:hAnsi="Raleway"/>
+          <w:lang w:val="en-US"/>
+        </w:rPr>
+        <w:t xml:space="preserve"> in the air</w:t>
+      </w:r>
+    </w:p>
+    <w:p>
+      <w:pPr>
+        <w:pStyle w:val="ListParagraph"/>
+        <w:numPr>
+          <w:ilvl w:val="1"/>
+          <w:numId w:val="16"/>
+        </w:numPr>
+        <w:rPr>
+          <w:rFonts w:ascii="Raleway" w:hAnsi="Raleway"/>
+          <w:lang w:val="en-US"/>
+        </w:rPr>
+      </w:pPr>
+      <w:r>
+        <w:rPr>
+          <w:rFonts w:ascii="Raleway" w:hAnsi="Raleway"/>
+          <w:b/>
+          <w:bCs/>
+          <w:lang w:val="en-US"/>
+        </w:rPr>
+        <w:t>Modifier:</w:t>
+      </w:r>
+      <w:r>
+        <w:rPr>
+          <w:rFonts w:ascii="Raleway" w:hAnsi="Raleway"/>
+          <w:lang w:val="en-US"/>
+        </w:rPr>
+        <w:t xml:space="preserve"> this button </w:t>
+      </w:r>
+      <w:r>
+        <w:rPr>
+          <w:rFonts w:ascii="Raleway" w:hAnsi="Raleway"/>
+          <w:i/>
+          <w:iCs/>
+          <w:lang w:val="en-US"/>
+        </w:rPr>
+        <w:t>modifies</w:t>
+      </w:r>
+      <w:r>
+        <w:rPr>
+          <w:rFonts w:ascii="Raleway" w:hAnsi="Raleway"/>
+          <w:lang w:val="en-US"/>
+        </w:rPr>
+        <w:t xml:space="preserve"> one of your other buttons. For example: pressing B1 makes you jump upwards. But if you hold B2 at the same time, you instead </w:t>
+      </w:r>
+      <w:r>
+        <w:rPr>
+          <w:rFonts w:ascii="Raleway" w:hAnsi="Raleway"/>
+          <w:i/>
+          <w:iCs/>
+          <w:lang w:val="en-US"/>
+        </w:rPr>
+        <w:t>slam</w:t>
+      </w:r>
+      <w:r>
+        <w:rPr>
+          <w:rFonts w:ascii="Raleway" w:hAnsi="Raleway"/>
+          <w:lang w:val="en-US"/>
+        </w:rPr>
+        <w:t xml:space="preserve"> downwards!</w:t>
+      </w:r>
+    </w:p>
+    <w:p>
+      <w:pPr>
+        <w:rPr>
+          <w:rFonts w:ascii="Raleway" w:hAnsi="Raleway"/>
+          <w:lang w:val="en-US"/>
+        </w:rPr>
+      </w:pPr>
+    </w:p>
+    <w:p>
+      <w:pPr>
+        <w:rPr>
+          <w:rFonts w:ascii="Raleway" w:hAnsi="Raleway"/>
+          <w:lang w:val="en-US"/>
+        </w:rPr>
+      </w:pPr>
+      <w:r>
+        <w:rPr>
+          <w:rFonts w:ascii="Raleway" w:hAnsi="Raleway"/>
+          <w:lang w:val="en-US"/>
+        </w:rPr>
+        <w:t>Now you simply play the game, testing your controls and learning how to deal with them as you go, and after 3 (or 5) minutes the team with the most points wins!</w:t>
+      </w:r>
+    </w:p>
+    <w:p>
+      <w:pPr>
+        <w:rPr>
+          <w:rFonts w:ascii="Raleway" w:hAnsi="Raleway"/>
+          <w:lang w:val="en-US"/>
+        </w:rPr>
+      </w:pPr>
+    </w:p>
+    <w:p>
+      <w:pPr>
+        <w:rPr>
+          <w:rFonts w:ascii="Raleway" w:hAnsi="Raleway"/>
+          <w:lang w:val="en-US"/>
+        </w:rPr>
+      </w:pPr>
+      <w:r>
+        <w:rPr>
+          <w:rFonts w:ascii="Raleway" w:hAnsi="Raleway"/>
+          <w:b/>
+          <w:bCs/>
+          <w:lang w:val="en-US"/>
+        </w:rPr>
+        <w:t xml:space="preserve">BIG QUESTION 2: </w:t>
+      </w:r>
+      <w:r>
+        <w:rPr>
+          <w:rFonts w:ascii="Raleway" w:hAnsi="Raleway"/>
+          <w:lang w:val="en-US"/>
+        </w:rPr>
+        <w:t>Are the joints I need supported?</w:t>
+      </w:r>
+    </w:p>
+    <w:p>
+      <w:pPr>
+        <w:pStyle w:val="ListParagraph"/>
+        <w:numPr>
+          <w:ilvl w:val="0"/>
+          <w:numId w:val="18"/>
+        </w:numPr>
+        <w:rPr>
+          <w:rFonts w:ascii="Raleway" w:hAnsi="Raleway"/>
+          <w:lang w:val="en-US"/>
+        </w:rPr>
+      </w:pPr>
+      <w:r>
+        <w:rPr>
+          <w:rFonts w:ascii="Raleway" w:hAnsi="Raleway"/>
+          <w:lang w:val="en-US"/>
+        </w:rPr>
+        <w:t>They</w:t>
+      </w:r>
+      <w:r>
+        <w:rPr>
+          <w:rFonts w:ascii="Raleway" w:hAnsi="Raleway"/>
+          <w:lang w:val="en-US"/>
+        </w:rPr>
+        <w:t xml:space="preserve"> are called </w:t>
+      </w:r>
+      <w:r>
+        <w:rPr>
+          <w:rFonts w:ascii="Raleway" w:hAnsi="Raleway"/>
+          <w:b/>
+          <w:bCs/>
+          <w:lang w:val="en-US"/>
+        </w:rPr>
+        <w:t>constraints</w:t>
+      </w:r>
+      <w:r>
+        <w:rPr>
+          <w:rFonts w:ascii="Raleway" w:hAnsi="Raleway"/>
+          <w:lang w:val="en-US"/>
+        </w:rPr>
+        <w:t>, not joints.</w:t>
+      </w:r>
+    </w:p>
+    <w:p>
+      <w:pPr>
+        <w:pStyle w:val="ListParagraph"/>
+        <w:numPr>
+          <w:ilvl w:val="0"/>
+          <w:numId w:val="18"/>
+        </w:numPr>
+        <w:rPr>
+          <w:rFonts w:ascii="Raleway" w:hAnsi="Raleway"/>
+          <w:lang w:val="en-US"/>
+        </w:rPr>
+      </w:pPr>
+      <w:r>
+        <w:rPr>
+          <w:rFonts w:ascii="Raleway" w:hAnsi="Raleway"/>
+          <w:lang w:val="en-US"/>
+        </w:rPr>
+        <w:t xml:space="preserve">However, Phaser 3 </w:t>
+      </w:r>
+      <w:r>
+        <w:rPr>
+          <w:rFonts w:ascii="Raleway" w:hAnsi="Raleway"/>
+          <w:i/>
+          <w:iCs/>
+          <w:lang w:val="en-US"/>
+        </w:rPr>
+        <w:t>does</w:t>
+      </w:r>
+      <w:r>
+        <w:rPr>
+          <w:rFonts w:ascii="Raleway" w:hAnsi="Raleway"/>
+          <w:lang w:val="en-US"/>
+        </w:rPr>
+        <w:t xml:space="preserve"> use the </w:t>
+      </w:r>
+      <w:r>
+        <w:rPr>
+          <w:rFonts w:ascii="Raleway" w:hAnsi="Raleway"/>
+          <w:b/>
+          <w:bCs/>
+          <w:lang w:val="en-US"/>
+        </w:rPr>
+        <w:t>joint</w:t>
+      </w:r>
+      <w:r>
+        <w:rPr>
+          <w:rFonts w:ascii="Raleway" w:hAnsi="Raleway"/>
+          <w:lang w:val="en-US"/>
+        </w:rPr>
+        <w:t xml:space="preserve"> name.</w:t>
+      </w:r>
+    </w:p>
+    <w:p>
+      <w:pPr>
+        <w:pStyle w:val="ListParagraph"/>
+        <w:numPr>
+          <w:ilvl w:val="0"/>
+          <w:numId w:val="18"/>
+        </w:numPr>
+        <w:rPr>
+          <w:rFonts w:ascii="Raleway" w:hAnsi="Raleway"/>
+          <w:lang w:val="en-US"/>
+        </w:rPr>
+      </w:pPr>
+      <w:r>
+        <w:rPr>
+          <w:rFonts w:ascii="Raleway" w:hAnsi="Raleway"/>
+          <w:lang w:val="en-US"/>
+        </w:rPr>
+        <w:t>Video on constraints (from Nature of Code)</w:t>
+      </w:r>
+      <w:r>
+        <w:rPr>
+          <w:rFonts w:ascii="Raleway" w:hAnsi="Raleway"/>
+          <w:lang w:val="en-US"/>
+        </w:rPr>
+        <w:t xml:space="preserve">: </w:t>
+      </w:r>
+      <w:hyperlink r:id="rId7" w:history="1">
+        <w:r>
+          <w:rPr>
+            <w:rStyle w:val="Hyperlink"/>
+            <w:rFonts w:ascii="Raleway" w:hAnsi="Raleway"/>
+            <w:lang w:val="en-US"/>
+          </w:rPr>
+          <w:t>https://www.youtube.com/watch?v=szztTszPp-8</w:t>
+        </w:r>
+      </w:hyperlink>
+    </w:p>
+    <w:p>
+      <w:pPr>
+        <w:pStyle w:val="ListParagraph"/>
+        <w:numPr>
+          <w:ilvl w:val="0"/>
+          <w:numId w:val="18"/>
+        </w:numPr>
+        <w:rPr>
+          <w:rFonts w:ascii="Raleway" w:hAnsi="Raleway"/>
+          <w:lang w:val="en-US"/>
+        </w:rPr>
+      </w:pPr>
+      <w:bookmarkStart w:id="0" w:name="_GoBack"/>
+      <w:bookmarkEnd w:id="0"/>
+    </w:p>
+    <w:p>
+      <w:pPr>
+        <w:rPr>
+          <w:rFonts w:ascii="Raleway" w:hAnsi="Raleway"/>
+          <w:lang w:val="en-US"/>
+        </w:rPr>
+      </w:pPr>
+    </w:p>
+    <w:p>
+      <w:pPr>
+        <w:rPr>
+          <w:rFonts w:ascii="Raleway" w:hAnsi="Raleway"/>
+          <w:lang w:val="en-US"/>
+        </w:rPr>
+      </w:pPr>
+      <w:r>
+        <w:rPr>
+          <w:rFonts w:ascii="Raleway" w:hAnsi="Raleway"/>
+          <w:b/>
+          <w:bCs/>
+          <w:lang w:val="en-US"/>
+        </w:rPr>
+        <w:t>BIG QUESTION:</w:t>
+      </w:r>
+      <w:r>
+        <w:rPr>
+          <w:rFonts w:ascii="Raleway" w:hAnsi="Raleway"/>
+          <w:lang w:val="en-US"/>
+        </w:rPr>
+        <w:t xml:space="preserve"> If the world is ¾ top-down 2D … how do we work with bodies?</w:t>
+      </w:r>
+    </w:p>
+    <w:p>
+      <w:pPr>
+        <w:rPr>
+          <w:rFonts w:ascii="Raleway" w:hAnsi="Raleway"/>
+          <w:lang w:val="en-US"/>
+        </w:rPr>
+      </w:pPr>
+      <w:r>
+        <w:rPr>
+          <w:rFonts w:ascii="Raleway" w:hAnsi="Raleway"/>
+          <w:lang w:val="en-US"/>
+        </w:rPr>
+        <w:t>Players only need to collide with stuff if it’s actually within their range. (A ball might be in front of their face, but it might actually be high in the air on the other side of the field.)</w:t>
+      </w:r>
+    </w:p>
+    <w:p>
+      <w:pPr>
+        <w:rPr>
+          <w:rFonts w:ascii="Raleway" w:hAnsi="Raleway"/>
+          <w:lang w:val="en-US"/>
+        </w:rPr>
+      </w:pPr>
+      <w:r>
+        <w:rPr>
+          <w:rFonts w:ascii="Raleway" w:hAnsi="Raleway"/>
+          <w:lang w:val="en-US"/>
+        </w:rPr>
+        <w:t>Can we disable/ignore collisions based on certain constraints?</w:t>
+      </w:r>
+    </w:p>
+    <w:p>
+      <w:pPr>
+        <w:pStyle w:val="ListParagraph"/>
+        <w:numPr>
+          <w:ilvl w:val="0"/>
+          <w:numId w:val="17"/>
+        </w:numPr>
+        <w:rPr>
+          <w:rFonts w:ascii="Raleway" w:hAnsi="Raleway"/>
+          <w:lang w:val="en-US"/>
+        </w:rPr>
+      </w:pPr>
+      <w:r>
+        <w:rPr>
+          <w:rFonts w:ascii="Raleway" w:hAnsi="Raleway"/>
+          <w:lang w:val="en-US"/>
+        </w:rPr>
+        <w:t xml:space="preserve">Yes, probably: </w:t>
+      </w:r>
+      <w:hyperlink r:id="rId8" w:history="1">
+        <w:r>
+          <w:rPr>
+            <w:rStyle w:val="Hyperlink"/>
+            <w:rFonts w:ascii="Raleway" w:hAnsi="Raleway"/>
+            <w:lang w:val="en-US"/>
+          </w:rPr>
+          <w:t>https://github.com/liabru/matter-js/issues/307</w:t>
+        </w:r>
+      </w:hyperlink>
+    </w:p>
+    <w:p>
+      <w:pPr>
+        <w:pStyle w:val="ListParagraph"/>
+        <w:numPr>
+          <w:ilvl w:val="0"/>
+          <w:numId w:val="17"/>
+        </w:numPr>
+        <w:rPr>
+          <w:rFonts w:ascii="Raleway" w:hAnsi="Raleway"/>
+          <w:lang w:val="en-US"/>
+        </w:rPr>
+      </w:pPr>
+      <w:r>
+        <w:rPr>
+          <w:rFonts w:ascii="Raleway" w:hAnsi="Raleway"/>
+          <w:lang w:val="en-US"/>
+        </w:rPr>
+        <w:lastRenderedPageBreak/>
+        <w:t xml:space="preserve">(Also: </w:t>
+      </w:r>
+      <w:hyperlink r:id="rId9" w:history="1">
+        <w:r>
+          <w:rPr>
+            <w:rStyle w:val="Hyperlink"/>
+            <w:rFonts w:ascii="Raleway" w:hAnsi="Raleway"/>
+            <w:lang w:val="en-US"/>
+          </w:rPr>
+          <w:t>https://itnext.io/modular-game-worlds-in-phaser-3-tilemaps-5-matter-physics-platformer-d14d1f614557</w:t>
+        </w:r>
+      </w:hyperlink>
+      <w:r>
+        <w:rPr>
+          <w:rFonts w:ascii="Raleway" w:hAnsi="Raleway"/>
+          <w:lang w:val="en-US"/>
+        </w:rPr>
+        <w:t>)</w:t>
+      </w:r>
+    </w:p>
+    <w:p>
+      <w:pPr>
+        <w:pStyle w:val="ListParagraph"/>
+        <w:numPr>
+          <w:ilvl w:val="0"/>
+          <w:numId w:val="17"/>
+        </w:numPr>
+        <w:rPr>
+          <w:rFonts w:ascii="Raleway" w:hAnsi="Raleway"/>
+          <w:lang w:val="en-US"/>
+        </w:rPr>
+      </w:pPr>
+      <w:r>
+        <w:rPr>
+          <w:rFonts w:ascii="Raleway" w:hAnsi="Raleway"/>
+          <w:lang w:val="en-US"/>
+        </w:rPr>
+        <w:t xml:space="preserve">(Or: </w:t>
+      </w:r>
+      <w:hyperlink r:id="rId10" w:history="1">
+        <w:r>
+          <w:rPr>
+            <w:rStyle w:val="Hyperlink"/>
+            <w:rFonts w:ascii="Raleway" w:hAnsi="Raleway"/>
+            <w:lang w:val="en-US"/>
+          </w:rPr>
+          <w:t>https://www.html5gamedevs.com/topic/38622-phaser-3-matter-collision-events-for-specific-objects/</w:t>
+        </w:r>
+      </w:hyperlink>
+      <w:r>
+        <w:rPr>
+          <w:rFonts w:ascii="Raleway" w:hAnsi="Raleway"/>
+          <w:lang w:val="en-US"/>
+        </w:rPr>
+        <w:t xml:space="preserve"> )</w:t>
+      </w:r>
+    </w:p>
+    <w:p>
+      <w:pPr>
+        <w:pStyle w:val="ListParagraph"/>
+        <w:numPr>
+          <w:ilvl w:val="0"/>
+          <w:numId w:val="17"/>
+        </w:numPr>
+        <w:rPr>
+          <w:rFonts w:ascii="Raleway" w:hAnsi="Raleway"/>
+          <w:b/>
+          <w:bCs/>
+          <w:lang w:val="en-US"/>
+        </w:rPr>
+      </w:pPr>
+      <w:r>
+        <w:rPr>
+          <w:rFonts w:ascii="Raleway" w:hAnsi="Raleway"/>
+          <w:b/>
+          <w:bCs/>
+          <w:lang w:val="en-US"/>
+        </w:rPr>
+        <w:t xml:space="preserve">On collision start, </w:t>
+      </w:r>
+      <w:r>
+        <w:rPr>
+          <w:rFonts w:ascii="Raleway" w:hAnsi="Raleway"/>
+          <w:b/>
+          <w:bCs/>
+          <w:lang w:val="en-US"/>
+        </w:rPr>
+        <w:t>check if pairs are close (in pseudo-3D)</w:t>
+      </w:r>
+      <w:r>
+        <w:rPr>
+          <w:rFonts w:ascii="Raleway" w:hAnsi="Raleway"/>
+          <w:b/>
+          <w:bCs/>
+          <w:lang w:val="en-US"/>
+        </w:rPr>
+        <w:t>, and disable it</w:t>
+      </w:r>
+      <w:r>
+        <w:rPr>
+          <w:rFonts w:ascii="Raleway" w:hAnsi="Raleway"/>
+          <w:b/>
+          <w:bCs/>
+          <w:lang w:val="en-US"/>
+        </w:rPr>
+        <w:t xml:space="preserve"> otherwise.</w:t>
+      </w:r>
+    </w:p>
+    <w:p>
+      <w:pPr>
+        <w:pStyle w:val="ListParagraph"/>
+        <w:numPr>
+          <w:ilvl w:val="0"/>
+          <w:numId w:val="17"/>
+        </w:numPr>
+        <w:rPr>
+          <w:rFonts w:ascii="Raleway" w:hAnsi="Raleway"/>
+          <w:lang w:val="en-US"/>
+        </w:rPr>
+      </w:pPr>
+      <w:r>
+        <w:rPr>
+          <w:rFonts w:ascii="Raleway" w:hAnsi="Raleway"/>
+          <w:lang w:val="en-US"/>
+        </w:rPr>
+        <w:t>(Otherwise, use collision groups/filters, that change completely based on the current situation in the world.</w:t>
+      </w:r>
+      <w:r>
+        <w:rPr>
+          <w:rFonts w:ascii="Raleway" w:hAnsi="Raleway"/>
+          <w:lang w:val="en-US"/>
+        </w:rPr>
+        <w:t xml:space="preserve"> Stuff close together </w:t>
+      </w:r>
+      <w:r>
+        <w:rPr>
+          <w:rFonts w:ascii="Raleway" w:hAnsi="Raleway"/>
+          <w:lang w:val="en-US"/>
+        </w:rPr>
+        <w:t xml:space="preserve">(in “pseudo-3D”) </w:t>
+      </w:r>
+      <w:r>
+        <w:rPr>
+          <w:rFonts w:ascii="Raleway" w:hAnsi="Raleway"/>
+          <w:lang w:val="en-US"/>
+        </w:rPr>
+        <w:t xml:space="preserve">can hit each other, stuff far apart </w:t>
+      </w:r>
+      <w:proofErr w:type="spellStart"/>
+      <w:r>
+        <w:rPr>
+          <w:rFonts w:ascii="Raleway" w:hAnsi="Raleway"/>
+          <w:lang w:val="en-US"/>
+        </w:rPr>
+        <w:t>can not</w:t>
+      </w:r>
+      <w:proofErr w:type="spellEnd"/>
+      <w:r>
+        <w:rPr>
+          <w:rFonts w:ascii="Raleway" w:hAnsi="Raleway"/>
+          <w:lang w:val="en-US"/>
+        </w:rPr>
+        <w:t>.</w:t>
+      </w:r>
+      <w:r>
+        <w:rPr>
+          <w:rFonts w:ascii="Raleway" w:hAnsi="Raleway"/>
+          <w:lang w:val="en-US"/>
+        </w:rPr>
+        <w:t>)</w:t>
+      </w:r>
+    </w:p>
+    <w:p>
+      <w:pPr>
+        <w:pStyle w:val="ListParagraph"/>
+        <w:numPr>
+          <w:ilvl w:val="0"/>
+          <w:numId w:val="17"/>
+        </w:numPr>
+        <w:rPr>
+          <w:rFonts w:ascii="Raleway" w:hAnsi="Raleway"/>
+          <w:lang w:val="en-US"/>
+        </w:rPr>
+      </w:pPr>
+      <w:r>
+        <w:rPr>
+          <w:rFonts w:ascii="Raleway" w:hAnsi="Raleway"/>
+          <w:lang w:val="en-US"/>
+        </w:rPr>
+        <w:t>(Otherwise, temporarily turn stuff into a sensor? Nah, doesn’t seem like the right thing to do.)</w:t>
+      </w:r>
+    </w:p>
+    <w:p>
+      <w:pPr>
+        <w:rPr>
+          <w:rFonts w:ascii="Raleway" w:hAnsi="Raleway"/>
+          <w:lang w:val="en-US"/>
+        </w:rPr>
+      </w:pPr>
+      <w:r>
+        <w:rPr>
+          <w:rFonts w:ascii="Raleway" w:hAnsi="Raleway"/>
+          <w:lang w:val="en-US"/>
+        </w:rPr>
+        <w:br w:type="page"/>
+      </w:r>
+    </w:p>
+    <w:p>
+      <w:pPr>
+        <w:rPr>
+          <w:rFonts w:ascii="Dosis" w:hAnsi="Dosis"/>
+          <w:sz w:val="72"/>
+          <w:szCs w:val="72"/>
+          <w:lang w:val="en-US"/>
+        </w:rPr>
+      </w:pPr>
+      <w:r>
+        <w:rPr>
+          <w:rFonts w:ascii="Dosis" w:hAnsi="Dosis"/>
+          <w:sz w:val="72"/>
+          <w:szCs w:val="72"/>
+          <w:lang w:val="en-US"/>
+        </w:rPr>
+        <w:lastRenderedPageBreak/>
+        <w:t>Peers in the Post Office</w:t>
+      </w:r>
+    </w:p>
+    <w:p>
+      <w:pPr>
+        <w:rPr>
+          <w:rFonts w:ascii="Raleway" w:hAnsi="Raleway"/>
+          <w:lang w:val="en-US"/>
+        </w:rPr>
+      </w:pPr>
+      <w:r>
+        <w:rPr>
+          <w:rFonts w:ascii="Raleway" w:hAnsi="Raleway"/>
+          <w:lang w:val="en-US"/>
+        </w:rPr>
+        <w:t xml:space="preserve">Instead of focusing on a complete village/town, go in the other direction: you only focus on the actual </w:t>
+      </w:r>
+      <w:r>
+        <w:rPr>
+          <w:rFonts w:ascii="Raleway" w:hAnsi="Raleway"/>
+          <w:i/>
+          <w:iCs/>
+          <w:lang w:val="en-US"/>
+        </w:rPr>
+        <w:t>post office</w:t>
+      </w:r>
+      <w:r>
+        <w:rPr>
+          <w:rFonts w:ascii="Raleway" w:hAnsi="Raleway"/>
+          <w:lang w:val="en-US"/>
+        </w:rPr>
+        <w:t>.</w:t>
+      </w:r>
+    </w:p>
+    <w:p>
+      <w:pPr>
+        <w:rPr>
+          <w:rFonts w:ascii="Raleway" w:hAnsi="Raleway"/>
+          <w:lang w:val="en-US"/>
+        </w:rPr>
+      </w:pPr>
+      <w:r>
+        <w:rPr>
+          <w:rFonts w:ascii="Raleway" w:hAnsi="Raleway"/>
+          <w:lang w:val="en-US"/>
+        </w:rPr>
+        <w:t>Packages are arriving left and right on conveyor belts.</w:t>
+      </w:r>
+    </w:p>
+    <w:p>
+      <w:pPr>
+        <w:rPr>
+          <w:rFonts w:ascii="Raleway" w:hAnsi="Raleway"/>
+          <w:lang w:val="en-US"/>
+        </w:rPr>
+      </w:pPr>
+      <w:r>
+        <w:rPr>
+          <w:rFonts w:ascii="Raleway" w:hAnsi="Raleway"/>
+          <w:lang w:val="en-US"/>
+        </w:rPr>
+        <w:t>They need to go through the right machines, get the right stamps, be sorted, and be put in the right boxes before their timer runs out (or they land in the bin automatically?)</w:t>
+      </w:r>
+    </w:p>
+    <w:p>
+      <w:pPr>
+        <w:rPr>
+          <w:rFonts w:ascii="Raleway" w:hAnsi="Raleway"/>
+          <w:lang w:val="en-US"/>
+        </w:rPr>
+      </w:pPr>
+      <w:r>
+        <w:rPr>
+          <w:rFonts w:ascii="Raleway" w:hAnsi="Raleway"/>
+          <w:lang w:val="en-US"/>
+        </w:rPr>
+        <w:t>(Perhaps even allow shooting/throwing packages and letters across the work floor.)</w:t>
+      </w:r>
+    </w:p>
+    <w:p>
+      <w:pPr>
+        <w:rPr>
+          <w:rFonts w:ascii="Raleway" w:hAnsi="Raleway"/>
+          <w:lang w:val="en-US"/>
+        </w:rPr>
+      </w:pPr>
+    </w:p>
+    <w:p>
+      <w:pPr>
+        <w:rPr>
+          <w:rFonts w:ascii="Raleway" w:hAnsi="Raleway"/>
+          <w:lang w:val="en-US"/>
+        </w:rPr>
+      </w:pPr>
+      <w:r>
+        <w:rPr>
+          <w:rFonts w:ascii="Raleway" w:hAnsi="Raleway"/>
+          <w:lang w:val="en-US"/>
+        </w:rPr>
+        <w:t xml:space="preserve">This gives me an </w:t>
+      </w:r>
+      <w:r>
+        <w:rPr>
+          <w:rFonts w:ascii="Raleway" w:hAnsi="Raleway"/>
+          <w:b/>
+          <w:bCs/>
+          <w:lang w:val="en-US"/>
+        </w:rPr>
+        <w:t>IDEA:</w:t>
+      </w:r>
+      <w:r>
+        <w:rPr>
+          <w:rFonts w:ascii="Raleway" w:hAnsi="Raleway"/>
+          <w:lang w:val="en-US"/>
+        </w:rPr>
+        <w:t xml:space="preserve"> a multiplayer game where people must play both sides of a puzzle.</w:t>
+      </w:r>
+    </w:p>
+    <w:p>
+      <w:pPr>
+        <w:rPr>
+          <w:rFonts w:ascii="Raleway" w:hAnsi="Raleway"/>
+          <w:lang w:val="en-US"/>
+        </w:rPr>
+      </w:pPr>
+      <w:r>
+        <w:rPr>
+          <w:rFonts w:ascii="Raleway" w:hAnsi="Raleway"/>
+          <w:lang w:val="en-US"/>
+        </w:rPr>
+        <w:t xml:space="preserve">For example, take delivering stuff. One part might be the people who </w:t>
+      </w:r>
+      <w:r>
+        <w:rPr>
+          <w:rFonts w:ascii="Raleway" w:hAnsi="Raleway"/>
+          <w:i/>
+          <w:iCs/>
+          <w:lang w:val="en-US"/>
+        </w:rPr>
+        <w:t>prepare</w:t>
+      </w:r>
+      <w:r>
+        <w:rPr>
+          <w:rFonts w:ascii="Raleway" w:hAnsi="Raleway"/>
+          <w:lang w:val="en-US"/>
+        </w:rPr>
+        <w:t xml:space="preserve"> it (they get their own screen/tools/interface), the other part might be the people who </w:t>
+      </w:r>
+      <w:r>
+        <w:rPr>
+          <w:rFonts w:ascii="Raleway" w:hAnsi="Raleway"/>
+          <w:i/>
+          <w:iCs/>
+          <w:lang w:val="en-US"/>
+        </w:rPr>
+        <w:t>deliver it</w:t>
+      </w:r>
+      <w:r>
+        <w:rPr>
+          <w:rFonts w:ascii="Raleway" w:hAnsi="Raleway"/>
+          <w:lang w:val="en-US"/>
+        </w:rPr>
+        <w:t xml:space="preserve"> (who also get their own stuff).</w:t>
+      </w:r>
+    </w:p>
+    <w:p>
+      <w:pPr>
+        <w:rPr>
+          <w:rFonts w:ascii="Raleway" w:hAnsi="Raleway"/>
+          <w:lang w:val="en-US"/>
+        </w:rPr>
+      </w:pPr>
+      <w:r>
+        <w:rPr>
+          <w:rFonts w:ascii="Raleway" w:hAnsi="Raleway"/>
+          <w:lang w:val="en-US"/>
+        </w:rPr>
+        <w:br w:type="page"/>
+      </w:r>
+    </w:p>
+    <w:p>
+      <w:pPr>
+        <w:rPr>
+          <w:rFonts w:ascii="Dosis" w:hAnsi="Dosis"/>
+          <w:sz w:val="72"/>
+          <w:szCs w:val="72"/>
+          <w:lang w:val="en-US"/>
+        </w:rPr>
+      </w:pPr>
+      <w:r>
+        <w:rPr>
+          <w:rFonts w:ascii="Dosis" w:hAnsi="Dosis"/>
+          <w:sz w:val="72"/>
+          <w:szCs w:val="72"/>
+          <w:lang w:val="en-US"/>
+        </w:rPr>
+        <w:lastRenderedPageBreak/>
+        <w:t xml:space="preserve">Les </w:t>
+      </w:r>
+      <w:proofErr w:type="spellStart"/>
+      <w:r>
+        <w:rPr>
+          <w:rFonts w:ascii="Dosis" w:hAnsi="Dosis"/>
+          <w:sz w:val="72"/>
+          <w:szCs w:val="72"/>
+          <w:lang w:val="en-US"/>
+        </w:rPr>
+        <w:t>Miserapes</w:t>
+      </w:r>
+      <w:proofErr w:type="spellEnd"/>
+    </w:p>
+    <w:p>
+      <w:pPr>
+        <w:rPr>
+          <w:rFonts w:ascii="Raleway" w:hAnsi="Raleway"/>
+          <w:lang w:val="en-US"/>
+        </w:rPr>
+      </w:pPr>
+      <w:r>
+        <w:rPr>
+          <w:rFonts w:ascii="Raleway" w:hAnsi="Raleway"/>
+          <w:lang w:val="en-US"/>
+        </w:rPr>
+        <w:t xml:space="preserve">I don’t know. </w:t>
+      </w:r>
+    </w:p>
+    <w:p>
+      <w:pPr>
+        <w:rPr>
+          <w:rFonts w:ascii="Raleway" w:hAnsi="Raleway"/>
+          <w:lang w:val="en-US"/>
+        </w:rPr>
+      </w:pPr>
+      <w:r>
+        <w:rPr>
+          <w:rFonts w:ascii="Raleway" w:hAnsi="Raleway"/>
+          <w:lang w:val="en-US"/>
+        </w:rPr>
+        <w:t xml:space="preserve">I like having slingshots in a game, and I had this weird image of players having to stack random furniture as high as possible (like the barricade in </w:t>
+      </w:r>
+      <w:r>
+        <w:rPr>
+          <w:rFonts w:ascii="Raleway" w:hAnsi="Raleway"/>
+          <w:i/>
+          <w:iCs/>
+          <w:lang w:val="en-US"/>
+        </w:rPr>
+        <w:t xml:space="preserve">Les </w:t>
+      </w:r>
+      <w:proofErr w:type="spellStart"/>
+      <w:r>
+        <w:rPr>
+          <w:rFonts w:ascii="Raleway" w:hAnsi="Raleway"/>
+          <w:i/>
+          <w:iCs/>
+          <w:lang w:val="en-US"/>
+        </w:rPr>
+        <w:t>Miserables</w:t>
+      </w:r>
+      <w:proofErr w:type="spellEnd"/>
+      <w:r>
+        <w:rPr>
+          <w:rFonts w:ascii="Raleway" w:hAnsi="Raleway"/>
+          <w:lang w:val="en-US"/>
+        </w:rPr>
+        <w:t>).</w:t>
+      </w:r>
+    </w:p>
+    <w:p>
+      <w:pPr>
+        <w:rPr>
+          <w:rFonts w:ascii="Raleway" w:hAnsi="Raleway"/>
+          <w:lang w:val="en-US"/>
+        </w:rPr>
+      </w:pPr>
+      <w:r>
+        <w:rPr>
+          <w:rFonts w:ascii="Raleway" w:hAnsi="Raleway"/>
+          <w:lang w:val="en-US"/>
+        </w:rPr>
+        <w:t>Combine this somehow?</w:t>
+      </w:r>
     </w:p>
     <w:sectPr>
       <w:pgSz w:w="12240" w:h="15840"/>
@@ -2206,6 +3961,232 @@
 <file path=word/numbering.xml><?xml version="1.0" encoding="utf-8"?>
 <w:numbering xmlns:wpc="http://schemas.microsoft.com/office/word/2010/wordprocessingCanvas" xmlns:cx="http://schemas.microsoft.com/office/drawing/2014/chartex" xmlns:cx1="http://schemas.microsoft.com/office/drawing/2015/9/8/chartex" xmlns:cx2="http://schemas.microsoft.com/office/drawing/2015/10/21/chartex" xmlns:cx3="http://schemas.microsoft.com/office/drawing/2016/5/9/chartex" xmlns:cx4="http://schemas.microsoft.com/office/drawing/2016/5/10/chartex" xmlns:cx5="http://schemas.microsoft.com/office/drawing/2016/5/11/chartex" xmlns:cx6="http://schemas.microsoft.com/office/drawing/2016/5/12/chartex" xmlns:cx7="http://schemas.microsoft.com/office/drawing/2016/5/13/chartex" xmlns:cx8="http://schemas.microsoft.com/office/drawing/2016/5/14/chartex" xmlns:mc="http://schemas.openxmlformats.org/markup-compatibility/2006" xmlns:aink="http://schemas.microsoft.com/office/drawing/2016/ink" xmlns:am3d="http://schemas.microsoft.com/office/drawing/2017/model3d" xmlns:o="urn:schemas-microsoft-com:office:office" xmlns:r="http://schemas.openxmlformats.org/officeDocument/2006/relationships" xmlns:m="http://schemas.openxmlformats.org/officeDocument/2006/math" xmlns:v="urn:schemas-microsoft-com:vml" xmlns:wp14="http://schemas.microsoft.com/office/word/2010/wordprocessingDrawing" xmlns:wp="http://schemas.openxmlformats.org/drawingml/2006/wordprocessingDrawing" xmlns:w10="urn:schemas-microsoft-com:office:word" xmlns:w="http://schemas.openxmlformats.org/wordprocessingml/2006/main" xmlns:w14="http://schemas.microsoft.com/office/word/2010/wordml" xmlns:w15="http://schemas.microsoft.com/office/word/2012/wordml" xmlns:w16cid="http://schemas.microsoft.com/office/word/2016/wordml/cid" xmlns:w16se="http://schemas.microsoft.com/office/word/2015/wordml/symex" xmlns:wpg="http://schemas.microsoft.com/office/word/2010/wordprocessingGroup" xmlns:wpi="http://schemas.microsoft.com/office/word/2010/wordprocessingInk" xmlns:wne="http://schemas.microsoft.com/office/word/2006/wordml" xmlns:wps="http://schemas.microsoft.com/office/word/2010/wordprocessingShape" mc:Ignorable="w14 w15 w16se w16cid wp14">
   <w:abstractNum w:abstractNumId="0" w15:restartNumberingAfterBreak="0">
+    <w:nsid w:val="022D2DE0"/>
+    <w:multiLevelType w:val="hybridMultilevel"/>
+    <w:tmpl w:val="86D8B7B2"/>
+    <w:lvl w:ilvl="0" w:tplc="04130001">
+      <w:start w:val="1"/>
+      <w:numFmt w:val="bullet"/>
+      <w:lvlText w:val=""/>
+      <w:lvlJc w:val="left"/>
+      <w:pPr>
+        <w:ind w:left="720" w:hanging="360"/>
+      </w:pPr>
+      <w:rPr>
+        <w:rFonts w:ascii="Symbol" w:hAnsi="Symbol" w:hint="default"/>
+      </w:rPr>
+    </w:lvl>
+    <w:lvl w:ilvl="1" w:tplc="04130003" w:tentative="1">
+      <w:start w:val="1"/>
+      <w:numFmt w:val="bullet"/>
+      <w:lvlText w:val="o"/>
+      <w:lvlJc w:val="left"/>
+      <w:pPr>
+        <w:ind w:left="1440" w:hanging="360"/>
+      </w:pPr>
+      <w:rPr>
+        <w:rFonts w:ascii="Courier New" w:hAnsi="Courier New" w:cs="Courier New" w:hint="default"/>
+      </w:rPr>
+    </w:lvl>
+    <w:lvl w:ilvl="2" w:tplc="04130005" w:tentative="1">
+      <w:start w:val="1"/>
+      <w:numFmt w:val="bullet"/>
+      <w:lvlText w:val=""/>
+      <w:lvlJc w:val="left"/>
+      <w:pPr>
+        <w:ind w:left="2160" w:hanging="360"/>
+      </w:pPr>
+      <w:rPr>
+        <w:rFonts w:ascii="Wingdings" w:hAnsi="Wingdings" w:hint="default"/>
+      </w:rPr>
+    </w:lvl>
+    <w:lvl w:ilvl="3" w:tplc="04130001" w:tentative="1">
+      <w:start w:val="1"/>
+      <w:numFmt w:val="bullet"/>
+      <w:lvlText w:val=""/>
+      <w:lvlJc w:val="left"/>
+      <w:pPr>
+        <w:ind w:left="2880" w:hanging="360"/>
+      </w:pPr>
+      <w:rPr>
+        <w:rFonts w:ascii="Symbol" w:hAnsi="Symbol" w:hint="default"/>
+      </w:rPr>
+    </w:lvl>
+    <w:lvl w:ilvl="4" w:tplc="04130003" w:tentative="1">
+      <w:start w:val="1"/>
+      <w:numFmt w:val="bullet"/>
+      <w:lvlText w:val="o"/>
+      <w:lvlJc w:val="left"/>
+      <w:pPr>
+        <w:ind w:left="3600" w:hanging="360"/>
+      </w:pPr>
+      <w:rPr>
+        <w:rFonts w:ascii="Courier New" w:hAnsi="Courier New" w:cs="Courier New" w:hint="default"/>
+      </w:rPr>
+    </w:lvl>
+    <w:lvl w:ilvl="5" w:tplc="04130005" w:tentative="1">
+      <w:start w:val="1"/>
+      <w:numFmt w:val="bullet"/>
+      <w:lvlText w:val=""/>
+      <w:lvlJc w:val="left"/>
+      <w:pPr>
+        <w:ind w:left="4320" w:hanging="360"/>
+      </w:pPr>
+      <w:rPr>
+        <w:rFonts w:ascii="Wingdings" w:hAnsi="Wingdings" w:hint="default"/>
+      </w:rPr>
+    </w:lvl>
+    <w:lvl w:ilvl="6" w:tplc="04130001" w:tentative="1">
+      <w:start w:val="1"/>
+      <w:numFmt w:val="bullet"/>
+      <w:lvlText w:val=""/>
+      <w:lvlJc w:val="left"/>
+      <w:pPr>
+        <w:ind w:left="5040" w:hanging="360"/>
+      </w:pPr>
+      <w:rPr>
+        <w:rFonts w:ascii="Symbol" w:hAnsi="Symbol" w:hint="default"/>
+      </w:rPr>
+    </w:lvl>
+    <w:lvl w:ilvl="7" w:tplc="04130003" w:tentative="1">
+      <w:start w:val="1"/>
+      <w:numFmt w:val="bullet"/>
+      <w:lvlText w:val="o"/>
+      <w:lvlJc w:val="left"/>
+      <w:pPr>
+        <w:ind w:left="5760" w:hanging="360"/>
+      </w:pPr>
+      <w:rPr>
+        <w:rFonts w:ascii="Courier New" w:hAnsi="Courier New" w:cs="Courier New" w:hint="default"/>
+      </w:rPr>
+    </w:lvl>
+    <w:lvl w:ilvl="8" w:tplc="04130005" w:tentative="1">
+      <w:start w:val="1"/>
+      <w:numFmt w:val="bullet"/>
+      <w:lvlText w:val=""/>
+      <w:lvlJc w:val="left"/>
+      <w:pPr>
+        <w:ind w:left="6480" w:hanging="360"/>
+      </w:pPr>
+      <w:rPr>
+        <w:rFonts w:ascii="Wingdings" w:hAnsi="Wingdings" w:hint="default"/>
+      </w:rPr>
+    </w:lvl>
+  </w:abstractNum>
+  <w:abstractNum w:abstractNumId="1" w15:restartNumberingAfterBreak="0">
+    <w:nsid w:val="046E2ED2"/>
+    <w:multiLevelType w:val="hybridMultilevel"/>
+    <w:tmpl w:val="BD921286"/>
+    <w:lvl w:ilvl="0" w:tplc="04130001">
+      <w:start w:val="1"/>
+      <w:numFmt w:val="bullet"/>
+      <w:lvlText w:val=""/>
+      <w:lvlJc w:val="left"/>
+      <w:pPr>
+        <w:ind w:left="720" w:hanging="360"/>
+      </w:pPr>
+      <w:rPr>
+        <w:rFonts w:ascii="Symbol" w:hAnsi="Symbol" w:hint="default"/>
+      </w:rPr>
+    </w:lvl>
+    <w:lvl w:ilvl="1" w:tplc="04130003" w:tentative="1">
+      <w:start w:val="1"/>
+      <w:numFmt w:val="bullet"/>
+      <w:lvlText w:val="o"/>
+      <w:lvlJc w:val="left"/>
+      <w:pPr>
+        <w:ind w:left="1440" w:hanging="360"/>
+      </w:pPr>
+      <w:rPr>
+        <w:rFonts w:ascii="Courier New" w:hAnsi="Courier New" w:cs="Courier New" w:hint="default"/>
+      </w:rPr>
+    </w:lvl>
+    <w:lvl w:ilvl="2" w:tplc="04130005" w:tentative="1">
+      <w:start w:val="1"/>
+      <w:numFmt w:val="bullet"/>
+      <w:lvlText w:val=""/>
+      <w:lvlJc w:val="left"/>
+      <w:pPr>
+        <w:ind w:left="2160" w:hanging="360"/>
+      </w:pPr>
+      <w:rPr>
+        <w:rFonts w:ascii="Wingdings" w:hAnsi="Wingdings" w:hint="default"/>
+      </w:rPr>
+    </w:lvl>
+    <w:lvl w:ilvl="3" w:tplc="04130001" w:tentative="1">
+      <w:start w:val="1"/>
+      <w:numFmt w:val="bullet"/>
+      <w:lvlText w:val=""/>
+      <w:lvlJc w:val="left"/>
+      <w:pPr>
+        <w:ind w:left="2880" w:hanging="360"/>
+      </w:pPr>
+      <w:rPr>
+        <w:rFonts w:ascii="Symbol" w:hAnsi="Symbol" w:hint="default"/>
+      </w:rPr>
+    </w:lvl>
+    <w:lvl w:ilvl="4" w:tplc="04130003" w:tentative="1">
+      <w:start w:val="1"/>
+      <w:numFmt w:val="bullet"/>
+      <w:lvlText w:val="o"/>
+      <w:lvlJc w:val="left"/>
+      <w:pPr>
+        <w:ind w:left="3600" w:hanging="360"/>
+      </w:pPr>
+      <w:rPr>
+        <w:rFonts w:ascii="Courier New" w:hAnsi="Courier New" w:cs="Courier New" w:hint="default"/>
+      </w:rPr>
+    </w:lvl>
+    <w:lvl w:ilvl="5" w:tplc="04130005" w:tentative="1">
+      <w:start w:val="1"/>
+      <w:numFmt w:val="bullet"/>
+      <w:lvlText w:val=""/>
+      <w:lvlJc w:val="left"/>
+      <w:pPr>
+        <w:ind w:left="4320" w:hanging="360"/>
+      </w:pPr>
+      <w:rPr>
+        <w:rFonts w:ascii="Wingdings" w:hAnsi="Wingdings" w:hint="default"/>
+      </w:rPr>
+    </w:lvl>
+    <w:lvl w:ilvl="6" w:tplc="04130001" w:tentative="1">
+      <w:start w:val="1"/>
+      <w:numFmt w:val="bullet"/>
+      <w:lvlText w:val=""/>
+      <w:lvlJc w:val="left"/>
+      <w:pPr>
+        <w:ind w:left="5040" w:hanging="360"/>
+      </w:pPr>
+      <w:rPr>
+        <w:rFonts w:ascii="Symbol" w:hAnsi="Symbol" w:hint="default"/>
+      </w:rPr>
+    </w:lvl>
+    <w:lvl w:ilvl="7" w:tplc="04130003" w:tentative="1">
+      <w:start w:val="1"/>
+      <w:numFmt w:val="bullet"/>
+      <w:lvlText w:val="o"/>
+      <w:lvlJc w:val="left"/>
+      <w:pPr>
+        <w:ind w:left="5760" w:hanging="360"/>
+      </w:pPr>
+      <w:rPr>
+        <w:rFonts w:ascii="Courier New" w:hAnsi="Courier New" w:cs="Courier New" w:hint="default"/>
+      </w:rPr>
+    </w:lvl>
+    <w:lvl w:ilvl="8" w:tplc="04130005" w:tentative="1">
+      <w:start w:val="1"/>
+      <w:numFmt w:val="bullet"/>
+      <w:lvlText w:val=""/>
+      <w:lvlJc w:val="left"/>
+      <w:pPr>
+        <w:ind w:left="6480" w:hanging="360"/>
+      </w:pPr>
+      <w:rPr>
+        <w:rFonts w:ascii="Wingdings" w:hAnsi="Wingdings" w:hint="default"/>
+      </w:rPr>
+    </w:lvl>
+  </w:abstractNum>
+  <w:abstractNum w:abstractNumId="2" w15:restartNumberingAfterBreak="0">
     <w:nsid w:val="24BB5395"/>
     <w:multiLevelType w:val="hybridMultilevel"/>
     <w:tmpl w:val="5F442CA6"/>
@@ -2318,7 +4299,120 @@
       </w:rPr>
     </w:lvl>
   </w:abstractNum>
-  <w:abstractNum w:abstractNumId="1" w15:restartNumberingAfterBreak="0">
+  <w:abstractNum w:abstractNumId="3" w15:restartNumberingAfterBreak="0">
+    <w:nsid w:val="27B806C0"/>
+    <w:multiLevelType w:val="hybridMultilevel"/>
+    <w:tmpl w:val="27484CB6"/>
+    <w:lvl w:ilvl="0" w:tplc="04130001">
+      <w:start w:val="1"/>
+      <w:numFmt w:val="bullet"/>
+      <w:lvlText w:val=""/>
+      <w:lvlJc w:val="left"/>
+      <w:pPr>
+        <w:ind w:left="720" w:hanging="360"/>
+      </w:pPr>
+      <w:rPr>
+        <w:rFonts w:ascii="Symbol" w:hAnsi="Symbol" w:hint="default"/>
+      </w:rPr>
+    </w:lvl>
+    <w:lvl w:ilvl="1" w:tplc="04130003" w:tentative="1">
+      <w:start w:val="1"/>
+      <w:numFmt w:val="bullet"/>
+      <w:lvlText w:val="o"/>
+      <w:lvlJc w:val="left"/>
+      <w:pPr>
+        <w:ind w:left="1440" w:hanging="360"/>
+      </w:pPr>
+      <w:rPr>
+        <w:rFonts w:ascii="Courier New" w:hAnsi="Courier New" w:cs="Courier New" w:hint="default"/>
+      </w:rPr>
+    </w:lvl>
+    <w:lvl w:ilvl="2" w:tplc="04130005" w:tentative="1">
+      <w:start w:val="1"/>
+      <w:numFmt w:val="bullet"/>
+      <w:lvlText w:val=""/>
+      <w:lvlJc w:val="left"/>
+      <w:pPr>
+        <w:ind w:left="2160" w:hanging="360"/>
+      </w:pPr>
+      <w:rPr>
+        <w:rFonts w:ascii="Wingdings" w:hAnsi="Wingdings" w:hint="default"/>
+      </w:rPr>
+    </w:lvl>
+    <w:lvl w:ilvl="3" w:tplc="04130001" w:tentative="1">
+      <w:start w:val="1"/>
+      <w:numFmt w:val="bullet"/>
+      <w:lvlText w:val=""/>
+      <w:lvlJc w:val="left"/>
+      <w:pPr>
+        <w:ind w:left="2880" w:hanging="360"/>
+      </w:pPr>
+      <w:rPr>
+        <w:rFonts w:ascii="Symbol" w:hAnsi="Symbol" w:hint="default"/>
+      </w:rPr>
+    </w:lvl>
+    <w:lvl w:ilvl="4" w:tplc="04130003" w:tentative="1">
+      <w:start w:val="1"/>
+      <w:numFmt w:val="bullet"/>
+      <w:lvlText w:val="o"/>
+      <w:lvlJc w:val="left"/>
+      <w:pPr>
+        <w:ind w:left="3600" w:hanging="360"/>
+      </w:pPr>
+      <w:rPr>
+        <w:rFonts w:ascii="Courier New" w:hAnsi="Courier New" w:cs="Courier New" w:hint="default"/>
+      </w:rPr>
+    </w:lvl>
+    <w:lvl w:ilvl="5" w:tplc="04130005" w:tentative="1">
+      <w:start w:val="1"/>
+      <w:numFmt w:val="bullet"/>
+      <w:lvlText w:val=""/>
+      <w:lvlJc w:val="left"/>
+      <w:pPr>
+        <w:ind w:left="4320" w:hanging="360"/>
+      </w:pPr>
+      <w:rPr>
+        <w:rFonts w:ascii="Wingdings" w:hAnsi="Wingdings" w:hint="default"/>
+      </w:rPr>
+    </w:lvl>
+    <w:lvl w:ilvl="6" w:tplc="04130001" w:tentative="1">
+      <w:start w:val="1"/>
+      <w:numFmt w:val="bullet"/>
+      <w:lvlText w:val=""/>
+      <w:lvlJc w:val="left"/>
+      <w:pPr>
+        <w:ind w:left="5040" w:hanging="360"/>
+      </w:pPr>
+      <w:rPr>
+        <w:rFonts w:ascii="Symbol" w:hAnsi="Symbol" w:hint="default"/>
+      </w:rPr>
+    </w:lvl>
+    <w:lvl w:ilvl="7" w:tplc="04130003" w:tentative="1">
+      <w:start w:val="1"/>
+      <w:numFmt w:val="bullet"/>
+      <w:lvlText w:val="o"/>
+      <w:lvlJc w:val="left"/>
+      <w:pPr>
+        <w:ind w:left="5760" w:hanging="360"/>
+      </w:pPr>
+      <w:rPr>
+        <w:rFonts w:ascii="Courier New" w:hAnsi="Courier New" w:cs="Courier New" w:hint="default"/>
+      </w:rPr>
+    </w:lvl>
+    <w:lvl w:ilvl="8" w:tplc="04130005" w:tentative="1">
+      <w:start w:val="1"/>
+      <w:numFmt w:val="bullet"/>
+      <w:lvlText w:val=""/>
+      <w:lvlJc w:val="left"/>
+      <w:pPr>
+        <w:ind w:left="6480" w:hanging="360"/>
+      </w:pPr>
+      <w:rPr>
+        <w:rFonts w:ascii="Wingdings" w:hAnsi="Wingdings" w:hint="default"/>
+      </w:rPr>
+    </w:lvl>
+  </w:abstractNum>
+  <w:abstractNum w:abstractNumId="4" w15:restartNumberingAfterBreak="0">
     <w:nsid w:val="39066430"/>
     <w:multiLevelType w:val="hybridMultilevel"/>
     <w:tmpl w:val="9FA4BE6A"/>
@@ -2431,7 +4525,7 @@
       </w:rPr>
     </w:lvl>
   </w:abstractNum>
-  <w:abstractNum w:abstractNumId="2" w15:restartNumberingAfterBreak="0">
+  <w:abstractNum w:abstractNumId="5" w15:restartNumberingAfterBreak="0">
     <w:nsid w:val="3FB24860"/>
     <w:multiLevelType w:val="hybridMultilevel"/>
     <w:tmpl w:val="A14C69D0"/>
@@ -2544,7 +4638,7 @@
       </w:rPr>
     </w:lvl>
   </w:abstractNum>
-  <w:abstractNum w:abstractNumId="3" w15:restartNumberingAfterBreak="0">
+  <w:abstractNum w:abstractNumId="6" w15:restartNumberingAfterBreak="0">
     <w:nsid w:val="45103FFA"/>
     <w:multiLevelType w:val="hybridMultilevel"/>
     <w:tmpl w:val="30F6B442"/>
@@ -2657,7 +4751,7 @@
       </w:rPr>
     </w:lvl>
   </w:abstractNum>
-  <w:abstractNum w:abstractNumId="4" w15:restartNumberingAfterBreak="0">
+  <w:abstractNum w:abstractNumId="7" w15:restartNumberingAfterBreak="0">
     <w:nsid w:val="46C8188E"/>
     <w:multiLevelType w:val="hybridMultilevel"/>
     <w:tmpl w:val="5E1A65D0"/>
@@ -2770,7 +4864,7 @@
       </w:rPr>
     </w:lvl>
   </w:abstractNum>
-  <w:abstractNum w:abstractNumId="5" w15:restartNumberingAfterBreak="0">
+  <w:abstractNum w:abstractNumId="8" w15:restartNumberingAfterBreak="0">
     <w:nsid w:val="478B5DB8"/>
     <w:multiLevelType w:val="hybridMultilevel"/>
     <w:tmpl w:val="2F74C9D6"/>
@@ -2883,7 +4977,7 @@
       </w:rPr>
     </w:lvl>
   </w:abstractNum>
-  <w:abstractNum w:abstractNumId="6" w15:restartNumberingAfterBreak="0">
+  <w:abstractNum w:abstractNumId="9" w15:restartNumberingAfterBreak="0">
     <w:nsid w:val="4EC2288C"/>
     <w:multiLevelType w:val="hybridMultilevel"/>
     <w:tmpl w:val="6F605146"/>
@@ -2996,7 +5090,7 @@
       </w:rPr>
     </w:lvl>
   </w:abstractNum>
-  <w:abstractNum w:abstractNumId="7" w15:restartNumberingAfterBreak="0">
+  <w:abstractNum w:abstractNumId="10" w15:restartNumberingAfterBreak="0">
     <w:nsid w:val="5994418A"/>
     <w:multiLevelType w:val="hybridMultilevel"/>
     <w:tmpl w:val="27FAFA6E"/>
@@ -3109,7 +5203,120 @@
       </w:rPr>
     </w:lvl>
   </w:abstractNum>
-  <w:abstractNum w:abstractNumId="8" w15:restartNumberingAfterBreak="0">
+  <w:abstractNum w:abstractNumId="11" w15:restartNumberingAfterBreak="0">
+    <w:nsid w:val="5D72183C"/>
+    <w:multiLevelType w:val="hybridMultilevel"/>
+    <w:tmpl w:val="D5C8DE76"/>
+    <w:lvl w:ilvl="0" w:tplc="04130001">
+      <w:start w:val="1"/>
+      <w:numFmt w:val="bullet"/>
+      <w:lvlText w:val=""/>
+      <w:lvlJc w:val="left"/>
+      <w:pPr>
+        <w:ind w:left="720" w:hanging="360"/>
+      </w:pPr>
+      <w:rPr>
+        <w:rFonts w:ascii="Symbol" w:hAnsi="Symbol" w:hint="default"/>
+      </w:rPr>
+    </w:lvl>
+    <w:lvl w:ilvl="1" w:tplc="04130003" w:tentative="1">
+      <w:start w:val="1"/>
+      <w:numFmt w:val="bullet"/>
+      <w:lvlText w:val="o"/>
+      <w:lvlJc w:val="left"/>
+      <w:pPr>
+        <w:ind w:left="1440" w:hanging="360"/>
+      </w:pPr>
+      <w:rPr>
+        <w:rFonts w:ascii="Courier New" w:hAnsi="Courier New" w:cs="Courier New" w:hint="default"/>
+      </w:rPr>
+    </w:lvl>
+    <w:lvl w:ilvl="2" w:tplc="04130005" w:tentative="1">
+      <w:start w:val="1"/>
+      <w:numFmt w:val="bullet"/>
+      <w:lvlText w:val=""/>
+      <w:lvlJc w:val="left"/>
+      <w:pPr>
+        <w:ind w:left="2160" w:hanging="360"/>
+      </w:pPr>
+      <w:rPr>
+        <w:rFonts w:ascii="Wingdings" w:hAnsi="Wingdings" w:hint="default"/>
+      </w:rPr>
+    </w:lvl>
+    <w:lvl w:ilvl="3" w:tplc="04130001" w:tentative="1">
+      <w:start w:val="1"/>
+      <w:numFmt w:val="bullet"/>
+      <w:lvlText w:val=""/>
+      <w:lvlJc w:val="left"/>
+      <w:pPr>
+        <w:ind w:left="2880" w:hanging="360"/>
+      </w:pPr>
+      <w:rPr>
+        <w:rFonts w:ascii="Symbol" w:hAnsi="Symbol" w:hint="default"/>
+      </w:rPr>
+    </w:lvl>
+    <w:lvl w:ilvl="4" w:tplc="04130003" w:tentative="1">
+      <w:start w:val="1"/>
+      <w:numFmt w:val="bullet"/>
+      <w:lvlText w:val="o"/>
+      <w:lvlJc w:val="left"/>
+      <w:pPr>
+        <w:ind w:left="3600" w:hanging="360"/>
+      </w:pPr>
+      <w:rPr>
+        <w:rFonts w:ascii="Courier New" w:hAnsi="Courier New" w:cs="Courier New" w:hint="default"/>
+      </w:rPr>
+    </w:lvl>
+    <w:lvl w:ilvl="5" w:tplc="04130005" w:tentative="1">
+      <w:start w:val="1"/>
+      <w:numFmt w:val="bullet"/>
+      <w:lvlText w:val=""/>
+      <w:lvlJc w:val="left"/>
+      <w:pPr>
+        <w:ind w:left="4320" w:hanging="360"/>
+      </w:pPr>
+      <w:rPr>
+        <w:rFonts w:ascii="Wingdings" w:hAnsi="Wingdings" w:hint="default"/>
+      </w:rPr>
+    </w:lvl>
+    <w:lvl w:ilvl="6" w:tplc="04130001" w:tentative="1">
+      <w:start w:val="1"/>
+      <w:numFmt w:val="bullet"/>
+      <w:lvlText w:val=""/>
+      <w:lvlJc w:val="left"/>
+      <w:pPr>
+        <w:ind w:left="5040" w:hanging="360"/>
+      </w:pPr>
+      <w:rPr>
+        <w:rFonts w:ascii="Symbol" w:hAnsi="Symbol" w:hint="default"/>
+      </w:rPr>
+    </w:lvl>
+    <w:lvl w:ilvl="7" w:tplc="04130003" w:tentative="1">
+      <w:start w:val="1"/>
+      <w:numFmt w:val="bullet"/>
+      <w:lvlText w:val="o"/>
+      <w:lvlJc w:val="left"/>
+      <w:pPr>
+        <w:ind w:left="5760" w:hanging="360"/>
+      </w:pPr>
+      <w:rPr>
+        <w:rFonts w:ascii="Courier New" w:hAnsi="Courier New" w:cs="Courier New" w:hint="default"/>
+      </w:rPr>
+    </w:lvl>
+    <w:lvl w:ilvl="8" w:tplc="04130005" w:tentative="1">
+      <w:start w:val="1"/>
+      <w:numFmt w:val="bullet"/>
+      <w:lvlText w:val=""/>
+      <w:lvlJc w:val="left"/>
+      <w:pPr>
+        <w:ind w:left="6480" w:hanging="360"/>
+      </w:pPr>
+      <w:rPr>
+        <w:rFonts w:ascii="Wingdings" w:hAnsi="Wingdings" w:hint="default"/>
+      </w:rPr>
+    </w:lvl>
+  </w:abstractNum>
+  <w:abstractNum w:abstractNumId="12" w15:restartNumberingAfterBreak="0">
     <w:nsid w:val="5E00682A"/>
     <w:multiLevelType w:val="hybridMultilevel"/>
     <w:tmpl w:val="C9767200"/>
@@ -3222,7 +5429,7 @@
       </w:rPr>
     </w:lvl>
   </w:abstractNum>
-  <w:abstractNum w:abstractNumId="9" w15:restartNumberingAfterBreak="0">
+  <w:abstractNum w:abstractNumId="13" w15:restartNumberingAfterBreak="0">
     <w:nsid w:val="5ED25875"/>
     <w:multiLevelType w:val="hybridMultilevel"/>
     <w:tmpl w:val="B8B47DEC"/>
@@ -3335,7 +5542,7 @@
       </w:rPr>
     </w:lvl>
   </w:abstractNum>
-  <w:abstractNum w:abstractNumId="10" w15:restartNumberingAfterBreak="0">
+  <w:abstractNum w:abstractNumId="14" w15:restartNumberingAfterBreak="0">
     <w:nsid w:val="659674DD"/>
     <w:multiLevelType w:val="hybridMultilevel"/>
     <w:tmpl w:val="38381D7E"/>
@@ -3448,7 +5655,120 @@
       </w:rPr>
     </w:lvl>
   </w:abstractNum>
-  <w:abstractNum w:abstractNumId="11" w15:restartNumberingAfterBreak="0">
+  <w:abstractNum w:abstractNumId="15" w15:restartNumberingAfterBreak="0">
+    <w:nsid w:val="685A2056"/>
+    <w:multiLevelType w:val="hybridMultilevel"/>
+    <w:tmpl w:val="8B50EFD8"/>
+    <w:lvl w:ilvl="0" w:tplc="04130001">
+      <w:start w:val="1"/>
+      <w:numFmt w:val="bullet"/>
+      <w:lvlText w:val=""/>
+      <w:lvlJc w:val="left"/>
+      <w:pPr>
+        <w:ind w:left="720" w:hanging="360"/>
+      </w:pPr>
+      <w:rPr>
+        <w:rFonts w:ascii="Symbol" w:hAnsi="Symbol" w:hint="default"/>
+      </w:rPr>
+    </w:lvl>
+    <w:lvl w:ilvl="1" w:tplc="04130003" w:tentative="1">
+      <w:start w:val="1"/>
+      <w:numFmt w:val="bullet"/>
+      <w:lvlText w:val="o"/>
+      <w:lvlJc w:val="left"/>
+      <w:pPr>
+        <w:ind w:left="1440" w:hanging="360"/>
+      </w:pPr>
+      <w:rPr>
+        <w:rFonts w:ascii="Courier New" w:hAnsi="Courier New" w:cs="Courier New" w:hint="default"/>
+      </w:rPr>
+    </w:lvl>
+    <w:lvl w:ilvl="2" w:tplc="04130005" w:tentative="1">
+      <w:start w:val="1"/>
+      <w:numFmt w:val="bullet"/>
+      <w:lvlText w:val=""/>
+      <w:lvlJc w:val="left"/>
+      <w:pPr>
+        <w:ind w:left="2160" w:hanging="360"/>
+      </w:pPr>
+      <w:rPr>
+        <w:rFonts w:ascii="Wingdings" w:hAnsi="Wingdings" w:hint="default"/>
+      </w:rPr>
+    </w:lvl>
+    <w:lvl w:ilvl="3" w:tplc="04130001" w:tentative="1">
+      <w:start w:val="1"/>
+      <w:numFmt w:val="bullet"/>
+      <w:lvlText w:val=""/>
+      <w:lvlJc w:val="left"/>
+      <w:pPr>
+        <w:ind w:left="2880" w:hanging="360"/>
+      </w:pPr>
+      <w:rPr>
+        <w:rFonts w:ascii="Symbol" w:hAnsi="Symbol" w:hint="default"/>
+      </w:rPr>
+    </w:lvl>
+    <w:lvl w:ilvl="4" w:tplc="04130003" w:tentative="1">
+      <w:start w:val="1"/>
+      <w:numFmt w:val="bullet"/>
+      <w:lvlText w:val="o"/>
+      <w:lvlJc w:val="left"/>
+      <w:pPr>
+        <w:ind w:left="3600" w:hanging="360"/>
+      </w:pPr>
+      <w:rPr>
+        <w:rFonts w:ascii="Courier New" w:hAnsi="Courier New" w:cs="Courier New" w:hint="default"/>
+      </w:rPr>
+    </w:lvl>
+    <w:lvl w:ilvl="5" w:tplc="04130005" w:tentative="1">
+      <w:start w:val="1"/>
+      <w:numFmt w:val="bullet"/>
+      <w:lvlText w:val=""/>
+      <w:lvlJc w:val="left"/>
+      <w:pPr>
+        <w:ind w:left="4320" w:hanging="360"/>
+      </w:pPr>
+      <w:rPr>
+        <w:rFonts w:ascii="Wingdings" w:hAnsi="Wingdings" w:hint="default"/>
+      </w:rPr>
+    </w:lvl>
+    <w:lvl w:ilvl="6" w:tplc="04130001" w:tentative="1">
+      <w:start w:val="1"/>
+      <w:numFmt w:val="bullet"/>
+      <w:lvlText w:val=""/>
+      <w:lvlJc w:val="left"/>
+      <w:pPr>
+        <w:ind w:left="5040" w:hanging="360"/>
+      </w:pPr>
+      <w:rPr>
+        <w:rFonts w:ascii="Symbol" w:hAnsi="Symbol" w:hint="default"/>
+      </w:rPr>
+    </w:lvl>
+    <w:lvl w:ilvl="7" w:tplc="04130003" w:tentative="1">
+      <w:start w:val="1"/>
+      <w:numFmt w:val="bullet"/>
+      <w:lvlText w:val="o"/>
+      <w:lvlJc w:val="left"/>
+      <w:pPr>
+        <w:ind w:left="5760" w:hanging="360"/>
+      </w:pPr>
+      <w:rPr>
+        <w:rFonts w:ascii="Courier New" w:hAnsi="Courier New" w:cs="Courier New" w:hint="default"/>
+      </w:rPr>
+    </w:lvl>
+    <w:lvl w:ilvl="8" w:tplc="04130005" w:tentative="1">
+      <w:start w:val="1"/>
+      <w:numFmt w:val="bullet"/>
+      <w:lvlText w:val=""/>
+      <w:lvlJc w:val="left"/>
+      <w:pPr>
+        <w:ind w:left="6480" w:hanging="360"/>
+      </w:pPr>
+      <w:rPr>
+        <w:rFonts w:ascii="Wingdings" w:hAnsi="Wingdings" w:hint="default"/>
+      </w:rPr>
+    </w:lvl>
+  </w:abstractNum>
+  <w:abstractNum w:abstractNumId="16" w15:restartNumberingAfterBreak="0">
     <w:nsid w:val="6A340AF1"/>
     <w:multiLevelType w:val="hybridMultilevel"/>
     <w:tmpl w:val="00B0CF52"/>
@@ -3561,41 +5881,172 @@
       </w:rPr>
     </w:lvl>
   </w:abstractNum>
+  <w:abstractNum w:abstractNumId="17" w15:restartNumberingAfterBreak="0">
+    <w:nsid w:val="75103348"/>
+    <w:multiLevelType w:val="hybridMultilevel"/>
+    <w:tmpl w:val="1012FF30"/>
+    <w:lvl w:ilvl="0" w:tplc="04130001">
+      <w:start w:val="1"/>
+      <w:numFmt w:val="bullet"/>
+      <w:lvlText w:val=""/>
+      <w:lvlJc w:val="left"/>
+      <w:pPr>
+        <w:ind w:left="720" w:hanging="360"/>
+      </w:pPr>
+      <w:rPr>
+        <w:rFonts w:ascii="Symbol" w:hAnsi="Symbol" w:hint="default"/>
+      </w:rPr>
+    </w:lvl>
+    <w:lvl w:ilvl="1" w:tplc="04130003">
+      <w:start w:val="1"/>
+      <w:numFmt w:val="bullet"/>
+      <w:lvlText w:val="o"/>
+      <w:lvlJc w:val="left"/>
+      <w:pPr>
+        <w:ind w:left="1440" w:hanging="360"/>
+      </w:pPr>
+      <w:rPr>
+        <w:rFonts w:ascii="Courier New" w:hAnsi="Courier New" w:cs="Courier New" w:hint="default"/>
+      </w:rPr>
+    </w:lvl>
+    <w:lvl w:ilvl="2" w:tplc="04130005" w:tentative="1">
+      <w:start w:val="1"/>
+      <w:numFmt w:val="bullet"/>
+      <w:lvlText w:val=""/>
+      <w:lvlJc w:val="left"/>
+      <w:pPr>
+        <w:ind w:left="2160" w:hanging="360"/>
+      </w:pPr>
+      <w:rPr>
+        <w:rFonts w:ascii="Wingdings" w:hAnsi="Wingdings" w:hint="default"/>
+      </w:rPr>
+    </w:lvl>
+    <w:lvl w:ilvl="3" w:tplc="04130001" w:tentative="1">
+      <w:start w:val="1"/>
+      <w:numFmt w:val="bullet"/>
+      <w:lvlText w:val=""/>
+      <w:lvlJc w:val="left"/>
+      <w:pPr>
+        <w:ind w:left="2880" w:hanging="360"/>
+      </w:pPr>
+      <w:rPr>
+        <w:rFonts w:ascii="Symbol" w:hAnsi="Symbol" w:hint="default"/>
+      </w:rPr>
+    </w:lvl>
+    <w:lvl w:ilvl="4" w:tplc="04130003" w:tentative="1">
+      <w:start w:val="1"/>
+      <w:numFmt w:val="bullet"/>
+      <w:lvlText w:val="o"/>
+      <w:lvlJc w:val="left"/>
+      <w:pPr>
+        <w:ind w:left="3600" w:hanging="360"/>
+      </w:pPr>
+      <w:rPr>
+        <w:rFonts w:ascii="Courier New" w:hAnsi="Courier New" w:cs="Courier New" w:hint="default"/>
+      </w:rPr>
+    </w:lvl>
+    <w:lvl w:ilvl="5" w:tplc="04130005" w:tentative="1">
+      <w:start w:val="1"/>
+      <w:numFmt w:val="bullet"/>
+      <w:lvlText w:val=""/>
+      <w:lvlJc w:val="left"/>
+      <w:pPr>
+        <w:ind w:left="4320" w:hanging="360"/>
+      </w:pPr>
+      <w:rPr>
+        <w:rFonts w:ascii="Wingdings" w:hAnsi="Wingdings" w:hint="default"/>
+      </w:rPr>
+    </w:lvl>
+    <w:lvl w:ilvl="6" w:tplc="04130001" w:tentative="1">
+      <w:start w:val="1"/>
+      <w:numFmt w:val="bullet"/>
+      <w:lvlText w:val=""/>
+      <w:lvlJc w:val="left"/>
+      <w:pPr>
+        <w:ind w:left="5040" w:hanging="360"/>
+      </w:pPr>
+      <w:rPr>
+        <w:rFonts w:ascii="Symbol" w:hAnsi="Symbol" w:hint="default"/>
+      </w:rPr>
+    </w:lvl>
+    <w:lvl w:ilvl="7" w:tplc="04130003" w:tentative="1">
+      <w:start w:val="1"/>
+      <w:numFmt w:val="bullet"/>
+      <w:lvlText w:val="o"/>
+      <w:lvlJc w:val="left"/>
+      <w:pPr>
+        <w:ind w:left="5760" w:hanging="360"/>
+      </w:pPr>
+      <w:rPr>
+        <w:rFonts w:ascii="Courier New" w:hAnsi="Courier New" w:cs="Courier New" w:hint="default"/>
+      </w:rPr>
+    </w:lvl>
+    <w:lvl w:ilvl="8" w:tplc="04130005" w:tentative="1">
+      <w:start w:val="1"/>
+      <w:numFmt w:val="bullet"/>
+      <w:lvlText w:val=""/>
+      <w:lvlJc w:val="left"/>
+      <w:pPr>
+        <w:ind w:left="6480" w:hanging="360"/>
+      </w:pPr>
+      <w:rPr>
+        <w:rFonts w:ascii="Wingdings" w:hAnsi="Wingdings" w:hint="default"/>
+      </w:rPr>
+    </w:lvl>
+  </w:abstractNum>
   <w:num w:numId="1">
+    <w:abstractNumId w:val="8"/>
+  </w:num>
+  <w:num w:numId="2">
+    <w:abstractNumId w:val="9"/>
+  </w:num>
+  <w:num w:numId="3">
+    <w:abstractNumId w:val="7"/>
+  </w:num>
+  <w:num w:numId="4">
+    <w:abstractNumId w:val="2"/>
+  </w:num>
+  <w:num w:numId="5">
+    <w:abstractNumId w:val="16"/>
+  </w:num>
+  <w:num w:numId="6">
+    <w:abstractNumId w:val="10"/>
+  </w:num>
+  <w:num w:numId="7">
+    <w:abstractNumId w:val="12"/>
+  </w:num>
+  <w:num w:numId="8">
     <w:abstractNumId w:val="5"/>
   </w:num>
-  <w:num w:numId="2">
+  <w:num w:numId="9">
+    <w:abstractNumId w:val="4"/>
+  </w:num>
+  <w:num w:numId="10">
+    <w:abstractNumId w:val="14"/>
+  </w:num>
+  <w:num w:numId="11">
     <w:abstractNumId w:val="6"/>
   </w:num>
-  <w:num w:numId="3">
-    <w:abstractNumId w:val="4"/>
+  <w:num w:numId="12">
+    <w:abstractNumId w:val="13"/>
   </w:num>
-  <w:num w:numId="4">
+  <w:num w:numId="13">
     <w:abstractNumId w:val="0"/>
   </w:num>
-  <w:num w:numId="5">
+  <w:num w:numId="14">
+    <w:abstractNumId w:val="15"/>
+  </w:num>
+  <w:num w:numId="15">
     <w:abstractNumId w:val="11"/>
   </w:num>
-  <w:num w:numId="6">
-    <w:abstractNumId w:val="7"/>
+  <w:num w:numId="16">
+    <w:abstractNumId w:val="17"/>
   </w:num>
-  <w:num w:numId="7">
-    <w:abstractNumId w:val="8"/>
-  </w:num>
-  <w:num w:numId="8">
-    <w:abstractNumId w:val="2"/>
-  </w:num>
-  <w:num w:numId="9">
+  <w:num w:numId="17">
     <w:abstractNumId w:val="1"/>
   </w:num>
-  <w:num w:numId="10">
-    <w:abstractNumId w:val="10"/>
-  </w:num>
-  <w:num w:numId="11">
+  <w:num w:numId="18">
     <w:abstractNumId w:val="3"/>
-  </w:num>
-  <w:num w:numId="12">
-    <w:abstractNumId w:val="9"/>
   </w:num>
 </w:numbering>
 </file>
@@ -4003,7 +6454,6 @@
   <w:style w:type="character" w:default="1" w:styleId="DefaultParagraphFont">
     <w:name w:val="Default Paragraph Font"/>
     <w:uiPriority w:val="1"/>
-    <w:semiHidden/>
     <w:unhideWhenUsed/>
   </w:style>
   <w:style w:type="table" w:default="1" w:styleId="TableNormal">
@@ -4037,6 +6487,29 @@
       <w:ind w:left="720"/>
       <w:contextualSpacing/>
     </w:pPr>
+  </w:style>
+  <w:style w:type="character" w:styleId="Hyperlink">
+    <w:name w:val="Hyperlink"/>
+    <w:basedOn w:val="DefaultParagraphFont"/>
+    <w:uiPriority w:val="99"/>
+    <w:unhideWhenUsed/>
+    <w:rsid w:val="00325AD7"/>
+    <w:rPr>
+      <w:color w:val="0563C1" w:themeColor="hyperlink"/>
+      <w:u w:val="single"/>
+    </w:rPr>
+  </w:style>
+  <w:style w:type="character" w:styleId="UnresolvedMention">
+    <w:name w:val="Unresolved Mention"/>
+    <w:basedOn w:val="DefaultParagraphFont"/>
+    <w:uiPriority w:val="99"/>
+    <w:semiHidden/>
+    <w:unhideWhenUsed/>
+    <w:rsid w:val="00325AD7"/>
+    <w:rPr>
+      <w:color w:val="605E5C"/>
+      <w:shd w:val="clear" w:color="auto" w:fill="E1DFDD"/>
+    </w:rPr>
   </w:style>
 </w:styles>
 </file>

</xml_diff>

<commit_message>
Working vehicles + testing if I can leave out ICE servers
</commit_message>
<xml_diff>
--- a/The Peerful Project.docx
+++ b/The Peerful Project.docx
@@ -18,27 +18,7 @@
           <w:szCs w:val="72"/>
           <w:lang w:val="en-US"/>
         </w:rPr>
-        <w:t xml:space="preserve">The </w:t>
-      </w:r>
-      <w:proofErr w:type="spellStart"/>
-      <w:r>
-        <w:rPr>
-          <w:rFonts w:ascii="Dosis" w:hAnsi="Dosis"/>
-          <w:sz w:val="72"/>
-          <w:szCs w:val="72"/>
-          <w:lang w:val="en-US"/>
-        </w:rPr>
-        <w:t>Peerful</w:t>
-      </w:r>
-      <w:proofErr w:type="spellEnd"/>
-      <w:r>
-        <w:rPr>
-          <w:rFonts w:ascii="Dosis" w:hAnsi="Dosis"/>
-          <w:sz w:val="72"/>
-          <w:szCs w:val="72"/>
-          <w:lang w:val="en-US"/>
-        </w:rPr>
-        <w:t xml:space="preserve"> Project</w:t>
+        <w:t>The Peerful Project</w:t>
       </w:r>
     </w:p>
     <w:p>
@@ -263,23 +243,7 @@
           <w:rFonts w:ascii="Raleway" w:hAnsi="Raleway"/>
           <w:lang w:val="en-US"/>
         </w:rPr>
-        <w:t xml:space="preserve"> from </w:t>
-      </w:r>
-      <w:proofErr w:type="spellStart"/>
-      <w:r>
-        <w:rPr>
-          <w:rFonts w:ascii="Raleway" w:hAnsi="Raleway"/>
-          <w:lang w:val="en-US"/>
-        </w:rPr>
-        <w:t>feross</w:t>
-      </w:r>
-      <w:proofErr w:type="spellEnd"/>
-      <w:r>
-        <w:rPr>
-          <w:rFonts w:ascii="Raleway" w:hAnsi="Raleway"/>
-          <w:lang w:val="en-US"/>
-        </w:rPr>
-        <w:t xml:space="preserve">) for </w:t>
+        <w:t xml:space="preserve"> from feross) for </w:t>
       </w:r>
       <w:r>
         <w:rPr>
@@ -317,7 +281,6 @@
         </w:rPr>
         <w:t xml:space="preserve">It uses a default (very simple) </w:t>
       </w:r>
-      <w:proofErr w:type="spellStart"/>
       <w:r>
         <w:rPr>
           <w:rFonts w:ascii="Raleway" w:hAnsi="Raleway"/>
@@ -327,7 +290,6 @@
         </w:rPr>
         <w:t>Websocket</w:t>
       </w:r>
-      <w:proofErr w:type="spellEnd"/>
       <w:r>
         <w:rPr>
           <w:rFonts w:ascii="Raleway" w:hAnsi="Raleway"/>
@@ -547,9 +509,105 @@
           <w:bCs/>
           <w:lang w:val="en-US"/>
         </w:rPr>
-        <w:t xml:space="preserve">List of games within the </w:t>
-      </w:r>
-      <w:proofErr w:type="spellStart"/>
+        <w:t>List of games within the Peerful Project:</w:t>
+      </w:r>
+    </w:p>
+    <w:p>
+      <w:pPr>
+        <w:pStyle w:val="ListParagraph"/>
+        <w:numPr>
+          <w:ilvl w:val="0"/>
+          <w:numId w:val="12"/>
+        </w:numPr>
+        <w:rPr>
+          <w:rFonts w:ascii="Raleway" w:hAnsi="Raleway"/>
+          <w:lang w:val="en-US"/>
+        </w:rPr>
+      </w:pPr>
+      <w:r>
+        <w:rPr>
+          <w:rFonts w:ascii="Raleway" w:hAnsi="Raleway"/>
+          <w:lang w:val="en-US"/>
+        </w:rPr>
+        <w:t>Pizza Peers</w:t>
+      </w:r>
+    </w:p>
+    <w:p>
+      <w:pPr>
+        <w:pStyle w:val="ListParagraph"/>
+        <w:numPr>
+          <w:ilvl w:val="0"/>
+          <w:numId w:val="12"/>
+        </w:numPr>
+        <w:rPr>
+          <w:rFonts w:ascii="Raleway" w:hAnsi="Raleway"/>
+          <w:lang w:val="en-US"/>
+        </w:rPr>
+      </w:pPr>
+      <w:r>
+        <w:rPr>
+          <w:rFonts w:ascii="Raleway" w:hAnsi="Raleway"/>
+          <w:lang w:val="en-US"/>
+        </w:rPr>
+        <w:t>Peerball</w:t>
+      </w:r>
+    </w:p>
+    <w:p>
+      <w:pPr>
+        <w:pStyle w:val="ListParagraph"/>
+        <w:numPr>
+          <w:ilvl w:val="0"/>
+          <w:numId w:val="12"/>
+        </w:numPr>
+        <w:rPr>
+          <w:rFonts w:ascii="Raleway" w:hAnsi="Raleway"/>
+          <w:lang w:val="en-US"/>
+        </w:rPr>
+      </w:pPr>
+      <w:r>
+        <w:rPr>
+          <w:rFonts w:ascii="Raleway" w:hAnsi="Raleway"/>
+          <w:lang w:val="en-US"/>
+        </w:rPr>
+        <w:t>Peers in the Post Office</w:t>
+      </w:r>
+    </w:p>
+    <w:p>
+      <w:pPr>
+        <w:pStyle w:val="ListParagraph"/>
+        <w:numPr>
+          <w:ilvl w:val="0"/>
+          <w:numId w:val="12"/>
+        </w:numPr>
+        <w:rPr>
+          <w:rFonts w:ascii="Raleway" w:hAnsi="Raleway"/>
+          <w:lang w:val="en-US"/>
+        </w:rPr>
+      </w:pPr>
+      <w:r>
+        <w:rPr>
+          <w:rFonts w:ascii="Raleway" w:hAnsi="Raleway"/>
+          <w:lang w:val="en-US"/>
+        </w:rPr>
+        <w:lastRenderedPageBreak/>
+        <w:t>Les Miserapes</w:t>
+      </w:r>
+    </w:p>
+    <w:p>
+      <w:pPr>
+        <w:rPr>
+          <w:rFonts w:ascii="Raleway" w:hAnsi="Raleway"/>
+          <w:lang w:val="en-US"/>
+        </w:rPr>
+      </w:pPr>
+    </w:p>
+    <w:p>
+      <w:pPr>
+        <w:rPr>
+          <w:rFonts w:ascii="Raleway" w:hAnsi="Raleway"/>
+          <w:lang w:val="en-US"/>
+        </w:rPr>
+      </w:pPr>
       <w:r>
         <w:rPr>
           <w:rFonts w:ascii="Raleway" w:hAnsi="Raleway"/>
@@ -557,17 +615,7 @@
           <w:bCs/>
           <w:lang w:val="en-US"/>
         </w:rPr>
-        <w:t>Peerful</w:t>
-      </w:r>
-      <w:proofErr w:type="spellEnd"/>
-      <w:r>
-        <w:rPr>
-          <w:rFonts w:ascii="Raleway" w:hAnsi="Raleway"/>
-          <w:b/>
-          <w:bCs/>
-          <w:lang w:val="en-US"/>
-        </w:rPr>
-        <w:t xml:space="preserve"> Project:</w:t>
+        <w:t>Random images in my head:</w:t>
       </w:r>
     </w:p>
     <w:p>
@@ -575,92 +623,22 @@
         <w:pStyle w:val="ListParagraph"/>
         <w:numPr>
           <w:ilvl w:val="0"/>
-          <w:numId w:val="12"/>
-        </w:numPr>
-        <w:rPr>
-          <w:rFonts w:ascii="Raleway" w:hAnsi="Raleway"/>
-          <w:lang w:val="en-US"/>
-        </w:rPr>
-      </w:pPr>
-      <w:r>
-        <w:rPr>
-          <w:rFonts w:ascii="Raleway" w:hAnsi="Raleway"/>
-          <w:lang w:val="en-US"/>
-        </w:rPr>
-        <w:t>Pizza Peers</w:t>
-      </w:r>
-    </w:p>
-    <w:p>
-      <w:pPr>
-        <w:pStyle w:val="ListParagraph"/>
-        <w:numPr>
-          <w:ilvl w:val="0"/>
-          <w:numId w:val="12"/>
-        </w:numPr>
-        <w:rPr>
-          <w:rFonts w:ascii="Raleway" w:hAnsi="Raleway"/>
-          <w:lang w:val="en-US"/>
-        </w:rPr>
-      </w:pPr>
-      <w:proofErr w:type="spellStart"/>
-      <w:r>
-        <w:rPr>
-          <w:rFonts w:ascii="Raleway" w:hAnsi="Raleway"/>
-          <w:lang w:val="en-US"/>
-        </w:rPr>
-        <w:t>Peerball</w:t>
-      </w:r>
-      <w:proofErr w:type="spellEnd"/>
-    </w:p>
-    <w:p>
-      <w:pPr>
-        <w:pStyle w:val="ListParagraph"/>
-        <w:numPr>
-          <w:ilvl w:val="0"/>
-          <w:numId w:val="12"/>
-        </w:numPr>
-        <w:rPr>
-          <w:rFonts w:ascii="Raleway" w:hAnsi="Raleway"/>
-          <w:lang w:val="en-US"/>
-        </w:rPr>
-      </w:pPr>
-      <w:r>
-        <w:rPr>
-          <w:rFonts w:ascii="Raleway" w:hAnsi="Raleway"/>
-          <w:lang w:val="en-US"/>
-        </w:rPr>
-        <w:t>Peers in the Post Office</w:t>
-      </w:r>
-    </w:p>
-    <w:p>
-      <w:pPr>
-        <w:pStyle w:val="ListParagraph"/>
-        <w:numPr>
-          <w:ilvl w:val="0"/>
-          <w:numId w:val="12"/>
-        </w:numPr>
-        <w:rPr>
-          <w:rFonts w:ascii="Raleway" w:hAnsi="Raleway"/>
-          <w:lang w:val="en-US"/>
-        </w:rPr>
-      </w:pPr>
-      <w:r>
-        <w:rPr>
-          <w:rFonts w:ascii="Raleway" w:hAnsi="Raleway"/>
-          <w:lang w:val="en-US"/>
-        </w:rPr>
-        <w:lastRenderedPageBreak/>
-        <w:t xml:space="preserve">Les </w:t>
-      </w:r>
-      <w:proofErr w:type="spellStart"/>
-      <w:r>
-        <w:rPr>
-          <w:rFonts w:ascii="Raleway" w:hAnsi="Raleway"/>
-          <w:lang w:val="en-US"/>
-        </w:rPr>
-        <w:t>Miserapes</w:t>
-      </w:r>
-      <w:proofErr w:type="spellEnd"/>
+          <w:numId w:val="20"/>
+        </w:numPr>
+        <w:rPr>
+          <w:rFonts w:ascii="Raleway" w:hAnsi="Raleway"/>
+          <w:lang w:val="en-US"/>
+        </w:rPr>
+      </w:pPr>
+      <w:r>
+        <w:rPr>
+          <w:rFonts w:ascii="Raleway" w:hAnsi="Raleway"/>
+          <w:lang w:val="en-US"/>
+        </w:rPr>
+        <w:t>A pirate who, instead of a wooden leg, has a (broken) vacuum cleaner “stang in het Engels” as his leg. (Which he can use as a sort of jetpack, or conversely to attract stuff towards it.)</w:t>
+      </w:r>
+      <w:bookmarkStart w:id="0" w:name="_GoBack"/>
+      <w:bookmarkEnd w:id="0"/>
     </w:p>
     <w:p>
       <w:pPr>
@@ -2172,23 +2150,7 @@
           <w:rFonts w:ascii="Raleway" w:hAnsi="Raleway"/>
           <w:lang w:val="en-US"/>
         </w:rPr>
-        <w:t xml:space="preserve">One for </w:t>
-      </w:r>
-      <w:proofErr w:type="spellStart"/>
-      <w:r>
-        <w:rPr>
-          <w:rFonts w:ascii="Raleway" w:hAnsi="Raleway"/>
-          <w:lang w:val="en-US"/>
-        </w:rPr>
-        <w:t>websocket</w:t>
-      </w:r>
-      <w:proofErr w:type="spellEnd"/>
-      <w:r>
-        <w:rPr>
-          <w:rFonts w:ascii="Raleway" w:hAnsi="Raleway"/>
-          <w:lang w:val="en-US"/>
-        </w:rPr>
-        <w:t xml:space="preserve"> server only</w:t>
+        <w:t>One for websocket server only</w:t>
       </w:r>
     </w:p>
     <w:p>
@@ -2711,7 +2673,6 @@
           <w:lang w:val="en-US"/>
         </w:rPr>
       </w:pPr>
-      <w:proofErr w:type="spellStart"/>
       <w:r>
         <w:rPr>
           <w:rFonts w:ascii="Dosis" w:hAnsi="Dosis"/>
@@ -2722,22 +2683,22 @@
         <w:lastRenderedPageBreak/>
         <w:t>Peerball</w:t>
       </w:r>
-      <w:proofErr w:type="spellEnd"/>
-    </w:p>
-    <w:p>
-      <w:pPr>
-        <w:rPr>
-          <w:rFonts w:ascii="Raleway" w:hAnsi="Raleway"/>
-          <w:lang w:val="en-US"/>
-        </w:rPr>
-      </w:pPr>
-      <w:r>
-        <w:rPr>
-          <w:rFonts w:ascii="Raleway" w:hAnsi="Raleway"/>
-          <w:lang w:val="en-US"/>
-        </w:rPr>
-        <w:t xml:space="preserve">A variation on </w:t>
-      </w:r>
+    </w:p>
+    <w:p>
+      <w:pPr>
+        <w:rPr>
+          <w:rFonts w:ascii="Raleway" w:hAnsi="Raleway"/>
+          <w:lang w:val="en-US"/>
+        </w:rPr>
+      </w:pPr>
+    </w:p>
+    <w:p>
+      <w:pPr>
+        <w:rPr>
+          <w:rFonts w:ascii="Raleway" w:hAnsi="Raleway"/>
+          <w:lang w:val="en-US"/>
+        </w:rPr>
+      </w:pPr>
       <w:r>
         <w:rPr>
           <w:rFonts w:ascii="Raleway" w:hAnsi="Raleway"/>
@@ -2745,14 +2706,14 @@
           <w:bCs/>
           <w:lang w:val="en-US"/>
         </w:rPr>
-        <w:t>Drunk Soccer</w:t>
-      </w:r>
-      <w:r>
-        <w:rPr>
-          <w:rFonts w:ascii="Raleway" w:hAnsi="Raleway"/>
-          <w:lang w:val="en-US"/>
-        </w:rPr>
-        <w:t xml:space="preserve"> (my Bester game) and </w:t>
+        <w:t>NO:</w:t>
+      </w:r>
+      <w:r>
+        <w:rPr>
+          <w:rFonts w:ascii="Raleway" w:hAnsi="Raleway"/>
+          <w:lang w:val="en-US"/>
+        </w:rPr>
+        <w:t xml:space="preserve"> </w:t>
       </w:r>
       <w:r>
         <w:rPr>
@@ -2761,40 +2722,92 @@
           <w:bCs/>
           <w:lang w:val="en-US"/>
         </w:rPr>
-        <w:t>Soccer Physics</w:t>
-      </w:r>
-      <w:r>
-        <w:rPr>
-          <w:rFonts w:ascii="Raleway" w:hAnsi="Raleway"/>
-          <w:lang w:val="en-US"/>
-        </w:rPr>
-        <w:t xml:space="preserve"> (from </w:t>
-      </w:r>
-      <w:proofErr w:type="spellStart"/>
-      <w:r>
-        <w:rPr>
-          <w:rFonts w:ascii="Raleway" w:hAnsi="Raleway"/>
-          <w:lang w:val="en-US"/>
-        </w:rPr>
-        <w:t>Kongregate</w:t>
-      </w:r>
-      <w:proofErr w:type="spellEnd"/>
-      <w:r>
-        <w:rPr>
-          <w:rFonts w:ascii="Raleway" w:hAnsi="Raleway"/>
-          <w:lang w:val="en-US"/>
-        </w:rPr>
-        <w:t>).</w:t>
-      </w:r>
-    </w:p>
-    <w:p>
-      <w:pPr>
+        <w:t>Change it to be a simple 3D game!</w:t>
+      </w:r>
+    </w:p>
+    <w:p>
+      <w:pPr>
+        <w:pStyle w:val="ListParagraph"/>
+        <w:numPr>
+          <w:ilvl w:val="0"/>
+          <w:numId w:val="19"/>
+        </w:numPr>
+        <w:rPr>
+          <w:rFonts w:ascii="Raleway" w:hAnsi="Raleway"/>
+          <w:lang w:val="en-US"/>
+        </w:rPr>
+      </w:pPr>
+      <w:r>
+        <w:rPr>
+          <w:rFonts w:ascii="Raleway" w:hAnsi="Raleway"/>
+          <w:lang w:val="en-US"/>
+        </w:rPr>
+        <w:t xml:space="preserve">Use Phaser, but use an additional layer of </w:t>
+      </w:r>
+      <w:r>
         <w:rPr>
           <w:rFonts w:ascii="Raleway" w:hAnsi="Raleway"/>
           <w:b/>
           <w:bCs/>
           <w:lang w:val="en-US"/>
         </w:rPr>
+        <w:t>Enable3D</w:t>
+      </w:r>
+    </w:p>
+    <w:p>
+      <w:pPr>
+        <w:pStyle w:val="ListParagraph"/>
+        <w:numPr>
+          <w:ilvl w:val="0"/>
+          <w:numId w:val="19"/>
+        </w:numPr>
+        <w:rPr>
+          <w:rFonts w:ascii="Raleway" w:hAnsi="Raleway"/>
+          <w:lang w:val="en-US"/>
+        </w:rPr>
+      </w:pPr>
+      <w:r>
+        <w:rPr>
+          <w:rFonts w:ascii="Raleway" w:hAnsi="Raleway"/>
+          <w:lang w:val="en-US"/>
+        </w:rPr>
+        <w:t>This uses Three.js and ammo.js for 3D rendering and physics.</w:t>
+      </w:r>
+    </w:p>
+    <w:p>
+      <w:pPr>
+        <w:pStyle w:val="ListParagraph"/>
+        <w:numPr>
+          <w:ilvl w:val="0"/>
+          <w:numId w:val="19"/>
+        </w:numPr>
+        <w:rPr>
+          <w:rFonts w:ascii="Raleway" w:hAnsi="Raleway"/>
+          <w:lang w:val="en-US"/>
+        </w:rPr>
+      </w:pPr>
+      <w:r>
+        <w:rPr>
+          <w:rFonts w:ascii="Raleway" w:hAnsi="Raleway"/>
+          <w:lang w:val="en-US"/>
+        </w:rPr>
+        <w:t>Then I could just create some basic shapes + hinge joints (or other constraints), play with forces, and voila we have our game!</w:t>
+      </w:r>
+    </w:p>
+    <w:p>
+      <w:pPr>
+        <w:rPr>
+          <w:rFonts w:ascii="Raleway" w:hAnsi="Raleway"/>
+          <w:lang w:val="en-US"/>
+        </w:rPr>
+      </w:pPr>
+    </w:p>
+    <w:p>
+      <w:pPr>
+        <w:rPr>
+          <w:rFonts w:ascii="Raleway" w:hAnsi="Raleway"/>
+          <w:lang w:val="en-US"/>
+        </w:rPr>
       </w:pPr>
       <w:r>
         <w:rPr>
@@ -2803,6 +2816,103 @@
           <w:bCs/>
           <w:lang w:val="en-US"/>
         </w:rPr>
+        <w:t>GREAT IDEA:</w:t>
+      </w:r>
+      <w:r>
+        <w:rPr>
+          <w:rFonts w:ascii="Raleway" w:hAnsi="Raleway"/>
+          <w:lang w:val="en-US"/>
+        </w:rPr>
+        <w:t xml:space="preserve"> The players do not … need to look like humans of course! I can just make them from random shapes (circles, triangles, rectangles, polygons, etc) in a random combination.</w:t>
+      </w:r>
+    </w:p>
+    <w:p>
+      <w:pPr>
+        <w:ind w:left="708"/>
+        <w:rPr>
+          <w:rFonts w:ascii="Raleway" w:hAnsi="Raleway"/>
+          <w:lang w:val="en-US"/>
+        </w:rPr>
+      </w:pPr>
+      <w:r>
+        <w:rPr>
+          <w:rFonts w:ascii="Raleway" w:hAnsi="Raleway"/>
+          <w:lang w:val="en-US"/>
+        </w:rPr>
+        <w:t>Although, for first prototyping/testing, it’s probably best to stick with simple figures.</w:t>
+      </w:r>
+    </w:p>
+    <w:p>
+      <w:pPr>
+        <w:rPr>
+          <w:rFonts w:ascii="Raleway" w:hAnsi="Raleway"/>
+          <w:lang w:val="en-US"/>
+        </w:rPr>
+      </w:pPr>
+    </w:p>
+    <w:p>
+      <w:pPr>
+        <w:rPr>
+          <w:rFonts w:ascii="Raleway" w:hAnsi="Raleway"/>
+          <w:lang w:val="en-US"/>
+        </w:rPr>
+      </w:pPr>
+      <w:r>
+        <w:rPr>
+          <w:rFonts w:ascii="Raleway" w:hAnsi="Raleway"/>
+          <w:lang w:val="en-US"/>
+        </w:rPr>
+        <w:t xml:space="preserve">A variation on </w:t>
+      </w:r>
+      <w:r>
+        <w:rPr>
+          <w:rFonts w:ascii="Raleway" w:hAnsi="Raleway"/>
+          <w:b/>
+          <w:bCs/>
+          <w:lang w:val="en-US"/>
+        </w:rPr>
+        <w:t>Drunk Soccer</w:t>
+      </w:r>
+      <w:r>
+        <w:rPr>
+          <w:rFonts w:ascii="Raleway" w:hAnsi="Raleway"/>
+          <w:lang w:val="en-US"/>
+        </w:rPr>
+        <w:t xml:space="preserve"> (my Bester game) and </w:t>
+      </w:r>
+      <w:r>
+        <w:rPr>
+          <w:rFonts w:ascii="Raleway" w:hAnsi="Raleway"/>
+          <w:b/>
+          <w:bCs/>
+          <w:lang w:val="en-US"/>
+        </w:rPr>
+        <w:t>Soccer Physics</w:t>
+      </w:r>
+      <w:r>
+        <w:rPr>
+          <w:rFonts w:ascii="Raleway" w:hAnsi="Raleway"/>
+          <w:lang w:val="en-US"/>
+        </w:rPr>
+        <w:t xml:space="preserve"> (from Kongregate).</w:t>
+      </w:r>
+    </w:p>
+    <w:p>
+      <w:pPr>
+        <w:rPr>
+          <w:rFonts w:ascii="Raleway" w:hAnsi="Raleway"/>
+          <w:b/>
+          <w:bCs/>
+          <w:lang w:val="en-US"/>
+        </w:rPr>
+      </w:pPr>
+      <w:r>
+        <w:rPr>
+          <w:rFonts w:ascii="Raleway" w:hAnsi="Raleway"/>
+          <w:b/>
+          <w:bCs/>
+          <w:lang w:val="en-US"/>
+        </w:rPr>
         <w:t>What’s the idea?</w:t>
       </w:r>
     </w:p>
@@ -3049,23 +3159,7 @@
           <w:rFonts w:ascii="Raleway" w:hAnsi="Raleway"/>
           <w:lang w:val="en-US"/>
         </w:rPr>
-        <w:t xml:space="preserve">tton might make you jump, or dash forward, or </w:t>
-      </w:r>
-      <w:proofErr w:type="spellStart"/>
-      <w:r>
-        <w:rPr>
-          <w:rFonts w:ascii="Raleway" w:hAnsi="Raleway"/>
-          <w:lang w:val="en-US"/>
-        </w:rPr>
-        <w:t>salto</w:t>
-      </w:r>
-      <w:proofErr w:type="spellEnd"/>
-      <w:r>
-        <w:rPr>
-          <w:rFonts w:ascii="Raleway" w:hAnsi="Raleway"/>
-          <w:lang w:val="en-US"/>
-        </w:rPr>
-        <w:t xml:space="preserve"> in the air</w:t>
+        <w:t>tton might make you jump, or dash forward, or salto in the air</w:t>
       </w:r>
     </w:p>
     <w:p>
@@ -3201,6 +3295,7 @@
           <w:rFonts w:ascii="Raleway" w:hAnsi="Raleway"/>
           <w:lang w:val="en-US"/>
         </w:rPr>
+        <w:lastRenderedPageBreak/>
         <w:t>They</w:t>
       </w:r>
       <w:r>
@@ -3328,8 +3423,6 @@
           <w:lang w:val="en-US"/>
         </w:rPr>
       </w:pPr>
-      <w:bookmarkStart w:id="0" w:name="_GoBack"/>
-      <w:bookmarkEnd w:id="0"/>
     </w:p>
     <w:p>
       <w:pPr>
@@ -3440,7 +3533,6 @@
           <w:rFonts w:ascii="Raleway" w:hAnsi="Raleway"/>
           <w:lang w:val="en-US"/>
         </w:rPr>
-        <w:lastRenderedPageBreak/>
         <w:t xml:space="preserve">(Also: </w:t>
       </w:r>
       <w:hyperlink r:id="rId9" w:history="1">
@@ -3587,23 +3679,7 @@
           <w:rFonts w:ascii="Raleway" w:hAnsi="Raleway"/>
           <w:lang w:val="en-US"/>
         </w:rPr>
-        <w:t xml:space="preserve">can hit each other, stuff far apart </w:t>
-      </w:r>
-      <w:proofErr w:type="spellStart"/>
-      <w:r>
-        <w:rPr>
-          <w:rFonts w:ascii="Raleway" w:hAnsi="Raleway"/>
-          <w:lang w:val="en-US"/>
-        </w:rPr>
-        <w:t>can not</w:t>
-      </w:r>
-      <w:proofErr w:type="spellEnd"/>
-      <w:r>
-        <w:rPr>
-          <w:rFonts w:ascii="Raleway" w:hAnsi="Raleway"/>
-          <w:lang w:val="en-US"/>
-        </w:rPr>
-        <w:t>.</w:t>
+        <w:t>can hit each other, stuff far apart can not.</w:t>
       </w:r>
       <w:r>
         <w:rPr>
@@ -3862,19 +3938,8 @@
           <w:lang w:val="en-US"/>
         </w:rPr>
         <w:lastRenderedPageBreak/>
-        <w:t xml:space="preserve">Les </w:t>
-      </w:r>
-      <w:proofErr w:type="spellStart"/>
-      <w:r>
-        <w:rPr>
-          <w:rFonts w:ascii="Dosis" w:hAnsi="Dosis"/>
-          <w:sz w:val="72"/>
-          <w:szCs w:val="72"/>
-          <w:lang w:val="en-US"/>
-        </w:rPr>
-        <w:t>Miserapes</w:t>
-      </w:r>
-      <w:proofErr w:type="spellEnd"/>
+        <w:t>Les Miserapes</w:t>
+      </w:r>
     </w:p>
     <w:p>
       <w:pPr>
@@ -3912,19 +3977,8 @@
           <w:iCs/>
           <w:lang w:val="en-US"/>
         </w:rPr>
-        <w:t xml:space="preserve">Les </w:t>
-      </w:r>
-      <w:proofErr w:type="spellStart"/>
-      <w:r>
-        <w:rPr>
-          <w:rFonts w:ascii="Raleway" w:hAnsi="Raleway"/>
-          <w:i/>
-          <w:iCs/>
-          <w:lang w:val="en-US"/>
-        </w:rPr>
-        <w:t>Miserables</w:t>
-      </w:r>
-      <w:proofErr w:type="spellEnd"/>
+        <w:t>Les Miserables</w:t>
+      </w:r>
       <w:r>
         <w:rPr>
           <w:rFonts w:ascii="Raleway" w:hAnsi="Raleway"/>
@@ -4187,6 +4241,119 @@
     </w:lvl>
   </w:abstractNum>
   <w:abstractNum w:abstractNumId="2" w15:restartNumberingAfterBreak="0">
+    <w:nsid w:val="17164F98"/>
+    <w:multiLevelType w:val="hybridMultilevel"/>
+    <w:tmpl w:val="8BFA5782"/>
+    <w:lvl w:ilvl="0" w:tplc="04130001">
+      <w:start w:val="1"/>
+      <w:numFmt w:val="bullet"/>
+      <w:lvlText w:val=""/>
+      <w:lvlJc w:val="left"/>
+      <w:pPr>
+        <w:ind w:left="720" w:hanging="360"/>
+      </w:pPr>
+      <w:rPr>
+        <w:rFonts w:ascii="Symbol" w:hAnsi="Symbol" w:hint="default"/>
+      </w:rPr>
+    </w:lvl>
+    <w:lvl w:ilvl="1" w:tplc="04130003" w:tentative="1">
+      <w:start w:val="1"/>
+      <w:numFmt w:val="bullet"/>
+      <w:lvlText w:val="o"/>
+      <w:lvlJc w:val="left"/>
+      <w:pPr>
+        <w:ind w:left="1440" w:hanging="360"/>
+      </w:pPr>
+      <w:rPr>
+        <w:rFonts w:ascii="Courier New" w:hAnsi="Courier New" w:cs="Courier New" w:hint="default"/>
+      </w:rPr>
+    </w:lvl>
+    <w:lvl w:ilvl="2" w:tplc="04130005" w:tentative="1">
+      <w:start w:val="1"/>
+      <w:numFmt w:val="bullet"/>
+      <w:lvlText w:val=""/>
+      <w:lvlJc w:val="left"/>
+      <w:pPr>
+        <w:ind w:left="2160" w:hanging="360"/>
+      </w:pPr>
+      <w:rPr>
+        <w:rFonts w:ascii="Wingdings" w:hAnsi="Wingdings" w:hint="default"/>
+      </w:rPr>
+    </w:lvl>
+    <w:lvl w:ilvl="3" w:tplc="04130001" w:tentative="1">
+      <w:start w:val="1"/>
+      <w:numFmt w:val="bullet"/>
+      <w:lvlText w:val=""/>
+      <w:lvlJc w:val="left"/>
+      <w:pPr>
+        <w:ind w:left="2880" w:hanging="360"/>
+      </w:pPr>
+      <w:rPr>
+        <w:rFonts w:ascii="Symbol" w:hAnsi="Symbol" w:hint="default"/>
+      </w:rPr>
+    </w:lvl>
+    <w:lvl w:ilvl="4" w:tplc="04130003" w:tentative="1">
+      <w:start w:val="1"/>
+      <w:numFmt w:val="bullet"/>
+      <w:lvlText w:val="o"/>
+      <w:lvlJc w:val="left"/>
+      <w:pPr>
+        <w:ind w:left="3600" w:hanging="360"/>
+      </w:pPr>
+      <w:rPr>
+        <w:rFonts w:ascii="Courier New" w:hAnsi="Courier New" w:cs="Courier New" w:hint="default"/>
+      </w:rPr>
+    </w:lvl>
+    <w:lvl w:ilvl="5" w:tplc="04130005" w:tentative="1">
+      <w:start w:val="1"/>
+      <w:numFmt w:val="bullet"/>
+      <w:lvlText w:val=""/>
+      <w:lvlJc w:val="left"/>
+      <w:pPr>
+        <w:ind w:left="4320" w:hanging="360"/>
+      </w:pPr>
+      <w:rPr>
+        <w:rFonts w:ascii="Wingdings" w:hAnsi="Wingdings" w:hint="default"/>
+      </w:rPr>
+    </w:lvl>
+    <w:lvl w:ilvl="6" w:tplc="04130001" w:tentative="1">
+      <w:start w:val="1"/>
+      <w:numFmt w:val="bullet"/>
+      <w:lvlText w:val=""/>
+      <w:lvlJc w:val="left"/>
+      <w:pPr>
+        <w:ind w:left="5040" w:hanging="360"/>
+      </w:pPr>
+      <w:rPr>
+        <w:rFonts w:ascii="Symbol" w:hAnsi="Symbol" w:hint="default"/>
+      </w:rPr>
+    </w:lvl>
+    <w:lvl w:ilvl="7" w:tplc="04130003" w:tentative="1">
+      <w:start w:val="1"/>
+      <w:numFmt w:val="bullet"/>
+      <w:lvlText w:val="o"/>
+      <w:lvlJc w:val="left"/>
+      <w:pPr>
+        <w:ind w:left="5760" w:hanging="360"/>
+      </w:pPr>
+      <w:rPr>
+        <w:rFonts w:ascii="Courier New" w:hAnsi="Courier New" w:cs="Courier New" w:hint="default"/>
+      </w:rPr>
+    </w:lvl>
+    <w:lvl w:ilvl="8" w:tplc="04130005" w:tentative="1">
+      <w:start w:val="1"/>
+      <w:numFmt w:val="bullet"/>
+      <w:lvlText w:val=""/>
+      <w:lvlJc w:val="left"/>
+      <w:pPr>
+        <w:ind w:left="6480" w:hanging="360"/>
+      </w:pPr>
+      <w:rPr>
+        <w:rFonts w:ascii="Wingdings" w:hAnsi="Wingdings" w:hint="default"/>
+      </w:rPr>
+    </w:lvl>
+  </w:abstractNum>
+  <w:abstractNum w:abstractNumId="3" w15:restartNumberingAfterBreak="0">
     <w:nsid w:val="24BB5395"/>
     <w:multiLevelType w:val="hybridMultilevel"/>
     <w:tmpl w:val="5F442CA6"/>
@@ -4299,7 +4466,7 @@
       </w:rPr>
     </w:lvl>
   </w:abstractNum>
-  <w:abstractNum w:abstractNumId="3" w15:restartNumberingAfterBreak="0">
+  <w:abstractNum w:abstractNumId="4" w15:restartNumberingAfterBreak="0">
     <w:nsid w:val="27B806C0"/>
     <w:multiLevelType w:val="hybridMultilevel"/>
     <w:tmpl w:val="27484CB6"/>
@@ -4412,7 +4579,7 @@
       </w:rPr>
     </w:lvl>
   </w:abstractNum>
-  <w:abstractNum w:abstractNumId="4" w15:restartNumberingAfterBreak="0">
+  <w:abstractNum w:abstractNumId="5" w15:restartNumberingAfterBreak="0">
     <w:nsid w:val="39066430"/>
     <w:multiLevelType w:val="hybridMultilevel"/>
     <w:tmpl w:val="9FA4BE6A"/>
@@ -4525,7 +4692,7 @@
       </w:rPr>
     </w:lvl>
   </w:abstractNum>
-  <w:abstractNum w:abstractNumId="5" w15:restartNumberingAfterBreak="0">
+  <w:abstractNum w:abstractNumId="6" w15:restartNumberingAfterBreak="0">
     <w:nsid w:val="3FB24860"/>
     <w:multiLevelType w:val="hybridMultilevel"/>
     <w:tmpl w:val="A14C69D0"/>
@@ -4638,7 +4805,7 @@
       </w:rPr>
     </w:lvl>
   </w:abstractNum>
-  <w:abstractNum w:abstractNumId="6" w15:restartNumberingAfterBreak="0">
+  <w:abstractNum w:abstractNumId="7" w15:restartNumberingAfterBreak="0">
     <w:nsid w:val="45103FFA"/>
     <w:multiLevelType w:val="hybridMultilevel"/>
     <w:tmpl w:val="30F6B442"/>
@@ -4751,7 +4918,120 @@
       </w:rPr>
     </w:lvl>
   </w:abstractNum>
-  <w:abstractNum w:abstractNumId="7" w15:restartNumberingAfterBreak="0">
+  <w:abstractNum w:abstractNumId="8" w15:restartNumberingAfterBreak="0">
+    <w:nsid w:val="45522683"/>
+    <w:multiLevelType w:val="hybridMultilevel"/>
+    <w:tmpl w:val="3F4CD43C"/>
+    <w:lvl w:ilvl="0" w:tplc="04130001">
+      <w:start w:val="1"/>
+      <w:numFmt w:val="bullet"/>
+      <w:lvlText w:val=""/>
+      <w:lvlJc w:val="left"/>
+      <w:pPr>
+        <w:ind w:left="720" w:hanging="360"/>
+      </w:pPr>
+      <w:rPr>
+        <w:rFonts w:ascii="Symbol" w:hAnsi="Symbol" w:hint="default"/>
+      </w:rPr>
+    </w:lvl>
+    <w:lvl w:ilvl="1" w:tplc="04130003" w:tentative="1">
+      <w:start w:val="1"/>
+      <w:numFmt w:val="bullet"/>
+      <w:lvlText w:val="o"/>
+      <w:lvlJc w:val="left"/>
+      <w:pPr>
+        <w:ind w:left="1440" w:hanging="360"/>
+      </w:pPr>
+      <w:rPr>
+        <w:rFonts w:ascii="Courier New" w:hAnsi="Courier New" w:cs="Courier New" w:hint="default"/>
+      </w:rPr>
+    </w:lvl>
+    <w:lvl w:ilvl="2" w:tplc="04130005" w:tentative="1">
+      <w:start w:val="1"/>
+      <w:numFmt w:val="bullet"/>
+      <w:lvlText w:val=""/>
+      <w:lvlJc w:val="left"/>
+      <w:pPr>
+        <w:ind w:left="2160" w:hanging="360"/>
+      </w:pPr>
+      <w:rPr>
+        <w:rFonts w:ascii="Wingdings" w:hAnsi="Wingdings" w:hint="default"/>
+      </w:rPr>
+    </w:lvl>
+    <w:lvl w:ilvl="3" w:tplc="04130001" w:tentative="1">
+      <w:start w:val="1"/>
+      <w:numFmt w:val="bullet"/>
+      <w:lvlText w:val=""/>
+      <w:lvlJc w:val="left"/>
+      <w:pPr>
+        <w:ind w:left="2880" w:hanging="360"/>
+      </w:pPr>
+      <w:rPr>
+        <w:rFonts w:ascii="Symbol" w:hAnsi="Symbol" w:hint="default"/>
+      </w:rPr>
+    </w:lvl>
+    <w:lvl w:ilvl="4" w:tplc="04130003" w:tentative="1">
+      <w:start w:val="1"/>
+      <w:numFmt w:val="bullet"/>
+      <w:lvlText w:val="o"/>
+      <w:lvlJc w:val="left"/>
+      <w:pPr>
+        <w:ind w:left="3600" w:hanging="360"/>
+      </w:pPr>
+      <w:rPr>
+        <w:rFonts w:ascii="Courier New" w:hAnsi="Courier New" w:cs="Courier New" w:hint="default"/>
+      </w:rPr>
+    </w:lvl>
+    <w:lvl w:ilvl="5" w:tplc="04130005" w:tentative="1">
+      <w:start w:val="1"/>
+      <w:numFmt w:val="bullet"/>
+      <w:lvlText w:val=""/>
+      <w:lvlJc w:val="left"/>
+      <w:pPr>
+        <w:ind w:left="4320" w:hanging="360"/>
+      </w:pPr>
+      <w:rPr>
+        <w:rFonts w:ascii="Wingdings" w:hAnsi="Wingdings" w:hint="default"/>
+      </w:rPr>
+    </w:lvl>
+    <w:lvl w:ilvl="6" w:tplc="04130001" w:tentative="1">
+      <w:start w:val="1"/>
+      <w:numFmt w:val="bullet"/>
+      <w:lvlText w:val=""/>
+      <w:lvlJc w:val="left"/>
+      <w:pPr>
+        <w:ind w:left="5040" w:hanging="360"/>
+      </w:pPr>
+      <w:rPr>
+        <w:rFonts w:ascii="Symbol" w:hAnsi="Symbol" w:hint="default"/>
+      </w:rPr>
+    </w:lvl>
+    <w:lvl w:ilvl="7" w:tplc="04130003" w:tentative="1">
+      <w:start w:val="1"/>
+      <w:numFmt w:val="bullet"/>
+      <w:lvlText w:val="o"/>
+      <w:lvlJc w:val="left"/>
+      <w:pPr>
+        <w:ind w:left="5760" w:hanging="360"/>
+      </w:pPr>
+      <w:rPr>
+        <w:rFonts w:ascii="Courier New" w:hAnsi="Courier New" w:cs="Courier New" w:hint="default"/>
+      </w:rPr>
+    </w:lvl>
+    <w:lvl w:ilvl="8" w:tplc="04130005" w:tentative="1">
+      <w:start w:val="1"/>
+      <w:numFmt w:val="bullet"/>
+      <w:lvlText w:val=""/>
+      <w:lvlJc w:val="left"/>
+      <w:pPr>
+        <w:ind w:left="6480" w:hanging="360"/>
+      </w:pPr>
+      <w:rPr>
+        <w:rFonts w:ascii="Wingdings" w:hAnsi="Wingdings" w:hint="default"/>
+      </w:rPr>
+    </w:lvl>
+  </w:abstractNum>
+  <w:abstractNum w:abstractNumId="9" w15:restartNumberingAfterBreak="0">
     <w:nsid w:val="46C8188E"/>
     <w:multiLevelType w:val="hybridMultilevel"/>
     <w:tmpl w:val="5E1A65D0"/>
@@ -4864,7 +5144,7 @@
       </w:rPr>
     </w:lvl>
   </w:abstractNum>
-  <w:abstractNum w:abstractNumId="8" w15:restartNumberingAfterBreak="0">
+  <w:abstractNum w:abstractNumId="10" w15:restartNumberingAfterBreak="0">
     <w:nsid w:val="478B5DB8"/>
     <w:multiLevelType w:val="hybridMultilevel"/>
     <w:tmpl w:val="2F74C9D6"/>
@@ -4977,7 +5257,7 @@
       </w:rPr>
     </w:lvl>
   </w:abstractNum>
-  <w:abstractNum w:abstractNumId="9" w15:restartNumberingAfterBreak="0">
+  <w:abstractNum w:abstractNumId="11" w15:restartNumberingAfterBreak="0">
     <w:nsid w:val="4EC2288C"/>
     <w:multiLevelType w:val="hybridMultilevel"/>
     <w:tmpl w:val="6F605146"/>
@@ -5090,7 +5370,7 @@
       </w:rPr>
     </w:lvl>
   </w:abstractNum>
-  <w:abstractNum w:abstractNumId="10" w15:restartNumberingAfterBreak="0">
+  <w:abstractNum w:abstractNumId="12" w15:restartNumberingAfterBreak="0">
     <w:nsid w:val="5994418A"/>
     <w:multiLevelType w:val="hybridMultilevel"/>
     <w:tmpl w:val="27FAFA6E"/>
@@ -5203,7 +5483,7 @@
       </w:rPr>
     </w:lvl>
   </w:abstractNum>
-  <w:abstractNum w:abstractNumId="11" w15:restartNumberingAfterBreak="0">
+  <w:abstractNum w:abstractNumId="13" w15:restartNumberingAfterBreak="0">
     <w:nsid w:val="5D72183C"/>
     <w:multiLevelType w:val="hybridMultilevel"/>
     <w:tmpl w:val="D5C8DE76"/>
@@ -5316,7 +5596,7 @@
       </w:rPr>
     </w:lvl>
   </w:abstractNum>
-  <w:abstractNum w:abstractNumId="12" w15:restartNumberingAfterBreak="0">
+  <w:abstractNum w:abstractNumId="14" w15:restartNumberingAfterBreak="0">
     <w:nsid w:val="5E00682A"/>
     <w:multiLevelType w:val="hybridMultilevel"/>
     <w:tmpl w:val="C9767200"/>
@@ -5429,7 +5709,7 @@
       </w:rPr>
     </w:lvl>
   </w:abstractNum>
-  <w:abstractNum w:abstractNumId="13" w15:restartNumberingAfterBreak="0">
+  <w:abstractNum w:abstractNumId="15" w15:restartNumberingAfterBreak="0">
     <w:nsid w:val="5ED25875"/>
     <w:multiLevelType w:val="hybridMultilevel"/>
     <w:tmpl w:val="B8B47DEC"/>
@@ -5542,7 +5822,7 @@
       </w:rPr>
     </w:lvl>
   </w:abstractNum>
-  <w:abstractNum w:abstractNumId="14" w15:restartNumberingAfterBreak="0">
+  <w:abstractNum w:abstractNumId="16" w15:restartNumberingAfterBreak="0">
     <w:nsid w:val="659674DD"/>
     <w:multiLevelType w:val="hybridMultilevel"/>
     <w:tmpl w:val="38381D7E"/>
@@ -5655,7 +5935,7 @@
       </w:rPr>
     </w:lvl>
   </w:abstractNum>
-  <w:abstractNum w:abstractNumId="15" w15:restartNumberingAfterBreak="0">
+  <w:abstractNum w:abstractNumId="17" w15:restartNumberingAfterBreak="0">
     <w:nsid w:val="685A2056"/>
     <w:multiLevelType w:val="hybridMultilevel"/>
     <w:tmpl w:val="8B50EFD8"/>
@@ -5768,7 +6048,7 @@
       </w:rPr>
     </w:lvl>
   </w:abstractNum>
-  <w:abstractNum w:abstractNumId="16" w15:restartNumberingAfterBreak="0">
+  <w:abstractNum w:abstractNumId="18" w15:restartNumberingAfterBreak="0">
     <w:nsid w:val="6A340AF1"/>
     <w:multiLevelType w:val="hybridMultilevel"/>
     <w:tmpl w:val="00B0CF52"/>
@@ -5881,7 +6161,7 @@
       </w:rPr>
     </w:lvl>
   </w:abstractNum>
-  <w:abstractNum w:abstractNumId="17" w15:restartNumberingAfterBreak="0">
+  <w:abstractNum w:abstractNumId="19" w15:restartNumberingAfterBreak="0">
     <w:nsid w:val="75103348"/>
     <w:multiLevelType w:val="hybridMultilevel"/>
     <w:tmpl w:val="1012FF30"/>
@@ -5995,58 +6275,64 @@
     </w:lvl>
   </w:abstractNum>
   <w:num w:numId="1">
-    <w:abstractNumId w:val="8"/>
+    <w:abstractNumId w:val="10"/>
   </w:num>
   <w:num w:numId="2">
+    <w:abstractNumId w:val="11"/>
+  </w:num>
+  <w:num w:numId="3">
     <w:abstractNumId w:val="9"/>
   </w:num>
-  <w:num w:numId="3">
+  <w:num w:numId="4">
+    <w:abstractNumId w:val="3"/>
+  </w:num>
+  <w:num w:numId="5">
+    <w:abstractNumId w:val="18"/>
+  </w:num>
+  <w:num w:numId="6">
+    <w:abstractNumId w:val="12"/>
+  </w:num>
+  <w:num w:numId="7">
+    <w:abstractNumId w:val="14"/>
+  </w:num>
+  <w:num w:numId="8">
+    <w:abstractNumId w:val="6"/>
+  </w:num>
+  <w:num w:numId="9">
+    <w:abstractNumId w:val="5"/>
+  </w:num>
+  <w:num w:numId="10">
+    <w:abstractNumId w:val="16"/>
+  </w:num>
+  <w:num w:numId="11">
     <w:abstractNumId w:val="7"/>
   </w:num>
-  <w:num w:numId="4">
-    <w:abstractNumId w:val="2"/>
-  </w:num>
-  <w:num w:numId="5">
-    <w:abstractNumId w:val="16"/>
-  </w:num>
-  <w:num w:numId="6">
-    <w:abstractNumId w:val="10"/>
-  </w:num>
-  <w:num w:numId="7">
-    <w:abstractNumId w:val="12"/>
-  </w:num>
-  <w:num w:numId="8">
-    <w:abstractNumId w:val="5"/>
-  </w:num>
-  <w:num w:numId="9">
-    <w:abstractNumId w:val="4"/>
-  </w:num>
-  <w:num w:numId="10">
-    <w:abstractNumId w:val="14"/>
-  </w:num>
-  <w:num w:numId="11">
-    <w:abstractNumId w:val="6"/>
-  </w:num>
   <w:num w:numId="12">
-    <w:abstractNumId w:val="13"/>
+    <w:abstractNumId w:val="15"/>
   </w:num>
   <w:num w:numId="13">
     <w:abstractNumId w:val="0"/>
   </w:num>
   <w:num w:numId="14">
-    <w:abstractNumId w:val="15"/>
+    <w:abstractNumId w:val="17"/>
   </w:num>
   <w:num w:numId="15">
-    <w:abstractNumId w:val="11"/>
+    <w:abstractNumId w:val="13"/>
   </w:num>
   <w:num w:numId="16">
-    <w:abstractNumId w:val="17"/>
+    <w:abstractNumId w:val="19"/>
   </w:num>
   <w:num w:numId="17">
     <w:abstractNumId w:val="1"/>
   </w:num>
   <w:num w:numId="18">
-    <w:abstractNumId w:val="3"/>
+    <w:abstractNumId w:val="4"/>
+  </w:num>
+  <w:num w:numId="19">
+    <w:abstractNumId w:val="8"/>
+  </w:num>
+  <w:num w:numId="20">
+    <w:abstractNumId w:val="2"/>
   </w:num>
 </w:numbering>
 </file>
@@ -6454,6 +6740,7 @@
   <w:style w:type="character" w:default="1" w:styleId="DefaultParagraphFont">
     <w:name w:val="Default Paragraph Font"/>
     <w:uiPriority w:val="1"/>
+    <w:semiHidden/>
     <w:unhideWhenUsed/>
   </w:style>
   <w:style w:type="table" w:default="1" w:styleId="TableNormal">

</xml_diff>

<commit_message>
Adds ovens + heat meters (/pizza parameters)
Almost finished and working, just a few more polishing things, and creating the possibility of BURNED pizzas (and the consequences).

Also, requiring pizzas to be baked before they are accepted.
</commit_message>
<xml_diff>
--- a/The Peerful Project.docx
+++ b/The Peerful Project.docx
@@ -637,8 +637,453 @@
         </w:rPr>
         <w:t>A pirate who, instead of a wooden leg, has a (broken) vacuum cleaner “stang in het Engels” as his leg. (Which he can use as a sort of jetpack, or conversely to attract stuff towards it.)</w:t>
       </w:r>
-      <w:bookmarkStart w:id="0" w:name="_GoBack"/>
-      <w:bookmarkEnd w:id="0"/>
+    </w:p>
+    <w:p>
+      <w:pPr>
+        <w:rPr>
+          <w:rFonts w:ascii="Raleway" w:hAnsi="Raleway"/>
+          <w:lang w:val="en-US"/>
+        </w:rPr>
+      </w:pPr>
+    </w:p>
+    <w:p>
+      <w:pPr>
+        <w:rPr>
+          <w:rFonts w:ascii="Raleway" w:hAnsi="Raleway"/>
+          <w:lang w:val="en-US"/>
+        </w:rPr>
+      </w:pPr>
+      <w:r>
+        <w:rPr>
+          <w:rFonts w:ascii="Raleway" w:hAnsi="Raleway"/>
+          <w:b/>
+          <w:bCs/>
+          <w:lang w:val="en-US"/>
+        </w:rPr>
+        <w:t>Resources on generating random rooms/roads/workspaces (for Pizza Peers):</w:t>
+      </w:r>
+    </w:p>
+    <w:p>
+      <w:pPr>
+        <w:pStyle w:val="ListParagraph"/>
+        <w:numPr>
+          <w:ilvl w:val="0"/>
+          <w:numId w:val="20"/>
+        </w:numPr>
+        <w:rPr>
+          <w:rFonts w:ascii="Raleway" w:hAnsi="Raleway"/>
+          <w:lang w:val="en-US"/>
+        </w:rPr>
+      </w:pPr>
+      <w:hyperlink r:id="rId5" w:history="1">
+        <w:r>
+          <w:rPr>
+            <w:rStyle w:val="Hyperlink"/>
+            <w:rFonts w:ascii="Raleway" w:hAnsi="Raleway"/>
+            <w:lang w:val="en-US"/>
+          </w:rPr>
+          <w:t>https://gamedev.stackexchange.com/questions/47917/procedural-house-with-rooms-generator</w:t>
+        </w:r>
+      </w:hyperlink>
+    </w:p>
+    <w:p>
+      <w:pPr>
+        <w:pStyle w:val="ListParagraph"/>
+        <w:numPr>
+          <w:ilvl w:val="0"/>
+          <w:numId w:val="20"/>
+        </w:numPr>
+        <w:rPr>
+          <w:rFonts w:ascii="Raleway" w:hAnsi="Raleway"/>
+          <w:lang w:val="en-US"/>
+        </w:rPr>
+      </w:pPr>
+      <w:hyperlink r:id="rId6" w:history="1">
+        <w:r>
+          <w:rPr>
+            <w:rStyle w:val="Hyperlink"/>
+            <w:rFonts w:ascii="Raleway" w:hAnsi="Raleway"/>
+            <w:lang w:val="en-US"/>
+          </w:rPr>
+          <w:t>https://gamedev.stackexchange.com/questions/93393/create-random-polygon-shapes</w:t>
+        </w:r>
+      </w:hyperlink>
+    </w:p>
+    <w:p>
+      <w:pPr>
+        <w:pStyle w:val="ListParagraph"/>
+        <w:numPr>
+          <w:ilvl w:val="0"/>
+          <w:numId w:val="20"/>
+        </w:numPr>
+        <w:rPr>
+          <w:rFonts w:ascii="Raleway" w:hAnsi="Raleway"/>
+          <w:lang w:val="en-US"/>
+        </w:rPr>
+      </w:pPr>
+      <w:hyperlink r:id="rId7" w:history="1">
+        <w:r>
+          <w:rPr>
+            <w:rStyle w:val="Hyperlink"/>
+            <w:rFonts w:ascii="Raleway" w:hAnsi="Raleway"/>
+            <w:lang w:val="en-US"/>
+          </w:rPr>
+          <w:t>https://gamedev.stackexchange.com/questions/53078/defining-a-random-irregular-shape-in-a-bool-array?rq=1</w:t>
+        </w:r>
+      </w:hyperlink>
+      <w:r>
+        <w:rPr>
+          <w:rFonts w:ascii="Raleway" w:hAnsi="Raleway"/>
+          <w:lang w:val="en-US"/>
+        </w:rPr>
+        <w:t xml:space="preserve"> (this was my first attempt)</w:t>
+      </w:r>
+    </w:p>
+    <w:p>
+      <w:pPr>
+        <w:pStyle w:val="ListParagraph"/>
+        <w:numPr>
+          <w:ilvl w:val="0"/>
+          <w:numId w:val="20"/>
+        </w:numPr>
+        <w:rPr>
+          <w:rFonts w:ascii="Raleway" w:hAnsi="Raleway"/>
+          <w:lang w:val="en-US"/>
+        </w:rPr>
+      </w:pPr>
+      <w:hyperlink r:id="rId8" w:history="1">
+        <w:r>
+          <w:rPr>
+            <w:rStyle w:val="Hyperlink"/>
+            <w:rFonts w:ascii="Raleway" w:hAnsi="Raleway"/>
+            <w:lang w:val="en-US"/>
+          </w:rPr>
+          <w:t>https://gamedev.stackexchange.com/questions/162915/creating-random-path-in-grid</w:t>
+        </w:r>
+      </w:hyperlink>
+      <w:r>
+        <w:rPr>
+          <w:rFonts w:ascii="Raleway" w:hAnsi="Raleway"/>
+          <w:lang w:val="en-US"/>
+        </w:rPr>
+        <w:t xml:space="preserve"> (this will be my second attempt; random path, draw the room around that)</w:t>
+      </w:r>
+    </w:p>
+    <w:p>
+      <w:pPr>
+        <w:rPr>
+          <w:rFonts w:ascii="Raleway" w:hAnsi="Raleway"/>
+          <w:lang w:val="en-US"/>
+        </w:rPr>
+      </w:pPr>
+    </w:p>
+    <w:p>
+      <w:pPr>
+        <w:rPr>
+          <w:rFonts w:ascii="Raleway" w:hAnsi="Raleway"/>
+          <w:lang w:val="en-US"/>
+        </w:rPr>
+      </w:pPr>
+      <w:r>
+        <w:rPr>
+          <w:rFonts w:ascii="Raleway" w:hAnsi="Raleway"/>
+          <w:b/>
+          <w:bCs/>
+          <w:lang w:val="en-US"/>
+        </w:rPr>
+        <w:t>Pixel Art Resources:</w:t>
+      </w:r>
+    </w:p>
+    <w:p>
+      <w:pPr>
+        <w:pStyle w:val="ListParagraph"/>
+        <w:numPr>
+          <w:ilvl w:val="0"/>
+          <w:numId w:val="21"/>
+        </w:numPr>
+        <w:rPr>
+          <w:rFonts w:ascii="Raleway" w:hAnsi="Raleway"/>
+          <w:lang w:val="en-US"/>
+        </w:rPr>
+      </w:pPr>
+      <w:r>
+        <w:rPr>
+          <w:rFonts w:ascii="Raleway" w:hAnsi="Raleway"/>
+          <w:lang w:val="en-US"/>
+        </w:rPr>
+        <w:t>Sprite Analysis: Top-down RPG Pokémon (</w:t>
+      </w:r>
+      <w:hyperlink r:id="rId9" w:history="1">
+        <w:r>
+          <w:rPr>
+            <w:rStyle w:val="Hyperlink"/>
+            <w:rFonts w:ascii="Raleway" w:hAnsi="Raleway"/>
+            <w:lang w:val="en-US"/>
+          </w:rPr>
+          <w:t>https://www.youtube.com/watch?v=gwF0L55kIgg</w:t>
+        </w:r>
+      </w:hyperlink>
+      <w:r>
+        <w:rPr>
+          <w:rFonts w:ascii="Raleway" w:hAnsi="Raleway"/>
+          <w:lang w:val="en-US"/>
+        </w:rPr>
+        <w:t>)</w:t>
+      </w:r>
+    </w:p>
+    <w:p>
+      <w:pPr>
+        <w:pStyle w:val="ListParagraph"/>
+        <w:numPr>
+          <w:ilvl w:val="0"/>
+          <w:numId w:val="21"/>
+        </w:numPr>
+        <w:rPr>
+          <w:rFonts w:ascii="Raleway" w:hAnsi="Raleway"/>
+          <w:lang w:val="en-US"/>
+        </w:rPr>
+      </w:pPr>
+      <w:r>
+        <w:rPr>
+          <w:rFonts w:ascii="Raleway" w:hAnsi="Raleway"/>
+          <w:lang w:val="en-US"/>
+        </w:rPr>
+        <w:t>Pixel Art 101: Buttons (</w:t>
+      </w:r>
+      <w:hyperlink r:id="rId10" w:history="1">
+        <w:r>
+          <w:rPr>
+            <w:rStyle w:val="Hyperlink"/>
+            <w:rFonts w:ascii="Raleway" w:hAnsi="Raleway"/>
+            <w:lang w:val="en-US"/>
+          </w:rPr>
+          <w:t>https://www.youtube.com/watch?v=wiQJqddh4f8</w:t>
+        </w:r>
+      </w:hyperlink>
+      <w:r>
+        <w:rPr>
+          <w:rFonts w:ascii="Raleway" w:hAnsi="Raleway"/>
+          <w:lang w:val="en-US"/>
+        </w:rPr>
+        <w:t xml:space="preserve"> </w:t>
+      </w:r>
+      <w:r>
+        <w:rPr>
+          <w:rFonts w:ascii="Raleway" w:hAnsi="Raleway"/>
+          <w:lang w:val="en-US"/>
+        </w:rPr>
+        <w:t>)</w:t>
+      </w:r>
+    </w:p>
+    <w:p>
+      <w:pPr>
+        <w:pStyle w:val="ListParagraph"/>
+        <w:numPr>
+          <w:ilvl w:val="0"/>
+          <w:numId w:val="21"/>
+        </w:numPr>
+        <w:rPr>
+          <w:rFonts w:ascii="Raleway" w:hAnsi="Raleway"/>
+          <w:lang w:val="en-US"/>
+        </w:rPr>
+      </w:pPr>
+      <w:r>
+        <w:rPr>
+          <w:rFonts w:ascii="Raleway" w:hAnsi="Raleway"/>
+          <w:lang w:val="en-US"/>
+        </w:rPr>
+        <w:t>Pixel Art 101: Shading Tutorial (</w:t>
+      </w:r>
+      <w:hyperlink r:id="rId11" w:history="1">
+        <w:r>
+          <w:rPr>
+            <w:rStyle w:val="Hyperlink"/>
+            <w:rFonts w:ascii="Raleway" w:hAnsi="Raleway"/>
+            <w:lang w:val="en-US"/>
+          </w:rPr>
+          <w:t>https://www.youtube.com/watch?v=jO9ruYaCJmU</w:t>
+        </w:r>
+      </w:hyperlink>
+      <w:r>
+        <w:rPr>
+          <w:rFonts w:ascii="Raleway" w:hAnsi="Raleway"/>
+          <w:lang w:val="en-US"/>
+        </w:rPr>
+        <w:t xml:space="preserve"> )</w:t>
+      </w:r>
+    </w:p>
+    <w:p>
+      <w:pPr>
+        <w:pStyle w:val="ListParagraph"/>
+        <w:numPr>
+          <w:ilvl w:val="0"/>
+          <w:numId w:val="21"/>
+        </w:numPr>
+        <w:rPr>
+          <w:rFonts w:ascii="Raleway" w:hAnsi="Raleway"/>
+          <w:lang w:val="en-US"/>
+        </w:rPr>
+      </w:pPr>
+      <w:r>
+        <w:rPr>
+          <w:rFonts w:ascii="Raleway" w:hAnsi="Raleway"/>
+          <w:lang w:val="en-US"/>
+        </w:rPr>
+        <w:t>Aseprite top-down pixel character (</w:t>
+      </w:r>
+      <w:hyperlink r:id="rId12" w:history="1">
+        <w:r>
+          <w:rPr>
+            <w:rStyle w:val="Hyperlink"/>
+            <w:rFonts w:ascii="Raleway" w:hAnsi="Raleway"/>
+            <w:lang w:val="en-US"/>
+          </w:rPr>
+          <w:t>https://www.youtube.com/watch?v=ty-RxDy9_SQ</w:t>
+        </w:r>
+      </w:hyperlink>
+      <w:r>
+        <w:rPr>
+          <w:rFonts w:ascii="Raleway" w:hAnsi="Raleway"/>
+          <w:lang w:val="en-US"/>
+        </w:rPr>
+        <w:t xml:space="preserve"> )</w:t>
+      </w:r>
+    </w:p>
+    <w:p>
+      <w:pPr>
+        <w:pStyle w:val="ListParagraph"/>
+        <w:numPr>
+          <w:ilvl w:val="0"/>
+          <w:numId w:val="21"/>
+        </w:numPr>
+        <w:rPr>
+          <w:rFonts w:ascii="Raleway" w:hAnsi="Raleway"/>
+          <w:lang w:val="en-US"/>
+        </w:rPr>
+      </w:pPr>
+      <w:r>
+        <w:rPr>
+          <w:rFonts w:ascii="Raleway" w:hAnsi="Raleway"/>
+          <w:lang w:val="en-US"/>
+        </w:rPr>
+        <w:t>Let’s pixel – Basic Dungeon Tileset (</w:t>
+      </w:r>
+      <w:hyperlink r:id="rId13" w:history="1">
+        <w:r>
+          <w:rPr>
+            <w:rStyle w:val="Hyperlink"/>
+            <w:rFonts w:ascii="Raleway" w:hAnsi="Raleway"/>
+            <w:lang w:val="en-US"/>
+          </w:rPr>
+          <w:t>https://www.youtube.com/watch?v=fCpalUPlhMs</w:t>
+        </w:r>
+      </w:hyperlink>
+      <w:r>
+        <w:rPr>
+          <w:rFonts w:ascii="Raleway" w:hAnsi="Raleway"/>
+          <w:lang w:val="en-US"/>
+        </w:rPr>
+        <w:t xml:space="preserve"> )</w:t>
+      </w:r>
+    </w:p>
+    <w:p>
+      <w:pPr>
+        <w:rPr>
+          <w:rFonts w:ascii="Raleway" w:hAnsi="Raleway"/>
+          <w:lang w:val="en-US"/>
+        </w:rPr>
+      </w:pPr>
+    </w:p>
+    <w:p>
+      <w:pPr>
+        <w:rPr>
+          <w:rFonts w:ascii="Raleway" w:hAnsi="Raleway"/>
+          <w:lang w:val="en-US"/>
+        </w:rPr>
+      </w:pPr>
+    </w:p>
+    <w:p>
+      <w:pPr>
+        <w:rPr>
+          <w:rFonts w:ascii="Raleway" w:hAnsi="Raleway"/>
+          <w:lang w:val="en-US"/>
+        </w:rPr>
+      </w:pPr>
+      <w:r>
+        <w:rPr>
+          <w:rFonts w:ascii="Raleway" w:hAnsi="Raleway"/>
+          <w:lang w:val="en-US"/>
+        </w:rPr>
+        <w:t xml:space="preserve">This just looks simple, yet a lot of fun: </w:t>
+      </w:r>
+      <w:hyperlink r:id="rId14" w:history="1">
+        <w:r>
+          <w:rPr>
+            <w:rStyle w:val="Hyperlink"/>
+            <w:rFonts w:ascii="Raleway" w:hAnsi="Raleway"/>
+            <w:lang w:val="en-US"/>
+          </w:rPr>
+          <w:t>https://fourbitfriday.itch.io/absurdia</w:t>
+        </w:r>
+      </w:hyperlink>
+    </w:p>
+    <w:p>
+      <w:pPr>
+        <w:rPr>
+          <w:rFonts w:ascii="Raleway" w:hAnsi="Raleway"/>
+          <w:lang w:val="en-US"/>
+        </w:rPr>
+      </w:pPr>
+      <w:r>
+        <w:rPr>
+          <w:rFonts w:ascii="Raleway" w:hAnsi="Raleway"/>
+          <w:lang w:val="en-US"/>
+        </w:rPr>
+        <w:t xml:space="preserve">Pixel art style: </w:t>
+      </w:r>
+      <w:hyperlink r:id="rId15" w:history="1">
+        <w:r>
+          <w:rPr>
+            <w:rStyle w:val="Hyperlink"/>
+            <w:rFonts w:ascii="Raleway" w:hAnsi="Raleway"/>
+            <w:lang w:val="en-US"/>
+          </w:rPr>
+          <w:t>https://yobob.itch.io/em-a-zurvival</w:t>
+        </w:r>
+      </w:hyperlink>
+    </w:p>
+    <w:p>
+      <w:pPr>
+        <w:rPr>
+          <w:rFonts w:ascii="Raleway" w:hAnsi="Raleway"/>
+          <w:lang w:val="en-US"/>
+        </w:rPr>
+      </w:pPr>
+      <w:r>
+        <w:rPr>
+          <w:rFonts w:ascii="Raleway" w:hAnsi="Raleway"/>
+          <w:lang w:val="en-US"/>
+        </w:rPr>
+        <w:t xml:space="preserve">Even more nice visual (pixel art) style: </w:t>
+      </w:r>
+      <w:hyperlink r:id="rId16" w:history="1">
+        <w:r>
+          <w:rPr>
+            <w:rStyle w:val="Hyperlink"/>
+            <w:rFonts w:ascii="Raleway" w:hAnsi="Raleway"/>
+            <w:lang w:val="en-US"/>
+          </w:rPr>
+          <w:t>https://gxgrainson.itch.io/arcuschroma</w:t>
+        </w:r>
+      </w:hyperlink>
+    </w:p>
+    <w:p>
+      <w:pPr>
+        <w:rPr>
+          <w:rFonts w:ascii="Raleway" w:hAnsi="Raleway"/>
+          <w:lang w:val="en-US"/>
+        </w:rPr>
+      </w:pPr>
     </w:p>
     <w:p>
       <w:pPr>
@@ -704,7 +1149,7 @@
           <w:lang w:val="en-US"/>
         </w:rPr>
       </w:pPr>
-      <w:hyperlink r:id="rId5" w:history="1">
+      <w:hyperlink r:id="rId17" w:history="1">
         <w:r>
           <w:rPr>
             <w:rStyle w:val="Hyperlink"/>
@@ -727,7 +1172,7 @@
           <w:lang w:val="en-US"/>
         </w:rPr>
       </w:pPr>
-      <w:hyperlink r:id="rId6" w:history="1">
+      <w:hyperlink r:id="rId18" w:history="1">
         <w:r>
           <w:rPr>
             <w:rStyle w:val="Hyperlink"/>
@@ -1407,14 +1852,14 @@
           <w:bCs/>
           <w:lang w:val="en-US"/>
         </w:rPr>
-        <w:t xml:space="preserve">Better workspaces + tables: </w:t>
-      </w:r>
-      <w:r>
-        <w:rPr>
-          <w:rFonts w:ascii="Raleway" w:hAnsi="Raleway"/>
-          <w:lang w:val="en-US"/>
-        </w:rPr>
-        <w:t>Perhaps, instead, use a “rectangle blocking” and “path first” algorithm.</w:t>
+        <w:t>BEFORE RELEASE (to server):</w:t>
+      </w:r>
+      <w:r>
+        <w:rPr>
+          <w:rFonts w:ascii="Raleway" w:hAnsi="Raleway"/>
+          <w:lang w:val="en-US"/>
+        </w:rPr>
+        <w:t xml:space="preserve"> </w:t>
       </w:r>
     </w:p>
     <w:p>
@@ -1434,7 +1879,61 @@
           <w:rFonts w:ascii="Raleway" w:hAnsi="Raleway"/>
           <w:lang w:val="en-US"/>
         </w:rPr>
-        <w:t xml:space="preserve">First, create a </w:t>
+        <w:t>R</w:t>
+      </w:r>
+      <w:r>
+        <w:rPr>
+          <w:rFonts w:ascii="Raleway" w:hAnsi="Raleway"/>
+          <w:lang w:val="en-US"/>
+        </w:rPr>
+        <w:t xml:space="preserve">emove the ICE servers (make empty array). </w:t>
+      </w:r>
+    </w:p>
+    <w:p>
+      <w:pPr>
+        <w:pStyle w:val="ListParagraph"/>
+        <w:numPr>
+          <w:ilvl w:val="0"/>
+          <w:numId w:val="13"/>
+        </w:numPr>
+        <w:rPr>
+          <w:rFonts w:ascii="Raleway" w:hAnsi="Raleway"/>
+          <w:lang w:val="en-US"/>
+        </w:rPr>
+      </w:pPr>
+      <w:r>
+        <w:rPr>
+          <w:rFonts w:ascii="Raleway" w:hAnsi="Raleway"/>
+          <w:lang w:val="en-US"/>
+        </w:rPr>
+        <w:t>Add link to quick explanation of game to homescreen</w:t>
+      </w:r>
+      <w:r>
+        <w:rPr>
+          <w:rFonts w:ascii="Raleway" w:hAnsi="Raleway"/>
+          <w:lang w:val="en-US"/>
+        </w:rPr>
+        <w:t xml:space="preserve"> (separate page though)</w:t>
+      </w:r>
+    </w:p>
+    <w:p>
+      <w:pPr>
+        <w:pStyle w:val="ListParagraph"/>
+        <w:numPr>
+          <w:ilvl w:val="0"/>
+          <w:numId w:val="13"/>
+        </w:numPr>
+        <w:rPr>
+          <w:rFonts w:ascii="Raleway" w:hAnsi="Raleway"/>
+          <w:lang w:val="en-US"/>
+        </w:rPr>
+      </w:pPr>
+      <w:r>
+        <w:rPr>
+          <w:rFonts w:ascii="Raleway" w:hAnsi="Raleway"/>
+          <w:lang w:val="en-US"/>
+        </w:rPr>
+        <w:t xml:space="preserve">Remind people this is a local multiplayer game: you </w:t>
       </w:r>
       <w:r>
         <w:rPr>
@@ -1443,14 +1942,14 @@
           <w:iCs/>
           <w:lang w:val="en-US"/>
         </w:rPr>
-        <w:t>random path</w:t>
-      </w:r>
-      <w:r>
-        <w:rPr>
-          <w:rFonts w:ascii="Raleway" w:hAnsi="Raleway"/>
-          <w:lang w:val="en-US"/>
-        </w:rPr>
-        <w:t xml:space="preserve"> ( = random walk) from A to B. The points A and B are the connections to the outside road. The rest of the path are marked as </w:t>
+        <w:t>can</w:t>
+      </w:r>
+      <w:r>
+        <w:rPr>
+          <w:rFonts w:ascii="Raleway" w:hAnsi="Raleway"/>
+          <w:lang w:val="en-US"/>
+        </w:rPr>
+        <w:t xml:space="preserve"> play it from different networks, but there’s a good chance it’s too slow </w:t>
       </w:r>
       <w:r>
         <w:rPr>
@@ -1459,14 +1958,48 @@
           <w:iCs/>
           <w:lang w:val="en-US"/>
         </w:rPr>
-        <w:t>unavailable</w:t>
-      </w:r>
-      <w:r>
-        <w:rPr>
-          <w:rFonts w:ascii="Raleway" w:hAnsi="Raleway"/>
-          <w:lang w:val="en-US"/>
-        </w:rPr>
-        <w:t xml:space="preserve"> (so nothing is placed there).</w:t>
+        <w:t>or</w:t>
+      </w:r>
+      <w:r>
+        <w:rPr>
+          <w:rFonts w:ascii="Raleway" w:hAnsi="Raleway"/>
+          <w:lang w:val="en-US"/>
+        </w:rPr>
+        <w:t xml:space="preserve"> it will fail.</w:t>
+      </w:r>
+    </w:p>
+    <w:p>
+      <w:pPr>
+        <w:rPr>
+          <w:rFonts w:ascii="Raleway" w:hAnsi="Raleway"/>
+          <w:b/>
+          <w:bCs/>
+          <w:lang w:val="en-US"/>
+        </w:rPr>
+      </w:pPr>
+    </w:p>
+    <w:p>
+      <w:pPr>
+        <w:rPr>
+          <w:rFonts w:ascii="Raleway" w:hAnsi="Raleway"/>
+          <w:lang w:val="en-US"/>
+        </w:rPr>
+      </w:pPr>
+      <w:r>
+        <w:rPr>
+          <w:rFonts w:ascii="Raleway" w:hAnsi="Raleway"/>
+          <w:b/>
+          <w:bCs/>
+          <w:lang w:val="en-US"/>
+        </w:rPr>
+        <w:t xml:space="preserve">Better workspaces + tables: </w:t>
+      </w:r>
+      <w:r>
+        <w:rPr>
+          <w:rFonts w:ascii="Raleway" w:hAnsi="Raleway"/>
+          <w:lang w:val="en-US"/>
+        </w:rPr>
+        <w:t>Perhaps, instead, use a “rectangle blocking” and “path first” algorithm.</w:t>
       </w:r>
     </w:p>
     <w:p>
@@ -1486,7 +2019,59 @@
           <w:rFonts w:ascii="Raleway" w:hAnsi="Raleway"/>
           <w:lang w:val="en-US"/>
         </w:rPr>
-        <w:t>Now randomly add X rectangles of random size (2x2, 3x4, 1x2, etc.) to this path.</w:t>
+        <w:t xml:space="preserve">First, create a </w:t>
+      </w:r>
+      <w:r>
+        <w:rPr>
+          <w:rFonts w:ascii="Raleway" w:hAnsi="Raleway"/>
+          <w:i/>
+          <w:iCs/>
+          <w:lang w:val="en-US"/>
+        </w:rPr>
+        <w:t>random path</w:t>
+      </w:r>
+      <w:r>
+        <w:rPr>
+          <w:rFonts w:ascii="Raleway" w:hAnsi="Raleway"/>
+          <w:lang w:val="en-US"/>
+        </w:rPr>
+        <w:t xml:space="preserve"> ( = random walk) from A to B. The points A and B are the connections to the outside road. The rest of the path are marked as </w:t>
+      </w:r>
+      <w:r>
+        <w:rPr>
+          <w:rFonts w:ascii="Raleway" w:hAnsi="Raleway"/>
+          <w:i/>
+          <w:iCs/>
+          <w:lang w:val="en-US"/>
+        </w:rPr>
+        <w:t>unavailable</w:t>
+      </w:r>
+      <w:r>
+        <w:rPr>
+          <w:rFonts w:ascii="Raleway" w:hAnsi="Raleway"/>
+          <w:lang w:val="en-US"/>
+        </w:rPr>
+        <w:t xml:space="preserve"> (so nothing is placed there).</w:t>
+      </w:r>
+    </w:p>
+    <w:p>
+      <w:pPr>
+        <w:pStyle w:val="ListParagraph"/>
+        <w:numPr>
+          <w:ilvl w:val="1"/>
+          <w:numId w:val="13"/>
+        </w:numPr>
+        <w:rPr>
+          <w:rFonts w:ascii="Raleway" w:hAnsi="Raleway"/>
+          <w:lang w:val="en-US"/>
+        </w:rPr>
+      </w:pPr>
+      <w:r>
+        <w:rPr>
+          <w:rFonts w:ascii="Raleway" w:hAnsi="Raleway"/>
+          <w:lang w:val="en-US"/>
+        </w:rPr>
+        <w:t>Use backtracking algorithm (from stackoverflow)</w:t>
       </w:r>
     </w:p>
     <w:p>
@@ -1506,7 +2091,27 @@
           <w:rFonts w:ascii="Raleway" w:hAnsi="Raleway"/>
           <w:lang w:val="en-US"/>
         </w:rPr>
-        <w:t>Ensure we have at least X available spaces and at most Y spaces, then stop.</w:t>
+        <w:t>Now randomly add X rectangles of random size (2x2, 3x4, 1x2, etc.) to this path.</w:t>
+      </w:r>
+    </w:p>
+    <w:p>
+      <w:pPr>
+        <w:pStyle w:val="ListParagraph"/>
+        <w:numPr>
+          <w:ilvl w:val="1"/>
+          <w:numId w:val="13"/>
+        </w:numPr>
+        <w:rPr>
+          <w:rFonts w:ascii="Raleway" w:hAnsi="Raleway"/>
+          <w:lang w:val="en-US"/>
+        </w:rPr>
+      </w:pPr>
+      <w:r>
+        <w:rPr>
+          <w:rFonts w:ascii="Raleway" w:hAnsi="Raleway"/>
+          <w:lang w:val="en-US"/>
+        </w:rPr>
+        <w:t>Pick a random square from our path, place rectangles there.</w:t>
       </w:r>
     </w:p>
     <w:p>
@@ -1526,6 +2131,26 @@
           <w:rFonts w:ascii="Raleway" w:hAnsi="Raleway"/>
           <w:lang w:val="en-US"/>
         </w:rPr>
+        <w:t>Ensure we have at least X available spaces and at most Y spaces, then stop.</w:t>
+      </w:r>
+    </w:p>
+    <w:p>
+      <w:pPr>
+        <w:pStyle w:val="ListParagraph"/>
+        <w:numPr>
+          <w:ilvl w:val="0"/>
+          <w:numId w:val="13"/>
+        </w:numPr>
+        <w:rPr>
+          <w:rFonts w:ascii="Raleway" w:hAnsi="Raleway"/>
+          <w:lang w:val="en-US"/>
+        </w:rPr>
+      </w:pPr>
+      <w:r>
+        <w:rPr>
+          <w:rFonts w:ascii="Raleway" w:hAnsi="Raleway"/>
+          <w:lang w:val="en-US"/>
+        </w:rPr>
         <w:t xml:space="preserve">Now simply do what we did before: determine the walls, place tables </w:t>
       </w:r>
       <w:r>
@@ -1569,6 +2194,15 @@
           <w:bCs/>
           <w:lang w:val="en-US"/>
         </w:rPr>
+        <w:t xml:space="preserve">(Should be fixed by changes above) </w:t>
+      </w:r>
+      <w:r>
+        <w:rPr>
+          <w:rFonts w:ascii="Raleway" w:hAnsi="Raleway"/>
+          <w:b/>
+          <w:bCs/>
+          <w:lang w:val="en-US"/>
+        </w:rPr>
         <w:t>Table placement:</w:t>
       </w:r>
       <w:r>
@@ -1643,6 +2277,108 @@
           <w:bCs/>
           <w:lang w:val="en-US"/>
         </w:rPr>
+        <w:t>(Should be fixed by different workspace algorithm) Workspace creation:</w:t>
+      </w:r>
+      <w:r>
+        <w:rPr>
+          <w:rFonts w:ascii="Raleway" w:hAnsi="Raleway"/>
+          <w:lang w:val="en-US"/>
+        </w:rPr>
+        <w:t xml:space="preserve"> do not allow roads to be placed inside the building.</w:t>
+      </w:r>
+    </w:p>
+    <w:p>
+      <w:pPr>
+        <w:pStyle w:val="ListParagraph"/>
+        <w:numPr>
+          <w:ilvl w:val="0"/>
+          <w:numId w:val="7"/>
+        </w:numPr>
+        <w:rPr>
+          <w:rFonts w:ascii="Raleway" w:hAnsi="Raleway"/>
+          <w:lang w:val="en-US"/>
+        </w:rPr>
+      </w:pPr>
+      <w:r>
+        <w:rPr>
+          <w:rFonts w:ascii="Raleway" w:hAnsi="Raleway"/>
+          <w:lang w:val="en-US"/>
+        </w:rPr>
+        <w:t>If a road is accidentally placed inside a building, turn it into … a secret passageway!</w:t>
+      </w:r>
+    </w:p>
+    <w:p>
+      <w:pPr>
+        <w:pStyle w:val="ListParagraph"/>
+        <w:numPr>
+          <w:ilvl w:val="0"/>
+          <w:numId w:val="7"/>
+        </w:numPr>
+        <w:rPr>
+          <w:rFonts w:ascii="Raleway" w:hAnsi="Raleway"/>
+          <w:lang w:val="en-US"/>
+        </w:rPr>
+      </w:pPr>
+      <w:r>
+        <w:rPr>
+          <w:rFonts w:ascii="Raleway" w:hAnsi="Raleway"/>
+          <w:lang w:val="en-US"/>
+        </w:rPr>
+        <w:t>Simply change the sprite and add another passageway somewhere else. If a player touches it, they are teleported.</w:t>
+      </w:r>
+    </w:p>
+    <w:p>
+      <w:pPr>
+        <w:pStyle w:val="ListParagraph"/>
+        <w:numPr>
+          <w:ilvl w:val="0"/>
+          <w:numId w:val="7"/>
+        </w:numPr>
+        <w:rPr>
+          <w:rFonts w:ascii="Raleway" w:hAnsi="Raleway"/>
+          <w:lang w:val="en-US"/>
+        </w:rPr>
+      </w:pPr>
+      <w:r>
+        <w:rPr>
+          <w:rFonts w:ascii="Raleway" w:hAnsi="Raleway"/>
+          <w:lang w:val="en-US"/>
+        </w:rPr>
+        <w:t>(This seems the most elegant solution. Trying to check if a road is inside an irregular shape seems like hell.)</w:t>
+      </w:r>
+    </w:p>
+    <w:p>
+      <w:pPr>
+        <w:rPr>
+          <w:rFonts w:ascii="Raleway" w:hAnsi="Raleway"/>
+          <w:lang w:val="en-US"/>
+        </w:rPr>
+      </w:pPr>
+    </w:p>
+    <w:p>
+      <w:pPr>
+        <w:rPr>
+          <w:rFonts w:ascii="Raleway" w:hAnsi="Raleway"/>
+          <w:b/>
+          <w:bCs/>
+          <w:lang w:val="en-US"/>
+        </w:rPr>
+      </w:pPr>
+    </w:p>
+    <w:p>
+      <w:pPr>
+        <w:rPr>
+          <w:rFonts w:ascii="Raleway" w:hAnsi="Raleway"/>
+          <w:lang w:val="en-US"/>
+        </w:rPr>
+      </w:pPr>
+      <w:r>
+        <w:rPr>
+          <w:rFonts w:ascii="Raleway" w:hAnsi="Raleway"/>
+          <w:b/>
+          <w:bCs/>
+          <w:lang w:val="en-US"/>
+        </w:rPr>
         <w:t>Ovens:</w:t>
       </w:r>
     </w:p>
@@ -1663,7 +2399,51 @@
           <w:rFonts w:ascii="Raleway" w:hAnsi="Raleway"/>
           <w:lang w:val="en-US"/>
         </w:rPr>
-        <w:t>Add modifier/parameter to tables that turns them into an oven.</w:t>
+        <w:lastRenderedPageBreak/>
+        <w:t>FINALLY, make people actually require baked pizzas. (Give more time to players, give more money as reward, add check before accepting a delivery.)</w:t>
+      </w:r>
+    </w:p>
+    <w:p>
+      <w:pPr>
+        <w:pStyle w:val="ListParagraph"/>
+        <w:numPr>
+          <w:ilvl w:val="0"/>
+          <w:numId w:val="9"/>
+        </w:numPr>
+        <w:rPr>
+          <w:rFonts w:ascii="Raleway" w:hAnsi="Raleway"/>
+          <w:lang w:val="en-US"/>
+        </w:rPr>
+      </w:pPr>
+      <w:r>
+        <w:rPr>
+          <w:rFonts w:ascii="Raleway" w:hAnsi="Raleway"/>
+          <w:lang w:val="en-US"/>
+        </w:rPr>
+        <w:t>When the heat has</w:t>
+      </w:r>
+      <w:r>
+        <w:rPr>
+          <w:rFonts w:ascii="Raleway" w:hAnsi="Raleway"/>
+          <w:lang w:val="en-US"/>
+        </w:rPr>
+        <w:t xml:space="preserve"> reached 1, the pizza becomes </w:t>
+      </w:r>
+      <w:r>
+        <w:rPr>
+          <w:rFonts w:ascii="Raleway" w:hAnsi="Raleway"/>
+          <w:b/>
+          <w:bCs/>
+          <w:lang w:val="en-US"/>
+        </w:rPr>
+        <w:t>burned</w:t>
+      </w:r>
+      <w:r>
+        <w:rPr>
+          <w:rFonts w:ascii="Raleway" w:hAnsi="Raleway"/>
+          <w:lang w:val="en-US"/>
+        </w:rPr>
+        <w:t>.</w:t>
       </w:r>
     </w:p>
     <w:p>
@@ -1683,7 +2463,275 @@
           <w:rFonts w:ascii="Raleway" w:hAnsi="Raleway"/>
           <w:lang w:val="en-US"/>
         </w:rPr>
-        <w:t xml:space="preserve">Create different sprite for oven table? Or just put another sprite </w:t>
+        <w:t>This is a PERMANENT state. Somebody now needs to carry the burned pizza somewhere in its backpack, and it stays that way forever.</w:t>
+      </w:r>
+    </w:p>
+    <w:p>
+      <w:pPr>
+        <w:pStyle w:val="ListParagraph"/>
+        <w:numPr>
+          <w:ilvl w:val="1"/>
+          <w:numId w:val="9"/>
+        </w:numPr>
+        <w:rPr>
+          <w:rFonts w:ascii="Raleway" w:hAnsi="Raleway"/>
+          <w:lang w:val="en-US"/>
+        </w:rPr>
+      </w:pPr>
+      <w:r>
+        <w:rPr>
+          <w:rFonts w:ascii="Raleway" w:hAnsi="Raleway"/>
+          <w:lang w:val="en-US"/>
+        </w:rPr>
+        <w:t>Turn pizza into a blackened version?</w:t>
+      </w:r>
+    </w:p>
+    <w:p>
+      <w:pPr>
+        <w:pStyle w:val="ListParagraph"/>
+        <w:numPr>
+          <w:ilvl w:val="1"/>
+          <w:numId w:val="9"/>
+        </w:numPr>
+        <w:rPr>
+          <w:rFonts w:ascii="Raleway" w:hAnsi="Raleway"/>
+          <w:lang w:val="en-US"/>
+        </w:rPr>
+      </w:pPr>
+      <w:r>
+        <w:rPr>
+          <w:rFonts w:ascii="Raleway" w:hAnsi="Raleway"/>
+          <w:lang w:val="en-US"/>
+        </w:rPr>
+        <w:t>(</w:t>
+      </w:r>
+      <w:r>
+        <w:rPr>
+          <w:rFonts w:ascii="Raleway" w:hAnsi="Raleway"/>
+          <w:lang w:val="en-US"/>
+        </w:rPr>
+        <w:t>As much as I’d like to build in a “fire extinguisher”, it’s a bit much work.</w:t>
+      </w:r>
+      <w:r>
+        <w:rPr>
+          <w:rFonts w:ascii="Raleway" w:hAnsi="Raleway"/>
+          <w:lang w:val="en-US"/>
+        </w:rPr>
+        <w:t>)</w:t>
+      </w:r>
+      <w:bookmarkStart w:id="0" w:name="_GoBack"/>
+      <w:bookmarkEnd w:id="0"/>
+    </w:p>
+    <w:p>
+      <w:pPr>
+        <w:rPr>
+          <w:rFonts w:ascii="Raleway" w:hAnsi="Raleway"/>
+          <w:lang w:val="en-US"/>
+        </w:rPr>
+      </w:pPr>
+    </w:p>
+    <w:p>
+      <w:pPr>
+        <w:rPr>
+          <w:rFonts w:ascii="Raleway" w:hAnsi="Raleway"/>
+          <w:lang w:val="en-US"/>
+        </w:rPr>
+      </w:pPr>
+      <w:r>
+        <w:rPr>
+          <w:rFonts w:ascii="Raleway" w:hAnsi="Raleway"/>
+          <w:b/>
+          <w:bCs/>
+          <w:lang w:val="en-US"/>
+        </w:rPr>
+        <w:t>Code cleanup:</w:t>
+      </w:r>
+      <w:r>
+        <w:rPr>
+          <w:rFonts w:ascii="Raleway" w:hAnsi="Raleway"/>
+          <w:lang w:val="en-US"/>
+        </w:rPr>
+        <w:t xml:space="preserve"> boy, this might be a pain in the ass.</w:t>
+      </w:r>
+    </w:p>
+    <w:p>
+      <w:pPr>
+        <w:pStyle w:val="ListParagraph"/>
+        <w:numPr>
+          <w:ilvl w:val="0"/>
+          <w:numId w:val="11"/>
+        </w:numPr>
+        <w:rPr>
+          <w:rFonts w:ascii="Raleway" w:hAnsi="Raleway"/>
+          <w:lang w:val="en-US"/>
+        </w:rPr>
+      </w:pPr>
+      <w:r>
+        <w:rPr>
+          <w:rFonts w:ascii="Raleway" w:hAnsi="Raleway"/>
+          <w:lang w:val="en-US"/>
+        </w:rPr>
+        <w:t>Restructure code to split into multiple files:</w:t>
+      </w:r>
+    </w:p>
+    <w:p>
+      <w:pPr>
+        <w:pStyle w:val="ListParagraph"/>
+        <w:numPr>
+          <w:ilvl w:val="1"/>
+          <w:numId w:val="11"/>
+        </w:numPr>
+        <w:rPr>
+          <w:rFonts w:ascii="Raleway" w:hAnsi="Raleway"/>
+          <w:lang w:val="en-US"/>
+        </w:rPr>
+      </w:pPr>
+      <w:r>
+        <w:rPr>
+          <w:rFonts w:ascii="Raleway" w:hAnsi="Raleway"/>
+          <w:lang w:val="en-US"/>
+        </w:rPr>
+        <w:t>One for websocket server only</w:t>
+      </w:r>
+    </w:p>
+    <w:p>
+      <w:pPr>
+        <w:pStyle w:val="ListParagraph"/>
+        <w:numPr>
+          <w:ilvl w:val="1"/>
+          <w:numId w:val="11"/>
+        </w:numPr>
+        <w:rPr>
+          <w:rFonts w:ascii="Raleway" w:hAnsi="Raleway"/>
+          <w:lang w:val="en-US"/>
+        </w:rPr>
+      </w:pPr>
+      <w:r>
+        <w:rPr>
+          <w:rFonts w:ascii="Raleway" w:hAnsi="Raleway"/>
+          <w:lang w:val="en-US"/>
+        </w:rPr>
+        <w:t>One for peer to peer only</w:t>
+      </w:r>
+    </w:p>
+    <w:p>
+      <w:pPr>
+        <w:pStyle w:val="ListParagraph"/>
+        <w:numPr>
+          <w:ilvl w:val="2"/>
+          <w:numId w:val="11"/>
+        </w:numPr>
+        <w:rPr>
+          <w:rFonts w:ascii="Raleway" w:hAnsi="Raleway"/>
+          <w:lang w:val="en-US"/>
+        </w:rPr>
+      </w:pPr>
+      <w:r>
+        <w:rPr>
+          <w:rFonts w:ascii="Raleway" w:hAnsi="Raleway"/>
+          <w:lang w:val="en-US"/>
+        </w:rPr>
+        <w:t>The biggest function (‘on data’) could be split into multiple parts, or at least moved to another file</w:t>
+      </w:r>
+    </w:p>
+    <w:p>
+      <w:pPr>
+        <w:pStyle w:val="ListParagraph"/>
+        <w:numPr>
+          <w:ilvl w:val="1"/>
+          <w:numId w:val="11"/>
+        </w:numPr>
+        <w:rPr>
+          <w:rFonts w:ascii="Raleway" w:hAnsi="Raleway"/>
+          <w:lang w:val="en-US"/>
+        </w:rPr>
+      </w:pPr>
+      <w:r>
+        <w:rPr>
+          <w:rFonts w:ascii="Raleway" w:hAnsi="Raleway"/>
+          <w:lang w:val="en-US"/>
+        </w:rPr>
+        <w:t>One for mobile interface (touch events and the like)</w:t>
+      </w:r>
+    </w:p>
+    <w:p>
+      <w:pPr>
+        <w:pStyle w:val="ListParagraph"/>
+        <w:numPr>
+          <w:ilvl w:val="1"/>
+          <w:numId w:val="11"/>
+        </w:numPr>
+        <w:rPr>
+          <w:rFonts w:ascii="Raleway" w:hAnsi="Raleway"/>
+          <w:lang w:val="en-US"/>
+        </w:rPr>
+      </w:pPr>
+      <w:r>
+        <w:rPr>
+          <w:rFonts w:ascii="Raleway" w:hAnsi="Raleway"/>
+          <w:lang w:val="en-US"/>
+        </w:rPr>
+        <w:t>One for phaser game</w:t>
+      </w:r>
+    </w:p>
+    <w:p>
+      <w:pPr>
+        <w:pStyle w:val="ListParagraph"/>
+        <w:numPr>
+          <w:ilvl w:val="2"/>
+          <w:numId w:val="11"/>
+        </w:numPr>
+        <w:rPr>
+          <w:rFonts w:ascii="Raleway" w:hAnsi="Raleway"/>
+          <w:lang w:val="en-US"/>
+        </w:rPr>
+      </w:pPr>
+      <w:r>
+        <w:rPr>
+          <w:rFonts w:ascii="Raleway" w:hAnsi="Raleway"/>
+          <w:lang w:val="en-US"/>
+        </w:rPr>
+        <w:t>Subdivide into scenes and perhaps modules based on functionality?</w:t>
+      </w:r>
+    </w:p>
+    <w:p>
+      <w:pPr>
+        <w:pStyle w:val="ListParagraph"/>
+        <w:numPr>
+          <w:ilvl w:val="0"/>
+          <w:numId w:val="11"/>
+        </w:numPr>
+        <w:rPr>
+          <w:rFonts w:ascii="Raleway" w:hAnsi="Raleway"/>
+          <w:lang w:val="en-US"/>
+        </w:rPr>
+      </w:pPr>
+      <w:r>
+        <w:rPr>
+          <w:rFonts w:ascii="Raleway" w:hAnsi="Raleway"/>
+          <w:lang w:val="en-US"/>
+        </w:rPr>
+        <w:t>Gracefully deal with disconnects and game finishes:</w:t>
+      </w:r>
+    </w:p>
+    <w:p>
+      <w:pPr>
+        <w:pStyle w:val="ListParagraph"/>
+        <w:numPr>
+          <w:ilvl w:val="1"/>
+          <w:numId w:val="11"/>
+        </w:numPr>
+        <w:rPr>
+          <w:rFonts w:ascii="Raleway" w:hAnsi="Raleway"/>
+          <w:lang w:val="en-US"/>
+        </w:rPr>
+      </w:pPr>
+      <w:r>
+        <w:rPr>
+          <w:rFonts w:ascii="Raleway" w:hAnsi="Raleway"/>
+          <w:lang w:val="en-US"/>
+        </w:rPr>
+        <w:t xml:space="preserve">When the </w:t>
       </w:r>
       <w:r>
         <w:rPr>
@@ -1692,34 +2740,61 @@
           <w:iCs/>
           <w:lang w:val="en-US"/>
         </w:rPr>
-        <w:t>on top</w:t>
-      </w:r>
-      <w:r>
-        <w:rPr>
-          <w:rFonts w:ascii="Raleway" w:hAnsi="Raleway"/>
-          <w:lang w:val="en-US"/>
-        </w:rPr>
-        <w:t xml:space="preserve"> of the table. </w:t>
-      </w:r>
-    </w:p>
-    <w:p>
-      <w:pPr>
-        <w:pStyle w:val="ListParagraph"/>
-        <w:numPr>
-          <w:ilvl w:val="0"/>
-          <w:numId w:val="9"/>
-        </w:numPr>
-        <w:rPr>
-          <w:rFonts w:ascii="Raleway" w:hAnsi="Raleway"/>
-          <w:lang w:val="en-US"/>
-        </w:rPr>
-      </w:pPr>
-      <w:r>
-        <w:rPr>
-          <w:rFonts w:ascii="Raleway" w:hAnsi="Raleway"/>
-          <w:lang w:val="en-US"/>
-        </w:rPr>
-        <w:t xml:space="preserve">You cannot </w:t>
+        <w:t>computer host</w:t>
+      </w:r>
+      <w:r>
+        <w:rPr>
+          <w:rFonts w:ascii="Raleway" w:hAnsi="Raleway"/>
+          <w:lang w:val="en-US"/>
+        </w:rPr>
+        <w:t xml:space="preserve"> shuts down, inform WebSocket, delete game from server.</w:t>
+      </w:r>
+    </w:p>
+    <w:p>
+      <w:pPr>
+        <w:pStyle w:val="ListParagraph"/>
+        <w:numPr>
+          <w:ilvl w:val="1"/>
+          <w:numId w:val="11"/>
+        </w:numPr>
+        <w:rPr>
+          <w:rFonts w:ascii="Raleway" w:hAnsi="Raleway"/>
+          <w:lang w:val="en-US"/>
+        </w:rPr>
+      </w:pPr>
+      <w:r>
+        <w:rPr>
+          <w:rFonts w:ascii="Raleway" w:hAnsi="Raleway"/>
+          <w:lang w:val="en-US"/>
+        </w:rPr>
+        <w:t>If peer to peer disconnects, show it on the screen (show the player disconnected). Allow players to reconnect (with the same username)</w:t>
+      </w:r>
+      <w:r>
+        <w:rPr>
+          <w:rFonts w:ascii="Raleway" w:hAnsi="Raleway"/>
+          <w:lang w:val="en-US"/>
+        </w:rPr>
+        <w:t>.</w:t>
+      </w:r>
+    </w:p>
+    <w:p>
+      <w:pPr>
+        <w:pStyle w:val="ListParagraph"/>
+        <w:numPr>
+          <w:ilvl w:val="1"/>
+          <w:numId w:val="11"/>
+        </w:numPr>
+        <w:rPr>
+          <w:rFonts w:ascii="Raleway" w:hAnsi="Raleway"/>
+          <w:lang w:val="en-US"/>
+        </w:rPr>
+      </w:pPr>
+      <w:r>
+        <w:rPr>
+          <w:rFonts w:ascii="Raleway" w:hAnsi="Raleway"/>
+          <w:lang w:val="en-US"/>
+        </w:rPr>
+        <w:t xml:space="preserve">Do </w:t>
       </w:r>
       <w:r>
         <w:rPr>
@@ -1728,34 +2803,56 @@
           <w:iCs/>
           <w:lang w:val="en-US"/>
         </w:rPr>
-        <w:t>combine</w:t>
-      </w:r>
-      <w:r>
-        <w:rPr>
-          <w:rFonts w:ascii="Raleway" w:hAnsi="Raleway"/>
-          <w:lang w:val="en-US"/>
-        </w:rPr>
-        <w:t xml:space="preserve"> ingredients in an oven, you must put in the pizza completely in one go.</w:t>
-      </w:r>
-    </w:p>
-    <w:p>
-      <w:pPr>
-        <w:pStyle w:val="ListParagraph"/>
-        <w:numPr>
-          <w:ilvl w:val="0"/>
-          <w:numId w:val="9"/>
-        </w:numPr>
-        <w:rPr>
-          <w:rFonts w:ascii="Raleway" w:hAnsi="Raleway"/>
-          <w:lang w:val="en-US"/>
-        </w:rPr>
-      </w:pPr>
-      <w:r>
-        <w:rPr>
-          <w:rFonts w:ascii="Raleway" w:hAnsi="Raleway"/>
-          <w:lang w:val="en-US"/>
-        </w:rPr>
-        <w:t xml:space="preserve">When something is placed on an oven table, the oven switches the heat to the </w:t>
+        <w:t>not</w:t>
+      </w:r>
+      <w:r>
+        <w:rPr>
+          <w:rFonts w:ascii="Raleway" w:hAnsi="Raleway"/>
+          <w:lang w:val="en-US"/>
+        </w:rPr>
+        <w:t xml:space="preserve"> allow players to join once the game has already started. Would introduce problems, because game parameters depend on player size.</w:t>
+      </w:r>
+    </w:p>
+    <w:p>
+      <w:pPr>
+        <w:rPr>
+          <w:rFonts w:ascii="Raleway" w:hAnsi="Raleway"/>
+          <w:b/>
+          <w:bCs/>
+          <w:lang w:val="en-US"/>
+        </w:rPr>
+      </w:pPr>
+    </w:p>
+    <w:p>
+      <w:pPr>
+        <w:rPr>
+          <w:rFonts w:ascii="Raleway" w:hAnsi="Raleway"/>
+          <w:lang w:val="en-US"/>
+        </w:rPr>
+      </w:pPr>
+    </w:p>
+    <w:p>
+      <w:pPr>
+        <w:rPr>
+          <w:rFonts w:ascii="Raleway" w:hAnsi="Raleway"/>
+          <w:lang w:val="en-US"/>
+        </w:rPr>
+      </w:pPr>
+      <w:r>
+        <w:rPr>
+          <w:rFonts w:ascii="Raleway" w:hAnsi="Raleway"/>
+          <w:b/>
+          <w:bCs/>
+          <w:lang w:val="en-US"/>
+        </w:rPr>
+        <w:t>Optional</w:t>
+      </w:r>
+      <w:r>
+        <w:rPr>
+          <w:rFonts w:ascii="Raleway" w:hAnsi="Raleway"/>
+          <w:lang w:val="en-US"/>
+        </w:rPr>
+        <w:t xml:space="preserve">: make players allergic to </w:t>
       </w:r>
       <w:r>
         <w:rPr>
@@ -1764,174 +2861,60 @@
           <w:iCs/>
           <w:lang w:val="en-US"/>
         </w:rPr>
-        <w:t>new ingredient heat</w:t>
-      </w:r>
-      <w:r>
-        <w:rPr>
-          <w:rFonts w:ascii="Raleway" w:hAnsi="Raleway"/>
-          <w:lang w:val="en-US"/>
-        </w:rPr>
-        <w:t>.</w:t>
-      </w:r>
-    </w:p>
-    <w:p>
-      <w:pPr>
-        <w:pStyle w:val="ListParagraph"/>
-        <w:numPr>
-          <w:ilvl w:val="0"/>
-          <w:numId w:val="9"/>
-        </w:numPr>
-        <w:rPr>
-          <w:rFonts w:ascii="Raleway" w:hAnsi="Raleway"/>
-          <w:lang w:val="en-US"/>
-        </w:rPr>
-      </w:pPr>
-      <w:r>
-        <w:rPr>
-          <w:rFonts w:ascii="Raleway" w:hAnsi="Raleway"/>
-          <w:lang w:val="en-US"/>
-        </w:rPr>
-        <w:t>While something is inside the oven, it will slowly ramp up the heat. When you take it out, the oven is “in essence” cooled down to 0 immediately.</w:t>
-      </w:r>
-    </w:p>
-    <w:p>
-      <w:pPr>
-        <w:pStyle w:val="ListParagraph"/>
-        <w:numPr>
-          <w:ilvl w:val="0"/>
-          <w:numId w:val="9"/>
-        </w:numPr>
-        <w:rPr>
-          <w:rFonts w:ascii="Raleway" w:hAnsi="Raleway"/>
-          <w:lang w:val="en-US"/>
-        </w:rPr>
-      </w:pPr>
-      <w:r>
-        <w:rPr>
-          <w:rFonts w:ascii="Raleway" w:hAnsi="Raleway"/>
-          <w:lang w:val="en-US"/>
-        </w:rPr>
-        <w:t>When you take something out of the oven, its heat is maintained by the player. (A separate array that is updated in sync with the actual ingredients.) But, it does decay slightly over time.</w:t>
-      </w:r>
-    </w:p>
-    <w:p>
-      <w:pPr>
-        <w:pStyle w:val="ListParagraph"/>
-        <w:numPr>
-          <w:ilvl w:val="1"/>
-          <w:numId w:val="9"/>
-        </w:numPr>
-        <w:rPr>
-          <w:rFonts w:ascii="Raleway" w:hAnsi="Raleway"/>
-          <w:lang w:val="en-US"/>
-        </w:rPr>
-      </w:pPr>
-      <w:r>
-        <w:rPr>
-          <w:rFonts w:ascii="Raleway" w:hAnsi="Raleway"/>
-          <w:lang w:val="en-US"/>
-        </w:rPr>
-        <w:t>A burning/steaming animation behind the ingredient indicates its heat. As long as it burns, it’s warm enough.</w:t>
-      </w:r>
-    </w:p>
-    <w:p>
-      <w:pPr>
-        <w:pStyle w:val="ListParagraph"/>
-        <w:numPr>
-          <w:ilvl w:val="1"/>
-          <w:numId w:val="9"/>
-        </w:numPr>
-        <w:rPr>
-          <w:rFonts w:ascii="Raleway" w:hAnsi="Raleway"/>
-          <w:lang w:val="en-US"/>
-        </w:rPr>
-      </w:pPr>
-      <w:r>
-        <w:rPr>
-          <w:rFonts w:ascii="Raleway" w:hAnsi="Raleway"/>
-          <w:lang w:val="en-US"/>
-        </w:rPr>
-        <w:t>If it became too cold, it stops being animated.</w:t>
-      </w:r>
-    </w:p>
-    <w:p>
-      <w:pPr>
-        <w:pStyle w:val="ListParagraph"/>
-        <w:numPr>
-          <w:ilvl w:val="1"/>
-          <w:numId w:val="9"/>
-        </w:numPr>
-        <w:rPr>
-          <w:rFonts w:ascii="Raleway" w:hAnsi="Raleway"/>
-          <w:lang w:val="en-US"/>
-        </w:rPr>
-      </w:pPr>
-      <w:r>
-        <w:rPr>
-          <w:rFonts w:ascii="Raleway" w:hAnsi="Raleway"/>
-          <w:lang w:val="en-US"/>
-        </w:rPr>
-        <w:t>The colder it is, the more transparent this sprite becomes?</w:t>
-      </w:r>
-    </w:p>
-    <w:p>
-      <w:pPr>
-        <w:pStyle w:val="ListParagraph"/>
-        <w:numPr>
-          <w:ilvl w:val="0"/>
-          <w:numId w:val="9"/>
-        </w:numPr>
-        <w:rPr>
-          <w:rFonts w:ascii="Raleway" w:hAnsi="Raleway"/>
-          <w:lang w:val="en-US"/>
-        </w:rPr>
-      </w:pPr>
-      <w:r>
-        <w:rPr>
-          <w:rFonts w:ascii="Raleway" w:hAnsi="Raleway"/>
-          <w:lang w:val="en-US"/>
-        </w:rPr>
-        <w:t>When the heat has surpassed a maximum value, the oven turns on fire?</w:t>
-      </w:r>
-    </w:p>
-    <w:p>
-      <w:pPr>
-        <w:pStyle w:val="ListParagraph"/>
-        <w:numPr>
-          <w:ilvl w:val="1"/>
-          <w:numId w:val="9"/>
-        </w:numPr>
-        <w:rPr>
-          <w:rFonts w:ascii="Raleway" w:hAnsi="Raleway"/>
-          <w:lang w:val="en-US"/>
-        </w:rPr>
-      </w:pPr>
-      <w:r>
-        <w:rPr>
-          <w:rFonts w:ascii="Raleway" w:hAnsi="Raleway"/>
-          <w:lang w:val="en-US"/>
-        </w:rPr>
-        <w:t>As much as I’d like to build in a “fire extinguisher”, it’s a bit much work.</w:t>
-      </w:r>
-    </w:p>
-    <w:p>
-      <w:pPr>
-        <w:pStyle w:val="ListParagraph"/>
-        <w:numPr>
-          <w:ilvl w:val="1"/>
-          <w:numId w:val="9"/>
-        </w:numPr>
-        <w:rPr>
-          <w:rFonts w:ascii="Raleway" w:hAnsi="Raleway"/>
-          <w:lang w:val="en-US"/>
-        </w:rPr>
-      </w:pPr>
-      <w:r>
-        <w:rPr>
-          <w:rFonts w:ascii="Raleway" w:hAnsi="Raleway"/>
-          <w:lang w:val="en-US"/>
-        </w:rPr>
-        <w:t xml:space="preserve">Instead, simply turn the pizza sprite above it (that shows what’s inside) into a </w:t>
+        <w:t>other things</w:t>
+      </w:r>
+      <w:r>
+        <w:rPr>
+          <w:rFonts w:ascii="Raleway" w:hAnsi="Raleway"/>
+          <w:lang w:val="en-US"/>
+        </w:rPr>
+        <w:t xml:space="preserve"> than ingredients. For example: allergic to heat, allergic to taking orders, etc.</w:t>
+      </w:r>
+      <w:r>
+        <w:rPr>
+          <w:rFonts w:ascii="Raleway" w:hAnsi="Raleway"/>
+          <w:lang w:val="en-US"/>
+        </w:rPr>
+        <w:t xml:space="preserve"> </w:t>
+      </w:r>
+    </w:p>
+    <w:p>
+      <w:pPr>
+        <w:ind w:left="708"/>
+        <w:rPr>
+          <w:rFonts w:ascii="Raleway" w:hAnsi="Raleway"/>
+          <w:lang w:val="en-US"/>
+        </w:rPr>
+      </w:pPr>
+      <w:r>
+        <w:rPr>
+          <w:rFonts w:ascii="Raleway" w:hAnsi="Raleway"/>
+          <w:lang w:val="en-US"/>
+        </w:rPr>
+        <w:t>(Use negative numbers for this?)</w:t>
+      </w:r>
+    </w:p>
+    <w:p>
+      <w:pPr>
+        <w:rPr>
+          <w:lang w:val="en-US"/>
+        </w:rPr>
+      </w:pPr>
+      <w:r>
+        <w:rPr>
+          <w:rFonts w:ascii="Raleway" w:hAnsi="Raleway"/>
+          <w:b/>
+          <w:bCs/>
+          <w:lang w:val="en-US"/>
+        </w:rPr>
+        <w:t>Optional:</w:t>
+      </w:r>
+      <w:r>
+        <w:rPr>
+          <w:rFonts w:ascii="Raleway" w:hAnsi="Raleway"/>
+          <w:lang w:val="en-US"/>
+        </w:rPr>
+        <w:t xml:space="preserve"> make phone </w:t>
       </w:r>
       <w:r>
         <w:rPr>
@@ -1940,62 +2923,39 @@
           <w:iCs/>
           <w:lang w:val="en-US"/>
         </w:rPr>
-        <w:t>blackened</w:t>
-      </w:r>
-      <w:r>
-        <w:rPr>
-          <w:rFonts w:ascii="Raleway" w:hAnsi="Raleway"/>
-          <w:lang w:val="en-US"/>
-        </w:rPr>
-        <w:t xml:space="preserve"> version.</w:t>
-      </w:r>
-    </w:p>
-    <w:p>
-      <w:pPr>
-        <w:pStyle w:val="ListParagraph"/>
-        <w:numPr>
-          <w:ilvl w:val="1"/>
-          <w:numId w:val="9"/>
-        </w:numPr>
-        <w:rPr>
-          <w:rFonts w:ascii="Raleway" w:hAnsi="Raleway"/>
-          <w:lang w:val="en-US"/>
-        </w:rPr>
-      </w:pPr>
-      <w:r>
-        <w:rPr>
-          <w:rFonts w:ascii="Raleway" w:hAnsi="Raleway"/>
-          <w:lang w:val="en-US"/>
-        </w:rPr>
-        <w:lastRenderedPageBreak/>
-        <w:t xml:space="preserve">However, we must </w:t>
-      </w:r>
-      <w:r>
-        <w:rPr>
-          <w:rFonts w:ascii="Raleway" w:hAnsi="Raleway"/>
-          <w:i/>
-          <w:iCs/>
-          <w:lang w:val="en-US"/>
-        </w:rPr>
-        <w:t>warn</w:t>
-      </w:r>
-      <w:r>
-        <w:rPr>
-          <w:rFonts w:ascii="Raleway" w:hAnsi="Raleway"/>
-          <w:lang w:val="en-US"/>
-        </w:rPr>
-        <w:t xml:space="preserve"> players when something is starting to overcook. Perhaps we should have some sort of “heat meter” next to sprites inside the oven, which clearly marks temperatures.</w:t>
-      </w:r>
-    </w:p>
-    <w:p>
-      <w:pPr>
+        <w:t>vibrate</w:t>
+      </w:r>
+      <w:r>
+        <w:rPr>
+          <w:rFonts w:ascii="Raleway" w:hAnsi="Raleway"/>
+          <w:lang w:val="en-US"/>
+        </w:rPr>
+        <w:t xml:space="preserve"> when you run into stuff, to help you with navigating the world?</w:t>
+      </w:r>
+    </w:p>
+    <w:p>
+      <w:pPr>
+        <w:rPr>
+          <w:rFonts w:ascii="Raleway" w:hAnsi="Raleway"/>
+          <w:lang w:val="en-US"/>
+        </w:rPr>
+      </w:pPr>
+      <w:r>
         <w:rPr>
           <w:rFonts w:ascii="Raleway" w:hAnsi="Raleway"/>
           <w:b/>
           <w:bCs/>
           <w:lang w:val="en-US"/>
         </w:rPr>
-      </w:pPr>
+        <w:t>Optional:</w:t>
+      </w:r>
+      <w:r>
+        <w:rPr>
+          <w:rFonts w:ascii="Raleway" w:hAnsi="Raleway"/>
+          <w:lang w:val="en-US"/>
+        </w:rPr>
+        <w:t xml:space="preserve"> add actual doors and try to make workspaces look better – less random. </w:t>
+      </w:r>
     </w:p>
     <w:p>
       <w:pPr>
@@ -2011,83 +2971,15 @@
           <w:bCs/>
           <w:lang w:val="en-US"/>
         </w:rPr>
-        <w:t>Workspace creation:</w:t>
-      </w:r>
-      <w:r>
-        <w:rPr>
-          <w:rFonts w:ascii="Raleway" w:hAnsi="Raleway"/>
-          <w:lang w:val="en-US"/>
-        </w:rPr>
-        <w:t xml:space="preserve"> do not allow roads to be placed inside the building.</w:t>
-      </w:r>
-    </w:p>
-    <w:p>
-      <w:pPr>
-        <w:pStyle w:val="ListParagraph"/>
-        <w:numPr>
-          <w:ilvl w:val="0"/>
-          <w:numId w:val="7"/>
-        </w:numPr>
-        <w:rPr>
-          <w:rFonts w:ascii="Raleway" w:hAnsi="Raleway"/>
-          <w:lang w:val="en-US"/>
-        </w:rPr>
-      </w:pPr>
-      <w:r>
-        <w:rPr>
-          <w:rFonts w:ascii="Raleway" w:hAnsi="Raleway"/>
-          <w:lang w:val="en-US"/>
-        </w:rPr>
-        <w:t>If a road is accidentally placed inside a building, turn it into … a secret passageway!</w:t>
-      </w:r>
-    </w:p>
-    <w:p>
-      <w:pPr>
-        <w:pStyle w:val="ListParagraph"/>
-        <w:numPr>
-          <w:ilvl w:val="0"/>
-          <w:numId w:val="7"/>
-        </w:numPr>
-        <w:rPr>
-          <w:rFonts w:ascii="Raleway" w:hAnsi="Raleway"/>
-          <w:lang w:val="en-US"/>
-        </w:rPr>
-      </w:pPr>
-      <w:r>
-        <w:rPr>
-          <w:rFonts w:ascii="Raleway" w:hAnsi="Raleway"/>
-          <w:lang w:val="en-US"/>
-        </w:rPr>
-        <w:t>Simply change the sprite and add another passageway somewhere else. If a player touches it, they are teleported.</w:t>
-      </w:r>
-    </w:p>
-    <w:p>
-      <w:pPr>
-        <w:pStyle w:val="ListParagraph"/>
-        <w:numPr>
-          <w:ilvl w:val="0"/>
-          <w:numId w:val="7"/>
-        </w:numPr>
-        <w:rPr>
-          <w:rFonts w:ascii="Raleway" w:hAnsi="Raleway"/>
-          <w:lang w:val="en-US"/>
-        </w:rPr>
-      </w:pPr>
-      <w:r>
-        <w:rPr>
-          <w:rFonts w:ascii="Raleway" w:hAnsi="Raleway"/>
-          <w:lang w:val="en-US"/>
-        </w:rPr>
-        <w:t>(This seems the most elegant solution. Trying to check if a road is inside an irregular shape seems like hell.)</w:t>
-      </w:r>
-    </w:p>
-    <w:p>
-      <w:pPr>
-        <w:rPr>
-          <w:rFonts w:ascii="Raleway" w:hAnsi="Raleway"/>
-          <w:lang w:val="en-US"/>
-        </w:rPr>
-      </w:pPr>
+        <w:t>Optional:</w:t>
+      </w:r>
+      <w:r>
+        <w:rPr>
+          <w:rFonts w:ascii="Raleway" w:hAnsi="Raleway"/>
+          <w:lang w:val="en-US"/>
+        </w:rPr>
+        <w:t xml:space="preserve"> nice particle effects when we receive coins</w:t>
+      </w:r>
     </w:p>
     <w:p>
       <w:pPr>
@@ -2103,309 +2995,46 @@
           <w:bCs/>
           <w:lang w:val="en-US"/>
         </w:rPr>
-        <w:t>Code cleanup:</w:t>
-      </w:r>
-      <w:r>
-        <w:rPr>
-          <w:rFonts w:ascii="Raleway" w:hAnsi="Raleway"/>
-          <w:lang w:val="en-US"/>
-        </w:rPr>
-        <w:t xml:space="preserve"> boy, this might be a pain in the ass.</w:t>
-      </w:r>
-    </w:p>
-    <w:p>
-      <w:pPr>
-        <w:pStyle w:val="ListParagraph"/>
-        <w:numPr>
-          <w:ilvl w:val="0"/>
-          <w:numId w:val="11"/>
-        </w:numPr>
-        <w:rPr>
-          <w:rFonts w:ascii="Raleway" w:hAnsi="Raleway"/>
-          <w:lang w:val="en-US"/>
-        </w:rPr>
-      </w:pPr>
-      <w:r>
-        <w:rPr>
-          <w:rFonts w:ascii="Raleway" w:hAnsi="Raleway"/>
-          <w:lang w:val="en-US"/>
-        </w:rPr>
-        <w:t>Restructure code to split into multiple files:</w:t>
-      </w:r>
-    </w:p>
-    <w:p>
-      <w:pPr>
-        <w:pStyle w:val="ListParagraph"/>
-        <w:numPr>
-          <w:ilvl w:val="1"/>
-          <w:numId w:val="11"/>
-        </w:numPr>
-        <w:rPr>
-          <w:rFonts w:ascii="Raleway" w:hAnsi="Raleway"/>
-          <w:lang w:val="en-US"/>
-        </w:rPr>
-      </w:pPr>
-      <w:r>
-        <w:rPr>
-          <w:rFonts w:ascii="Raleway" w:hAnsi="Raleway"/>
-          <w:lang w:val="en-US"/>
-        </w:rPr>
-        <w:t>One for websocket server only</w:t>
-      </w:r>
-    </w:p>
-    <w:p>
-      <w:pPr>
-        <w:pStyle w:val="ListParagraph"/>
-        <w:numPr>
-          <w:ilvl w:val="1"/>
-          <w:numId w:val="11"/>
-        </w:numPr>
-        <w:rPr>
-          <w:rFonts w:ascii="Raleway" w:hAnsi="Raleway"/>
-          <w:lang w:val="en-US"/>
-        </w:rPr>
-      </w:pPr>
-      <w:r>
-        <w:rPr>
-          <w:rFonts w:ascii="Raleway" w:hAnsi="Raleway"/>
-          <w:lang w:val="en-US"/>
-        </w:rPr>
-        <w:t>One for peer to peer only</w:t>
-      </w:r>
-    </w:p>
-    <w:p>
-      <w:pPr>
-        <w:pStyle w:val="ListParagraph"/>
-        <w:numPr>
-          <w:ilvl w:val="2"/>
-          <w:numId w:val="11"/>
-        </w:numPr>
-        <w:rPr>
-          <w:rFonts w:ascii="Raleway" w:hAnsi="Raleway"/>
-          <w:lang w:val="en-US"/>
-        </w:rPr>
-      </w:pPr>
-      <w:r>
-        <w:rPr>
-          <w:rFonts w:ascii="Raleway" w:hAnsi="Raleway"/>
-          <w:lang w:val="en-US"/>
-        </w:rPr>
-        <w:t>The biggest function (‘on data’) could be split into multiple parts, or at least moved to another file</w:t>
-      </w:r>
-    </w:p>
-    <w:p>
-      <w:pPr>
-        <w:pStyle w:val="ListParagraph"/>
-        <w:numPr>
-          <w:ilvl w:val="1"/>
-          <w:numId w:val="11"/>
-        </w:numPr>
-        <w:rPr>
-          <w:rFonts w:ascii="Raleway" w:hAnsi="Raleway"/>
-          <w:lang w:val="en-US"/>
-        </w:rPr>
-      </w:pPr>
-      <w:r>
-        <w:rPr>
-          <w:rFonts w:ascii="Raleway" w:hAnsi="Raleway"/>
-          <w:lang w:val="en-US"/>
-        </w:rPr>
-        <w:t>One for mobile interface (touch events and the like)</w:t>
-      </w:r>
-    </w:p>
-    <w:p>
-      <w:pPr>
-        <w:pStyle w:val="ListParagraph"/>
-        <w:numPr>
-          <w:ilvl w:val="1"/>
-          <w:numId w:val="11"/>
-        </w:numPr>
-        <w:rPr>
-          <w:rFonts w:ascii="Raleway" w:hAnsi="Raleway"/>
-          <w:lang w:val="en-US"/>
-        </w:rPr>
-      </w:pPr>
-      <w:r>
-        <w:rPr>
-          <w:rFonts w:ascii="Raleway" w:hAnsi="Raleway"/>
-          <w:lang w:val="en-US"/>
-        </w:rPr>
-        <w:t>One for phaser game</w:t>
-      </w:r>
-    </w:p>
-    <w:p>
-      <w:pPr>
-        <w:pStyle w:val="ListParagraph"/>
-        <w:numPr>
-          <w:ilvl w:val="2"/>
-          <w:numId w:val="11"/>
-        </w:numPr>
-        <w:rPr>
-          <w:rFonts w:ascii="Raleway" w:hAnsi="Raleway"/>
-          <w:lang w:val="en-US"/>
-        </w:rPr>
-      </w:pPr>
-      <w:r>
-        <w:rPr>
-          <w:rFonts w:ascii="Raleway" w:hAnsi="Raleway"/>
-          <w:lang w:val="en-US"/>
-        </w:rPr>
-        <w:t>Subdivide into scenes and perhaps modules based on functionality?</w:t>
-      </w:r>
-    </w:p>
-    <w:p>
-      <w:pPr>
-        <w:pStyle w:val="ListParagraph"/>
-        <w:numPr>
-          <w:ilvl w:val="0"/>
-          <w:numId w:val="11"/>
-        </w:numPr>
-        <w:rPr>
-          <w:rFonts w:ascii="Raleway" w:hAnsi="Raleway"/>
-          <w:lang w:val="en-US"/>
-        </w:rPr>
-      </w:pPr>
-      <w:r>
-        <w:rPr>
-          <w:rFonts w:ascii="Raleway" w:hAnsi="Raleway"/>
-          <w:lang w:val="en-US"/>
-        </w:rPr>
-        <w:t>Gracefully deal with disconnects and game finishes:</w:t>
-      </w:r>
-    </w:p>
-    <w:p>
-      <w:pPr>
-        <w:pStyle w:val="ListParagraph"/>
-        <w:numPr>
-          <w:ilvl w:val="1"/>
-          <w:numId w:val="11"/>
-        </w:numPr>
-        <w:rPr>
-          <w:rFonts w:ascii="Raleway" w:hAnsi="Raleway"/>
-          <w:lang w:val="en-US"/>
-        </w:rPr>
-      </w:pPr>
-      <w:r>
-        <w:rPr>
-          <w:rFonts w:ascii="Raleway" w:hAnsi="Raleway"/>
-          <w:lang w:val="en-US"/>
-        </w:rPr>
-        <w:t xml:space="preserve">When the </w:t>
-      </w:r>
-      <w:r>
-        <w:rPr>
-          <w:rFonts w:ascii="Raleway" w:hAnsi="Raleway"/>
-          <w:i/>
-          <w:iCs/>
-          <w:lang w:val="en-US"/>
-        </w:rPr>
-        <w:t>computer host</w:t>
-      </w:r>
-      <w:r>
-        <w:rPr>
-          <w:rFonts w:ascii="Raleway" w:hAnsi="Raleway"/>
-          <w:lang w:val="en-US"/>
-        </w:rPr>
-        <w:t xml:space="preserve"> shuts down, inform WebSocket, delete game from server.</w:t>
-      </w:r>
-    </w:p>
-    <w:p>
-      <w:pPr>
-        <w:pStyle w:val="ListParagraph"/>
-        <w:numPr>
-          <w:ilvl w:val="1"/>
-          <w:numId w:val="11"/>
-        </w:numPr>
-        <w:rPr>
-          <w:rFonts w:ascii="Raleway" w:hAnsi="Raleway"/>
-          <w:lang w:val="en-US"/>
-        </w:rPr>
-      </w:pPr>
-      <w:r>
-        <w:rPr>
-          <w:rFonts w:ascii="Raleway" w:hAnsi="Raleway"/>
-          <w:lang w:val="en-US"/>
-        </w:rPr>
-        <w:t>If peer to peer disconnects, show it on the screen (show the player disconnected). Allow players to reconnect (with the same username)</w:t>
-      </w:r>
-      <w:r>
-        <w:rPr>
-          <w:rFonts w:ascii="Raleway" w:hAnsi="Raleway"/>
-          <w:lang w:val="en-US"/>
-        </w:rPr>
-        <w:t>.</w:t>
-      </w:r>
-    </w:p>
-    <w:p>
-      <w:pPr>
-        <w:pStyle w:val="ListParagraph"/>
-        <w:numPr>
-          <w:ilvl w:val="1"/>
-          <w:numId w:val="11"/>
-        </w:numPr>
-        <w:rPr>
-          <w:rFonts w:ascii="Raleway" w:hAnsi="Raleway"/>
-          <w:lang w:val="en-US"/>
-        </w:rPr>
-      </w:pPr>
-      <w:r>
-        <w:rPr>
-          <w:rFonts w:ascii="Raleway" w:hAnsi="Raleway"/>
-          <w:lang w:val="en-US"/>
-        </w:rPr>
-        <w:t xml:space="preserve">Do </w:t>
-      </w:r>
-      <w:r>
-        <w:rPr>
-          <w:rFonts w:ascii="Raleway" w:hAnsi="Raleway"/>
-          <w:i/>
-          <w:iCs/>
-          <w:lang w:val="en-US"/>
-        </w:rPr>
-        <w:t>not</w:t>
-      </w:r>
-      <w:r>
-        <w:rPr>
-          <w:rFonts w:ascii="Raleway" w:hAnsi="Raleway"/>
-          <w:lang w:val="en-US"/>
-        </w:rPr>
-        <w:t xml:space="preserve"> allow players to join once the game has already started. Would introduce problems, because game parameters depend on player size.</w:t>
-      </w:r>
-    </w:p>
-    <w:p>
-      <w:pPr>
+        <w:t>Optional:</w:t>
+      </w:r>
+      <w:r>
+        <w:rPr>
+          <w:rFonts w:ascii="Raleway" w:hAnsi="Raleway"/>
+          <w:lang w:val="en-US"/>
+        </w:rPr>
+        <w:t xml:space="preserve"> music (mostly because I’m interested ho</w:t>
+      </w:r>
+      <w:r>
+        <w:rPr>
+          <w:rFonts w:ascii="Raleway" w:hAnsi="Raleway"/>
+          <w:lang w:val="en-US"/>
+        </w:rPr>
+        <w:t>w it impacts loading speed and playback delay)</w:t>
+      </w:r>
+    </w:p>
+    <w:p>
+      <w:pPr>
+        <w:rPr>
+          <w:rFonts w:ascii="Raleway" w:hAnsi="Raleway"/>
+          <w:lang w:val="en-US"/>
+        </w:rPr>
+      </w:pPr>
+    </w:p>
+    <w:p>
+      <w:pPr>
+        <w:rPr>
+          <w:rFonts w:ascii="Raleway" w:hAnsi="Raleway"/>
+          <w:lang w:val="en-US"/>
+        </w:rPr>
+      </w:pPr>
+      <w:r>
         <w:rPr>
           <w:rFonts w:ascii="Raleway" w:hAnsi="Raleway"/>
           <w:b/>
           <w:bCs/>
           <w:lang w:val="en-US"/>
         </w:rPr>
-      </w:pPr>
-    </w:p>
-    <w:p>
-      <w:pPr>
-        <w:rPr>
-          <w:rFonts w:ascii="Raleway" w:hAnsi="Raleway"/>
-          <w:lang w:val="en-US"/>
-        </w:rPr>
-      </w:pPr>
-      <w:r>
-        <w:rPr>
-          <w:rFonts w:ascii="Raleway" w:hAnsi="Raleway"/>
-          <w:b/>
-          <w:bCs/>
-          <w:lang w:val="en-US"/>
-        </w:rPr>
-        <w:t>Game over screen</w:t>
-      </w:r>
-      <w:r>
-        <w:rPr>
-          <w:rFonts w:ascii="Raleway" w:hAnsi="Raleway"/>
-          <w:b/>
-          <w:bCs/>
-          <w:lang w:val="en-US"/>
-        </w:rPr>
-        <w:t>:</w:t>
+        <w:t>TURN/STUN SERVERS:</w:t>
       </w:r>
       <w:r>
         <w:rPr>
@@ -2414,248 +3043,13 @@
         </w:rPr>
         <w:t xml:space="preserve"> </w:t>
       </w:r>
-    </w:p>
-    <w:p>
-      <w:pPr>
-        <w:pStyle w:val="ListParagraph"/>
-        <w:numPr>
-          <w:ilvl w:val="0"/>
-          <w:numId w:val="10"/>
-        </w:numPr>
-        <w:rPr>
-          <w:rFonts w:ascii="Raleway" w:hAnsi="Raleway"/>
-          <w:lang w:val="en-US"/>
-        </w:rPr>
-      </w:pPr>
-      <w:r>
-        <w:rPr>
-          <w:rFonts w:ascii="Raleway" w:hAnsi="Raleway"/>
-          <w:lang w:val="en-US"/>
-        </w:rPr>
-        <w:t>S</w:t>
-      </w:r>
-      <w:r>
-        <w:rPr>
-          <w:rFonts w:ascii="Raleway" w:hAnsi="Raleway"/>
-          <w:lang w:val="en-US"/>
-        </w:rPr>
-        <w:t>how the result (win/loss)</w:t>
-      </w:r>
-    </w:p>
-    <w:p>
-      <w:pPr>
-        <w:pStyle w:val="ListParagraph"/>
-        <w:numPr>
-          <w:ilvl w:val="0"/>
-          <w:numId w:val="10"/>
-        </w:numPr>
-        <w:rPr>
-          <w:rFonts w:ascii="Raleway" w:hAnsi="Raleway"/>
-          <w:lang w:val="en-US"/>
-        </w:rPr>
-      </w:pPr>
-      <w:r>
-        <w:rPr>
-          <w:rFonts w:ascii="Raleway" w:hAnsi="Raleway"/>
-          <w:lang w:val="en-US"/>
-        </w:rPr>
-        <w:t xml:space="preserve">Show </w:t>
-      </w:r>
-      <w:r>
-        <w:rPr>
-          <w:rFonts w:ascii="Raleway" w:hAnsi="Raleway"/>
-          <w:i/>
-          <w:iCs/>
-          <w:lang w:val="en-US"/>
-        </w:rPr>
-        <w:t>why</w:t>
-      </w:r>
-      <w:r>
-        <w:rPr>
-          <w:rFonts w:ascii="Raleway" w:hAnsi="Raleway"/>
-          <w:lang w:val="en-US"/>
-        </w:rPr>
-        <w:t xml:space="preserve"> this happened</w:t>
-      </w:r>
-    </w:p>
-    <w:p>
-      <w:pPr>
-        <w:pStyle w:val="ListParagraph"/>
-        <w:numPr>
-          <w:ilvl w:val="0"/>
-          <w:numId w:val="10"/>
-        </w:numPr>
-        <w:rPr>
-          <w:rFonts w:ascii="Raleway" w:hAnsi="Raleway"/>
-          <w:lang w:val="en-US"/>
-        </w:rPr>
-      </w:pPr>
-      <w:r>
-        <w:rPr>
-          <w:rFonts w:ascii="Raleway" w:hAnsi="Raleway"/>
-          <w:lang w:val="en-US"/>
-        </w:rPr>
-        <w:t>Perhaps some statistics, or simply tell the VIP that they can restart if wanted.</w:t>
-      </w:r>
-    </w:p>
-    <w:p>
-      <w:pPr>
-        <w:rPr>
-          <w:rFonts w:ascii="Raleway" w:hAnsi="Raleway"/>
-          <w:lang w:val="en-US"/>
-        </w:rPr>
-      </w:pPr>
-    </w:p>
-    <w:p>
-      <w:pPr>
-        <w:rPr>
-          <w:rFonts w:ascii="Raleway" w:hAnsi="Raleway"/>
-          <w:lang w:val="en-US"/>
-        </w:rPr>
-      </w:pPr>
-      <w:r>
-        <w:rPr>
-          <w:rFonts w:ascii="Raleway" w:hAnsi="Raleway"/>
-          <w:b/>
-          <w:bCs/>
-          <w:lang w:val="en-US"/>
-        </w:rPr>
-        <w:t>Optional</w:t>
-      </w:r>
-      <w:r>
-        <w:rPr>
-          <w:rFonts w:ascii="Raleway" w:hAnsi="Raleway"/>
-          <w:lang w:val="en-US"/>
-        </w:rPr>
-        <w:t xml:space="preserve">: make players allergic to </w:t>
-      </w:r>
-      <w:r>
-        <w:rPr>
-          <w:rFonts w:ascii="Raleway" w:hAnsi="Raleway"/>
-          <w:i/>
-          <w:iCs/>
-          <w:lang w:val="en-US"/>
-        </w:rPr>
-        <w:t>other things</w:t>
-      </w:r>
-      <w:r>
-        <w:rPr>
-          <w:rFonts w:ascii="Raleway" w:hAnsi="Raleway"/>
-          <w:lang w:val="en-US"/>
-        </w:rPr>
-        <w:t xml:space="preserve"> than ingredients. For example: allergic to heat, allergic to taking orders, etc.</w:t>
-      </w:r>
-      <w:r>
-        <w:rPr>
-          <w:rFonts w:ascii="Raleway" w:hAnsi="Raleway"/>
-          <w:lang w:val="en-US"/>
-        </w:rPr>
-        <w:t xml:space="preserve"> </w:t>
-      </w:r>
-    </w:p>
-    <w:p>
-      <w:pPr>
-        <w:ind w:left="708"/>
-        <w:rPr>
-          <w:rFonts w:ascii="Raleway" w:hAnsi="Raleway"/>
-          <w:lang w:val="en-US"/>
-        </w:rPr>
-      </w:pPr>
-      <w:r>
-        <w:rPr>
-          <w:rFonts w:ascii="Raleway" w:hAnsi="Raleway"/>
-          <w:lang w:val="en-US"/>
-        </w:rPr>
-        <w:t>(Use negative numbers for this?)</w:t>
-      </w:r>
-    </w:p>
-    <w:p>
-      <w:pPr>
-        <w:rPr>
-          <w:rFonts w:ascii="Raleway" w:hAnsi="Raleway"/>
-          <w:lang w:val="en-US"/>
-        </w:rPr>
-      </w:pPr>
-      <w:r>
-        <w:rPr>
-          <w:rFonts w:ascii="Raleway" w:hAnsi="Raleway"/>
-          <w:b/>
-          <w:bCs/>
-          <w:lang w:val="en-US"/>
-        </w:rPr>
-        <w:t>Optional:</w:t>
-      </w:r>
-      <w:r>
-        <w:rPr>
-          <w:rFonts w:ascii="Raleway" w:hAnsi="Raleway"/>
-          <w:lang w:val="en-US"/>
-        </w:rPr>
-        <w:t xml:space="preserve"> add actual doors and try to make workspaces look better – less random. </w:t>
-      </w:r>
-    </w:p>
-    <w:p>
-      <w:pPr>
-        <w:rPr>
-          <w:rFonts w:ascii="Raleway" w:hAnsi="Raleway"/>
-          <w:lang w:val="en-US"/>
-        </w:rPr>
-      </w:pPr>
-      <w:r>
-        <w:rPr>
-          <w:rFonts w:ascii="Raleway" w:hAnsi="Raleway"/>
-          <w:b/>
-          <w:bCs/>
-          <w:lang w:val="en-US"/>
-        </w:rPr>
-        <w:t>Optional:</w:t>
-      </w:r>
-      <w:r>
-        <w:rPr>
-          <w:rFonts w:ascii="Raleway" w:hAnsi="Raleway"/>
-          <w:lang w:val="en-US"/>
-        </w:rPr>
-        <w:t xml:space="preserve"> nice particle effects when we receive coins</w:t>
-      </w:r>
-    </w:p>
-    <w:p>
-      <w:pPr>
-        <w:rPr>
-          <w:rFonts w:ascii="Raleway" w:hAnsi="Raleway"/>
-          <w:lang w:val="en-US"/>
-        </w:rPr>
-      </w:pPr>
-      <w:r>
-        <w:rPr>
-          <w:rFonts w:ascii="Raleway" w:hAnsi="Raleway"/>
-          <w:b/>
-          <w:bCs/>
-          <w:lang w:val="en-US"/>
-        </w:rPr>
-        <w:lastRenderedPageBreak/>
-        <w:t>Optional:</w:t>
-      </w:r>
-      <w:r>
-        <w:rPr>
-          <w:rFonts w:ascii="Raleway" w:hAnsi="Raleway"/>
-          <w:lang w:val="en-US"/>
-        </w:rPr>
-        <w:t xml:space="preserve"> music (mostly because I’m interested ho</w:t>
-      </w:r>
-      <w:r>
-        <w:rPr>
-          <w:rFonts w:ascii="Raleway" w:hAnsi="Raleway"/>
-          <w:lang w:val="en-US"/>
-        </w:rPr>
-        <w:t>w it impacts loading speed and playback delay)</w:t>
-      </w:r>
-    </w:p>
-    <w:p>
-      <w:pPr>
-        <w:rPr>
-          <w:rFonts w:ascii="Raleway" w:hAnsi="Raleway"/>
-          <w:lang w:val="en-US"/>
-        </w:rPr>
-      </w:pPr>
+      <w:r>
+        <w:rPr>
+          <w:rFonts w:ascii="Raleway" w:hAnsi="Raleway"/>
+          <w:lang w:val="en-US"/>
+        </w:rPr>
+        <w:t>{ urls: 'stun:stunserver.org:3478' }, { urls: "turn:numb.viagenie.ca:3478", credential:"HupseFlups2", username:"cyttildalionzo@gmail.com" }</w:t>
+      </w:r>
       <w:r>
         <w:rPr>
           <w:rFonts w:ascii="Raleway" w:hAnsi="Raleway"/>
@@ -3400,7 +3794,7 @@
         </w:rPr>
         <w:t xml:space="preserve">: </w:t>
       </w:r>
-      <w:hyperlink r:id="rId7" w:history="1">
+      <w:hyperlink r:id="rId19" w:history="1">
         <w:r>
           <w:rPr>
             <w:rStyle w:val="Hyperlink"/>
@@ -3505,7 +3899,7 @@
         </w:rPr>
         <w:t xml:space="preserve">Yes, probably: </w:t>
       </w:r>
-      <w:hyperlink r:id="rId8" w:history="1">
+      <w:hyperlink r:id="rId20" w:history="1">
         <w:r>
           <w:rPr>
             <w:rStyle w:val="Hyperlink"/>
@@ -3535,7 +3929,7 @@
         </w:rPr>
         <w:t xml:space="preserve">(Also: </w:t>
       </w:r>
-      <w:hyperlink r:id="rId9" w:history="1">
+      <w:hyperlink r:id="rId21" w:history="1">
         <w:r>
           <w:rPr>
             <w:rStyle w:val="Hyperlink"/>
@@ -3572,7 +3966,7 @@
         </w:rPr>
         <w:t xml:space="preserve">(Or: </w:t>
       </w:r>
-      <w:hyperlink r:id="rId10" w:history="1">
+      <w:hyperlink r:id="rId22" w:history="1">
         <w:r>
           <w:rPr>
             <w:rStyle w:val="Hyperlink"/>
@@ -4017,7 +4411,7 @@
   <w:abstractNum w:abstractNumId="0" w15:restartNumberingAfterBreak="0">
     <w:nsid w:val="022D2DE0"/>
     <w:multiLevelType w:val="hybridMultilevel"/>
-    <w:tmpl w:val="86D8B7B2"/>
+    <w:tmpl w:val="3B720030"/>
     <w:lvl w:ilvl="0" w:tplc="04130001">
       <w:start w:val="1"/>
       <w:numFmt w:val="bullet"/>
@@ -4030,7 +4424,7 @@
         <w:rFonts w:ascii="Symbol" w:hAnsi="Symbol" w:hint="default"/>
       </w:rPr>
     </w:lvl>
-    <w:lvl w:ilvl="1" w:tplc="04130003" w:tentative="1">
+    <w:lvl w:ilvl="1" w:tplc="04130003">
       <w:start w:val="1"/>
       <w:numFmt w:val="bullet"/>
       <w:lvlText w:val="o"/>
@@ -4243,7 +4637,7 @@
   <w:abstractNum w:abstractNumId="2" w15:restartNumberingAfterBreak="0">
     <w:nsid w:val="17164F98"/>
     <w:multiLevelType w:val="hybridMultilevel"/>
-    <w:tmpl w:val="8BFA5782"/>
+    <w:tmpl w:val="925092D0"/>
     <w:lvl w:ilvl="0" w:tplc="04130001">
       <w:start w:val="1"/>
       <w:numFmt w:val="bullet"/>
@@ -4607,7 +5001,7 @@
         <w:rFonts w:ascii="Courier New" w:hAnsi="Courier New" w:cs="Courier New" w:hint="default"/>
       </w:rPr>
     </w:lvl>
-    <w:lvl w:ilvl="2" w:tplc="04130005" w:tentative="1">
+    <w:lvl w:ilvl="2" w:tplc="04130005">
       <w:start w:val="1"/>
       <w:numFmt w:val="bullet"/>
       <w:lvlText w:val=""/>
@@ -5371,6 +5765,119 @@
     </w:lvl>
   </w:abstractNum>
   <w:abstractNum w:abstractNumId="12" w15:restartNumberingAfterBreak="0">
+    <w:nsid w:val="576B6554"/>
+    <w:multiLevelType w:val="hybridMultilevel"/>
+    <w:tmpl w:val="3A66C9D6"/>
+    <w:lvl w:ilvl="0" w:tplc="04130001">
+      <w:start w:val="1"/>
+      <w:numFmt w:val="bullet"/>
+      <w:lvlText w:val=""/>
+      <w:lvlJc w:val="left"/>
+      <w:pPr>
+        <w:ind w:left="720" w:hanging="360"/>
+      </w:pPr>
+      <w:rPr>
+        <w:rFonts w:ascii="Symbol" w:hAnsi="Symbol" w:hint="default"/>
+      </w:rPr>
+    </w:lvl>
+    <w:lvl w:ilvl="1" w:tplc="04130003" w:tentative="1">
+      <w:start w:val="1"/>
+      <w:numFmt w:val="bullet"/>
+      <w:lvlText w:val="o"/>
+      <w:lvlJc w:val="left"/>
+      <w:pPr>
+        <w:ind w:left="1440" w:hanging="360"/>
+      </w:pPr>
+      <w:rPr>
+        <w:rFonts w:ascii="Courier New" w:hAnsi="Courier New" w:cs="Courier New" w:hint="default"/>
+      </w:rPr>
+    </w:lvl>
+    <w:lvl w:ilvl="2" w:tplc="04130005" w:tentative="1">
+      <w:start w:val="1"/>
+      <w:numFmt w:val="bullet"/>
+      <w:lvlText w:val=""/>
+      <w:lvlJc w:val="left"/>
+      <w:pPr>
+        <w:ind w:left="2160" w:hanging="360"/>
+      </w:pPr>
+      <w:rPr>
+        <w:rFonts w:ascii="Wingdings" w:hAnsi="Wingdings" w:hint="default"/>
+      </w:rPr>
+    </w:lvl>
+    <w:lvl w:ilvl="3" w:tplc="04130001" w:tentative="1">
+      <w:start w:val="1"/>
+      <w:numFmt w:val="bullet"/>
+      <w:lvlText w:val=""/>
+      <w:lvlJc w:val="left"/>
+      <w:pPr>
+        <w:ind w:left="2880" w:hanging="360"/>
+      </w:pPr>
+      <w:rPr>
+        <w:rFonts w:ascii="Symbol" w:hAnsi="Symbol" w:hint="default"/>
+      </w:rPr>
+    </w:lvl>
+    <w:lvl w:ilvl="4" w:tplc="04130003" w:tentative="1">
+      <w:start w:val="1"/>
+      <w:numFmt w:val="bullet"/>
+      <w:lvlText w:val="o"/>
+      <w:lvlJc w:val="left"/>
+      <w:pPr>
+        <w:ind w:left="3600" w:hanging="360"/>
+      </w:pPr>
+      <w:rPr>
+        <w:rFonts w:ascii="Courier New" w:hAnsi="Courier New" w:cs="Courier New" w:hint="default"/>
+      </w:rPr>
+    </w:lvl>
+    <w:lvl w:ilvl="5" w:tplc="04130005" w:tentative="1">
+      <w:start w:val="1"/>
+      <w:numFmt w:val="bullet"/>
+      <w:lvlText w:val=""/>
+      <w:lvlJc w:val="left"/>
+      <w:pPr>
+        <w:ind w:left="4320" w:hanging="360"/>
+      </w:pPr>
+      <w:rPr>
+        <w:rFonts w:ascii="Wingdings" w:hAnsi="Wingdings" w:hint="default"/>
+      </w:rPr>
+    </w:lvl>
+    <w:lvl w:ilvl="6" w:tplc="04130001" w:tentative="1">
+      <w:start w:val="1"/>
+      <w:numFmt w:val="bullet"/>
+      <w:lvlText w:val=""/>
+      <w:lvlJc w:val="left"/>
+      <w:pPr>
+        <w:ind w:left="5040" w:hanging="360"/>
+      </w:pPr>
+      <w:rPr>
+        <w:rFonts w:ascii="Symbol" w:hAnsi="Symbol" w:hint="default"/>
+      </w:rPr>
+    </w:lvl>
+    <w:lvl w:ilvl="7" w:tplc="04130003" w:tentative="1">
+      <w:start w:val="1"/>
+      <w:numFmt w:val="bullet"/>
+      <w:lvlText w:val="o"/>
+      <w:lvlJc w:val="left"/>
+      <w:pPr>
+        <w:ind w:left="5760" w:hanging="360"/>
+      </w:pPr>
+      <w:rPr>
+        <w:rFonts w:ascii="Courier New" w:hAnsi="Courier New" w:cs="Courier New" w:hint="default"/>
+      </w:rPr>
+    </w:lvl>
+    <w:lvl w:ilvl="8" w:tplc="04130005" w:tentative="1">
+      <w:start w:val="1"/>
+      <w:numFmt w:val="bullet"/>
+      <w:lvlText w:val=""/>
+      <w:lvlJc w:val="left"/>
+      <w:pPr>
+        <w:ind w:left="6480" w:hanging="360"/>
+      </w:pPr>
+      <w:rPr>
+        <w:rFonts w:ascii="Wingdings" w:hAnsi="Wingdings" w:hint="default"/>
+      </w:rPr>
+    </w:lvl>
+  </w:abstractNum>
+  <w:abstractNum w:abstractNumId="13" w15:restartNumberingAfterBreak="0">
     <w:nsid w:val="5994418A"/>
     <w:multiLevelType w:val="hybridMultilevel"/>
     <w:tmpl w:val="27FAFA6E"/>
@@ -5483,7 +5990,7 @@
       </w:rPr>
     </w:lvl>
   </w:abstractNum>
-  <w:abstractNum w:abstractNumId="13" w15:restartNumberingAfterBreak="0">
+  <w:abstractNum w:abstractNumId="14" w15:restartNumberingAfterBreak="0">
     <w:nsid w:val="5D72183C"/>
     <w:multiLevelType w:val="hybridMultilevel"/>
     <w:tmpl w:val="D5C8DE76"/>
@@ -5596,7 +6103,7 @@
       </w:rPr>
     </w:lvl>
   </w:abstractNum>
-  <w:abstractNum w:abstractNumId="14" w15:restartNumberingAfterBreak="0">
+  <w:abstractNum w:abstractNumId="15" w15:restartNumberingAfterBreak="0">
     <w:nsid w:val="5E00682A"/>
     <w:multiLevelType w:val="hybridMultilevel"/>
     <w:tmpl w:val="C9767200"/>
@@ -5709,7 +6216,7 @@
       </w:rPr>
     </w:lvl>
   </w:abstractNum>
-  <w:abstractNum w:abstractNumId="15" w15:restartNumberingAfterBreak="0">
+  <w:abstractNum w:abstractNumId="16" w15:restartNumberingAfterBreak="0">
     <w:nsid w:val="5ED25875"/>
     <w:multiLevelType w:val="hybridMultilevel"/>
     <w:tmpl w:val="B8B47DEC"/>
@@ -5822,7 +6329,7 @@
       </w:rPr>
     </w:lvl>
   </w:abstractNum>
-  <w:abstractNum w:abstractNumId="16" w15:restartNumberingAfterBreak="0">
+  <w:abstractNum w:abstractNumId="17" w15:restartNumberingAfterBreak="0">
     <w:nsid w:val="659674DD"/>
     <w:multiLevelType w:val="hybridMultilevel"/>
     <w:tmpl w:val="38381D7E"/>
@@ -5935,7 +6442,7 @@
       </w:rPr>
     </w:lvl>
   </w:abstractNum>
-  <w:abstractNum w:abstractNumId="17" w15:restartNumberingAfterBreak="0">
+  <w:abstractNum w:abstractNumId="18" w15:restartNumberingAfterBreak="0">
     <w:nsid w:val="685A2056"/>
     <w:multiLevelType w:val="hybridMultilevel"/>
     <w:tmpl w:val="8B50EFD8"/>
@@ -6048,7 +6555,7 @@
       </w:rPr>
     </w:lvl>
   </w:abstractNum>
-  <w:abstractNum w:abstractNumId="18" w15:restartNumberingAfterBreak="0">
+  <w:abstractNum w:abstractNumId="19" w15:restartNumberingAfterBreak="0">
     <w:nsid w:val="6A340AF1"/>
     <w:multiLevelType w:val="hybridMultilevel"/>
     <w:tmpl w:val="00B0CF52"/>
@@ -6161,7 +6668,7 @@
       </w:rPr>
     </w:lvl>
   </w:abstractNum>
-  <w:abstractNum w:abstractNumId="19" w15:restartNumberingAfterBreak="0">
+  <w:abstractNum w:abstractNumId="20" w15:restartNumberingAfterBreak="0">
     <w:nsid w:val="75103348"/>
     <w:multiLevelType w:val="hybridMultilevel"/>
     <w:tmpl w:val="1012FF30"/>
@@ -6287,13 +6794,13 @@
     <w:abstractNumId w:val="3"/>
   </w:num>
   <w:num w:numId="5">
-    <w:abstractNumId w:val="18"/>
+    <w:abstractNumId w:val="19"/>
   </w:num>
   <w:num w:numId="6">
-    <w:abstractNumId w:val="12"/>
+    <w:abstractNumId w:val="13"/>
   </w:num>
   <w:num w:numId="7">
-    <w:abstractNumId w:val="14"/>
+    <w:abstractNumId w:val="15"/>
   </w:num>
   <w:num w:numId="8">
     <w:abstractNumId w:val="6"/>
@@ -6302,25 +6809,25 @@
     <w:abstractNumId w:val="5"/>
   </w:num>
   <w:num w:numId="10">
-    <w:abstractNumId w:val="16"/>
+    <w:abstractNumId w:val="17"/>
   </w:num>
   <w:num w:numId="11">
     <w:abstractNumId w:val="7"/>
   </w:num>
   <w:num w:numId="12">
-    <w:abstractNumId w:val="15"/>
+    <w:abstractNumId w:val="16"/>
   </w:num>
   <w:num w:numId="13">
     <w:abstractNumId w:val="0"/>
   </w:num>
   <w:num w:numId="14">
-    <w:abstractNumId w:val="17"/>
+    <w:abstractNumId w:val="18"/>
   </w:num>
   <w:num w:numId="15">
-    <w:abstractNumId w:val="13"/>
+    <w:abstractNumId w:val="14"/>
   </w:num>
   <w:num w:numId="16">
-    <w:abstractNumId w:val="19"/>
+    <w:abstractNumId w:val="20"/>
   </w:num>
   <w:num w:numId="17">
     <w:abstractNumId w:val="1"/>
@@ -6333,6 +6840,9 @@
   </w:num>
   <w:num w:numId="20">
     <w:abstractNumId w:val="2"/>
+  </w:num>
+  <w:num w:numId="21">
+    <w:abstractNumId w:val="12"/>
   </w:num>
 </w:numbering>
 </file>
@@ -6740,7 +7250,6 @@
   <w:style w:type="character" w:default="1" w:styleId="DefaultParagraphFont">
     <w:name w:val="Default Paragraph Font"/>
     <w:uiPriority w:val="1"/>
-    <w:semiHidden/>
     <w:unhideWhenUsed/>
   </w:style>
   <w:style w:type="table" w:default="1" w:styleId="TableNormal">

</xml_diff>

<commit_message>
Finishes complete temperature system
Getting ready for finishing this game!

Need to improve workspaces, test the game a lot (bugs, minor issues, balance), write explanation page, and that should be a wrap?
</commit_message>
<xml_diff>
--- a/The Peerful Project.docx
+++ b/The Peerful Project.docx
@@ -1992,6 +1992,81 @@
           <w:bCs/>
           <w:lang w:val="en-US"/>
         </w:rPr>
+        <w:t>BUGS:</w:t>
+      </w:r>
+    </w:p>
+    <w:p>
+      <w:pPr>
+        <w:pStyle w:val="ListParagraph"/>
+        <w:numPr>
+          <w:ilvl w:val="0"/>
+          <w:numId w:val="22"/>
+        </w:numPr>
+        <w:rPr>
+          <w:rFonts w:ascii="Raleway" w:hAnsi="Raleway"/>
+          <w:lang w:val="en-US"/>
+        </w:rPr>
+      </w:pPr>
+      <w:r>
+        <w:rPr>
+          <w:rFonts w:ascii="Raleway" w:hAnsi="Raleway"/>
+          <w:lang w:val="en-US"/>
+        </w:rPr>
+        <w:t>Make vehicle buttons a separate interface, that only considers/cleans/fills itself. (That way, we should always be able to enter/leave vehicles.)</w:t>
+      </w:r>
+    </w:p>
+    <w:p>
+      <w:pPr>
+        <w:pStyle w:val="ListParagraph"/>
+        <w:numPr>
+          <w:ilvl w:val="0"/>
+          <w:numId w:val="22"/>
+        </w:numPr>
+        <w:rPr>
+          <w:rFonts w:ascii="Raleway" w:hAnsi="Raleway"/>
+          <w:lang w:val="en-US"/>
+        </w:rPr>
+      </w:pPr>
+      <w:r>
+        <w:rPr>
+          <w:rFonts w:ascii="Raleway" w:hAnsi="Raleway"/>
+          <w:lang w:val="en-US"/>
+        </w:rPr>
+        <w:t>It’s quite annoying that the player can easily get stuck behind stuff … can I change my updatePlayer somehow? Take into account collisions and cause less friction when moving into stuff?</w:t>
+      </w:r>
+      <w:bookmarkStart w:id="0" w:name="_GoBack"/>
+      <w:bookmarkEnd w:id="0"/>
+    </w:p>
+    <w:p>
+      <w:pPr>
+        <w:rPr>
+          <w:rFonts w:ascii="Raleway" w:hAnsi="Raleway"/>
+          <w:lang w:val="en-US"/>
+        </w:rPr>
+      </w:pPr>
+    </w:p>
+    <w:p>
+      <w:pPr>
+        <w:rPr>
+          <w:rFonts w:ascii="Raleway" w:hAnsi="Raleway"/>
+          <w:lang w:val="en-US"/>
+        </w:rPr>
+      </w:pPr>
+    </w:p>
+    <w:p>
+      <w:pPr>
+        <w:rPr>
+          <w:rFonts w:ascii="Raleway" w:hAnsi="Raleway"/>
+          <w:lang w:val="en-US"/>
+        </w:rPr>
+      </w:pPr>
+      <w:r>
+        <w:rPr>
+          <w:rFonts w:ascii="Raleway" w:hAnsi="Raleway"/>
+          <w:b/>
+          <w:bCs/>
+          <w:lang w:val="en-US"/>
+        </w:rPr>
         <w:t xml:space="preserve">Better workspaces + tables: </w:t>
       </w:r>
       <w:r>
@@ -2304,6 +2379,7 @@
           <w:rFonts w:ascii="Raleway" w:hAnsi="Raleway"/>
           <w:lang w:val="en-US"/>
         </w:rPr>
+        <w:lastRenderedPageBreak/>
         <w:t>If a road is accidentally placed inside a building, turn it into … a secret passageway!</w:t>
       </w:r>
     </w:p>
@@ -2372,6 +2448,14 @@
           <w:lang w:val="en-US"/>
         </w:rPr>
       </w:pPr>
+    </w:p>
+    <w:p>
+      <w:pPr>
+        <w:rPr>
+          <w:rFonts w:ascii="Raleway" w:hAnsi="Raleway"/>
+          <w:lang w:val="en-US"/>
+        </w:rPr>
+      </w:pPr>
       <w:r>
         <w:rPr>
           <w:rFonts w:ascii="Raleway" w:hAnsi="Raleway"/>
@@ -2379,7 +2463,14 @@
           <w:bCs/>
           <w:lang w:val="en-US"/>
         </w:rPr>
-        <w:t>Ovens:</w:t>
+        <w:t>Code cleanup:</w:t>
+      </w:r>
+      <w:r>
+        <w:rPr>
+          <w:rFonts w:ascii="Raleway" w:hAnsi="Raleway"/>
+          <w:lang w:val="en-US"/>
+        </w:rPr>
+        <w:t xml:space="preserve"> boy, this might be a pain in the ass.</w:t>
       </w:r>
     </w:p>
     <w:p>
@@ -2387,20 +2478,139 @@
         <w:pStyle w:val="ListParagraph"/>
         <w:numPr>
           <w:ilvl w:val="0"/>
-          <w:numId w:val="9"/>
-        </w:numPr>
-        <w:rPr>
-          <w:rFonts w:ascii="Raleway" w:hAnsi="Raleway"/>
-          <w:lang w:val="en-US"/>
-        </w:rPr>
-      </w:pPr>
-      <w:r>
-        <w:rPr>
-          <w:rFonts w:ascii="Raleway" w:hAnsi="Raleway"/>
-          <w:lang w:val="en-US"/>
-        </w:rPr>
-        <w:lastRenderedPageBreak/>
-        <w:t>FINALLY, make people actually require baked pizzas. (Give more time to players, give more money as reward, add check before accepting a delivery.)</w:t>
+          <w:numId w:val="11"/>
+        </w:numPr>
+        <w:rPr>
+          <w:rFonts w:ascii="Raleway" w:hAnsi="Raleway"/>
+          <w:lang w:val="en-US"/>
+        </w:rPr>
+      </w:pPr>
+      <w:r>
+        <w:rPr>
+          <w:rFonts w:ascii="Raleway" w:hAnsi="Raleway"/>
+          <w:lang w:val="en-US"/>
+        </w:rPr>
+        <w:t>Restructure code to split into multiple files:</w:t>
+      </w:r>
+    </w:p>
+    <w:p>
+      <w:pPr>
+        <w:pStyle w:val="ListParagraph"/>
+        <w:numPr>
+          <w:ilvl w:val="1"/>
+          <w:numId w:val="11"/>
+        </w:numPr>
+        <w:rPr>
+          <w:rFonts w:ascii="Raleway" w:hAnsi="Raleway"/>
+          <w:lang w:val="en-US"/>
+        </w:rPr>
+      </w:pPr>
+      <w:r>
+        <w:rPr>
+          <w:rFonts w:ascii="Raleway" w:hAnsi="Raleway"/>
+          <w:lang w:val="en-US"/>
+        </w:rPr>
+        <w:t>One for websocket server only</w:t>
+      </w:r>
+    </w:p>
+    <w:p>
+      <w:pPr>
+        <w:pStyle w:val="ListParagraph"/>
+        <w:numPr>
+          <w:ilvl w:val="1"/>
+          <w:numId w:val="11"/>
+        </w:numPr>
+        <w:rPr>
+          <w:rFonts w:ascii="Raleway" w:hAnsi="Raleway"/>
+          <w:lang w:val="en-US"/>
+        </w:rPr>
+      </w:pPr>
+      <w:r>
+        <w:rPr>
+          <w:rFonts w:ascii="Raleway" w:hAnsi="Raleway"/>
+          <w:lang w:val="en-US"/>
+        </w:rPr>
+        <w:t>One for peer to peer only</w:t>
+      </w:r>
+    </w:p>
+    <w:p>
+      <w:pPr>
+        <w:pStyle w:val="ListParagraph"/>
+        <w:numPr>
+          <w:ilvl w:val="2"/>
+          <w:numId w:val="11"/>
+        </w:numPr>
+        <w:rPr>
+          <w:rFonts w:ascii="Raleway" w:hAnsi="Raleway"/>
+          <w:lang w:val="en-US"/>
+        </w:rPr>
+      </w:pPr>
+      <w:r>
+        <w:rPr>
+          <w:rFonts w:ascii="Raleway" w:hAnsi="Raleway"/>
+          <w:lang w:val="en-US"/>
+        </w:rPr>
+        <w:t>The biggest function (‘on data’) could be split into multiple parts, or at least moved to another file</w:t>
+      </w:r>
+    </w:p>
+    <w:p>
+      <w:pPr>
+        <w:pStyle w:val="ListParagraph"/>
+        <w:numPr>
+          <w:ilvl w:val="1"/>
+          <w:numId w:val="11"/>
+        </w:numPr>
+        <w:rPr>
+          <w:rFonts w:ascii="Raleway" w:hAnsi="Raleway"/>
+          <w:lang w:val="en-US"/>
+        </w:rPr>
+      </w:pPr>
+      <w:r>
+        <w:rPr>
+          <w:rFonts w:ascii="Raleway" w:hAnsi="Raleway"/>
+          <w:lang w:val="en-US"/>
+        </w:rPr>
+        <w:t>One for mobile interface (touch events and the like)</w:t>
+      </w:r>
+    </w:p>
+    <w:p>
+      <w:pPr>
+        <w:pStyle w:val="ListParagraph"/>
+        <w:numPr>
+          <w:ilvl w:val="1"/>
+          <w:numId w:val="11"/>
+        </w:numPr>
+        <w:rPr>
+          <w:rFonts w:ascii="Raleway" w:hAnsi="Raleway"/>
+          <w:lang w:val="en-US"/>
+        </w:rPr>
+      </w:pPr>
+      <w:r>
+        <w:rPr>
+          <w:rFonts w:ascii="Raleway" w:hAnsi="Raleway"/>
+          <w:lang w:val="en-US"/>
+        </w:rPr>
+        <w:t>One for phaser game</w:t>
+      </w:r>
+    </w:p>
+    <w:p>
+      <w:pPr>
+        <w:pStyle w:val="ListParagraph"/>
+        <w:numPr>
+          <w:ilvl w:val="2"/>
+          <w:numId w:val="11"/>
+        </w:numPr>
+        <w:rPr>
+          <w:rFonts w:ascii="Raleway" w:hAnsi="Raleway"/>
+          <w:lang w:val="en-US"/>
+        </w:rPr>
+      </w:pPr>
+      <w:r>
+        <w:rPr>
+          <w:rFonts w:ascii="Raleway" w:hAnsi="Raleway"/>
+          <w:lang w:val="en-US"/>
+        </w:rPr>
+        <w:t>Subdivide into scenes and perhaps modules based on functionality?</w:t>
       </w:r>
     </w:p>
     <w:p>
@@ -2408,119 +2618,129 @@
         <w:pStyle w:val="ListParagraph"/>
         <w:numPr>
           <w:ilvl w:val="0"/>
-          <w:numId w:val="9"/>
-        </w:numPr>
-        <w:rPr>
-          <w:rFonts w:ascii="Raleway" w:hAnsi="Raleway"/>
-          <w:lang w:val="en-US"/>
-        </w:rPr>
-      </w:pPr>
-      <w:r>
-        <w:rPr>
-          <w:rFonts w:ascii="Raleway" w:hAnsi="Raleway"/>
-          <w:lang w:val="en-US"/>
-        </w:rPr>
-        <w:t>When the heat has</w:t>
-      </w:r>
-      <w:r>
-        <w:rPr>
-          <w:rFonts w:ascii="Raleway" w:hAnsi="Raleway"/>
-          <w:lang w:val="en-US"/>
-        </w:rPr>
-        <w:t xml:space="preserve"> reached 1, the pizza becomes </w:t>
-      </w:r>
-      <w:r>
+          <w:numId w:val="11"/>
+        </w:numPr>
+        <w:rPr>
+          <w:rFonts w:ascii="Raleway" w:hAnsi="Raleway"/>
+          <w:lang w:val="en-US"/>
+        </w:rPr>
+      </w:pPr>
+      <w:r>
+        <w:rPr>
+          <w:rFonts w:ascii="Raleway" w:hAnsi="Raleway"/>
+          <w:lang w:val="en-US"/>
+        </w:rPr>
+        <w:t>Gracefully deal with disconnects and game finishes:</w:t>
+      </w:r>
+    </w:p>
+    <w:p>
+      <w:pPr>
+        <w:pStyle w:val="ListParagraph"/>
+        <w:numPr>
+          <w:ilvl w:val="1"/>
+          <w:numId w:val="11"/>
+        </w:numPr>
+        <w:rPr>
+          <w:rFonts w:ascii="Raleway" w:hAnsi="Raleway"/>
+          <w:lang w:val="en-US"/>
+        </w:rPr>
+      </w:pPr>
+      <w:r>
+        <w:rPr>
+          <w:rFonts w:ascii="Raleway" w:hAnsi="Raleway"/>
+          <w:lang w:val="en-US"/>
+        </w:rPr>
+        <w:t xml:space="preserve">When the </w:t>
+      </w:r>
+      <w:r>
+        <w:rPr>
+          <w:rFonts w:ascii="Raleway" w:hAnsi="Raleway"/>
+          <w:i/>
+          <w:iCs/>
+          <w:lang w:val="en-US"/>
+        </w:rPr>
+        <w:t>computer host</w:t>
+      </w:r>
+      <w:r>
+        <w:rPr>
+          <w:rFonts w:ascii="Raleway" w:hAnsi="Raleway"/>
+          <w:lang w:val="en-US"/>
+        </w:rPr>
+        <w:t xml:space="preserve"> shuts down, inform WebSocket, delete game from server.</w:t>
+      </w:r>
+    </w:p>
+    <w:p>
+      <w:pPr>
+        <w:pStyle w:val="ListParagraph"/>
+        <w:numPr>
+          <w:ilvl w:val="1"/>
+          <w:numId w:val="11"/>
+        </w:numPr>
+        <w:rPr>
+          <w:rFonts w:ascii="Raleway" w:hAnsi="Raleway"/>
+          <w:lang w:val="en-US"/>
+        </w:rPr>
+      </w:pPr>
+      <w:r>
+        <w:rPr>
+          <w:rFonts w:ascii="Raleway" w:hAnsi="Raleway"/>
+          <w:lang w:val="en-US"/>
+        </w:rPr>
+        <w:t>If peer to peer disconnects, show it on the screen (show the player disconnected). Allow players to reconnect (with the same username)</w:t>
+      </w:r>
+      <w:r>
+        <w:rPr>
+          <w:rFonts w:ascii="Raleway" w:hAnsi="Raleway"/>
+          <w:lang w:val="en-US"/>
+        </w:rPr>
+        <w:t>.</w:t>
+      </w:r>
+    </w:p>
+    <w:p>
+      <w:pPr>
+        <w:pStyle w:val="ListParagraph"/>
+        <w:numPr>
+          <w:ilvl w:val="1"/>
+          <w:numId w:val="11"/>
+        </w:numPr>
+        <w:rPr>
+          <w:rFonts w:ascii="Raleway" w:hAnsi="Raleway"/>
+          <w:lang w:val="en-US"/>
+        </w:rPr>
+      </w:pPr>
+      <w:r>
+        <w:rPr>
+          <w:rFonts w:ascii="Raleway" w:hAnsi="Raleway"/>
+          <w:lang w:val="en-US"/>
+        </w:rPr>
+        <w:t xml:space="preserve">Do </w:t>
+      </w:r>
+      <w:r>
+        <w:rPr>
+          <w:rFonts w:ascii="Raleway" w:hAnsi="Raleway"/>
+          <w:i/>
+          <w:iCs/>
+          <w:lang w:val="en-US"/>
+        </w:rPr>
+        <w:t>not</w:t>
+      </w:r>
+      <w:r>
+        <w:rPr>
+          <w:rFonts w:ascii="Raleway" w:hAnsi="Raleway"/>
+          <w:lang w:val="en-US"/>
+        </w:rPr>
+        <w:t xml:space="preserve"> allow players to join once the game has already started. Would introduce problems, because game parameters depend on player size.</w:t>
+      </w:r>
+    </w:p>
+    <w:p>
+      <w:pPr>
         <w:rPr>
           <w:rFonts w:ascii="Raleway" w:hAnsi="Raleway"/>
           <w:b/>
           <w:bCs/>
           <w:lang w:val="en-US"/>
         </w:rPr>
-        <w:t>burned</w:t>
-      </w:r>
-      <w:r>
-        <w:rPr>
-          <w:rFonts w:ascii="Raleway" w:hAnsi="Raleway"/>
-          <w:lang w:val="en-US"/>
-        </w:rPr>
-        <w:t>.</w:t>
-      </w:r>
-    </w:p>
-    <w:p>
-      <w:pPr>
-        <w:pStyle w:val="ListParagraph"/>
-        <w:numPr>
-          <w:ilvl w:val="1"/>
-          <w:numId w:val="9"/>
-        </w:numPr>
-        <w:rPr>
-          <w:rFonts w:ascii="Raleway" w:hAnsi="Raleway"/>
-          <w:lang w:val="en-US"/>
-        </w:rPr>
-      </w:pPr>
-      <w:r>
-        <w:rPr>
-          <w:rFonts w:ascii="Raleway" w:hAnsi="Raleway"/>
-          <w:lang w:val="en-US"/>
-        </w:rPr>
-        <w:t>This is a PERMANENT state. Somebody now needs to carry the burned pizza somewhere in its backpack, and it stays that way forever.</w:t>
-      </w:r>
-    </w:p>
-    <w:p>
-      <w:pPr>
-        <w:pStyle w:val="ListParagraph"/>
-        <w:numPr>
-          <w:ilvl w:val="1"/>
-          <w:numId w:val="9"/>
-        </w:numPr>
-        <w:rPr>
-          <w:rFonts w:ascii="Raleway" w:hAnsi="Raleway"/>
-          <w:lang w:val="en-US"/>
-        </w:rPr>
-      </w:pPr>
-      <w:r>
-        <w:rPr>
-          <w:rFonts w:ascii="Raleway" w:hAnsi="Raleway"/>
-          <w:lang w:val="en-US"/>
-        </w:rPr>
-        <w:t>Turn pizza into a blackened version?</w:t>
-      </w:r>
-    </w:p>
-    <w:p>
-      <w:pPr>
-        <w:pStyle w:val="ListParagraph"/>
-        <w:numPr>
-          <w:ilvl w:val="1"/>
-          <w:numId w:val="9"/>
-        </w:numPr>
-        <w:rPr>
-          <w:rFonts w:ascii="Raleway" w:hAnsi="Raleway"/>
-          <w:lang w:val="en-US"/>
-        </w:rPr>
-      </w:pPr>
-      <w:r>
-        <w:rPr>
-          <w:rFonts w:ascii="Raleway" w:hAnsi="Raleway"/>
-          <w:lang w:val="en-US"/>
-        </w:rPr>
-        <w:t>(</w:t>
-      </w:r>
-      <w:r>
-        <w:rPr>
-          <w:rFonts w:ascii="Raleway" w:hAnsi="Raleway"/>
-          <w:lang w:val="en-US"/>
-        </w:rPr>
-        <w:t>As much as I’d like to build in a “fire extinguisher”, it’s a bit much work.</w:t>
-      </w:r>
-      <w:r>
-        <w:rPr>
-          <w:rFonts w:ascii="Raleway" w:hAnsi="Raleway"/>
-          <w:lang w:val="en-US"/>
-        </w:rPr>
-        <w:t>)</w:t>
-      </w:r>
-      <w:bookmarkStart w:id="0" w:name="_GoBack"/>
-      <w:bookmarkEnd w:id="0"/>
+      </w:pPr>
     </w:p>
     <w:p>
       <w:pPr>
@@ -2544,194 +2764,14 @@
           <w:bCs/>
           <w:lang w:val="en-US"/>
         </w:rPr>
-        <w:t>Code cleanup:</w:t>
-      </w:r>
-      <w:r>
-        <w:rPr>
-          <w:rFonts w:ascii="Raleway" w:hAnsi="Raleway"/>
-          <w:lang w:val="en-US"/>
-        </w:rPr>
-        <w:t xml:space="preserve"> boy, this might be a pain in the ass.</w:t>
-      </w:r>
-    </w:p>
-    <w:p>
-      <w:pPr>
-        <w:pStyle w:val="ListParagraph"/>
-        <w:numPr>
-          <w:ilvl w:val="0"/>
-          <w:numId w:val="11"/>
-        </w:numPr>
-        <w:rPr>
-          <w:rFonts w:ascii="Raleway" w:hAnsi="Raleway"/>
-          <w:lang w:val="en-US"/>
-        </w:rPr>
-      </w:pPr>
-      <w:r>
-        <w:rPr>
-          <w:rFonts w:ascii="Raleway" w:hAnsi="Raleway"/>
-          <w:lang w:val="en-US"/>
-        </w:rPr>
-        <w:t>Restructure code to split into multiple files:</w:t>
-      </w:r>
-    </w:p>
-    <w:p>
-      <w:pPr>
-        <w:pStyle w:val="ListParagraph"/>
-        <w:numPr>
-          <w:ilvl w:val="1"/>
-          <w:numId w:val="11"/>
-        </w:numPr>
-        <w:rPr>
-          <w:rFonts w:ascii="Raleway" w:hAnsi="Raleway"/>
-          <w:lang w:val="en-US"/>
-        </w:rPr>
-      </w:pPr>
-      <w:r>
-        <w:rPr>
-          <w:rFonts w:ascii="Raleway" w:hAnsi="Raleway"/>
-          <w:lang w:val="en-US"/>
-        </w:rPr>
-        <w:t>One for websocket server only</w:t>
-      </w:r>
-    </w:p>
-    <w:p>
-      <w:pPr>
-        <w:pStyle w:val="ListParagraph"/>
-        <w:numPr>
-          <w:ilvl w:val="1"/>
-          <w:numId w:val="11"/>
-        </w:numPr>
-        <w:rPr>
-          <w:rFonts w:ascii="Raleway" w:hAnsi="Raleway"/>
-          <w:lang w:val="en-US"/>
-        </w:rPr>
-      </w:pPr>
-      <w:r>
-        <w:rPr>
-          <w:rFonts w:ascii="Raleway" w:hAnsi="Raleway"/>
-          <w:lang w:val="en-US"/>
-        </w:rPr>
-        <w:t>One for peer to peer only</w:t>
-      </w:r>
-    </w:p>
-    <w:p>
-      <w:pPr>
-        <w:pStyle w:val="ListParagraph"/>
-        <w:numPr>
-          <w:ilvl w:val="2"/>
-          <w:numId w:val="11"/>
-        </w:numPr>
-        <w:rPr>
-          <w:rFonts w:ascii="Raleway" w:hAnsi="Raleway"/>
-          <w:lang w:val="en-US"/>
-        </w:rPr>
-      </w:pPr>
-      <w:r>
-        <w:rPr>
-          <w:rFonts w:ascii="Raleway" w:hAnsi="Raleway"/>
-          <w:lang w:val="en-US"/>
-        </w:rPr>
-        <w:t>The biggest function (‘on data’) could be split into multiple parts, or at least moved to another file</w:t>
-      </w:r>
-    </w:p>
-    <w:p>
-      <w:pPr>
-        <w:pStyle w:val="ListParagraph"/>
-        <w:numPr>
-          <w:ilvl w:val="1"/>
-          <w:numId w:val="11"/>
-        </w:numPr>
-        <w:rPr>
-          <w:rFonts w:ascii="Raleway" w:hAnsi="Raleway"/>
-          <w:lang w:val="en-US"/>
-        </w:rPr>
-      </w:pPr>
-      <w:r>
-        <w:rPr>
-          <w:rFonts w:ascii="Raleway" w:hAnsi="Raleway"/>
-          <w:lang w:val="en-US"/>
-        </w:rPr>
-        <w:t>One for mobile interface (touch events and the like)</w:t>
-      </w:r>
-    </w:p>
-    <w:p>
-      <w:pPr>
-        <w:pStyle w:val="ListParagraph"/>
-        <w:numPr>
-          <w:ilvl w:val="1"/>
-          <w:numId w:val="11"/>
-        </w:numPr>
-        <w:rPr>
-          <w:rFonts w:ascii="Raleway" w:hAnsi="Raleway"/>
-          <w:lang w:val="en-US"/>
-        </w:rPr>
-      </w:pPr>
-      <w:r>
-        <w:rPr>
-          <w:rFonts w:ascii="Raleway" w:hAnsi="Raleway"/>
-          <w:lang w:val="en-US"/>
-        </w:rPr>
-        <w:t>One for phaser game</w:t>
-      </w:r>
-    </w:p>
-    <w:p>
-      <w:pPr>
-        <w:pStyle w:val="ListParagraph"/>
-        <w:numPr>
-          <w:ilvl w:val="2"/>
-          <w:numId w:val="11"/>
-        </w:numPr>
-        <w:rPr>
-          <w:rFonts w:ascii="Raleway" w:hAnsi="Raleway"/>
-          <w:lang w:val="en-US"/>
-        </w:rPr>
-      </w:pPr>
-      <w:r>
-        <w:rPr>
-          <w:rFonts w:ascii="Raleway" w:hAnsi="Raleway"/>
-          <w:lang w:val="en-US"/>
-        </w:rPr>
-        <w:t>Subdivide into scenes and perhaps modules based on functionality?</w:t>
-      </w:r>
-    </w:p>
-    <w:p>
-      <w:pPr>
-        <w:pStyle w:val="ListParagraph"/>
-        <w:numPr>
-          <w:ilvl w:val="0"/>
-          <w:numId w:val="11"/>
-        </w:numPr>
-        <w:rPr>
-          <w:rFonts w:ascii="Raleway" w:hAnsi="Raleway"/>
-          <w:lang w:val="en-US"/>
-        </w:rPr>
-      </w:pPr>
-      <w:r>
-        <w:rPr>
-          <w:rFonts w:ascii="Raleway" w:hAnsi="Raleway"/>
-          <w:lang w:val="en-US"/>
-        </w:rPr>
-        <w:t>Gracefully deal with disconnects and game finishes:</w:t>
-      </w:r>
-    </w:p>
-    <w:p>
-      <w:pPr>
-        <w:pStyle w:val="ListParagraph"/>
-        <w:numPr>
-          <w:ilvl w:val="1"/>
-          <w:numId w:val="11"/>
-        </w:numPr>
-        <w:rPr>
-          <w:rFonts w:ascii="Raleway" w:hAnsi="Raleway"/>
-          <w:lang w:val="en-US"/>
-        </w:rPr>
-      </w:pPr>
-      <w:r>
-        <w:rPr>
-          <w:rFonts w:ascii="Raleway" w:hAnsi="Raleway"/>
-          <w:lang w:val="en-US"/>
-        </w:rPr>
-        <w:t xml:space="preserve">When the </w:t>
+        <w:t>Optional</w:t>
+      </w:r>
+      <w:r>
+        <w:rPr>
+          <w:rFonts w:ascii="Raleway" w:hAnsi="Raleway"/>
+          <w:lang w:val="en-US"/>
+        </w:rPr>
+        <w:t xml:space="preserve">: make players allergic to </w:t>
       </w:r>
       <w:r>
         <w:rPr>
@@ -2740,61 +2780,60 @@
           <w:iCs/>
           <w:lang w:val="en-US"/>
         </w:rPr>
-        <w:t>computer host</w:t>
-      </w:r>
-      <w:r>
-        <w:rPr>
-          <w:rFonts w:ascii="Raleway" w:hAnsi="Raleway"/>
-          <w:lang w:val="en-US"/>
-        </w:rPr>
-        <w:t xml:space="preserve"> shuts down, inform WebSocket, delete game from server.</w:t>
-      </w:r>
-    </w:p>
-    <w:p>
-      <w:pPr>
-        <w:pStyle w:val="ListParagraph"/>
-        <w:numPr>
-          <w:ilvl w:val="1"/>
-          <w:numId w:val="11"/>
-        </w:numPr>
-        <w:rPr>
-          <w:rFonts w:ascii="Raleway" w:hAnsi="Raleway"/>
-          <w:lang w:val="en-US"/>
-        </w:rPr>
-      </w:pPr>
-      <w:r>
-        <w:rPr>
-          <w:rFonts w:ascii="Raleway" w:hAnsi="Raleway"/>
-          <w:lang w:val="en-US"/>
-        </w:rPr>
-        <w:t>If peer to peer disconnects, show it on the screen (show the player disconnected). Allow players to reconnect (with the same username)</w:t>
-      </w:r>
-      <w:r>
-        <w:rPr>
-          <w:rFonts w:ascii="Raleway" w:hAnsi="Raleway"/>
-          <w:lang w:val="en-US"/>
-        </w:rPr>
-        <w:t>.</w:t>
-      </w:r>
-    </w:p>
-    <w:p>
-      <w:pPr>
-        <w:pStyle w:val="ListParagraph"/>
-        <w:numPr>
-          <w:ilvl w:val="1"/>
-          <w:numId w:val="11"/>
-        </w:numPr>
-        <w:rPr>
-          <w:rFonts w:ascii="Raleway" w:hAnsi="Raleway"/>
-          <w:lang w:val="en-US"/>
-        </w:rPr>
-      </w:pPr>
-      <w:r>
-        <w:rPr>
-          <w:rFonts w:ascii="Raleway" w:hAnsi="Raleway"/>
-          <w:lang w:val="en-US"/>
-        </w:rPr>
-        <w:t xml:space="preserve">Do </w:t>
+        <w:t>other things</w:t>
+      </w:r>
+      <w:r>
+        <w:rPr>
+          <w:rFonts w:ascii="Raleway" w:hAnsi="Raleway"/>
+          <w:lang w:val="en-US"/>
+        </w:rPr>
+        <w:t xml:space="preserve"> than ingredients. For example: allergic to heat, allergic to taking orders, etc.</w:t>
+      </w:r>
+      <w:r>
+        <w:rPr>
+          <w:rFonts w:ascii="Raleway" w:hAnsi="Raleway"/>
+          <w:lang w:val="en-US"/>
+        </w:rPr>
+        <w:t xml:space="preserve"> </w:t>
+      </w:r>
+    </w:p>
+    <w:p>
+      <w:pPr>
+        <w:ind w:left="708"/>
+        <w:rPr>
+          <w:rFonts w:ascii="Raleway" w:hAnsi="Raleway"/>
+          <w:lang w:val="en-US"/>
+        </w:rPr>
+      </w:pPr>
+      <w:r>
+        <w:rPr>
+          <w:rFonts w:ascii="Raleway" w:hAnsi="Raleway"/>
+          <w:lang w:val="en-US"/>
+        </w:rPr>
+        <w:t>(Use negative numbers for this?)</w:t>
+      </w:r>
+    </w:p>
+    <w:p>
+      <w:pPr>
+        <w:rPr>
+          <w:lang w:val="en-US"/>
+        </w:rPr>
+      </w:pPr>
+      <w:r>
+        <w:rPr>
+          <w:rFonts w:ascii="Raleway" w:hAnsi="Raleway"/>
+          <w:b/>
+          <w:bCs/>
+          <w:lang w:val="en-US"/>
+        </w:rPr>
+        <w:t>Optional:</w:t>
+      </w:r>
+      <w:r>
+        <w:rPr>
+          <w:rFonts w:ascii="Raleway" w:hAnsi="Raleway"/>
+          <w:lang w:val="en-US"/>
+        </w:rPr>
+        <w:t xml:space="preserve"> make phone </w:t>
       </w:r>
       <w:r>
         <w:rPr>
@@ -2803,33 +2842,39 @@
           <w:iCs/>
           <w:lang w:val="en-US"/>
         </w:rPr>
-        <w:t>not</w:t>
-      </w:r>
-      <w:r>
-        <w:rPr>
-          <w:rFonts w:ascii="Raleway" w:hAnsi="Raleway"/>
-          <w:lang w:val="en-US"/>
-        </w:rPr>
-        <w:t xml:space="preserve"> allow players to join once the game has already started. Would introduce problems, because game parameters depend on player size.</w:t>
-      </w:r>
-    </w:p>
-    <w:p>
-      <w:pPr>
+        <w:t>vibrate</w:t>
+      </w:r>
+      <w:r>
+        <w:rPr>
+          <w:rFonts w:ascii="Raleway" w:hAnsi="Raleway"/>
+          <w:lang w:val="en-US"/>
+        </w:rPr>
+        <w:t xml:space="preserve"> when you run into stuff, to help you with navigating the world?</w:t>
+      </w:r>
+    </w:p>
+    <w:p>
+      <w:pPr>
+        <w:rPr>
+          <w:rFonts w:ascii="Raleway" w:hAnsi="Raleway"/>
+          <w:lang w:val="en-US"/>
+        </w:rPr>
+      </w:pPr>
+      <w:r>
         <w:rPr>
           <w:rFonts w:ascii="Raleway" w:hAnsi="Raleway"/>
           <w:b/>
           <w:bCs/>
           <w:lang w:val="en-US"/>
         </w:rPr>
-      </w:pPr>
-    </w:p>
-    <w:p>
-      <w:pPr>
-        <w:rPr>
-          <w:rFonts w:ascii="Raleway" w:hAnsi="Raleway"/>
-          <w:lang w:val="en-US"/>
-        </w:rPr>
-      </w:pPr>
+        <w:t>Optional:</w:t>
+      </w:r>
+      <w:r>
+        <w:rPr>
+          <w:rFonts w:ascii="Raleway" w:hAnsi="Raleway"/>
+          <w:lang w:val="en-US"/>
+        </w:rPr>
+        <w:t xml:space="preserve"> add actual doors and try to make workspaces look better – less random. </w:t>
+      </w:r>
     </w:p>
     <w:p>
       <w:pPr>
@@ -2845,58 +2890,20 @@
           <w:bCs/>
           <w:lang w:val="en-US"/>
         </w:rPr>
-        <w:t>Optional</w:t>
-      </w:r>
-      <w:r>
-        <w:rPr>
-          <w:rFonts w:ascii="Raleway" w:hAnsi="Raleway"/>
-          <w:lang w:val="en-US"/>
-        </w:rPr>
-        <w:t xml:space="preserve">: make players allergic to </w:t>
-      </w:r>
-      <w:r>
-        <w:rPr>
-          <w:rFonts w:ascii="Raleway" w:hAnsi="Raleway"/>
-          <w:i/>
-          <w:iCs/>
-          <w:lang w:val="en-US"/>
-        </w:rPr>
-        <w:t>other things</w:t>
-      </w:r>
-      <w:r>
-        <w:rPr>
-          <w:rFonts w:ascii="Raleway" w:hAnsi="Raleway"/>
-          <w:lang w:val="en-US"/>
-        </w:rPr>
-        <w:t xml:space="preserve"> than ingredients. For example: allergic to heat, allergic to taking orders, etc.</w:t>
-      </w:r>
-      <w:r>
-        <w:rPr>
-          <w:rFonts w:ascii="Raleway" w:hAnsi="Raleway"/>
-          <w:lang w:val="en-US"/>
-        </w:rPr>
-        <w:t xml:space="preserve"> </w:t>
-      </w:r>
-    </w:p>
-    <w:p>
-      <w:pPr>
-        <w:ind w:left="708"/>
-        <w:rPr>
-          <w:rFonts w:ascii="Raleway" w:hAnsi="Raleway"/>
-          <w:lang w:val="en-US"/>
-        </w:rPr>
-      </w:pPr>
-      <w:r>
-        <w:rPr>
-          <w:rFonts w:ascii="Raleway" w:hAnsi="Raleway"/>
-          <w:lang w:val="en-US"/>
-        </w:rPr>
-        <w:t>(Use negative numbers for this?)</w:t>
-      </w:r>
-    </w:p>
-    <w:p>
-      <w:pPr>
-        <w:rPr>
+        <w:t>Optional:</w:t>
+      </w:r>
+      <w:r>
+        <w:rPr>
+          <w:rFonts w:ascii="Raleway" w:hAnsi="Raleway"/>
+          <w:lang w:val="en-US"/>
+        </w:rPr>
+        <w:t xml:space="preserve"> nice particle effects when we receive coins</w:t>
+      </w:r>
+    </w:p>
+    <w:p>
+      <w:pPr>
+        <w:rPr>
+          <w:rFonts w:ascii="Raleway" w:hAnsi="Raleway"/>
           <w:lang w:val="en-US"/>
         </w:rPr>
       </w:pPr>
@@ -2914,23 +2921,14 @@
           <w:rFonts w:ascii="Raleway" w:hAnsi="Raleway"/>
           <w:lang w:val="en-US"/>
         </w:rPr>
-        <w:t xml:space="preserve"> make phone </w:t>
-      </w:r>
-      <w:r>
-        <w:rPr>
-          <w:rFonts w:ascii="Raleway" w:hAnsi="Raleway"/>
-          <w:i/>
-          <w:iCs/>
-          <w:lang w:val="en-US"/>
-        </w:rPr>
-        <w:t>vibrate</w:t>
-      </w:r>
-      <w:r>
-        <w:rPr>
-          <w:rFonts w:ascii="Raleway" w:hAnsi="Raleway"/>
-          <w:lang w:val="en-US"/>
-        </w:rPr>
-        <w:t xml:space="preserve"> when you run into stuff, to help you with navigating the world?</w:t>
+        <w:t xml:space="preserve"> music (mostly because I’m interested ho</w:t>
+      </w:r>
+      <w:r>
+        <w:rPr>
+          <w:rFonts w:ascii="Raleway" w:hAnsi="Raleway"/>
+          <w:lang w:val="en-US"/>
+        </w:rPr>
+        <w:t>w it impacts loading speed and playback delay)</w:t>
       </w:r>
     </w:p>
     <w:p>
@@ -2954,63 +2952,23 @@
           <w:rFonts w:ascii="Raleway" w:hAnsi="Raleway"/>
           <w:lang w:val="en-US"/>
         </w:rPr>
-        <w:t xml:space="preserve"> add actual doors and try to make workspaces look better – less random. </w:t>
-      </w:r>
-    </w:p>
-    <w:p>
-      <w:pPr>
-        <w:rPr>
-          <w:rFonts w:ascii="Raleway" w:hAnsi="Raleway"/>
-          <w:lang w:val="en-US"/>
-        </w:rPr>
-      </w:pPr>
-      <w:r>
-        <w:rPr>
-          <w:rFonts w:ascii="Raleway" w:hAnsi="Raleway"/>
-          <w:b/>
-          <w:bCs/>
-          <w:lang w:val="en-US"/>
-        </w:rPr>
-        <w:t>Optional:</w:t>
-      </w:r>
-      <w:r>
-        <w:rPr>
-          <w:rFonts w:ascii="Raleway" w:hAnsi="Raleway"/>
-          <w:lang w:val="en-US"/>
-        </w:rPr>
-        <w:t xml:space="preserve"> nice particle effects when we receive coins</w:t>
-      </w:r>
-    </w:p>
-    <w:p>
-      <w:pPr>
-        <w:rPr>
-          <w:rFonts w:ascii="Raleway" w:hAnsi="Raleway"/>
-          <w:lang w:val="en-US"/>
-        </w:rPr>
-      </w:pPr>
-      <w:r>
-        <w:rPr>
-          <w:rFonts w:ascii="Raleway" w:hAnsi="Raleway"/>
-          <w:b/>
-          <w:bCs/>
-          <w:lang w:val="en-US"/>
-        </w:rPr>
-        <w:t>Optional:</w:t>
-      </w:r>
-      <w:r>
-        <w:rPr>
-          <w:rFonts w:ascii="Raleway" w:hAnsi="Raleway"/>
-          <w:lang w:val="en-US"/>
-        </w:rPr>
-        <w:t xml:space="preserve"> music (mostly because I’m interested ho</w:t>
-      </w:r>
-      <w:r>
-        <w:rPr>
-          <w:rFonts w:ascii="Raleway" w:hAnsi="Raleway"/>
-          <w:lang w:val="en-US"/>
-        </w:rPr>
-        <w:t>w it impacts loading speed and playback delay)</w:t>
-      </w:r>
+        <w:t xml:space="preserve"> </w:t>
+      </w:r>
+      <w:r>
+        <w:rPr>
+          <w:rFonts w:ascii="Raleway" w:hAnsi="Raleway"/>
+          <w:lang w:val="en-US"/>
+        </w:rPr>
+        <w:t>(As much as I’d like to build in a “fire extinguisher”, it’s a bit much work.)</w:t>
+      </w:r>
+    </w:p>
+    <w:p>
+      <w:pPr>
+        <w:rPr>
+          <w:rFonts w:ascii="Raleway" w:hAnsi="Raleway"/>
+          <w:lang w:val="en-US"/>
+        </w:rPr>
+      </w:pPr>
     </w:p>
     <w:p>
       <w:pPr>
@@ -4974,6 +4932,119 @@
     </w:lvl>
   </w:abstractNum>
   <w:abstractNum w:abstractNumId="5" w15:restartNumberingAfterBreak="0">
+    <w:nsid w:val="332A0B68"/>
+    <w:multiLevelType w:val="hybridMultilevel"/>
+    <w:tmpl w:val="69D473C0"/>
+    <w:lvl w:ilvl="0" w:tplc="04130001">
+      <w:start w:val="1"/>
+      <w:numFmt w:val="bullet"/>
+      <w:lvlText w:val=""/>
+      <w:lvlJc w:val="left"/>
+      <w:pPr>
+        <w:ind w:left="720" w:hanging="360"/>
+      </w:pPr>
+      <w:rPr>
+        <w:rFonts w:ascii="Symbol" w:hAnsi="Symbol" w:hint="default"/>
+      </w:rPr>
+    </w:lvl>
+    <w:lvl w:ilvl="1" w:tplc="04130003" w:tentative="1">
+      <w:start w:val="1"/>
+      <w:numFmt w:val="bullet"/>
+      <w:lvlText w:val="o"/>
+      <w:lvlJc w:val="left"/>
+      <w:pPr>
+        <w:ind w:left="1440" w:hanging="360"/>
+      </w:pPr>
+      <w:rPr>
+        <w:rFonts w:ascii="Courier New" w:hAnsi="Courier New" w:cs="Courier New" w:hint="default"/>
+      </w:rPr>
+    </w:lvl>
+    <w:lvl w:ilvl="2" w:tplc="04130005" w:tentative="1">
+      <w:start w:val="1"/>
+      <w:numFmt w:val="bullet"/>
+      <w:lvlText w:val=""/>
+      <w:lvlJc w:val="left"/>
+      <w:pPr>
+        <w:ind w:left="2160" w:hanging="360"/>
+      </w:pPr>
+      <w:rPr>
+        <w:rFonts w:ascii="Wingdings" w:hAnsi="Wingdings" w:hint="default"/>
+      </w:rPr>
+    </w:lvl>
+    <w:lvl w:ilvl="3" w:tplc="04130001" w:tentative="1">
+      <w:start w:val="1"/>
+      <w:numFmt w:val="bullet"/>
+      <w:lvlText w:val=""/>
+      <w:lvlJc w:val="left"/>
+      <w:pPr>
+        <w:ind w:left="2880" w:hanging="360"/>
+      </w:pPr>
+      <w:rPr>
+        <w:rFonts w:ascii="Symbol" w:hAnsi="Symbol" w:hint="default"/>
+      </w:rPr>
+    </w:lvl>
+    <w:lvl w:ilvl="4" w:tplc="04130003" w:tentative="1">
+      <w:start w:val="1"/>
+      <w:numFmt w:val="bullet"/>
+      <w:lvlText w:val="o"/>
+      <w:lvlJc w:val="left"/>
+      <w:pPr>
+        <w:ind w:left="3600" w:hanging="360"/>
+      </w:pPr>
+      <w:rPr>
+        <w:rFonts w:ascii="Courier New" w:hAnsi="Courier New" w:cs="Courier New" w:hint="default"/>
+      </w:rPr>
+    </w:lvl>
+    <w:lvl w:ilvl="5" w:tplc="04130005" w:tentative="1">
+      <w:start w:val="1"/>
+      <w:numFmt w:val="bullet"/>
+      <w:lvlText w:val=""/>
+      <w:lvlJc w:val="left"/>
+      <w:pPr>
+        <w:ind w:left="4320" w:hanging="360"/>
+      </w:pPr>
+      <w:rPr>
+        <w:rFonts w:ascii="Wingdings" w:hAnsi="Wingdings" w:hint="default"/>
+      </w:rPr>
+    </w:lvl>
+    <w:lvl w:ilvl="6" w:tplc="04130001" w:tentative="1">
+      <w:start w:val="1"/>
+      <w:numFmt w:val="bullet"/>
+      <w:lvlText w:val=""/>
+      <w:lvlJc w:val="left"/>
+      <w:pPr>
+        <w:ind w:left="5040" w:hanging="360"/>
+      </w:pPr>
+      <w:rPr>
+        <w:rFonts w:ascii="Symbol" w:hAnsi="Symbol" w:hint="default"/>
+      </w:rPr>
+    </w:lvl>
+    <w:lvl w:ilvl="7" w:tplc="04130003" w:tentative="1">
+      <w:start w:val="1"/>
+      <w:numFmt w:val="bullet"/>
+      <w:lvlText w:val="o"/>
+      <w:lvlJc w:val="left"/>
+      <w:pPr>
+        <w:ind w:left="5760" w:hanging="360"/>
+      </w:pPr>
+      <w:rPr>
+        <w:rFonts w:ascii="Courier New" w:hAnsi="Courier New" w:cs="Courier New" w:hint="default"/>
+      </w:rPr>
+    </w:lvl>
+    <w:lvl w:ilvl="8" w:tplc="04130005" w:tentative="1">
+      <w:start w:val="1"/>
+      <w:numFmt w:val="bullet"/>
+      <w:lvlText w:val=""/>
+      <w:lvlJc w:val="left"/>
+      <w:pPr>
+        <w:ind w:left="6480" w:hanging="360"/>
+      </w:pPr>
+      <w:rPr>
+        <w:rFonts w:ascii="Wingdings" w:hAnsi="Wingdings" w:hint="default"/>
+      </w:rPr>
+    </w:lvl>
+  </w:abstractNum>
+  <w:abstractNum w:abstractNumId="6" w15:restartNumberingAfterBreak="0">
     <w:nsid w:val="39066430"/>
     <w:multiLevelType w:val="hybridMultilevel"/>
     <w:tmpl w:val="9FA4BE6A"/>
@@ -5086,7 +5157,7 @@
       </w:rPr>
     </w:lvl>
   </w:abstractNum>
-  <w:abstractNum w:abstractNumId="6" w15:restartNumberingAfterBreak="0">
+  <w:abstractNum w:abstractNumId="7" w15:restartNumberingAfterBreak="0">
     <w:nsid w:val="3FB24860"/>
     <w:multiLevelType w:val="hybridMultilevel"/>
     <w:tmpl w:val="A14C69D0"/>
@@ -5199,7 +5270,7 @@
       </w:rPr>
     </w:lvl>
   </w:abstractNum>
-  <w:abstractNum w:abstractNumId="7" w15:restartNumberingAfterBreak="0">
+  <w:abstractNum w:abstractNumId="8" w15:restartNumberingAfterBreak="0">
     <w:nsid w:val="45103FFA"/>
     <w:multiLevelType w:val="hybridMultilevel"/>
     <w:tmpl w:val="30F6B442"/>
@@ -5312,7 +5383,7 @@
       </w:rPr>
     </w:lvl>
   </w:abstractNum>
-  <w:abstractNum w:abstractNumId="8" w15:restartNumberingAfterBreak="0">
+  <w:abstractNum w:abstractNumId="9" w15:restartNumberingAfterBreak="0">
     <w:nsid w:val="45522683"/>
     <w:multiLevelType w:val="hybridMultilevel"/>
     <w:tmpl w:val="3F4CD43C"/>
@@ -5425,7 +5496,7 @@
       </w:rPr>
     </w:lvl>
   </w:abstractNum>
-  <w:abstractNum w:abstractNumId="9" w15:restartNumberingAfterBreak="0">
+  <w:abstractNum w:abstractNumId="10" w15:restartNumberingAfterBreak="0">
     <w:nsid w:val="46C8188E"/>
     <w:multiLevelType w:val="hybridMultilevel"/>
     <w:tmpl w:val="5E1A65D0"/>
@@ -5538,7 +5609,7 @@
       </w:rPr>
     </w:lvl>
   </w:abstractNum>
-  <w:abstractNum w:abstractNumId="10" w15:restartNumberingAfterBreak="0">
+  <w:abstractNum w:abstractNumId="11" w15:restartNumberingAfterBreak="0">
     <w:nsid w:val="478B5DB8"/>
     <w:multiLevelType w:val="hybridMultilevel"/>
     <w:tmpl w:val="2F74C9D6"/>
@@ -5651,7 +5722,7 @@
       </w:rPr>
     </w:lvl>
   </w:abstractNum>
-  <w:abstractNum w:abstractNumId="11" w15:restartNumberingAfterBreak="0">
+  <w:abstractNum w:abstractNumId="12" w15:restartNumberingAfterBreak="0">
     <w:nsid w:val="4EC2288C"/>
     <w:multiLevelType w:val="hybridMultilevel"/>
     <w:tmpl w:val="6F605146"/>
@@ -5764,7 +5835,7 @@
       </w:rPr>
     </w:lvl>
   </w:abstractNum>
-  <w:abstractNum w:abstractNumId="12" w15:restartNumberingAfterBreak="0">
+  <w:abstractNum w:abstractNumId="13" w15:restartNumberingAfterBreak="0">
     <w:nsid w:val="576B6554"/>
     <w:multiLevelType w:val="hybridMultilevel"/>
     <w:tmpl w:val="3A66C9D6"/>
@@ -5877,7 +5948,7 @@
       </w:rPr>
     </w:lvl>
   </w:abstractNum>
-  <w:abstractNum w:abstractNumId="13" w15:restartNumberingAfterBreak="0">
+  <w:abstractNum w:abstractNumId="14" w15:restartNumberingAfterBreak="0">
     <w:nsid w:val="5994418A"/>
     <w:multiLevelType w:val="hybridMultilevel"/>
     <w:tmpl w:val="27FAFA6E"/>
@@ -5990,7 +6061,7 @@
       </w:rPr>
     </w:lvl>
   </w:abstractNum>
-  <w:abstractNum w:abstractNumId="14" w15:restartNumberingAfterBreak="0">
+  <w:abstractNum w:abstractNumId="15" w15:restartNumberingAfterBreak="0">
     <w:nsid w:val="5D72183C"/>
     <w:multiLevelType w:val="hybridMultilevel"/>
     <w:tmpl w:val="D5C8DE76"/>
@@ -6103,7 +6174,7 @@
       </w:rPr>
     </w:lvl>
   </w:abstractNum>
-  <w:abstractNum w:abstractNumId="15" w15:restartNumberingAfterBreak="0">
+  <w:abstractNum w:abstractNumId="16" w15:restartNumberingAfterBreak="0">
     <w:nsid w:val="5E00682A"/>
     <w:multiLevelType w:val="hybridMultilevel"/>
     <w:tmpl w:val="C9767200"/>
@@ -6216,7 +6287,7 @@
       </w:rPr>
     </w:lvl>
   </w:abstractNum>
-  <w:abstractNum w:abstractNumId="16" w15:restartNumberingAfterBreak="0">
+  <w:abstractNum w:abstractNumId="17" w15:restartNumberingAfterBreak="0">
     <w:nsid w:val="5ED25875"/>
     <w:multiLevelType w:val="hybridMultilevel"/>
     <w:tmpl w:val="B8B47DEC"/>
@@ -6329,7 +6400,7 @@
       </w:rPr>
     </w:lvl>
   </w:abstractNum>
-  <w:abstractNum w:abstractNumId="17" w15:restartNumberingAfterBreak="0">
+  <w:abstractNum w:abstractNumId="18" w15:restartNumberingAfterBreak="0">
     <w:nsid w:val="659674DD"/>
     <w:multiLevelType w:val="hybridMultilevel"/>
     <w:tmpl w:val="38381D7E"/>
@@ -6442,7 +6513,7 @@
       </w:rPr>
     </w:lvl>
   </w:abstractNum>
-  <w:abstractNum w:abstractNumId="18" w15:restartNumberingAfterBreak="0">
+  <w:abstractNum w:abstractNumId="19" w15:restartNumberingAfterBreak="0">
     <w:nsid w:val="685A2056"/>
     <w:multiLevelType w:val="hybridMultilevel"/>
     <w:tmpl w:val="8B50EFD8"/>
@@ -6555,7 +6626,7 @@
       </w:rPr>
     </w:lvl>
   </w:abstractNum>
-  <w:abstractNum w:abstractNumId="19" w15:restartNumberingAfterBreak="0">
+  <w:abstractNum w:abstractNumId="20" w15:restartNumberingAfterBreak="0">
     <w:nsid w:val="6A340AF1"/>
     <w:multiLevelType w:val="hybridMultilevel"/>
     <w:tmpl w:val="00B0CF52"/>
@@ -6668,7 +6739,7 @@
       </w:rPr>
     </w:lvl>
   </w:abstractNum>
-  <w:abstractNum w:abstractNumId="20" w15:restartNumberingAfterBreak="0">
+  <w:abstractNum w:abstractNumId="21" w15:restartNumberingAfterBreak="0">
     <w:nsid w:val="75103348"/>
     <w:multiLevelType w:val="hybridMultilevel"/>
     <w:tmpl w:val="1012FF30"/>
@@ -6782,52 +6853,52 @@
     </w:lvl>
   </w:abstractNum>
   <w:num w:numId="1">
-    <w:abstractNumId w:val="10"/>
+    <w:abstractNumId w:val="11"/>
   </w:num>
   <w:num w:numId="2">
-    <w:abstractNumId w:val="11"/>
+    <w:abstractNumId w:val="12"/>
   </w:num>
   <w:num w:numId="3">
-    <w:abstractNumId w:val="9"/>
+    <w:abstractNumId w:val="10"/>
   </w:num>
   <w:num w:numId="4">
     <w:abstractNumId w:val="3"/>
   </w:num>
   <w:num w:numId="5">
-    <w:abstractNumId w:val="19"/>
+    <w:abstractNumId w:val="20"/>
   </w:num>
   <w:num w:numId="6">
-    <w:abstractNumId w:val="13"/>
+    <w:abstractNumId w:val="14"/>
   </w:num>
   <w:num w:numId="7">
-    <w:abstractNumId w:val="15"/>
+    <w:abstractNumId w:val="16"/>
   </w:num>
   <w:num w:numId="8">
+    <w:abstractNumId w:val="7"/>
+  </w:num>
+  <w:num w:numId="9">
     <w:abstractNumId w:val="6"/>
   </w:num>
-  <w:num w:numId="9">
-    <w:abstractNumId w:val="5"/>
-  </w:num>
   <w:num w:numId="10">
-    <w:abstractNumId w:val="17"/>
+    <w:abstractNumId w:val="18"/>
   </w:num>
   <w:num w:numId="11">
-    <w:abstractNumId w:val="7"/>
+    <w:abstractNumId w:val="8"/>
   </w:num>
   <w:num w:numId="12">
-    <w:abstractNumId w:val="16"/>
+    <w:abstractNumId w:val="17"/>
   </w:num>
   <w:num w:numId="13">
     <w:abstractNumId w:val="0"/>
   </w:num>
   <w:num w:numId="14">
-    <w:abstractNumId w:val="18"/>
+    <w:abstractNumId w:val="19"/>
   </w:num>
   <w:num w:numId="15">
-    <w:abstractNumId w:val="14"/>
+    <w:abstractNumId w:val="15"/>
   </w:num>
   <w:num w:numId="16">
-    <w:abstractNumId w:val="20"/>
+    <w:abstractNumId w:val="21"/>
   </w:num>
   <w:num w:numId="17">
     <w:abstractNumId w:val="1"/>
@@ -6836,13 +6907,16 @@
     <w:abstractNumId w:val="4"/>
   </w:num>
   <w:num w:numId="19">
-    <w:abstractNumId w:val="8"/>
+    <w:abstractNumId w:val="9"/>
   </w:num>
   <w:num w:numId="20">
     <w:abstractNumId w:val="2"/>
   </w:num>
   <w:num w:numId="21">
-    <w:abstractNumId w:val="12"/>
+    <w:abstractNumId w:val="13"/>
+  </w:num>
+  <w:num w:numId="22">
+    <w:abstractNumId w:val="5"/>
   </w:num>
 </w:numbering>
 </file>
@@ -7250,6 +7324,7 @@
   <w:style w:type="character" w:default="1" w:styleId="DefaultParagraphFont">
     <w:name w:val="Default Paragraph Font"/>
     <w:uiPriority w:val="1"/>
+    <w:semiHidden/>
     <w:unhideWhenUsed/>
   </w:style>
   <w:style w:type="table" w:default="1" w:styleId="TableNormal">

</xml_diff>

<commit_message>
Better workspace algorithm, better button layout, game is finished?
I'm suspicious. I shouldn't be able to finish a game this quickly, but it all just seems to be working and it looks great?
</commit_message>
<xml_diff>
--- a/The Peerful Project.docx
+++ b/The Peerful Project.docx
@@ -18,7 +18,27 @@
           <w:szCs w:val="72"/>
           <w:lang w:val="en-US"/>
         </w:rPr>
-        <w:t>The Peerful Project</w:t>
+        <w:t xml:space="preserve">The </w:t>
+      </w:r>
+      <w:proofErr w:type="spellStart"/>
+      <w:r>
+        <w:rPr>
+          <w:rFonts w:ascii="Dosis" w:hAnsi="Dosis"/>
+          <w:sz w:val="72"/>
+          <w:szCs w:val="72"/>
+          <w:lang w:val="en-US"/>
+        </w:rPr>
+        <w:t>Peerful</w:t>
+      </w:r>
+      <w:proofErr w:type="spellEnd"/>
+      <w:r>
+        <w:rPr>
+          <w:rFonts w:ascii="Dosis" w:hAnsi="Dosis"/>
+          <w:sz w:val="72"/>
+          <w:szCs w:val="72"/>
+          <w:lang w:val="en-US"/>
+        </w:rPr>
+        <w:t xml:space="preserve"> Project</w:t>
       </w:r>
     </w:p>
     <w:p>
@@ -243,7 +263,23 @@
           <w:rFonts w:ascii="Raleway" w:hAnsi="Raleway"/>
           <w:lang w:val="en-US"/>
         </w:rPr>
-        <w:t xml:space="preserve"> from feross) for </w:t>
+        <w:t xml:space="preserve"> from </w:t>
+      </w:r>
+      <w:proofErr w:type="spellStart"/>
+      <w:r>
+        <w:rPr>
+          <w:rFonts w:ascii="Raleway" w:hAnsi="Raleway"/>
+          <w:lang w:val="en-US"/>
+        </w:rPr>
+        <w:t>feross</w:t>
+      </w:r>
+      <w:proofErr w:type="spellEnd"/>
+      <w:r>
+        <w:rPr>
+          <w:rFonts w:ascii="Raleway" w:hAnsi="Raleway"/>
+          <w:lang w:val="en-US"/>
+        </w:rPr>
+        <w:t xml:space="preserve">) for </w:t>
       </w:r>
       <w:r>
         <w:rPr>
@@ -281,6 +317,7 @@
         </w:rPr>
         <w:t xml:space="preserve">It uses a default (very simple) </w:t>
       </w:r>
+      <w:proofErr w:type="spellStart"/>
       <w:r>
         <w:rPr>
           <w:rFonts w:ascii="Raleway" w:hAnsi="Raleway"/>
@@ -290,6 +327,7 @@
         </w:rPr>
         <w:t>Websocket</w:t>
       </w:r>
+      <w:proofErr w:type="spellEnd"/>
       <w:r>
         <w:rPr>
           <w:rFonts w:ascii="Raleway" w:hAnsi="Raleway"/>
@@ -509,7 +547,27 @@
           <w:bCs/>
           <w:lang w:val="en-US"/>
         </w:rPr>
-        <w:t>List of games within the Peerful Project:</w:t>
+        <w:t xml:space="preserve">List of games within the </w:t>
+      </w:r>
+      <w:proofErr w:type="spellStart"/>
+      <w:r>
+        <w:rPr>
+          <w:rFonts w:ascii="Raleway" w:hAnsi="Raleway"/>
+          <w:b/>
+          <w:bCs/>
+          <w:lang w:val="en-US"/>
+        </w:rPr>
+        <w:t>Peerful</w:t>
+      </w:r>
+      <w:proofErr w:type="spellEnd"/>
+      <w:r>
+        <w:rPr>
+          <w:rFonts w:ascii="Raleway" w:hAnsi="Raleway"/>
+          <w:b/>
+          <w:bCs/>
+          <w:lang w:val="en-US"/>
+        </w:rPr>
+        <w:t xml:space="preserve"> Project:</w:t>
       </w:r>
     </w:p>
     <w:p>
@@ -544,6 +602,7 @@
           <w:lang w:val="en-US"/>
         </w:rPr>
       </w:pPr>
+      <w:proofErr w:type="spellStart"/>
       <w:r>
         <w:rPr>
           <w:rFonts w:ascii="Raleway" w:hAnsi="Raleway"/>
@@ -551,6 +610,7 @@
         </w:rPr>
         <w:t>Peerball</w:t>
       </w:r>
+      <w:proofErr w:type="spellEnd"/>
     </w:p>
     <w:p>
       <w:pPr>
@@ -590,8 +650,17 @@
           <w:lang w:val="en-US"/>
         </w:rPr>
         <w:lastRenderedPageBreak/>
-        <w:t>Les Miserapes</w:t>
-      </w:r>
+        <w:t xml:space="preserve">Les </w:t>
+      </w:r>
+      <w:proofErr w:type="spellStart"/>
+      <w:r>
+        <w:rPr>
+          <w:rFonts w:ascii="Raleway" w:hAnsi="Raleway"/>
+          <w:lang w:val="en-US"/>
+        </w:rPr>
+        <w:t>Miserapes</w:t>
+      </w:r>
+      <w:proofErr w:type="spellEnd"/>
     </w:p>
     <w:p>
       <w:pPr>
@@ -635,7 +704,23 @@
           <w:rFonts w:ascii="Raleway" w:hAnsi="Raleway"/>
           <w:lang w:val="en-US"/>
         </w:rPr>
-        <w:t>A pirate who, instead of a wooden leg, has a (broken) vacuum cleaner “stang in het Engels” as his leg. (Which he can use as a sort of jetpack, or conversely to attract stuff towards it.)</w:t>
+        <w:t>A pirate who, instead of a wooden leg, has a (broken) vacuum cleaner “</w:t>
+      </w:r>
+      <w:proofErr w:type="spellStart"/>
+      <w:r>
+        <w:rPr>
+          <w:rFonts w:ascii="Raleway" w:hAnsi="Raleway"/>
+          <w:lang w:val="en-US"/>
+        </w:rPr>
+        <w:t>stang</w:t>
+      </w:r>
+      <w:proofErr w:type="spellEnd"/>
+      <w:r>
+        <w:rPr>
+          <w:rFonts w:ascii="Raleway" w:hAnsi="Raleway"/>
+          <w:lang w:val="en-US"/>
+        </w:rPr>
+        <w:t xml:space="preserve"> in het Engels” as his leg. (Which he can use as a sort of jetpack, or conversely to attract stuff towards it.)</w:t>
       </w:r>
     </w:p>
     <w:p>
@@ -924,12 +1009,21 @@
           <w:lang w:val="en-US"/>
         </w:rPr>
       </w:pPr>
-      <w:r>
-        <w:rPr>
-          <w:rFonts w:ascii="Raleway" w:hAnsi="Raleway"/>
-          <w:lang w:val="en-US"/>
-        </w:rPr>
-        <w:t>Aseprite top-down pixel character (</w:t>
+      <w:proofErr w:type="spellStart"/>
+      <w:r>
+        <w:rPr>
+          <w:rFonts w:ascii="Raleway" w:hAnsi="Raleway"/>
+          <w:lang w:val="en-US"/>
+        </w:rPr>
+        <w:t>Aseprite</w:t>
+      </w:r>
+      <w:proofErr w:type="spellEnd"/>
+      <w:r>
+        <w:rPr>
+          <w:rFonts w:ascii="Raleway" w:hAnsi="Raleway"/>
+          <w:lang w:val="en-US"/>
+        </w:rPr>
+        <w:t xml:space="preserve"> top-down pixel character (</w:t>
       </w:r>
       <w:hyperlink r:id="rId12" w:history="1">
         <w:r>
@@ -966,7 +1060,23 @@
           <w:rFonts w:ascii="Raleway" w:hAnsi="Raleway"/>
           <w:lang w:val="en-US"/>
         </w:rPr>
-        <w:t>Let’s pixel – Basic Dungeon Tileset (</w:t>
+        <w:t xml:space="preserve">Let’s pixel – Basic Dungeon </w:t>
+      </w:r>
+      <w:proofErr w:type="spellStart"/>
+      <w:r>
+        <w:rPr>
+          <w:rFonts w:ascii="Raleway" w:hAnsi="Raleway"/>
+          <w:lang w:val="en-US"/>
+        </w:rPr>
+        <w:t>Tileset</w:t>
+      </w:r>
+      <w:proofErr w:type="spellEnd"/>
+      <w:r>
+        <w:rPr>
+          <w:rFonts w:ascii="Raleway" w:hAnsi="Raleway"/>
+          <w:lang w:val="en-US"/>
+        </w:rPr>
+        <w:t xml:space="preserve"> (</w:t>
       </w:r>
       <w:hyperlink r:id="rId13" w:history="1">
         <w:r>
@@ -1906,8 +2016,17 @@
           <w:rFonts w:ascii="Raleway" w:hAnsi="Raleway"/>
           <w:lang w:val="en-US"/>
         </w:rPr>
-        <w:t>Add link to quick explanation of game to homescreen</w:t>
-      </w:r>
+        <w:t xml:space="preserve">Add link to quick explanation of game to </w:t>
+      </w:r>
+      <w:proofErr w:type="spellStart"/>
+      <w:r>
+        <w:rPr>
+          <w:rFonts w:ascii="Raleway" w:hAnsi="Raleway"/>
+          <w:lang w:val="en-US"/>
+        </w:rPr>
+        <w:t>homescreen</w:t>
+      </w:r>
+      <w:proofErr w:type="spellEnd"/>
       <w:r>
         <w:rPr>
           <w:rFonts w:ascii="Raleway" w:hAnsi="Raleway"/>
@@ -1992,7 +2111,25 @@
           <w:bCs/>
           <w:lang w:val="en-US"/>
         </w:rPr>
-        <w:t>BUGS:</w:t>
+        <w:t>BUGS</w:t>
+      </w:r>
+      <w:r>
+        <w:rPr>
+          <w:rFonts w:ascii="Raleway" w:hAnsi="Raleway"/>
+          <w:b/>
+          <w:bCs/>
+          <w:lang w:val="en-US"/>
+        </w:rPr>
+        <w:t>/IMPROVEMENTS</w:t>
+      </w:r>
+      <w:r>
+        <w:rPr>
+          <w:rFonts w:ascii="Raleway" w:hAnsi="Raleway"/>
+          <w:b/>
+          <w:bCs/>
+          <w:lang w:val="en-US"/>
+        </w:rPr>
+        <w:t>:</w:t>
       </w:r>
     </w:p>
     <w:p>
@@ -2032,18 +2169,280 @@
           <w:rFonts w:ascii="Raleway" w:hAnsi="Raleway"/>
           <w:lang w:val="en-US"/>
         </w:rPr>
-        <w:t>It’s quite annoying that the player can easily get stuck behind stuff … can I change my updatePlayer somehow? Take into account collisions and cause less friction when moving into stuff?</w:t>
-      </w:r>
+        <w:t xml:space="preserve">It’s quite annoying that the player can easily get stuck behind stuff … can I change my </w:t>
+      </w:r>
+      <w:proofErr w:type="spellStart"/>
+      <w:r>
+        <w:rPr>
+          <w:rFonts w:ascii="Raleway" w:hAnsi="Raleway"/>
+          <w:lang w:val="en-US"/>
+        </w:rPr>
+        <w:t>updatePlayer</w:t>
+      </w:r>
+      <w:proofErr w:type="spellEnd"/>
+      <w:r>
+        <w:rPr>
+          <w:rFonts w:ascii="Raleway" w:hAnsi="Raleway"/>
+          <w:lang w:val="en-US"/>
+        </w:rPr>
+        <w:t xml:space="preserve"> somehow? Take into account collisions and cause less friction when moving into stuff?</w:t>
+      </w:r>
+    </w:p>
+    <w:p>
+      <w:pPr>
+        <w:rPr>
+          <w:rFonts w:ascii="Raleway" w:hAnsi="Raleway"/>
+          <w:lang w:val="en-US"/>
+        </w:rPr>
+      </w:pPr>
+    </w:p>
+    <w:p>
+      <w:pPr>
+        <w:rPr>
+          <w:rFonts w:ascii="Raleway" w:hAnsi="Raleway"/>
+          <w:lang w:val="en-US"/>
+        </w:rPr>
+      </w:pPr>
+    </w:p>
+    <w:p>
+      <w:pPr>
+        <w:rPr>
+          <w:rFonts w:ascii="Raleway" w:hAnsi="Raleway"/>
+          <w:lang w:val="en-US"/>
+        </w:rPr>
+      </w:pPr>
+      <w:r>
+        <w:rPr>
+          <w:rFonts w:ascii="Raleway" w:hAnsi="Raleway"/>
+          <w:b/>
+          <w:bCs/>
+          <w:lang w:val="en-US"/>
+        </w:rPr>
+        <w:t xml:space="preserve">Better workspaces + tables: </w:t>
+      </w:r>
+      <w:r>
+        <w:rPr>
+          <w:rFonts w:ascii="Raleway" w:hAnsi="Raleway"/>
+          <w:lang w:val="en-US"/>
+        </w:rPr>
+        <w:t>Perhaps, instead, use a “rectangle blocking” and “path first” algorithm.</w:t>
+      </w:r>
+    </w:p>
+    <w:p>
+      <w:pPr>
+        <w:pStyle w:val="ListParagraph"/>
+        <w:numPr>
+          <w:ilvl w:val="0"/>
+          <w:numId w:val="13"/>
+        </w:numPr>
+        <w:rPr>
+          <w:rFonts w:ascii="Raleway" w:hAnsi="Raleway"/>
+          <w:lang w:val="en-US"/>
+        </w:rPr>
+      </w:pPr>
+      <w:r>
+        <w:rPr>
+          <w:rFonts w:ascii="Raleway" w:hAnsi="Raleway"/>
+          <w:lang w:val="en-US"/>
+        </w:rPr>
+        <w:t xml:space="preserve">First, create a </w:t>
+      </w:r>
+      <w:r>
+        <w:rPr>
+          <w:rFonts w:ascii="Raleway" w:hAnsi="Raleway"/>
+          <w:i/>
+          <w:iCs/>
+          <w:lang w:val="en-US"/>
+        </w:rPr>
+        <w:t>random path</w:t>
+      </w:r>
+      <w:r>
+        <w:rPr>
+          <w:rFonts w:ascii="Raleway" w:hAnsi="Raleway"/>
+          <w:lang w:val="en-US"/>
+        </w:rPr>
+        <w:t xml:space="preserve"> ( = random walk) from A to B. The points A and B are the connections to the outside road. The rest of the path are marked as </w:t>
+      </w:r>
+      <w:r>
+        <w:rPr>
+          <w:rFonts w:ascii="Raleway" w:hAnsi="Raleway"/>
+          <w:i/>
+          <w:iCs/>
+          <w:lang w:val="en-US"/>
+        </w:rPr>
+        <w:t>unavailable</w:t>
+      </w:r>
+      <w:r>
+        <w:rPr>
+          <w:rFonts w:ascii="Raleway" w:hAnsi="Raleway"/>
+          <w:lang w:val="en-US"/>
+        </w:rPr>
+        <w:t xml:space="preserve"> (so nothing is placed there).</w:t>
+      </w:r>
+    </w:p>
+    <w:p>
+      <w:pPr>
+        <w:pStyle w:val="ListParagraph"/>
+        <w:numPr>
+          <w:ilvl w:val="1"/>
+          <w:numId w:val="13"/>
+        </w:numPr>
+        <w:rPr>
+          <w:rFonts w:ascii="Raleway" w:hAnsi="Raleway"/>
+          <w:lang w:val="en-US"/>
+        </w:rPr>
+      </w:pPr>
+      <w:r>
+        <w:rPr>
+          <w:rFonts w:ascii="Raleway" w:hAnsi="Raleway"/>
+          <w:lang w:val="en-US"/>
+        </w:rPr>
+        <w:t xml:space="preserve">Use backtracking algorithm (from </w:t>
+      </w:r>
+      <w:proofErr w:type="spellStart"/>
+      <w:r>
+        <w:rPr>
+          <w:rFonts w:ascii="Raleway" w:hAnsi="Raleway"/>
+          <w:lang w:val="en-US"/>
+        </w:rPr>
+        <w:t>stackoverflow</w:t>
+      </w:r>
+      <w:proofErr w:type="spellEnd"/>
+      <w:r>
+        <w:rPr>
+          <w:rFonts w:ascii="Raleway" w:hAnsi="Raleway"/>
+          <w:lang w:val="en-US"/>
+        </w:rPr>
+        <w:t>)</w:t>
+      </w:r>
+    </w:p>
+    <w:p>
+      <w:pPr>
+        <w:pStyle w:val="ListParagraph"/>
+        <w:numPr>
+          <w:ilvl w:val="1"/>
+          <w:numId w:val="13"/>
+        </w:numPr>
+        <w:rPr>
+          <w:rFonts w:ascii="Raleway" w:hAnsi="Raleway"/>
+          <w:lang w:val="en-US"/>
+        </w:rPr>
+      </w:pPr>
+      <w:hyperlink r:id="rId19" w:history="1">
+        <w:r>
+          <w:rPr>
+            <w:rStyle w:val="Hyperlink"/>
+            <w:rFonts w:ascii="Raleway" w:hAnsi="Raleway"/>
+            <w:lang w:val="en-US"/>
+          </w:rPr>
+          <w:t>https://gamedev.stackexchange.com/questions/162915/creating-random-path-in-grid</w:t>
+        </w:r>
+      </w:hyperlink>
       <w:bookmarkStart w:id="0" w:name="_GoBack"/>
       <w:bookmarkEnd w:id="0"/>
     </w:p>
     <w:p>
       <w:pPr>
-        <w:rPr>
-          <w:rFonts w:ascii="Raleway" w:hAnsi="Raleway"/>
-          <w:lang w:val="en-US"/>
-        </w:rPr>
-      </w:pPr>
+        <w:pStyle w:val="ListParagraph"/>
+        <w:numPr>
+          <w:ilvl w:val="0"/>
+          <w:numId w:val="13"/>
+        </w:numPr>
+        <w:rPr>
+          <w:rFonts w:ascii="Raleway" w:hAnsi="Raleway"/>
+          <w:lang w:val="en-US"/>
+        </w:rPr>
+      </w:pPr>
+      <w:r>
+        <w:rPr>
+          <w:rFonts w:ascii="Raleway" w:hAnsi="Raleway"/>
+          <w:lang w:val="en-US"/>
+        </w:rPr>
+        <w:t>Now randomly add X rectangles of random size (2x2, 3x4, 1x2, etc.) to this path.</w:t>
+      </w:r>
+    </w:p>
+    <w:p>
+      <w:pPr>
+        <w:pStyle w:val="ListParagraph"/>
+        <w:numPr>
+          <w:ilvl w:val="1"/>
+          <w:numId w:val="13"/>
+        </w:numPr>
+        <w:rPr>
+          <w:rFonts w:ascii="Raleway" w:hAnsi="Raleway"/>
+          <w:lang w:val="en-US"/>
+        </w:rPr>
+      </w:pPr>
+      <w:r>
+        <w:rPr>
+          <w:rFonts w:ascii="Raleway" w:hAnsi="Raleway"/>
+          <w:lang w:val="en-US"/>
+        </w:rPr>
+        <w:t>Pick a random square from our path, place rectangles there.</w:t>
+      </w:r>
+    </w:p>
+    <w:p>
+      <w:pPr>
+        <w:pStyle w:val="ListParagraph"/>
+        <w:numPr>
+          <w:ilvl w:val="0"/>
+          <w:numId w:val="13"/>
+        </w:numPr>
+        <w:rPr>
+          <w:rFonts w:ascii="Raleway" w:hAnsi="Raleway"/>
+          <w:lang w:val="en-US"/>
+        </w:rPr>
+      </w:pPr>
+      <w:r>
+        <w:rPr>
+          <w:rFonts w:ascii="Raleway" w:hAnsi="Raleway"/>
+          <w:lang w:val="en-US"/>
+        </w:rPr>
+        <w:t>Ensure we have at least X available spaces and at most Y spaces, then stop.</w:t>
+      </w:r>
+    </w:p>
+    <w:p>
+      <w:pPr>
+        <w:pStyle w:val="ListParagraph"/>
+        <w:numPr>
+          <w:ilvl w:val="0"/>
+          <w:numId w:val="13"/>
+        </w:numPr>
+        <w:rPr>
+          <w:rFonts w:ascii="Raleway" w:hAnsi="Raleway"/>
+          <w:lang w:val="en-US"/>
+        </w:rPr>
+      </w:pPr>
+      <w:r>
+        <w:rPr>
+          <w:rFonts w:ascii="Raleway" w:hAnsi="Raleway"/>
+          <w:lang w:val="en-US"/>
+        </w:rPr>
+        <w:t xml:space="preserve">Now simply do what we did before: determine the walls, place tables </w:t>
+      </w:r>
+      <w:r>
+        <w:rPr>
+          <w:rFonts w:ascii="Raleway" w:hAnsi="Raleway"/>
+          <w:i/>
+          <w:iCs/>
+          <w:lang w:val="en-US"/>
+        </w:rPr>
+        <w:t>anywhere</w:t>
+      </w:r>
+      <w:r>
+        <w:rPr>
+          <w:rFonts w:ascii="Raleway" w:hAnsi="Raleway"/>
+          <w:lang w:val="en-US"/>
+        </w:rPr>
+        <w:t>, except on the path</w:t>
+      </w:r>
+      <w:r>
+        <w:rPr>
+          <w:rFonts w:ascii="Raleway" w:hAnsi="Raleway"/>
+          <w:lang w:val="en-US"/>
+        </w:rPr>
+        <w:t>.</w:t>
+      </w:r>
     </w:p>
     <w:p>
       <w:pPr>
@@ -2067,14 +2466,14 @@
           <w:bCs/>
           <w:lang w:val="en-US"/>
         </w:rPr>
-        <w:t xml:space="preserve">Better workspaces + tables: </w:t>
-      </w:r>
-      <w:r>
-        <w:rPr>
-          <w:rFonts w:ascii="Raleway" w:hAnsi="Raleway"/>
-          <w:lang w:val="en-US"/>
-        </w:rPr>
-        <w:t>Perhaps, instead, use a “rectangle blocking” and “path first” algorithm.</w:t>
+        <w:t>Code cleanup:</w:t>
+      </w:r>
+      <w:r>
+        <w:rPr>
+          <w:rFonts w:ascii="Raleway" w:hAnsi="Raleway"/>
+          <w:lang w:val="en-US"/>
+        </w:rPr>
+        <w:t xml:space="preserve"> boy, this might be a pain in the ass.</w:t>
       </w:r>
     </w:p>
     <w:p>
@@ -2082,19 +2481,196 @@
         <w:pStyle w:val="ListParagraph"/>
         <w:numPr>
           <w:ilvl w:val="0"/>
-          <w:numId w:val="13"/>
-        </w:numPr>
-        <w:rPr>
-          <w:rFonts w:ascii="Raleway" w:hAnsi="Raleway"/>
-          <w:lang w:val="en-US"/>
-        </w:rPr>
-      </w:pPr>
-      <w:r>
-        <w:rPr>
-          <w:rFonts w:ascii="Raleway" w:hAnsi="Raleway"/>
-          <w:lang w:val="en-US"/>
-        </w:rPr>
-        <w:t xml:space="preserve">First, create a </w:t>
+          <w:numId w:val="11"/>
+        </w:numPr>
+        <w:rPr>
+          <w:rFonts w:ascii="Raleway" w:hAnsi="Raleway"/>
+          <w:lang w:val="en-US"/>
+        </w:rPr>
+      </w:pPr>
+      <w:r>
+        <w:rPr>
+          <w:rFonts w:ascii="Raleway" w:hAnsi="Raleway"/>
+          <w:lang w:val="en-US"/>
+        </w:rPr>
+        <w:t>Restructure code to split into multiple files:</w:t>
+      </w:r>
+    </w:p>
+    <w:p>
+      <w:pPr>
+        <w:pStyle w:val="ListParagraph"/>
+        <w:numPr>
+          <w:ilvl w:val="1"/>
+          <w:numId w:val="11"/>
+        </w:numPr>
+        <w:rPr>
+          <w:rFonts w:ascii="Raleway" w:hAnsi="Raleway"/>
+          <w:lang w:val="en-US"/>
+        </w:rPr>
+      </w:pPr>
+      <w:r>
+        <w:rPr>
+          <w:rFonts w:ascii="Raleway" w:hAnsi="Raleway"/>
+          <w:lang w:val="en-US"/>
+        </w:rPr>
+        <w:t xml:space="preserve">One for </w:t>
+      </w:r>
+      <w:proofErr w:type="spellStart"/>
+      <w:r>
+        <w:rPr>
+          <w:rFonts w:ascii="Raleway" w:hAnsi="Raleway"/>
+          <w:lang w:val="en-US"/>
+        </w:rPr>
+        <w:t>websocket</w:t>
+      </w:r>
+      <w:proofErr w:type="spellEnd"/>
+      <w:r>
+        <w:rPr>
+          <w:rFonts w:ascii="Raleway" w:hAnsi="Raleway"/>
+          <w:lang w:val="en-US"/>
+        </w:rPr>
+        <w:t xml:space="preserve"> server only</w:t>
+      </w:r>
+    </w:p>
+    <w:p>
+      <w:pPr>
+        <w:pStyle w:val="ListParagraph"/>
+        <w:numPr>
+          <w:ilvl w:val="1"/>
+          <w:numId w:val="11"/>
+        </w:numPr>
+        <w:rPr>
+          <w:rFonts w:ascii="Raleway" w:hAnsi="Raleway"/>
+          <w:lang w:val="en-US"/>
+        </w:rPr>
+      </w:pPr>
+      <w:r>
+        <w:rPr>
+          <w:rFonts w:ascii="Raleway" w:hAnsi="Raleway"/>
+          <w:lang w:val="en-US"/>
+        </w:rPr>
+        <w:t>One for peer to peer only</w:t>
+      </w:r>
+    </w:p>
+    <w:p>
+      <w:pPr>
+        <w:pStyle w:val="ListParagraph"/>
+        <w:numPr>
+          <w:ilvl w:val="2"/>
+          <w:numId w:val="11"/>
+        </w:numPr>
+        <w:rPr>
+          <w:rFonts w:ascii="Raleway" w:hAnsi="Raleway"/>
+          <w:lang w:val="en-US"/>
+        </w:rPr>
+      </w:pPr>
+      <w:r>
+        <w:rPr>
+          <w:rFonts w:ascii="Raleway" w:hAnsi="Raleway"/>
+          <w:lang w:val="en-US"/>
+        </w:rPr>
+        <w:t>The biggest function (‘on data’) could be split into multiple parts, or at least moved to another file</w:t>
+      </w:r>
+    </w:p>
+    <w:p>
+      <w:pPr>
+        <w:pStyle w:val="ListParagraph"/>
+        <w:numPr>
+          <w:ilvl w:val="1"/>
+          <w:numId w:val="11"/>
+        </w:numPr>
+        <w:rPr>
+          <w:rFonts w:ascii="Raleway" w:hAnsi="Raleway"/>
+          <w:lang w:val="en-US"/>
+        </w:rPr>
+      </w:pPr>
+      <w:r>
+        <w:rPr>
+          <w:rFonts w:ascii="Raleway" w:hAnsi="Raleway"/>
+          <w:lang w:val="en-US"/>
+        </w:rPr>
+        <w:t>One for mobile interface (touch events and the like)</w:t>
+      </w:r>
+    </w:p>
+    <w:p>
+      <w:pPr>
+        <w:pStyle w:val="ListParagraph"/>
+        <w:numPr>
+          <w:ilvl w:val="1"/>
+          <w:numId w:val="11"/>
+        </w:numPr>
+        <w:rPr>
+          <w:rFonts w:ascii="Raleway" w:hAnsi="Raleway"/>
+          <w:lang w:val="en-US"/>
+        </w:rPr>
+      </w:pPr>
+      <w:r>
+        <w:rPr>
+          <w:rFonts w:ascii="Raleway" w:hAnsi="Raleway"/>
+          <w:lang w:val="en-US"/>
+        </w:rPr>
+        <w:lastRenderedPageBreak/>
+        <w:t>One for phaser game</w:t>
+      </w:r>
+    </w:p>
+    <w:p>
+      <w:pPr>
+        <w:pStyle w:val="ListParagraph"/>
+        <w:numPr>
+          <w:ilvl w:val="2"/>
+          <w:numId w:val="11"/>
+        </w:numPr>
+        <w:rPr>
+          <w:rFonts w:ascii="Raleway" w:hAnsi="Raleway"/>
+          <w:lang w:val="en-US"/>
+        </w:rPr>
+      </w:pPr>
+      <w:r>
+        <w:rPr>
+          <w:rFonts w:ascii="Raleway" w:hAnsi="Raleway"/>
+          <w:lang w:val="en-US"/>
+        </w:rPr>
+        <w:t>Subdivide into scenes and perhaps modules based on functionality?</w:t>
+      </w:r>
+    </w:p>
+    <w:p>
+      <w:pPr>
+        <w:pStyle w:val="ListParagraph"/>
+        <w:numPr>
+          <w:ilvl w:val="0"/>
+          <w:numId w:val="11"/>
+        </w:numPr>
+        <w:rPr>
+          <w:rFonts w:ascii="Raleway" w:hAnsi="Raleway"/>
+          <w:lang w:val="en-US"/>
+        </w:rPr>
+      </w:pPr>
+      <w:r>
+        <w:rPr>
+          <w:rFonts w:ascii="Raleway" w:hAnsi="Raleway"/>
+          <w:lang w:val="en-US"/>
+        </w:rPr>
+        <w:t>Gracefully deal with disconnects and game finishes:</w:t>
+      </w:r>
+    </w:p>
+    <w:p>
+      <w:pPr>
+        <w:pStyle w:val="ListParagraph"/>
+        <w:numPr>
+          <w:ilvl w:val="1"/>
+          <w:numId w:val="11"/>
+        </w:numPr>
+        <w:rPr>
+          <w:rFonts w:ascii="Raleway" w:hAnsi="Raleway"/>
+          <w:lang w:val="en-US"/>
+        </w:rPr>
+      </w:pPr>
+      <w:r>
+        <w:rPr>
+          <w:rFonts w:ascii="Raleway" w:hAnsi="Raleway"/>
+          <w:lang w:val="en-US"/>
+        </w:rPr>
+        <w:t xml:space="preserve">When the </w:t>
       </w:r>
       <w:r>
         <w:rPr>
@@ -2103,14 +2679,61 @@
           <w:iCs/>
           <w:lang w:val="en-US"/>
         </w:rPr>
-        <w:t>random path</w:t>
-      </w:r>
-      <w:r>
-        <w:rPr>
-          <w:rFonts w:ascii="Raleway" w:hAnsi="Raleway"/>
-          <w:lang w:val="en-US"/>
-        </w:rPr>
-        <w:t xml:space="preserve"> ( = random walk) from A to B. The points A and B are the connections to the outside road. The rest of the path are marked as </w:t>
+        <w:t>computer host</w:t>
+      </w:r>
+      <w:r>
+        <w:rPr>
+          <w:rFonts w:ascii="Raleway" w:hAnsi="Raleway"/>
+          <w:lang w:val="en-US"/>
+        </w:rPr>
+        <w:t xml:space="preserve"> shuts down, inform WebSocket, delete game from server.</w:t>
+      </w:r>
+    </w:p>
+    <w:p>
+      <w:pPr>
+        <w:pStyle w:val="ListParagraph"/>
+        <w:numPr>
+          <w:ilvl w:val="1"/>
+          <w:numId w:val="11"/>
+        </w:numPr>
+        <w:rPr>
+          <w:rFonts w:ascii="Raleway" w:hAnsi="Raleway"/>
+          <w:lang w:val="en-US"/>
+        </w:rPr>
+      </w:pPr>
+      <w:r>
+        <w:rPr>
+          <w:rFonts w:ascii="Raleway" w:hAnsi="Raleway"/>
+          <w:lang w:val="en-US"/>
+        </w:rPr>
+        <w:t>If peer to peer disconnects, show it on the screen (show the player disconnected). Allow players to reconnect (with the same username)</w:t>
+      </w:r>
+      <w:r>
+        <w:rPr>
+          <w:rFonts w:ascii="Raleway" w:hAnsi="Raleway"/>
+          <w:lang w:val="en-US"/>
+        </w:rPr>
+        <w:t>.</w:t>
+      </w:r>
+    </w:p>
+    <w:p>
+      <w:pPr>
+        <w:pStyle w:val="ListParagraph"/>
+        <w:numPr>
+          <w:ilvl w:val="1"/>
+          <w:numId w:val="11"/>
+        </w:numPr>
+        <w:rPr>
+          <w:rFonts w:ascii="Raleway" w:hAnsi="Raleway"/>
+          <w:lang w:val="en-US"/>
+        </w:rPr>
+      </w:pPr>
+      <w:r>
+        <w:rPr>
+          <w:rFonts w:ascii="Raleway" w:hAnsi="Raleway"/>
+          <w:lang w:val="en-US"/>
+        </w:rPr>
+        <w:t xml:space="preserve">Do </w:t>
       </w:r>
       <w:r>
         <w:rPr>
@@ -2119,114 +2742,56 @@
           <w:iCs/>
           <w:lang w:val="en-US"/>
         </w:rPr>
-        <w:t>unavailable</w:t>
-      </w:r>
-      <w:r>
-        <w:rPr>
-          <w:rFonts w:ascii="Raleway" w:hAnsi="Raleway"/>
-          <w:lang w:val="en-US"/>
-        </w:rPr>
-        <w:t xml:space="preserve"> (so nothing is placed there).</w:t>
-      </w:r>
-    </w:p>
-    <w:p>
-      <w:pPr>
-        <w:pStyle w:val="ListParagraph"/>
-        <w:numPr>
-          <w:ilvl w:val="1"/>
-          <w:numId w:val="13"/>
-        </w:numPr>
-        <w:rPr>
-          <w:rFonts w:ascii="Raleway" w:hAnsi="Raleway"/>
-          <w:lang w:val="en-US"/>
-        </w:rPr>
-      </w:pPr>
-      <w:r>
-        <w:rPr>
-          <w:rFonts w:ascii="Raleway" w:hAnsi="Raleway"/>
-          <w:lang w:val="en-US"/>
-        </w:rPr>
-        <w:t>Use backtracking algorithm (from stackoverflow)</w:t>
-      </w:r>
-    </w:p>
-    <w:p>
-      <w:pPr>
-        <w:pStyle w:val="ListParagraph"/>
-        <w:numPr>
-          <w:ilvl w:val="0"/>
-          <w:numId w:val="13"/>
-        </w:numPr>
-        <w:rPr>
-          <w:rFonts w:ascii="Raleway" w:hAnsi="Raleway"/>
-          <w:lang w:val="en-US"/>
-        </w:rPr>
-      </w:pPr>
-      <w:r>
-        <w:rPr>
-          <w:rFonts w:ascii="Raleway" w:hAnsi="Raleway"/>
-          <w:lang w:val="en-US"/>
-        </w:rPr>
-        <w:t>Now randomly add X rectangles of random size (2x2, 3x4, 1x2, etc.) to this path.</w:t>
-      </w:r>
-    </w:p>
-    <w:p>
-      <w:pPr>
-        <w:pStyle w:val="ListParagraph"/>
-        <w:numPr>
-          <w:ilvl w:val="1"/>
-          <w:numId w:val="13"/>
-        </w:numPr>
-        <w:rPr>
-          <w:rFonts w:ascii="Raleway" w:hAnsi="Raleway"/>
-          <w:lang w:val="en-US"/>
-        </w:rPr>
-      </w:pPr>
-      <w:r>
-        <w:rPr>
-          <w:rFonts w:ascii="Raleway" w:hAnsi="Raleway"/>
-          <w:lang w:val="en-US"/>
-        </w:rPr>
-        <w:t>Pick a random square from our path, place rectangles there.</w:t>
-      </w:r>
-    </w:p>
-    <w:p>
-      <w:pPr>
-        <w:pStyle w:val="ListParagraph"/>
-        <w:numPr>
-          <w:ilvl w:val="0"/>
-          <w:numId w:val="13"/>
-        </w:numPr>
-        <w:rPr>
-          <w:rFonts w:ascii="Raleway" w:hAnsi="Raleway"/>
-          <w:lang w:val="en-US"/>
-        </w:rPr>
-      </w:pPr>
-      <w:r>
-        <w:rPr>
-          <w:rFonts w:ascii="Raleway" w:hAnsi="Raleway"/>
-          <w:lang w:val="en-US"/>
-        </w:rPr>
-        <w:t>Ensure we have at least X available spaces and at most Y spaces, then stop.</w:t>
-      </w:r>
-    </w:p>
-    <w:p>
-      <w:pPr>
-        <w:pStyle w:val="ListParagraph"/>
-        <w:numPr>
-          <w:ilvl w:val="0"/>
-          <w:numId w:val="13"/>
-        </w:numPr>
-        <w:rPr>
-          <w:rFonts w:ascii="Raleway" w:hAnsi="Raleway"/>
-          <w:lang w:val="en-US"/>
-        </w:rPr>
-      </w:pPr>
-      <w:r>
-        <w:rPr>
-          <w:rFonts w:ascii="Raleway" w:hAnsi="Raleway"/>
-          <w:lang w:val="en-US"/>
-        </w:rPr>
-        <w:t xml:space="preserve">Now simply do what we did before: determine the walls, place tables </w:t>
+        <w:t>not</w:t>
+      </w:r>
+      <w:r>
+        <w:rPr>
+          <w:rFonts w:ascii="Raleway" w:hAnsi="Raleway"/>
+          <w:lang w:val="en-US"/>
+        </w:rPr>
+        <w:t xml:space="preserve"> allow players to join once the game has already started. Would introduce problems, because game parameters depend on player size.</w:t>
+      </w:r>
+    </w:p>
+    <w:p>
+      <w:pPr>
+        <w:rPr>
+          <w:rFonts w:ascii="Raleway" w:hAnsi="Raleway"/>
+          <w:b/>
+          <w:bCs/>
+          <w:lang w:val="en-US"/>
+        </w:rPr>
+      </w:pPr>
+    </w:p>
+    <w:p>
+      <w:pPr>
+        <w:rPr>
+          <w:rFonts w:ascii="Raleway" w:hAnsi="Raleway"/>
+          <w:lang w:val="en-US"/>
+        </w:rPr>
+      </w:pPr>
+    </w:p>
+    <w:p>
+      <w:pPr>
+        <w:rPr>
+          <w:rFonts w:ascii="Raleway" w:hAnsi="Raleway"/>
+          <w:lang w:val="en-US"/>
+        </w:rPr>
+      </w:pPr>
+      <w:r>
+        <w:rPr>
+          <w:rFonts w:ascii="Raleway" w:hAnsi="Raleway"/>
+          <w:b/>
+          <w:bCs/>
+          <w:lang w:val="en-US"/>
+        </w:rPr>
+        <w:t>Optional</w:t>
+      </w:r>
+      <w:r>
+        <w:rPr>
+          <w:rFonts w:ascii="Raleway" w:hAnsi="Raleway"/>
+          <w:lang w:val="en-US"/>
+        </w:rPr>
+        <w:t xml:space="preserve">: make players allergic to </w:t>
       </w:r>
       <w:r>
         <w:rPr>
@@ -2235,25 +2800,77 @@
           <w:iCs/>
           <w:lang w:val="en-US"/>
         </w:rPr>
-        <w:t>anywhere</w:t>
-      </w:r>
-      <w:r>
-        <w:rPr>
-          <w:rFonts w:ascii="Raleway" w:hAnsi="Raleway"/>
-          <w:lang w:val="en-US"/>
-        </w:rPr>
-        <w:t>, except on the path.</w:t>
-      </w:r>
-    </w:p>
-    <w:p>
-      <w:pPr>
+        <w:t>other things</w:t>
+      </w:r>
+      <w:r>
+        <w:rPr>
+          <w:rFonts w:ascii="Raleway" w:hAnsi="Raleway"/>
+          <w:lang w:val="en-US"/>
+        </w:rPr>
+        <w:t xml:space="preserve"> than ingredients. For example: allergic to heat, allergic to taking orders, etc.</w:t>
+      </w:r>
+      <w:r>
+        <w:rPr>
+          <w:rFonts w:ascii="Raleway" w:hAnsi="Raleway"/>
+          <w:lang w:val="en-US"/>
+        </w:rPr>
+        <w:t xml:space="preserve"> </w:t>
+      </w:r>
+    </w:p>
+    <w:p>
+      <w:pPr>
+        <w:ind w:left="708"/>
+        <w:rPr>
+          <w:rFonts w:ascii="Raleway" w:hAnsi="Raleway"/>
+          <w:lang w:val="en-US"/>
+        </w:rPr>
+      </w:pPr>
+      <w:r>
+        <w:rPr>
+          <w:rFonts w:ascii="Raleway" w:hAnsi="Raleway"/>
+          <w:lang w:val="en-US"/>
+        </w:rPr>
+        <w:t>(Use negative numbers for this?)</w:t>
+      </w:r>
+    </w:p>
+    <w:p>
+      <w:pPr>
+        <w:rPr>
+          <w:lang w:val="en-US"/>
+        </w:rPr>
+      </w:pPr>
+      <w:r>
         <w:rPr>
           <w:rFonts w:ascii="Raleway" w:hAnsi="Raleway"/>
           <w:b/>
           <w:bCs/>
           <w:lang w:val="en-US"/>
         </w:rPr>
-      </w:pPr>
+        <w:t>Optional:</w:t>
+      </w:r>
+      <w:r>
+        <w:rPr>
+          <w:rFonts w:ascii="Raleway" w:hAnsi="Raleway"/>
+          <w:lang w:val="en-US"/>
+        </w:rPr>
+        <w:t xml:space="preserve"> make phone </w:t>
+      </w:r>
+      <w:r>
+        <w:rPr>
+          <w:rFonts w:ascii="Raleway" w:hAnsi="Raleway"/>
+          <w:i/>
+          <w:iCs/>
+          <w:lang w:val="en-US"/>
+        </w:rPr>
+        <w:t>vibrate</w:t>
+      </w:r>
+      <w:r>
+        <w:rPr>
+          <w:rFonts w:ascii="Raleway" w:hAnsi="Raleway"/>
+          <w:lang w:val="en-US"/>
+        </w:rPr>
+        <w:t xml:space="preserve"> when you run into stuff, to help you with navigating the world?</w:t>
+      </w:r>
     </w:p>
     <w:p>
       <w:pPr>
@@ -2269,8 +2886,23 @@
           <w:bCs/>
           <w:lang w:val="en-US"/>
         </w:rPr>
-        <w:t xml:space="preserve">(Should be fixed by changes above) </w:t>
-      </w:r>
+        <w:t>Optional:</w:t>
+      </w:r>
+      <w:r>
+        <w:rPr>
+          <w:rFonts w:ascii="Raleway" w:hAnsi="Raleway"/>
+          <w:lang w:val="en-US"/>
+        </w:rPr>
+        <w:t xml:space="preserve"> add actual doors and try to make workspaces look better – less random. </w:t>
+      </w:r>
+    </w:p>
+    <w:p>
+      <w:pPr>
+        <w:rPr>
+          <w:rFonts w:ascii="Raleway" w:hAnsi="Raleway"/>
+          <w:lang w:val="en-US"/>
+        </w:rPr>
+      </w:pPr>
       <w:r>
         <w:rPr>
           <w:rFonts w:ascii="Raleway" w:hAnsi="Raleway"/>
@@ -2278,7 +2910,195 @@
           <w:bCs/>
           <w:lang w:val="en-US"/>
         </w:rPr>
-        <w:t>Table placement:</w:t>
+        <w:t>Optional:</w:t>
+      </w:r>
+      <w:r>
+        <w:rPr>
+          <w:rFonts w:ascii="Raleway" w:hAnsi="Raleway"/>
+          <w:lang w:val="en-US"/>
+        </w:rPr>
+        <w:t xml:space="preserve"> nice particle effects when we receive coins</w:t>
+      </w:r>
+    </w:p>
+    <w:p>
+      <w:pPr>
+        <w:rPr>
+          <w:rFonts w:ascii="Raleway" w:hAnsi="Raleway"/>
+          <w:lang w:val="en-US"/>
+        </w:rPr>
+      </w:pPr>
+      <w:r>
+        <w:rPr>
+          <w:rFonts w:ascii="Raleway" w:hAnsi="Raleway"/>
+          <w:b/>
+          <w:bCs/>
+          <w:lang w:val="en-US"/>
+        </w:rPr>
+        <w:t>Optional:</w:t>
+      </w:r>
+      <w:r>
+        <w:rPr>
+          <w:rFonts w:ascii="Raleway" w:hAnsi="Raleway"/>
+          <w:lang w:val="en-US"/>
+        </w:rPr>
+        <w:t xml:space="preserve"> music (mostly because I’m interested ho</w:t>
+      </w:r>
+      <w:r>
+        <w:rPr>
+          <w:rFonts w:ascii="Raleway" w:hAnsi="Raleway"/>
+          <w:lang w:val="en-US"/>
+        </w:rPr>
+        <w:t>w it impacts loading speed and playback delay)</w:t>
+      </w:r>
+    </w:p>
+    <w:p>
+      <w:pPr>
+        <w:rPr>
+          <w:rFonts w:ascii="Raleway" w:hAnsi="Raleway"/>
+          <w:lang w:val="en-US"/>
+        </w:rPr>
+      </w:pPr>
+      <w:r>
+        <w:rPr>
+          <w:rFonts w:ascii="Raleway" w:hAnsi="Raleway"/>
+          <w:b/>
+          <w:bCs/>
+          <w:lang w:val="en-US"/>
+        </w:rPr>
+        <w:t>Optional:</w:t>
+      </w:r>
+      <w:r>
+        <w:rPr>
+          <w:rFonts w:ascii="Raleway" w:hAnsi="Raleway"/>
+          <w:lang w:val="en-US"/>
+        </w:rPr>
+        <w:t xml:space="preserve"> </w:t>
+      </w:r>
+      <w:r>
+        <w:rPr>
+          <w:rFonts w:ascii="Raleway" w:hAnsi="Raleway"/>
+          <w:lang w:val="en-US"/>
+        </w:rPr>
+        <w:t>(As much as I’d like to build in a “fire extinguisher”, it’s a bit much work.)</w:t>
+      </w:r>
+    </w:p>
+    <w:p>
+      <w:pPr>
+        <w:rPr>
+          <w:rFonts w:ascii="Raleway" w:hAnsi="Raleway"/>
+          <w:lang w:val="en-US"/>
+        </w:rPr>
+      </w:pPr>
+    </w:p>
+    <w:p>
+      <w:pPr>
+        <w:rPr>
+          <w:rFonts w:ascii="Raleway" w:hAnsi="Raleway"/>
+          <w:lang w:val="en-US"/>
+        </w:rPr>
+      </w:pPr>
+    </w:p>
+    <w:p>
+      <w:pPr>
+        <w:rPr>
+          <w:rFonts w:ascii="Raleway" w:hAnsi="Raleway"/>
+          <w:lang w:val="en-US"/>
+        </w:rPr>
+      </w:pPr>
+      <w:r>
+        <w:rPr>
+          <w:rFonts w:ascii="Raleway" w:hAnsi="Raleway"/>
+          <w:b/>
+          <w:bCs/>
+          <w:lang w:val="en-US"/>
+        </w:rPr>
+        <w:t>TURN/STUN SERVERS:</w:t>
+      </w:r>
+      <w:r>
+        <w:rPr>
+          <w:rFonts w:ascii="Raleway" w:hAnsi="Raleway"/>
+          <w:lang w:val="en-US"/>
+        </w:rPr>
+        <w:t xml:space="preserve"> </w:t>
+      </w:r>
+      <w:r>
+        <w:rPr>
+          <w:rFonts w:ascii="Raleway" w:hAnsi="Raleway"/>
+          <w:lang w:val="en-US"/>
+        </w:rPr>
+        <w:t xml:space="preserve">{ </w:t>
+      </w:r>
+      <w:proofErr w:type="spellStart"/>
+      <w:r>
+        <w:rPr>
+          <w:rFonts w:ascii="Raleway" w:hAnsi="Raleway"/>
+          <w:lang w:val="en-US"/>
+        </w:rPr>
+        <w:t>urls</w:t>
+      </w:r>
+      <w:proofErr w:type="spellEnd"/>
+      <w:r>
+        <w:rPr>
+          <w:rFonts w:ascii="Raleway" w:hAnsi="Raleway"/>
+          <w:lang w:val="en-US"/>
+        </w:rPr>
+        <w:t xml:space="preserve">: 'stun:stunserver.org:3478' }, { </w:t>
+      </w:r>
+      <w:proofErr w:type="spellStart"/>
+      <w:r>
+        <w:rPr>
+          <w:rFonts w:ascii="Raleway" w:hAnsi="Raleway"/>
+          <w:lang w:val="en-US"/>
+        </w:rPr>
+        <w:t>urls</w:t>
+      </w:r>
+      <w:proofErr w:type="spellEnd"/>
+      <w:r>
+        <w:rPr>
+          <w:rFonts w:ascii="Raleway" w:hAnsi="Raleway"/>
+          <w:lang w:val="en-US"/>
+        </w:rPr>
+        <w:t>: "turn:numb.viagenie.ca:3478", credential:"HupseFlups2", username:"cyttildalionzo@gmail.com" }</w:t>
+      </w:r>
+    </w:p>
+    <w:p>
+      <w:pPr>
+        <w:rPr>
+          <w:rFonts w:ascii="Raleway" w:hAnsi="Raleway"/>
+          <w:lang w:val="en-US"/>
+        </w:rPr>
+      </w:pPr>
+    </w:p>
+    <w:p>
+      <w:pPr>
+        <w:rPr>
+          <w:rFonts w:ascii="Raleway" w:hAnsi="Raleway"/>
+          <w:lang w:val="en-US"/>
+        </w:rPr>
+      </w:pPr>
+      <w:r>
+        <w:rPr>
+          <w:rFonts w:ascii="Raleway" w:hAnsi="Raleway"/>
+          <w:lang w:val="en-US"/>
+        </w:rPr>
+        <w:t>==== OLD/INVALID STUFF ====</w:t>
+      </w:r>
+    </w:p>
+    <w:p>
+      <w:pPr>
+        <w:rPr>
+          <w:rFonts w:ascii="Raleway" w:hAnsi="Raleway"/>
+          <w:lang w:val="en-US"/>
+        </w:rPr>
+      </w:pPr>
+      <w:r>
+        <w:rPr>
+          <w:rFonts w:ascii="Raleway" w:hAnsi="Raleway"/>
+          <w:b/>
+          <w:bCs/>
+          <w:lang w:val="en-US"/>
+        </w:rPr>
+        <w:t>(Should be fixed by workspace algorithm 2.0) Table placement:</w:t>
       </w:r>
       <w:r>
         <w:rPr>
@@ -2352,7 +3172,7 @@
           <w:bCs/>
           <w:lang w:val="en-US"/>
         </w:rPr>
-        <w:t>(Should be fixed by different workspace algorithm) Workspace creation:</w:t>
+        <w:t>(Should be fixed by workspace algorithm 2.0) Workspace creation:</w:t>
       </w:r>
       <w:r>
         <w:rPr>
@@ -2430,584 +3250,6 @@
           <w:lang w:val="en-US"/>
         </w:rPr>
       </w:pPr>
-    </w:p>
-    <w:p>
-      <w:pPr>
-        <w:rPr>
-          <w:rFonts w:ascii="Raleway" w:hAnsi="Raleway"/>
-          <w:b/>
-          <w:bCs/>
-          <w:lang w:val="en-US"/>
-        </w:rPr>
-      </w:pPr>
-    </w:p>
-    <w:p>
-      <w:pPr>
-        <w:rPr>
-          <w:rFonts w:ascii="Raleway" w:hAnsi="Raleway"/>
-          <w:lang w:val="en-US"/>
-        </w:rPr>
-      </w:pPr>
-    </w:p>
-    <w:p>
-      <w:pPr>
-        <w:rPr>
-          <w:rFonts w:ascii="Raleway" w:hAnsi="Raleway"/>
-          <w:lang w:val="en-US"/>
-        </w:rPr>
-      </w:pPr>
-      <w:r>
-        <w:rPr>
-          <w:rFonts w:ascii="Raleway" w:hAnsi="Raleway"/>
-          <w:b/>
-          <w:bCs/>
-          <w:lang w:val="en-US"/>
-        </w:rPr>
-        <w:t>Code cleanup:</w:t>
-      </w:r>
-      <w:r>
-        <w:rPr>
-          <w:rFonts w:ascii="Raleway" w:hAnsi="Raleway"/>
-          <w:lang w:val="en-US"/>
-        </w:rPr>
-        <w:t xml:space="preserve"> boy, this might be a pain in the ass.</w:t>
-      </w:r>
-    </w:p>
-    <w:p>
-      <w:pPr>
-        <w:pStyle w:val="ListParagraph"/>
-        <w:numPr>
-          <w:ilvl w:val="0"/>
-          <w:numId w:val="11"/>
-        </w:numPr>
-        <w:rPr>
-          <w:rFonts w:ascii="Raleway" w:hAnsi="Raleway"/>
-          <w:lang w:val="en-US"/>
-        </w:rPr>
-      </w:pPr>
-      <w:r>
-        <w:rPr>
-          <w:rFonts w:ascii="Raleway" w:hAnsi="Raleway"/>
-          <w:lang w:val="en-US"/>
-        </w:rPr>
-        <w:t>Restructure code to split into multiple files:</w:t>
-      </w:r>
-    </w:p>
-    <w:p>
-      <w:pPr>
-        <w:pStyle w:val="ListParagraph"/>
-        <w:numPr>
-          <w:ilvl w:val="1"/>
-          <w:numId w:val="11"/>
-        </w:numPr>
-        <w:rPr>
-          <w:rFonts w:ascii="Raleway" w:hAnsi="Raleway"/>
-          <w:lang w:val="en-US"/>
-        </w:rPr>
-      </w:pPr>
-      <w:r>
-        <w:rPr>
-          <w:rFonts w:ascii="Raleway" w:hAnsi="Raleway"/>
-          <w:lang w:val="en-US"/>
-        </w:rPr>
-        <w:t>One for websocket server only</w:t>
-      </w:r>
-    </w:p>
-    <w:p>
-      <w:pPr>
-        <w:pStyle w:val="ListParagraph"/>
-        <w:numPr>
-          <w:ilvl w:val="1"/>
-          <w:numId w:val="11"/>
-        </w:numPr>
-        <w:rPr>
-          <w:rFonts w:ascii="Raleway" w:hAnsi="Raleway"/>
-          <w:lang w:val="en-US"/>
-        </w:rPr>
-      </w:pPr>
-      <w:r>
-        <w:rPr>
-          <w:rFonts w:ascii="Raleway" w:hAnsi="Raleway"/>
-          <w:lang w:val="en-US"/>
-        </w:rPr>
-        <w:t>One for peer to peer only</w:t>
-      </w:r>
-    </w:p>
-    <w:p>
-      <w:pPr>
-        <w:pStyle w:val="ListParagraph"/>
-        <w:numPr>
-          <w:ilvl w:val="2"/>
-          <w:numId w:val="11"/>
-        </w:numPr>
-        <w:rPr>
-          <w:rFonts w:ascii="Raleway" w:hAnsi="Raleway"/>
-          <w:lang w:val="en-US"/>
-        </w:rPr>
-      </w:pPr>
-      <w:r>
-        <w:rPr>
-          <w:rFonts w:ascii="Raleway" w:hAnsi="Raleway"/>
-          <w:lang w:val="en-US"/>
-        </w:rPr>
-        <w:t>The biggest function (‘on data’) could be split into multiple parts, or at least moved to another file</w:t>
-      </w:r>
-    </w:p>
-    <w:p>
-      <w:pPr>
-        <w:pStyle w:val="ListParagraph"/>
-        <w:numPr>
-          <w:ilvl w:val="1"/>
-          <w:numId w:val="11"/>
-        </w:numPr>
-        <w:rPr>
-          <w:rFonts w:ascii="Raleway" w:hAnsi="Raleway"/>
-          <w:lang w:val="en-US"/>
-        </w:rPr>
-      </w:pPr>
-      <w:r>
-        <w:rPr>
-          <w:rFonts w:ascii="Raleway" w:hAnsi="Raleway"/>
-          <w:lang w:val="en-US"/>
-        </w:rPr>
-        <w:t>One for mobile interface (touch events and the like)</w:t>
-      </w:r>
-    </w:p>
-    <w:p>
-      <w:pPr>
-        <w:pStyle w:val="ListParagraph"/>
-        <w:numPr>
-          <w:ilvl w:val="1"/>
-          <w:numId w:val="11"/>
-        </w:numPr>
-        <w:rPr>
-          <w:rFonts w:ascii="Raleway" w:hAnsi="Raleway"/>
-          <w:lang w:val="en-US"/>
-        </w:rPr>
-      </w:pPr>
-      <w:r>
-        <w:rPr>
-          <w:rFonts w:ascii="Raleway" w:hAnsi="Raleway"/>
-          <w:lang w:val="en-US"/>
-        </w:rPr>
-        <w:t>One for phaser game</w:t>
-      </w:r>
-    </w:p>
-    <w:p>
-      <w:pPr>
-        <w:pStyle w:val="ListParagraph"/>
-        <w:numPr>
-          <w:ilvl w:val="2"/>
-          <w:numId w:val="11"/>
-        </w:numPr>
-        <w:rPr>
-          <w:rFonts w:ascii="Raleway" w:hAnsi="Raleway"/>
-          <w:lang w:val="en-US"/>
-        </w:rPr>
-      </w:pPr>
-      <w:r>
-        <w:rPr>
-          <w:rFonts w:ascii="Raleway" w:hAnsi="Raleway"/>
-          <w:lang w:val="en-US"/>
-        </w:rPr>
-        <w:t>Subdivide into scenes and perhaps modules based on functionality?</w:t>
-      </w:r>
-    </w:p>
-    <w:p>
-      <w:pPr>
-        <w:pStyle w:val="ListParagraph"/>
-        <w:numPr>
-          <w:ilvl w:val="0"/>
-          <w:numId w:val="11"/>
-        </w:numPr>
-        <w:rPr>
-          <w:rFonts w:ascii="Raleway" w:hAnsi="Raleway"/>
-          <w:lang w:val="en-US"/>
-        </w:rPr>
-      </w:pPr>
-      <w:r>
-        <w:rPr>
-          <w:rFonts w:ascii="Raleway" w:hAnsi="Raleway"/>
-          <w:lang w:val="en-US"/>
-        </w:rPr>
-        <w:t>Gracefully deal with disconnects and game finishes:</w:t>
-      </w:r>
-    </w:p>
-    <w:p>
-      <w:pPr>
-        <w:pStyle w:val="ListParagraph"/>
-        <w:numPr>
-          <w:ilvl w:val="1"/>
-          <w:numId w:val="11"/>
-        </w:numPr>
-        <w:rPr>
-          <w:rFonts w:ascii="Raleway" w:hAnsi="Raleway"/>
-          <w:lang w:val="en-US"/>
-        </w:rPr>
-      </w:pPr>
-      <w:r>
-        <w:rPr>
-          <w:rFonts w:ascii="Raleway" w:hAnsi="Raleway"/>
-          <w:lang w:val="en-US"/>
-        </w:rPr>
-        <w:t xml:space="preserve">When the </w:t>
-      </w:r>
-      <w:r>
-        <w:rPr>
-          <w:rFonts w:ascii="Raleway" w:hAnsi="Raleway"/>
-          <w:i/>
-          <w:iCs/>
-          <w:lang w:val="en-US"/>
-        </w:rPr>
-        <w:t>computer host</w:t>
-      </w:r>
-      <w:r>
-        <w:rPr>
-          <w:rFonts w:ascii="Raleway" w:hAnsi="Raleway"/>
-          <w:lang w:val="en-US"/>
-        </w:rPr>
-        <w:t xml:space="preserve"> shuts down, inform WebSocket, delete game from server.</w:t>
-      </w:r>
-    </w:p>
-    <w:p>
-      <w:pPr>
-        <w:pStyle w:val="ListParagraph"/>
-        <w:numPr>
-          <w:ilvl w:val="1"/>
-          <w:numId w:val="11"/>
-        </w:numPr>
-        <w:rPr>
-          <w:rFonts w:ascii="Raleway" w:hAnsi="Raleway"/>
-          <w:lang w:val="en-US"/>
-        </w:rPr>
-      </w:pPr>
-      <w:r>
-        <w:rPr>
-          <w:rFonts w:ascii="Raleway" w:hAnsi="Raleway"/>
-          <w:lang w:val="en-US"/>
-        </w:rPr>
-        <w:t>If peer to peer disconnects, show it on the screen (show the player disconnected). Allow players to reconnect (with the same username)</w:t>
-      </w:r>
-      <w:r>
-        <w:rPr>
-          <w:rFonts w:ascii="Raleway" w:hAnsi="Raleway"/>
-          <w:lang w:val="en-US"/>
-        </w:rPr>
-        <w:t>.</w:t>
-      </w:r>
-    </w:p>
-    <w:p>
-      <w:pPr>
-        <w:pStyle w:val="ListParagraph"/>
-        <w:numPr>
-          <w:ilvl w:val="1"/>
-          <w:numId w:val="11"/>
-        </w:numPr>
-        <w:rPr>
-          <w:rFonts w:ascii="Raleway" w:hAnsi="Raleway"/>
-          <w:lang w:val="en-US"/>
-        </w:rPr>
-      </w:pPr>
-      <w:r>
-        <w:rPr>
-          <w:rFonts w:ascii="Raleway" w:hAnsi="Raleway"/>
-          <w:lang w:val="en-US"/>
-        </w:rPr>
-        <w:t xml:space="preserve">Do </w:t>
-      </w:r>
-      <w:r>
-        <w:rPr>
-          <w:rFonts w:ascii="Raleway" w:hAnsi="Raleway"/>
-          <w:i/>
-          <w:iCs/>
-          <w:lang w:val="en-US"/>
-        </w:rPr>
-        <w:t>not</w:t>
-      </w:r>
-      <w:r>
-        <w:rPr>
-          <w:rFonts w:ascii="Raleway" w:hAnsi="Raleway"/>
-          <w:lang w:val="en-US"/>
-        </w:rPr>
-        <w:t xml:space="preserve"> allow players to join once the game has already started. Would introduce problems, because game parameters depend on player size.</w:t>
-      </w:r>
-    </w:p>
-    <w:p>
-      <w:pPr>
-        <w:rPr>
-          <w:rFonts w:ascii="Raleway" w:hAnsi="Raleway"/>
-          <w:b/>
-          <w:bCs/>
-          <w:lang w:val="en-US"/>
-        </w:rPr>
-      </w:pPr>
-    </w:p>
-    <w:p>
-      <w:pPr>
-        <w:rPr>
-          <w:rFonts w:ascii="Raleway" w:hAnsi="Raleway"/>
-          <w:lang w:val="en-US"/>
-        </w:rPr>
-      </w:pPr>
-    </w:p>
-    <w:p>
-      <w:pPr>
-        <w:rPr>
-          <w:rFonts w:ascii="Raleway" w:hAnsi="Raleway"/>
-          <w:lang w:val="en-US"/>
-        </w:rPr>
-      </w:pPr>
-      <w:r>
-        <w:rPr>
-          <w:rFonts w:ascii="Raleway" w:hAnsi="Raleway"/>
-          <w:b/>
-          <w:bCs/>
-          <w:lang w:val="en-US"/>
-        </w:rPr>
-        <w:t>Optional</w:t>
-      </w:r>
-      <w:r>
-        <w:rPr>
-          <w:rFonts w:ascii="Raleway" w:hAnsi="Raleway"/>
-          <w:lang w:val="en-US"/>
-        </w:rPr>
-        <w:t xml:space="preserve">: make players allergic to </w:t>
-      </w:r>
-      <w:r>
-        <w:rPr>
-          <w:rFonts w:ascii="Raleway" w:hAnsi="Raleway"/>
-          <w:i/>
-          <w:iCs/>
-          <w:lang w:val="en-US"/>
-        </w:rPr>
-        <w:t>other things</w:t>
-      </w:r>
-      <w:r>
-        <w:rPr>
-          <w:rFonts w:ascii="Raleway" w:hAnsi="Raleway"/>
-          <w:lang w:val="en-US"/>
-        </w:rPr>
-        <w:t xml:space="preserve"> than ingredients. For example: allergic to heat, allergic to taking orders, etc.</w:t>
-      </w:r>
-      <w:r>
-        <w:rPr>
-          <w:rFonts w:ascii="Raleway" w:hAnsi="Raleway"/>
-          <w:lang w:val="en-US"/>
-        </w:rPr>
-        <w:t xml:space="preserve"> </w:t>
-      </w:r>
-    </w:p>
-    <w:p>
-      <w:pPr>
-        <w:ind w:left="708"/>
-        <w:rPr>
-          <w:rFonts w:ascii="Raleway" w:hAnsi="Raleway"/>
-          <w:lang w:val="en-US"/>
-        </w:rPr>
-      </w:pPr>
-      <w:r>
-        <w:rPr>
-          <w:rFonts w:ascii="Raleway" w:hAnsi="Raleway"/>
-          <w:lang w:val="en-US"/>
-        </w:rPr>
-        <w:t>(Use negative numbers for this?)</w:t>
-      </w:r>
-    </w:p>
-    <w:p>
-      <w:pPr>
-        <w:rPr>
-          <w:lang w:val="en-US"/>
-        </w:rPr>
-      </w:pPr>
-      <w:r>
-        <w:rPr>
-          <w:rFonts w:ascii="Raleway" w:hAnsi="Raleway"/>
-          <w:b/>
-          <w:bCs/>
-          <w:lang w:val="en-US"/>
-        </w:rPr>
-        <w:t>Optional:</w:t>
-      </w:r>
-      <w:r>
-        <w:rPr>
-          <w:rFonts w:ascii="Raleway" w:hAnsi="Raleway"/>
-          <w:lang w:val="en-US"/>
-        </w:rPr>
-        <w:t xml:space="preserve"> make phone </w:t>
-      </w:r>
-      <w:r>
-        <w:rPr>
-          <w:rFonts w:ascii="Raleway" w:hAnsi="Raleway"/>
-          <w:i/>
-          <w:iCs/>
-          <w:lang w:val="en-US"/>
-        </w:rPr>
-        <w:t>vibrate</w:t>
-      </w:r>
-      <w:r>
-        <w:rPr>
-          <w:rFonts w:ascii="Raleway" w:hAnsi="Raleway"/>
-          <w:lang w:val="en-US"/>
-        </w:rPr>
-        <w:t xml:space="preserve"> when you run into stuff, to help you with navigating the world?</w:t>
-      </w:r>
-    </w:p>
-    <w:p>
-      <w:pPr>
-        <w:rPr>
-          <w:rFonts w:ascii="Raleway" w:hAnsi="Raleway"/>
-          <w:lang w:val="en-US"/>
-        </w:rPr>
-      </w:pPr>
-      <w:r>
-        <w:rPr>
-          <w:rFonts w:ascii="Raleway" w:hAnsi="Raleway"/>
-          <w:b/>
-          <w:bCs/>
-          <w:lang w:val="en-US"/>
-        </w:rPr>
-        <w:t>Optional:</w:t>
-      </w:r>
-      <w:r>
-        <w:rPr>
-          <w:rFonts w:ascii="Raleway" w:hAnsi="Raleway"/>
-          <w:lang w:val="en-US"/>
-        </w:rPr>
-        <w:t xml:space="preserve"> add actual doors and try to make workspaces look better – less random. </w:t>
-      </w:r>
-    </w:p>
-    <w:p>
-      <w:pPr>
-        <w:rPr>
-          <w:rFonts w:ascii="Raleway" w:hAnsi="Raleway"/>
-          <w:lang w:val="en-US"/>
-        </w:rPr>
-      </w:pPr>
-      <w:r>
-        <w:rPr>
-          <w:rFonts w:ascii="Raleway" w:hAnsi="Raleway"/>
-          <w:b/>
-          <w:bCs/>
-          <w:lang w:val="en-US"/>
-        </w:rPr>
-        <w:t>Optional:</w:t>
-      </w:r>
-      <w:r>
-        <w:rPr>
-          <w:rFonts w:ascii="Raleway" w:hAnsi="Raleway"/>
-          <w:lang w:val="en-US"/>
-        </w:rPr>
-        <w:t xml:space="preserve"> nice particle effects when we receive coins</w:t>
-      </w:r>
-    </w:p>
-    <w:p>
-      <w:pPr>
-        <w:rPr>
-          <w:rFonts w:ascii="Raleway" w:hAnsi="Raleway"/>
-          <w:lang w:val="en-US"/>
-        </w:rPr>
-      </w:pPr>
-      <w:r>
-        <w:rPr>
-          <w:rFonts w:ascii="Raleway" w:hAnsi="Raleway"/>
-          <w:b/>
-          <w:bCs/>
-          <w:lang w:val="en-US"/>
-        </w:rPr>
-        <w:t>Optional:</w:t>
-      </w:r>
-      <w:r>
-        <w:rPr>
-          <w:rFonts w:ascii="Raleway" w:hAnsi="Raleway"/>
-          <w:lang w:val="en-US"/>
-        </w:rPr>
-        <w:t xml:space="preserve"> music (mostly because I’m interested ho</w:t>
-      </w:r>
-      <w:r>
-        <w:rPr>
-          <w:rFonts w:ascii="Raleway" w:hAnsi="Raleway"/>
-          <w:lang w:val="en-US"/>
-        </w:rPr>
-        <w:t>w it impacts loading speed and playback delay)</w:t>
-      </w:r>
-    </w:p>
-    <w:p>
-      <w:pPr>
-        <w:rPr>
-          <w:rFonts w:ascii="Raleway" w:hAnsi="Raleway"/>
-          <w:lang w:val="en-US"/>
-        </w:rPr>
-      </w:pPr>
-      <w:r>
-        <w:rPr>
-          <w:rFonts w:ascii="Raleway" w:hAnsi="Raleway"/>
-          <w:b/>
-          <w:bCs/>
-          <w:lang w:val="en-US"/>
-        </w:rPr>
-        <w:t>Optional:</w:t>
-      </w:r>
-      <w:r>
-        <w:rPr>
-          <w:rFonts w:ascii="Raleway" w:hAnsi="Raleway"/>
-          <w:lang w:val="en-US"/>
-        </w:rPr>
-        <w:t xml:space="preserve"> </w:t>
-      </w:r>
-      <w:r>
-        <w:rPr>
-          <w:rFonts w:ascii="Raleway" w:hAnsi="Raleway"/>
-          <w:lang w:val="en-US"/>
-        </w:rPr>
-        <w:t>(As much as I’d like to build in a “fire extinguisher”, it’s a bit much work.)</w:t>
-      </w:r>
-    </w:p>
-    <w:p>
-      <w:pPr>
-        <w:rPr>
-          <w:rFonts w:ascii="Raleway" w:hAnsi="Raleway"/>
-          <w:lang w:val="en-US"/>
-        </w:rPr>
-      </w:pPr>
-    </w:p>
-    <w:p>
-      <w:pPr>
-        <w:rPr>
-          <w:rFonts w:ascii="Raleway" w:hAnsi="Raleway"/>
-          <w:lang w:val="en-US"/>
-        </w:rPr>
-      </w:pPr>
-    </w:p>
-    <w:p>
-      <w:pPr>
-        <w:rPr>
-          <w:rFonts w:ascii="Raleway" w:hAnsi="Raleway"/>
-          <w:lang w:val="en-US"/>
-        </w:rPr>
-      </w:pPr>
-      <w:r>
-        <w:rPr>
-          <w:rFonts w:ascii="Raleway" w:hAnsi="Raleway"/>
-          <w:b/>
-          <w:bCs/>
-          <w:lang w:val="en-US"/>
-        </w:rPr>
-        <w:t>TURN/STUN SERVERS:</w:t>
-      </w:r>
-      <w:r>
-        <w:rPr>
-          <w:rFonts w:ascii="Raleway" w:hAnsi="Raleway"/>
-          <w:lang w:val="en-US"/>
-        </w:rPr>
-        <w:t xml:space="preserve"> </w:t>
-      </w:r>
-      <w:r>
-        <w:rPr>
-          <w:rFonts w:ascii="Raleway" w:hAnsi="Raleway"/>
-          <w:lang w:val="en-US"/>
-        </w:rPr>
-        <w:t>{ urls: 'stun:stunserver.org:3478' }, { urls: "turn:numb.viagenie.ca:3478", credential:"HupseFlups2", username:"cyttildalionzo@gmail.com" }</w:t>
-      </w:r>
       <w:r>
         <w:rPr>
           <w:rFonts w:ascii="Raleway" w:hAnsi="Raleway"/>
@@ -3025,6 +3267,7 @@
           <w:lang w:val="en-US"/>
         </w:rPr>
       </w:pPr>
+      <w:proofErr w:type="spellStart"/>
       <w:r>
         <w:rPr>
           <w:rFonts w:ascii="Dosis" w:hAnsi="Dosis"/>
@@ -3035,6 +3278,7 @@
         <w:lastRenderedPageBreak/>
         <w:t>Peerball</w:t>
       </w:r>
+      <w:proofErr w:type="spellEnd"/>
     </w:p>
     <w:p>
       <w:pPr>
@@ -3175,7 +3419,23 @@
           <w:rFonts w:ascii="Raleway" w:hAnsi="Raleway"/>
           <w:lang w:val="en-US"/>
         </w:rPr>
-        <w:t xml:space="preserve"> The players do not … need to look like humans of course! I can just make them from random shapes (circles, triangles, rectangles, polygons, etc) in a random combination.</w:t>
+        <w:t xml:space="preserve"> The players do not … need to look like humans of course! I can just make them from random shapes (circles, triangles, rectangles, polygons, </w:t>
+      </w:r>
+      <w:proofErr w:type="spellStart"/>
+      <w:r>
+        <w:rPr>
+          <w:rFonts w:ascii="Raleway" w:hAnsi="Raleway"/>
+          <w:lang w:val="en-US"/>
+        </w:rPr>
+        <w:t>etc</w:t>
+      </w:r>
+      <w:proofErr w:type="spellEnd"/>
+      <w:r>
+        <w:rPr>
+          <w:rFonts w:ascii="Raleway" w:hAnsi="Raleway"/>
+          <w:lang w:val="en-US"/>
+        </w:rPr>
+        <w:t>) in a random combination.</w:t>
       </w:r>
     </w:p>
     <w:p>
@@ -3246,7 +3506,23 @@
           <w:rFonts w:ascii="Raleway" w:hAnsi="Raleway"/>
           <w:lang w:val="en-US"/>
         </w:rPr>
-        <w:t xml:space="preserve"> (from Kongregate).</w:t>
+        <w:t xml:space="preserve"> (from </w:t>
+      </w:r>
+      <w:proofErr w:type="spellStart"/>
+      <w:r>
+        <w:rPr>
+          <w:rFonts w:ascii="Raleway" w:hAnsi="Raleway"/>
+          <w:lang w:val="en-US"/>
+        </w:rPr>
+        <w:t>Kongregate</w:t>
+      </w:r>
+      <w:proofErr w:type="spellEnd"/>
+      <w:r>
+        <w:rPr>
+          <w:rFonts w:ascii="Raleway" w:hAnsi="Raleway"/>
+          <w:lang w:val="en-US"/>
+        </w:rPr>
+        <w:t>).</w:t>
       </w:r>
     </w:p>
     <w:p>
@@ -3511,7 +3787,23 @@
           <w:rFonts w:ascii="Raleway" w:hAnsi="Raleway"/>
           <w:lang w:val="en-US"/>
         </w:rPr>
-        <w:t>tton might make you jump, or dash forward, or salto in the air</w:t>
+        <w:t xml:space="preserve">tton might make you jump, or dash forward, or </w:t>
+      </w:r>
+      <w:proofErr w:type="spellStart"/>
+      <w:r>
+        <w:rPr>
+          <w:rFonts w:ascii="Raleway" w:hAnsi="Raleway"/>
+          <w:lang w:val="en-US"/>
+        </w:rPr>
+        <w:t>salto</w:t>
+      </w:r>
+      <w:proofErr w:type="spellEnd"/>
+      <w:r>
+        <w:rPr>
+          <w:rFonts w:ascii="Raleway" w:hAnsi="Raleway"/>
+          <w:lang w:val="en-US"/>
+        </w:rPr>
+        <w:t xml:space="preserve"> in the air</w:t>
       </w:r>
     </w:p>
     <w:p>
@@ -3752,7 +4044,7 @@
         </w:rPr>
         <w:t xml:space="preserve">: </w:t>
       </w:r>
-      <w:hyperlink r:id="rId19" w:history="1">
+      <w:hyperlink r:id="rId20" w:history="1">
         <w:r>
           <w:rPr>
             <w:rStyle w:val="Hyperlink"/>
@@ -3857,7 +4149,7 @@
         </w:rPr>
         <w:t xml:space="preserve">Yes, probably: </w:t>
       </w:r>
-      <w:hyperlink r:id="rId20" w:history="1">
+      <w:hyperlink r:id="rId21" w:history="1">
         <w:r>
           <w:rPr>
             <w:rStyle w:val="Hyperlink"/>
@@ -3887,7 +4179,7 @@
         </w:rPr>
         <w:t xml:space="preserve">(Also: </w:t>
       </w:r>
-      <w:hyperlink r:id="rId21" w:history="1">
+      <w:hyperlink r:id="rId22" w:history="1">
         <w:r>
           <w:rPr>
             <w:rStyle w:val="Hyperlink"/>
@@ -3924,7 +4216,7 @@
         </w:rPr>
         <w:t xml:space="preserve">(Or: </w:t>
       </w:r>
-      <w:hyperlink r:id="rId22" w:history="1">
+      <w:hyperlink r:id="rId23" w:history="1">
         <w:r>
           <w:rPr>
             <w:rStyle w:val="Hyperlink"/>
@@ -4031,7 +4323,23 @@
           <w:rFonts w:ascii="Raleway" w:hAnsi="Raleway"/>
           <w:lang w:val="en-US"/>
         </w:rPr>
-        <w:t>can hit each other, stuff far apart can not.</w:t>
+        <w:t xml:space="preserve">can hit each other, stuff far apart </w:t>
+      </w:r>
+      <w:proofErr w:type="spellStart"/>
+      <w:r>
+        <w:rPr>
+          <w:rFonts w:ascii="Raleway" w:hAnsi="Raleway"/>
+          <w:lang w:val="en-US"/>
+        </w:rPr>
+        <w:t>can not</w:t>
+      </w:r>
+      <w:proofErr w:type="spellEnd"/>
+      <w:r>
+        <w:rPr>
+          <w:rFonts w:ascii="Raleway" w:hAnsi="Raleway"/>
+          <w:lang w:val="en-US"/>
+        </w:rPr>
+        <w:t>.</w:t>
       </w:r>
       <w:r>
         <w:rPr>
@@ -4290,8 +4598,19 @@
           <w:lang w:val="en-US"/>
         </w:rPr>
         <w:lastRenderedPageBreak/>
-        <w:t>Les Miserapes</w:t>
-      </w:r>
+        <w:t xml:space="preserve">Les </w:t>
+      </w:r>
+      <w:proofErr w:type="spellStart"/>
+      <w:r>
+        <w:rPr>
+          <w:rFonts w:ascii="Dosis" w:hAnsi="Dosis"/>
+          <w:sz w:val="72"/>
+          <w:szCs w:val="72"/>
+          <w:lang w:val="en-US"/>
+        </w:rPr>
+        <w:t>Miserapes</w:t>
+      </w:r>
+      <w:proofErr w:type="spellEnd"/>
     </w:p>
     <w:p>
       <w:pPr>
@@ -4329,8 +4648,19 @@
           <w:iCs/>
           <w:lang w:val="en-US"/>
         </w:rPr>
-        <w:t>Les Miserables</w:t>
-      </w:r>
+        <w:t xml:space="preserve">Les </w:t>
+      </w:r>
+      <w:proofErr w:type="spellStart"/>
+      <w:r>
+        <w:rPr>
+          <w:rFonts w:ascii="Raleway" w:hAnsi="Raleway"/>
+          <w:i/>
+          <w:iCs/>
+          <w:lang w:val="en-US"/>
+        </w:rPr>
+        <w:t>Miserables</w:t>
+      </w:r>
+      <w:proofErr w:type="spellEnd"/>
       <w:r>
         <w:rPr>
           <w:rFonts w:ascii="Raleway" w:hAnsi="Raleway"/>

</xml_diff>

<commit_message>
Adds explanation + difficulty settings + graceful error handling
And some other minor bug fixes and (visual/gameplay) improvements.
</commit_message>
<xml_diff>
--- a/The Peerful Project.docx
+++ b/The Peerful Project.docx
@@ -2001,22 +2001,87 @@
     </w:p>
     <w:p>
       <w:pPr>
+        <w:rPr>
+          <w:rFonts w:ascii="Raleway" w:hAnsi="Raleway"/>
+          <w:b/>
+          <w:bCs/>
+          <w:lang w:val="en-US"/>
+        </w:rPr>
+      </w:pPr>
+    </w:p>
+    <w:p>
+      <w:pPr>
+        <w:rPr>
+          <w:rFonts w:ascii="Raleway" w:hAnsi="Raleway"/>
+          <w:lang w:val="en-US"/>
+        </w:rPr>
+      </w:pPr>
+      <w:r>
+        <w:rPr>
+          <w:rFonts w:ascii="Raleway" w:hAnsi="Raleway"/>
+          <w:b/>
+          <w:bCs/>
+          <w:lang w:val="en-US"/>
+        </w:rPr>
+        <w:t>BUGS</w:t>
+      </w:r>
+      <w:r>
+        <w:rPr>
+          <w:rFonts w:ascii="Raleway" w:hAnsi="Raleway"/>
+          <w:b/>
+          <w:bCs/>
+          <w:lang w:val="en-US"/>
+        </w:rPr>
+        <w:t>/IMPROVEMENTS</w:t>
+      </w:r>
+      <w:r>
+        <w:rPr>
+          <w:rFonts w:ascii="Raleway" w:hAnsi="Raleway"/>
+          <w:b/>
+          <w:bCs/>
+          <w:lang w:val="en-US"/>
+        </w:rPr>
+        <w:t>:</w:t>
+      </w:r>
+    </w:p>
+    <w:p>
+      <w:pPr>
         <w:pStyle w:val="ListParagraph"/>
         <w:numPr>
           <w:ilvl w:val="0"/>
-          <w:numId w:val="13"/>
-        </w:numPr>
-        <w:rPr>
-          <w:rFonts w:ascii="Raleway" w:hAnsi="Raleway"/>
-          <w:lang w:val="en-US"/>
-        </w:rPr>
-      </w:pPr>
-      <w:r>
-        <w:rPr>
-          <w:rFonts w:ascii="Raleway" w:hAnsi="Raleway"/>
-          <w:lang w:val="en-US"/>
-        </w:rPr>
-        <w:t xml:space="preserve">Add link to quick explanation of game to </w:t>
+          <w:numId w:val="22"/>
+        </w:numPr>
+        <w:rPr>
+          <w:rFonts w:ascii="Raleway" w:hAnsi="Raleway"/>
+          <w:lang w:val="en-US"/>
+        </w:rPr>
+      </w:pPr>
+      <w:r>
+        <w:rPr>
+          <w:rFonts w:ascii="Raleway" w:hAnsi="Raleway"/>
+          <w:lang w:val="en-US"/>
+        </w:rPr>
+        <w:t>Make vehicle buttons a separate interface, that only considers/cleans/fills itself. (That way, we should always be able to enter/leave vehicles.)</w:t>
+      </w:r>
+    </w:p>
+    <w:p>
+      <w:pPr>
+        <w:pStyle w:val="ListParagraph"/>
+        <w:numPr>
+          <w:ilvl w:val="0"/>
+          <w:numId w:val="22"/>
+        </w:numPr>
+        <w:rPr>
+          <w:rFonts w:ascii="Raleway" w:hAnsi="Raleway"/>
+          <w:lang w:val="en-US"/>
+        </w:rPr>
+      </w:pPr>
+      <w:r>
+        <w:rPr>
+          <w:rFonts w:ascii="Raleway" w:hAnsi="Raleway"/>
+          <w:lang w:val="en-US"/>
+        </w:rPr>
+        <w:t xml:space="preserve">It’s quite annoying that the player can easily get stuck behind stuff … can I change my </w:t>
       </w:r>
       <w:proofErr w:type="spellStart"/>
       <w:r>
@@ -2024,7 +2089,7 @@
           <w:rFonts w:ascii="Raleway" w:hAnsi="Raleway"/>
           <w:lang w:val="en-US"/>
         </w:rPr>
-        <w:t>homescreen</w:t>
+        <w:t>updatePlayer</w:t>
       </w:r>
       <w:proofErr w:type="spellEnd"/>
       <w:r>
@@ -2032,7 +2097,39 @@
           <w:rFonts w:ascii="Raleway" w:hAnsi="Raleway"/>
           <w:lang w:val="en-US"/>
         </w:rPr>
-        <w:t xml:space="preserve"> (separate page though)</w:t>
+        <w:t xml:space="preserve"> somehow? Take into account collisions and cause less friction when moving into stuff?</w:t>
+      </w:r>
+    </w:p>
+    <w:p>
+      <w:pPr>
+        <w:rPr>
+          <w:rFonts w:ascii="Raleway" w:hAnsi="Raleway"/>
+          <w:lang w:val="en-US"/>
+        </w:rPr>
+      </w:pPr>
+    </w:p>
+    <w:p>
+      <w:pPr>
+        <w:rPr>
+          <w:rFonts w:ascii="Raleway" w:hAnsi="Raleway"/>
+          <w:lang w:val="en-US"/>
+        </w:rPr>
+      </w:pPr>
+      <w:r>
+        <w:rPr>
+          <w:rFonts w:ascii="Raleway" w:hAnsi="Raleway"/>
+          <w:b/>
+          <w:bCs/>
+          <w:lang w:val="en-US"/>
+        </w:rPr>
+        <w:t>Code cleanup:</w:t>
+      </w:r>
+      <w:r>
+        <w:rPr>
+          <w:rFonts w:ascii="Raleway" w:hAnsi="Raleway"/>
+          <w:lang w:val="en-US"/>
+        </w:rPr>
+        <w:t xml:space="preserve"> boy, this might be a pain in the ass.</w:t>
       </w:r>
     </w:p>
     <w:p>
@@ -2040,19 +2137,195 @@
         <w:pStyle w:val="ListParagraph"/>
         <w:numPr>
           <w:ilvl w:val="0"/>
-          <w:numId w:val="13"/>
-        </w:numPr>
-        <w:rPr>
-          <w:rFonts w:ascii="Raleway" w:hAnsi="Raleway"/>
-          <w:lang w:val="en-US"/>
-        </w:rPr>
-      </w:pPr>
-      <w:r>
-        <w:rPr>
-          <w:rFonts w:ascii="Raleway" w:hAnsi="Raleway"/>
-          <w:lang w:val="en-US"/>
-        </w:rPr>
-        <w:t xml:space="preserve">Remind people this is a local multiplayer game: you </w:t>
+          <w:numId w:val="11"/>
+        </w:numPr>
+        <w:rPr>
+          <w:rFonts w:ascii="Raleway" w:hAnsi="Raleway"/>
+          <w:lang w:val="en-US"/>
+        </w:rPr>
+      </w:pPr>
+      <w:r>
+        <w:rPr>
+          <w:rFonts w:ascii="Raleway" w:hAnsi="Raleway"/>
+          <w:lang w:val="en-US"/>
+        </w:rPr>
+        <w:t>Restructure code to split into multiple files:</w:t>
+      </w:r>
+    </w:p>
+    <w:p>
+      <w:pPr>
+        <w:pStyle w:val="ListParagraph"/>
+        <w:numPr>
+          <w:ilvl w:val="1"/>
+          <w:numId w:val="11"/>
+        </w:numPr>
+        <w:rPr>
+          <w:rFonts w:ascii="Raleway" w:hAnsi="Raleway"/>
+          <w:lang w:val="en-US"/>
+        </w:rPr>
+      </w:pPr>
+      <w:r>
+        <w:rPr>
+          <w:rFonts w:ascii="Raleway" w:hAnsi="Raleway"/>
+          <w:lang w:val="en-US"/>
+        </w:rPr>
+        <w:t xml:space="preserve">One for </w:t>
+      </w:r>
+      <w:proofErr w:type="spellStart"/>
+      <w:r>
+        <w:rPr>
+          <w:rFonts w:ascii="Raleway" w:hAnsi="Raleway"/>
+          <w:lang w:val="en-US"/>
+        </w:rPr>
+        <w:t>websocket</w:t>
+      </w:r>
+      <w:proofErr w:type="spellEnd"/>
+      <w:r>
+        <w:rPr>
+          <w:rFonts w:ascii="Raleway" w:hAnsi="Raleway"/>
+          <w:lang w:val="en-US"/>
+        </w:rPr>
+        <w:t xml:space="preserve"> server only</w:t>
+      </w:r>
+    </w:p>
+    <w:p>
+      <w:pPr>
+        <w:pStyle w:val="ListParagraph"/>
+        <w:numPr>
+          <w:ilvl w:val="1"/>
+          <w:numId w:val="11"/>
+        </w:numPr>
+        <w:rPr>
+          <w:rFonts w:ascii="Raleway" w:hAnsi="Raleway"/>
+          <w:lang w:val="en-US"/>
+        </w:rPr>
+      </w:pPr>
+      <w:r>
+        <w:rPr>
+          <w:rFonts w:ascii="Raleway" w:hAnsi="Raleway"/>
+          <w:lang w:val="en-US"/>
+        </w:rPr>
+        <w:t>One for peer to peer only</w:t>
+      </w:r>
+    </w:p>
+    <w:p>
+      <w:pPr>
+        <w:pStyle w:val="ListParagraph"/>
+        <w:numPr>
+          <w:ilvl w:val="2"/>
+          <w:numId w:val="11"/>
+        </w:numPr>
+        <w:rPr>
+          <w:rFonts w:ascii="Raleway" w:hAnsi="Raleway"/>
+          <w:lang w:val="en-US"/>
+        </w:rPr>
+      </w:pPr>
+      <w:r>
+        <w:rPr>
+          <w:rFonts w:ascii="Raleway" w:hAnsi="Raleway"/>
+          <w:lang w:val="en-US"/>
+        </w:rPr>
+        <w:t>The biggest function (‘on data’) could be split into multiple parts, or at least moved to another file</w:t>
+      </w:r>
+    </w:p>
+    <w:p>
+      <w:pPr>
+        <w:pStyle w:val="ListParagraph"/>
+        <w:numPr>
+          <w:ilvl w:val="1"/>
+          <w:numId w:val="11"/>
+        </w:numPr>
+        <w:rPr>
+          <w:rFonts w:ascii="Raleway" w:hAnsi="Raleway"/>
+          <w:lang w:val="en-US"/>
+        </w:rPr>
+      </w:pPr>
+      <w:r>
+        <w:rPr>
+          <w:rFonts w:ascii="Raleway" w:hAnsi="Raleway"/>
+          <w:lang w:val="en-US"/>
+        </w:rPr>
+        <w:t>One for mobile interface (touch events and the like)</w:t>
+      </w:r>
+    </w:p>
+    <w:p>
+      <w:pPr>
+        <w:pStyle w:val="ListParagraph"/>
+        <w:numPr>
+          <w:ilvl w:val="1"/>
+          <w:numId w:val="11"/>
+        </w:numPr>
+        <w:rPr>
+          <w:rFonts w:ascii="Raleway" w:hAnsi="Raleway"/>
+          <w:lang w:val="en-US"/>
+        </w:rPr>
+      </w:pPr>
+      <w:r>
+        <w:rPr>
+          <w:rFonts w:ascii="Raleway" w:hAnsi="Raleway"/>
+          <w:lang w:val="en-US"/>
+        </w:rPr>
+        <w:t>One for phaser game</w:t>
+      </w:r>
+    </w:p>
+    <w:p>
+      <w:pPr>
+        <w:pStyle w:val="ListParagraph"/>
+        <w:numPr>
+          <w:ilvl w:val="2"/>
+          <w:numId w:val="11"/>
+        </w:numPr>
+        <w:rPr>
+          <w:rFonts w:ascii="Raleway" w:hAnsi="Raleway"/>
+          <w:lang w:val="en-US"/>
+        </w:rPr>
+      </w:pPr>
+      <w:r>
+        <w:rPr>
+          <w:rFonts w:ascii="Raleway" w:hAnsi="Raleway"/>
+          <w:lang w:val="en-US"/>
+        </w:rPr>
+        <w:t>Subdivide into scenes and perhaps modules based on functionality?</w:t>
+      </w:r>
+    </w:p>
+    <w:p>
+      <w:pPr>
+        <w:pStyle w:val="ListParagraph"/>
+        <w:numPr>
+          <w:ilvl w:val="0"/>
+          <w:numId w:val="11"/>
+        </w:numPr>
+        <w:rPr>
+          <w:rFonts w:ascii="Raleway" w:hAnsi="Raleway"/>
+          <w:lang w:val="en-US"/>
+        </w:rPr>
+      </w:pPr>
+      <w:r>
+        <w:rPr>
+          <w:rFonts w:ascii="Raleway" w:hAnsi="Raleway"/>
+          <w:lang w:val="en-US"/>
+        </w:rPr>
+        <w:t>Gracefully deal with disconnects and game finishes:</w:t>
+      </w:r>
+    </w:p>
+    <w:p>
+      <w:pPr>
+        <w:pStyle w:val="ListParagraph"/>
+        <w:numPr>
+          <w:ilvl w:val="1"/>
+          <w:numId w:val="11"/>
+        </w:numPr>
+        <w:rPr>
+          <w:rFonts w:ascii="Raleway" w:hAnsi="Raleway"/>
+          <w:lang w:val="en-US"/>
+        </w:rPr>
+      </w:pPr>
+      <w:r>
+        <w:rPr>
+          <w:rFonts w:ascii="Raleway" w:hAnsi="Raleway"/>
+          <w:lang w:val="en-US"/>
+        </w:rPr>
+        <w:t xml:space="preserve">When the </w:t>
       </w:r>
       <w:r>
         <w:rPr>
@@ -2061,14 +2334,61 @@
           <w:iCs/>
           <w:lang w:val="en-US"/>
         </w:rPr>
-        <w:t>can</w:t>
-      </w:r>
-      <w:r>
-        <w:rPr>
-          <w:rFonts w:ascii="Raleway" w:hAnsi="Raleway"/>
-          <w:lang w:val="en-US"/>
-        </w:rPr>
-        <w:t xml:space="preserve"> play it from different networks, but there’s a good chance it’s too slow </w:t>
+        <w:t>computer host</w:t>
+      </w:r>
+      <w:r>
+        <w:rPr>
+          <w:rFonts w:ascii="Raleway" w:hAnsi="Raleway"/>
+          <w:lang w:val="en-US"/>
+        </w:rPr>
+        <w:t xml:space="preserve"> shuts down, inform WebSocket, delete game from server.</w:t>
+      </w:r>
+    </w:p>
+    <w:p>
+      <w:pPr>
+        <w:pStyle w:val="ListParagraph"/>
+        <w:numPr>
+          <w:ilvl w:val="1"/>
+          <w:numId w:val="11"/>
+        </w:numPr>
+        <w:rPr>
+          <w:rFonts w:ascii="Raleway" w:hAnsi="Raleway"/>
+          <w:lang w:val="en-US"/>
+        </w:rPr>
+      </w:pPr>
+      <w:r>
+        <w:rPr>
+          <w:rFonts w:ascii="Raleway" w:hAnsi="Raleway"/>
+          <w:lang w:val="en-US"/>
+        </w:rPr>
+        <w:t>If peer to peer disconnects, show it on the screen (show the player disconnected). Allow players to reconnect (with the same username)</w:t>
+      </w:r>
+      <w:r>
+        <w:rPr>
+          <w:rFonts w:ascii="Raleway" w:hAnsi="Raleway"/>
+          <w:lang w:val="en-US"/>
+        </w:rPr>
+        <w:t>.</w:t>
+      </w:r>
+    </w:p>
+    <w:p>
+      <w:pPr>
+        <w:pStyle w:val="ListParagraph"/>
+        <w:numPr>
+          <w:ilvl w:val="1"/>
+          <w:numId w:val="11"/>
+        </w:numPr>
+        <w:rPr>
+          <w:rFonts w:ascii="Raleway" w:hAnsi="Raleway"/>
+          <w:lang w:val="en-US"/>
+        </w:rPr>
+      </w:pPr>
+      <w:r>
+        <w:rPr>
+          <w:rFonts w:ascii="Raleway" w:hAnsi="Raleway"/>
+          <w:lang w:val="en-US"/>
+        </w:rPr>
+        <w:t xml:space="preserve">Do </w:t>
       </w:r>
       <w:r>
         <w:rPr>
@@ -2077,14 +2397,14 @@
           <w:iCs/>
           <w:lang w:val="en-US"/>
         </w:rPr>
-        <w:t>or</w:t>
-      </w:r>
-      <w:r>
-        <w:rPr>
-          <w:rFonts w:ascii="Raleway" w:hAnsi="Raleway"/>
-          <w:lang w:val="en-US"/>
-        </w:rPr>
-        <w:t xml:space="preserve"> it will fail.</w:t>
+        <w:t>not</w:t>
+      </w:r>
+      <w:r>
+        <w:rPr>
+          <w:rFonts w:ascii="Raleway" w:hAnsi="Raleway"/>
+          <w:lang w:val="en-US"/>
+        </w:rPr>
+        <w:t xml:space="preserve"> allow players to join once the game has already started. Would introduce problems, because game parameters depend on player size.</w:t>
       </w:r>
     </w:p>
     <w:p>
@@ -2104,6 +2424,14 @@
           <w:lang w:val="en-US"/>
         </w:rPr>
       </w:pPr>
+    </w:p>
+    <w:p>
+      <w:pPr>
+        <w:rPr>
+          <w:rFonts w:ascii="Raleway" w:hAnsi="Raleway"/>
+          <w:lang w:val="en-US"/>
+        </w:rPr>
+      </w:pPr>
       <w:r>
         <w:rPr>
           <w:rFonts w:ascii="Raleway" w:hAnsi="Raleway"/>
@@ -2111,8 +2439,61 @@
           <w:bCs/>
           <w:lang w:val="en-US"/>
         </w:rPr>
-        <w:t>BUGS</w:t>
-      </w:r>
+        <w:t>Optional</w:t>
+      </w:r>
+      <w:r>
+        <w:rPr>
+          <w:rFonts w:ascii="Raleway" w:hAnsi="Raleway"/>
+          <w:lang w:val="en-US"/>
+        </w:rPr>
+        <w:t xml:space="preserve">: make players allergic to </w:t>
+      </w:r>
+      <w:r>
+        <w:rPr>
+          <w:rFonts w:ascii="Raleway" w:hAnsi="Raleway"/>
+          <w:i/>
+          <w:iCs/>
+          <w:lang w:val="en-US"/>
+        </w:rPr>
+        <w:t>other things</w:t>
+      </w:r>
+      <w:r>
+        <w:rPr>
+          <w:rFonts w:ascii="Raleway" w:hAnsi="Raleway"/>
+          <w:lang w:val="en-US"/>
+        </w:rPr>
+        <w:t xml:space="preserve"> than ingredients. For example: allergic to heat, allergic to taking orders, etc.</w:t>
+      </w:r>
+      <w:r>
+        <w:rPr>
+          <w:rFonts w:ascii="Raleway" w:hAnsi="Raleway"/>
+          <w:lang w:val="en-US"/>
+        </w:rPr>
+        <w:t xml:space="preserve"> </w:t>
+      </w:r>
+    </w:p>
+    <w:p>
+      <w:pPr>
+        <w:ind w:left="708"/>
+        <w:rPr>
+          <w:rFonts w:ascii="Raleway" w:hAnsi="Raleway"/>
+          <w:lang w:val="en-US"/>
+        </w:rPr>
+      </w:pPr>
+      <w:r>
+        <w:rPr>
+          <w:rFonts w:ascii="Raleway" w:hAnsi="Raleway"/>
+          <w:lang w:val="en-US"/>
+        </w:rPr>
+        <w:t>(Use negative numbers for this?)</w:t>
+      </w:r>
+    </w:p>
+    <w:p>
+      <w:pPr>
+        <w:rPr>
+          <w:lang w:val="en-US"/>
+        </w:rPr>
+      </w:pPr>
       <w:r>
         <w:rPr>
           <w:rFonts w:ascii="Raleway" w:hAnsi="Raleway"/>
@@ -2120,8 +2501,39 @@
           <w:bCs/>
           <w:lang w:val="en-US"/>
         </w:rPr>
-        <w:t>/IMPROVEMENTS</w:t>
-      </w:r>
+        <w:t>Optional:</w:t>
+      </w:r>
+      <w:r>
+        <w:rPr>
+          <w:rFonts w:ascii="Raleway" w:hAnsi="Raleway"/>
+          <w:lang w:val="en-US"/>
+        </w:rPr>
+        <w:t xml:space="preserve"> make phone </w:t>
+      </w:r>
+      <w:r>
+        <w:rPr>
+          <w:rFonts w:ascii="Raleway" w:hAnsi="Raleway"/>
+          <w:i/>
+          <w:iCs/>
+          <w:lang w:val="en-US"/>
+        </w:rPr>
+        <w:t>vibrate</w:t>
+      </w:r>
+      <w:r>
+        <w:rPr>
+          <w:rFonts w:ascii="Raleway" w:hAnsi="Raleway"/>
+          <w:lang w:val="en-US"/>
+        </w:rPr>
+        <w:t xml:space="preserve"> when you run into stuff, to help you with navigating the world?</w:t>
+      </w:r>
+    </w:p>
+    <w:p>
+      <w:pPr>
+        <w:rPr>
+          <w:rFonts w:ascii="Raleway" w:hAnsi="Raleway"/>
+          <w:lang w:val="en-US"/>
+        </w:rPr>
+      </w:pPr>
       <w:r>
         <w:rPr>
           <w:rFonts w:ascii="Raleway" w:hAnsi="Raleway"/>
@@ -2129,80 +2541,15 @@
           <w:bCs/>
           <w:lang w:val="en-US"/>
         </w:rPr>
-        <w:t>:</w:t>
-      </w:r>
-    </w:p>
-    <w:p>
-      <w:pPr>
-        <w:pStyle w:val="ListParagraph"/>
-        <w:numPr>
-          <w:ilvl w:val="0"/>
-          <w:numId w:val="22"/>
-        </w:numPr>
-        <w:rPr>
-          <w:rFonts w:ascii="Raleway" w:hAnsi="Raleway"/>
-          <w:lang w:val="en-US"/>
-        </w:rPr>
-      </w:pPr>
-      <w:r>
-        <w:rPr>
-          <w:rFonts w:ascii="Raleway" w:hAnsi="Raleway"/>
-          <w:lang w:val="en-US"/>
-        </w:rPr>
-        <w:t>Make vehicle buttons a separate interface, that only considers/cleans/fills itself. (That way, we should always be able to enter/leave vehicles.)</w:t>
-      </w:r>
-    </w:p>
-    <w:p>
-      <w:pPr>
-        <w:pStyle w:val="ListParagraph"/>
-        <w:numPr>
-          <w:ilvl w:val="0"/>
-          <w:numId w:val="22"/>
-        </w:numPr>
-        <w:rPr>
-          <w:rFonts w:ascii="Raleway" w:hAnsi="Raleway"/>
-          <w:lang w:val="en-US"/>
-        </w:rPr>
-      </w:pPr>
-      <w:r>
-        <w:rPr>
-          <w:rFonts w:ascii="Raleway" w:hAnsi="Raleway"/>
-          <w:lang w:val="en-US"/>
-        </w:rPr>
-        <w:t xml:space="preserve">It’s quite annoying that the player can easily get stuck behind stuff … can I change my </w:t>
-      </w:r>
-      <w:proofErr w:type="spellStart"/>
-      <w:r>
-        <w:rPr>
-          <w:rFonts w:ascii="Raleway" w:hAnsi="Raleway"/>
-          <w:lang w:val="en-US"/>
-        </w:rPr>
-        <w:t>updatePlayer</w:t>
-      </w:r>
-      <w:proofErr w:type="spellEnd"/>
-      <w:r>
-        <w:rPr>
-          <w:rFonts w:ascii="Raleway" w:hAnsi="Raleway"/>
-          <w:lang w:val="en-US"/>
-        </w:rPr>
-        <w:t xml:space="preserve"> somehow? Take into account collisions and cause less friction when moving into stuff?</w:t>
-      </w:r>
-    </w:p>
-    <w:p>
-      <w:pPr>
-        <w:rPr>
-          <w:rFonts w:ascii="Raleway" w:hAnsi="Raleway"/>
-          <w:lang w:val="en-US"/>
-        </w:rPr>
-      </w:pPr>
-    </w:p>
-    <w:p>
-      <w:pPr>
-        <w:rPr>
-          <w:rFonts w:ascii="Raleway" w:hAnsi="Raleway"/>
-          <w:lang w:val="en-US"/>
-        </w:rPr>
-      </w:pPr>
+        <w:t>Optional:</w:t>
+      </w:r>
+      <w:r>
+        <w:rPr>
+          <w:rFonts w:ascii="Raleway" w:hAnsi="Raleway"/>
+          <w:lang w:val="en-US"/>
+        </w:rPr>
+        <w:t xml:space="preserve"> add actual doors and try to make workspaces look better – less random. </w:t>
+      </w:r>
     </w:p>
     <w:p>
       <w:pPr>
@@ -2218,239 +2565,16 @@
           <w:bCs/>
           <w:lang w:val="en-US"/>
         </w:rPr>
-        <w:t xml:space="preserve">Better workspaces + tables: </w:t>
-      </w:r>
-      <w:r>
-        <w:rPr>
-          <w:rFonts w:ascii="Raleway" w:hAnsi="Raleway"/>
-          <w:lang w:val="en-US"/>
-        </w:rPr>
-        <w:t>Perhaps, instead, use a “rectangle blocking” and “path first” algorithm.</w:t>
-      </w:r>
-    </w:p>
-    <w:p>
-      <w:pPr>
-        <w:pStyle w:val="ListParagraph"/>
-        <w:numPr>
-          <w:ilvl w:val="0"/>
-          <w:numId w:val="13"/>
-        </w:numPr>
-        <w:rPr>
-          <w:rFonts w:ascii="Raleway" w:hAnsi="Raleway"/>
-          <w:lang w:val="en-US"/>
-        </w:rPr>
-      </w:pPr>
-      <w:r>
-        <w:rPr>
-          <w:rFonts w:ascii="Raleway" w:hAnsi="Raleway"/>
-          <w:lang w:val="en-US"/>
-        </w:rPr>
-        <w:t xml:space="preserve">First, create a </w:t>
-      </w:r>
-      <w:r>
-        <w:rPr>
-          <w:rFonts w:ascii="Raleway" w:hAnsi="Raleway"/>
-          <w:i/>
-          <w:iCs/>
-          <w:lang w:val="en-US"/>
-        </w:rPr>
-        <w:t>random path</w:t>
-      </w:r>
-      <w:r>
-        <w:rPr>
-          <w:rFonts w:ascii="Raleway" w:hAnsi="Raleway"/>
-          <w:lang w:val="en-US"/>
-        </w:rPr>
-        <w:t xml:space="preserve"> ( = random walk) from A to B. The points A and B are the connections to the outside road. The rest of the path are marked as </w:t>
-      </w:r>
-      <w:r>
-        <w:rPr>
-          <w:rFonts w:ascii="Raleway" w:hAnsi="Raleway"/>
-          <w:i/>
-          <w:iCs/>
-          <w:lang w:val="en-US"/>
-        </w:rPr>
-        <w:t>unavailable</w:t>
-      </w:r>
-      <w:r>
-        <w:rPr>
-          <w:rFonts w:ascii="Raleway" w:hAnsi="Raleway"/>
-          <w:lang w:val="en-US"/>
-        </w:rPr>
-        <w:t xml:space="preserve"> (so nothing is placed there).</w:t>
-      </w:r>
-    </w:p>
-    <w:p>
-      <w:pPr>
-        <w:pStyle w:val="ListParagraph"/>
-        <w:numPr>
-          <w:ilvl w:val="1"/>
-          <w:numId w:val="13"/>
-        </w:numPr>
-        <w:rPr>
-          <w:rFonts w:ascii="Raleway" w:hAnsi="Raleway"/>
-          <w:lang w:val="en-US"/>
-        </w:rPr>
-      </w:pPr>
-      <w:r>
-        <w:rPr>
-          <w:rFonts w:ascii="Raleway" w:hAnsi="Raleway"/>
-          <w:lang w:val="en-US"/>
-        </w:rPr>
-        <w:t xml:space="preserve">Use backtracking algorithm (from </w:t>
-      </w:r>
-      <w:proofErr w:type="spellStart"/>
-      <w:r>
-        <w:rPr>
-          <w:rFonts w:ascii="Raleway" w:hAnsi="Raleway"/>
-          <w:lang w:val="en-US"/>
-        </w:rPr>
-        <w:t>stackoverflow</w:t>
-      </w:r>
-      <w:proofErr w:type="spellEnd"/>
-      <w:r>
-        <w:rPr>
-          <w:rFonts w:ascii="Raleway" w:hAnsi="Raleway"/>
-          <w:lang w:val="en-US"/>
-        </w:rPr>
-        <w:t>)</w:t>
-      </w:r>
-    </w:p>
-    <w:p>
-      <w:pPr>
-        <w:pStyle w:val="ListParagraph"/>
-        <w:numPr>
-          <w:ilvl w:val="1"/>
-          <w:numId w:val="13"/>
-        </w:numPr>
-        <w:rPr>
-          <w:rFonts w:ascii="Raleway" w:hAnsi="Raleway"/>
-          <w:lang w:val="en-US"/>
-        </w:rPr>
-      </w:pPr>
-      <w:hyperlink r:id="rId19" w:history="1">
-        <w:r>
-          <w:rPr>
-            <w:rStyle w:val="Hyperlink"/>
-            <w:rFonts w:ascii="Raleway" w:hAnsi="Raleway"/>
-            <w:lang w:val="en-US"/>
-          </w:rPr>
-          <w:t>https://gamedev.stackexchange.com/questions/162915/creating-random-path-in-grid</w:t>
-        </w:r>
-      </w:hyperlink>
-      <w:bookmarkStart w:id="0" w:name="_GoBack"/>
-      <w:bookmarkEnd w:id="0"/>
-    </w:p>
-    <w:p>
-      <w:pPr>
-        <w:pStyle w:val="ListParagraph"/>
-        <w:numPr>
-          <w:ilvl w:val="0"/>
-          <w:numId w:val="13"/>
-        </w:numPr>
-        <w:rPr>
-          <w:rFonts w:ascii="Raleway" w:hAnsi="Raleway"/>
-          <w:lang w:val="en-US"/>
-        </w:rPr>
-      </w:pPr>
-      <w:r>
-        <w:rPr>
-          <w:rFonts w:ascii="Raleway" w:hAnsi="Raleway"/>
-          <w:lang w:val="en-US"/>
-        </w:rPr>
-        <w:t>Now randomly add X rectangles of random size (2x2, 3x4, 1x2, etc.) to this path.</w:t>
-      </w:r>
-    </w:p>
-    <w:p>
-      <w:pPr>
-        <w:pStyle w:val="ListParagraph"/>
-        <w:numPr>
-          <w:ilvl w:val="1"/>
-          <w:numId w:val="13"/>
-        </w:numPr>
-        <w:rPr>
-          <w:rFonts w:ascii="Raleway" w:hAnsi="Raleway"/>
-          <w:lang w:val="en-US"/>
-        </w:rPr>
-      </w:pPr>
-      <w:r>
-        <w:rPr>
-          <w:rFonts w:ascii="Raleway" w:hAnsi="Raleway"/>
-          <w:lang w:val="en-US"/>
-        </w:rPr>
-        <w:t>Pick a random square from our path, place rectangles there.</w:t>
-      </w:r>
-    </w:p>
-    <w:p>
-      <w:pPr>
-        <w:pStyle w:val="ListParagraph"/>
-        <w:numPr>
-          <w:ilvl w:val="0"/>
-          <w:numId w:val="13"/>
-        </w:numPr>
-        <w:rPr>
-          <w:rFonts w:ascii="Raleway" w:hAnsi="Raleway"/>
-          <w:lang w:val="en-US"/>
-        </w:rPr>
-      </w:pPr>
-      <w:r>
-        <w:rPr>
-          <w:rFonts w:ascii="Raleway" w:hAnsi="Raleway"/>
-          <w:lang w:val="en-US"/>
-        </w:rPr>
-        <w:t>Ensure we have at least X available spaces and at most Y spaces, then stop.</w:t>
-      </w:r>
-    </w:p>
-    <w:p>
-      <w:pPr>
-        <w:pStyle w:val="ListParagraph"/>
-        <w:numPr>
-          <w:ilvl w:val="0"/>
-          <w:numId w:val="13"/>
-        </w:numPr>
-        <w:rPr>
-          <w:rFonts w:ascii="Raleway" w:hAnsi="Raleway"/>
-          <w:lang w:val="en-US"/>
-        </w:rPr>
-      </w:pPr>
-      <w:r>
-        <w:rPr>
-          <w:rFonts w:ascii="Raleway" w:hAnsi="Raleway"/>
-          <w:lang w:val="en-US"/>
-        </w:rPr>
-        <w:t xml:space="preserve">Now simply do what we did before: determine the walls, place tables </w:t>
-      </w:r>
-      <w:r>
-        <w:rPr>
-          <w:rFonts w:ascii="Raleway" w:hAnsi="Raleway"/>
-          <w:i/>
-          <w:iCs/>
-          <w:lang w:val="en-US"/>
-        </w:rPr>
-        <w:t>anywhere</w:t>
-      </w:r>
-      <w:r>
-        <w:rPr>
-          <w:rFonts w:ascii="Raleway" w:hAnsi="Raleway"/>
-          <w:lang w:val="en-US"/>
-        </w:rPr>
-        <w:t>, except on the path</w:t>
-      </w:r>
-      <w:r>
-        <w:rPr>
-          <w:rFonts w:ascii="Raleway" w:hAnsi="Raleway"/>
-          <w:lang w:val="en-US"/>
-        </w:rPr>
-        <w:t>.</w:t>
-      </w:r>
-    </w:p>
-    <w:p>
-      <w:pPr>
-        <w:rPr>
-          <w:rFonts w:ascii="Raleway" w:hAnsi="Raleway"/>
-          <w:lang w:val="en-US"/>
-        </w:rPr>
-      </w:pPr>
+        <w:lastRenderedPageBreak/>
+        <w:t>Optional:</w:t>
+      </w:r>
+      <w:r>
+        <w:rPr>
+          <w:rFonts w:ascii="Raleway" w:hAnsi="Raleway"/>
+          <w:lang w:val="en-US"/>
+        </w:rPr>
+        <w:t xml:space="preserve"> nice particle effects when we receive coins</w:t>
+      </w:r>
     </w:p>
     <w:p>
       <w:pPr>
@@ -2466,300 +2590,53 @@
           <w:bCs/>
           <w:lang w:val="en-US"/>
         </w:rPr>
-        <w:t>Code cleanup:</w:t>
-      </w:r>
-      <w:r>
-        <w:rPr>
-          <w:rFonts w:ascii="Raleway" w:hAnsi="Raleway"/>
-          <w:lang w:val="en-US"/>
-        </w:rPr>
-        <w:t xml:space="preserve"> boy, this might be a pain in the ass.</w:t>
-      </w:r>
-    </w:p>
-    <w:p>
-      <w:pPr>
-        <w:pStyle w:val="ListParagraph"/>
-        <w:numPr>
-          <w:ilvl w:val="0"/>
-          <w:numId w:val="11"/>
-        </w:numPr>
-        <w:rPr>
-          <w:rFonts w:ascii="Raleway" w:hAnsi="Raleway"/>
-          <w:lang w:val="en-US"/>
-        </w:rPr>
-      </w:pPr>
-      <w:r>
-        <w:rPr>
-          <w:rFonts w:ascii="Raleway" w:hAnsi="Raleway"/>
-          <w:lang w:val="en-US"/>
-        </w:rPr>
-        <w:t>Restructure code to split into multiple files:</w:t>
-      </w:r>
-    </w:p>
-    <w:p>
-      <w:pPr>
-        <w:pStyle w:val="ListParagraph"/>
-        <w:numPr>
-          <w:ilvl w:val="1"/>
-          <w:numId w:val="11"/>
-        </w:numPr>
-        <w:rPr>
-          <w:rFonts w:ascii="Raleway" w:hAnsi="Raleway"/>
-          <w:lang w:val="en-US"/>
-        </w:rPr>
-      </w:pPr>
-      <w:r>
-        <w:rPr>
-          <w:rFonts w:ascii="Raleway" w:hAnsi="Raleway"/>
-          <w:lang w:val="en-US"/>
-        </w:rPr>
-        <w:t xml:space="preserve">One for </w:t>
-      </w:r>
-      <w:proofErr w:type="spellStart"/>
-      <w:r>
-        <w:rPr>
-          <w:rFonts w:ascii="Raleway" w:hAnsi="Raleway"/>
-          <w:lang w:val="en-US"/>
-        </w:rPr>
-        <w:t>websocket</w:t>
-      </w:r>
-      <w:proofErr w:type="spellEnd"/>
-      <w:r>
-        <w:rPr>
-          <w:rFonts w:ascii="Raleway" w:hAnsi="Raleway"/>
-          <w:lang w:val="en-US"/>
-        </w:rPr>
-        <w:t xml:space="preserve"> server only</w:t>
-      </w:r>
-    </w:p>
-    <w:p>
-      <w:pPr>
-        <w:pStyle w:val="ListParagraph"/>
-        <w:numPr>
-          <w:ilvl w:val="1"/>
-          <w:numId w:val="11"/>
-        </w:numPr>
-        <w:rPr>
-          <w:rFonts w:ascii="Raleway" w:hAnsi="Raleway"/>
-          <w:lang w:val="en-US"/>
-        </w:rPr>
-      </w:pPr>
-      <w:r>
-        <w:rPr>
-          <w:rFonts w:ascii="Raleway" w:hAnsi="Raleway"/>
-          <w:lang w:val="en-US"/>
-        </w:rPr>
-        <w:t>One for peer to peer only</w:t>
-      </w:r>
-    </w:p>
-    <w:p>
-      <w:pPr>
-        <w:pStyle w:val="ListParagraph"/>
-        <w:numPr>
-          <w:ilvl w:val="2"/>
-          <w:numId w:val="11"/>
-        </w:numPr>
-        <w:rPr>
-          <w:rFonts w:ascii="Raleway" w:hAnsi="Raleway"/>
-          <w:lang w:val="en-US"/>
-        </w:rPr>
-      </w:pPr>
-      <w:r>
-        <w:rPr>
-          <w:rFonts w:ascii="Raleway" w:hAnsi="Raleway"/>
-          <w:lang w:val="en-US"/>
-        </w:rPr>
-        <w:t>The biggest function (‘on data’) could be split into multiple parts, or at least moved to another file</w:t>
-      </w:r>
-    </w:p>
-    <w:p>
-      <w:pPr>
-        <w:pStyle w:val="ListParagraph"/>
-        <w:numPr>
-          <w:ilvl w:val="1"/>
-          <w:numId w:val="11"/>
-        </w:numPr>
-        <w:rPr>
-          <w:rFonts w:ascii="Raleway" w:hAnsi="Raleway"/>
-          <w:lang w:val="en-US"/>
-        </w:rPr>
-      </w:pPr>
-      <w:r>
-        <w:rPr>
-          <w:rFonts w:ascii="Raleway" w:hAnsi="Raleway"/>
-          <w:lang w:val="en-US"/>
-        </w:rPr>
-        <w:t>One for mobile interface (touch events and the like)</w:t>
-      </w:r>
-    </w:p>
-    <w:p>
-      <w:pPr>
-        <w:pStyle w:val="ListParagraph"/>
-        <w:numPr>
-          <w:ilvl w:val="1"/>
-          <w:numId w:val="11"/>
-        </w:numPr>
-        <w:rPr>
-          <w:rFonts w:ascii="Raleway" w:hAnsi="Raleway"/>
-          <w:lang w:val="en-US"/>
-        </w:rPr>
-      </w:pPr>
-      <w:r>
-        <w:rPr>
-          <w:rFonts w:ascii="Raleway" w:hAnsi="Raleway"/>
-          <w:lang w:val="en-US"/>
-        </w:rPr>
-        <w:lastRenderedPageBreak/>
-        <w:t>One for phaser game</w:t>
-      </w:r>
-    </w:p>
-    <w:p>
-      <w:pPr>
-        <w:pStyle w:val="ListParagraph"/>
-        <w:numPr>
-          <w:ilvl w:val="2"/>
-          <w:numId w:val="11"/>
-        </w:numPr>
-        <w:rPr>
-          <w:rFonts w:ascii="Raleway" w:hAnsi="Raleway"/>
-          <w:lang w:val="en-US"/>
-        </w:rPr>
-      </w:pPr>
-      <w:r>
-        <w:rPr>
-          <w:rFonts w:ascii="Raleway" w:hAnsi="Raleway"/>
-          <w:lang w:val="en-US"/>
-        </w:rPr>
-        <w:t>Subdivide into scenes and perhaps modules based on functionality?</w:t>
-      </w:r>
-    </w:p>
-    <w:p>
-      <w:pPr>
-        <w:pStyle w:val="ListParagraph"/>
-        <w:numPr>
-          <w:ilvl w:val="0"/>
-          <w:numId w:val="11"/>
-        </w:numPr>
-        <w:rPr>
-          <w:rFonts w:ascii="Raleway" w:hAnsi="Raleway"/>
-          <w:lang w:val="en-US"/>
-        </w:rPr>
-      </w:pPr>
-      <w:r>
-        <w:rPr>
-          <w:rFonts w:ascii="Raleway" w:hAnsi="Raleway"/>
-          <w:lang w:val="en-US"/>
-        </w:rPr>
-        <w:t>Gracefully deal with disconnects and game finishes:</w:t>
-      </w:r>
-    </w:p>
-    <w:p>
-      <w:pPr>
-        <w:pStyle w:val="ListParagraph"/>
-        <w:numPr>
-          <w:ilvl w:val="1"/>
-          <w:numId w:val="11"/>
-        </w:numPr>
-        <w:rPr>
-          <w:rFonts w:ascii="Raleway" w:hAnsi="Raleway"/>
-          <w:lang w:val="en-US"/>
-        </w:rPr>
-      </w:pPr>
-      <w:r>
-        <w:rPr>
-          <w:rFonts w:ascii="Raleway" w:hAnsi="Raleway"/>
-          <w:lang w:val="en-US"/>
-        </w:rPr>
-        <w:t xml:space="preserve">When the </w:t>
-      </w:r>
-      <w:r>
-        <w:rPr>
-          <w:rFonts w:ascii="Raleway" w:hAnsi="Raleway"/>
-          <w:i/>
-          <w:iCs/>
-          <w:lang w:val="en-US"/>
-        </w:rPr>
-        <w:t>computer host</w:t>
-      </w:r>
-      <w:r>
-        <w:rPr>
-          <w:rFonts w:ascii="Raleway" w:hAnsi="Raleway"/>
-          <w:lang w:val="en-US"/>
-        </w:rPr>
-        <w:t xml:space="preserve"> shuts down, inform WebSocket, delete game from server.</w:t>
-      </w:r>
-    </w:p>
-    <w:p>
-      <w:pPr>
-        <w:pStyle w:val="ListParagraph"/>
-        <w:numPr>
-          <w:ilvl w:val="1"/>
-          <w:numId w:val="11"/>
-        </w:numPr>
-        <w:rPr>
-          <w:rFonts w:ascii="Raleway" w:hAnsi="Raleway"/>
-          <w:lang w:val="en-US"/>
-        </w:rPr>
-      </w:pPr>
-      <w:r>
-        <w:rPr>
-          <w:rFonts w:ascii="Raleway" w:hAnsi="Raleway"/>
-          <w:lang w:val="en-US"/>
-        </w:rPr>
-        <w:t>If peer to peer disconnects, show it on the screen (show the player disconnected). Allow players to reconnect (with the same username)</w:t>
-      </w:r>
-      <w:r>
-        <w:rPr>
-          <w:rFonts w:ascii="Raleway" w:hAnsi="Raleway"/>
-          <w:lang w:val="en-US"/>
-        </w:rPr>
-        <w:t>.</w:t>
-      </w:r>
-    </w:p>
-    <w:p>
-      <w:pPr>
-        <w:pStyle w:val="ListParagraph"/>
-        <w:numPr>
-          <w:ilvl w:val="1"/>
-          <w:numId w:val="11"/>
-        </w:numPr>
-        <w:rPr>
-          <w:rFonts w:ascii="Raleway" w:hAnsi="Raleway"/>
-          <w:lang w:val="en-US"/>
-        </w:rPr>
-      </w:pPr>
-      <w:r>
-        <w:rPr>
-          <w:rFonts w:ascii="Raleway" w:hAnsi="Raleway"/>
-          <w:lang w:val="en-US"/>
-        </w:rPr>
-        <w:t xml:space="preserve">Do </w:t>
-      </w:r>
-      <w:r>
-        <w:rPr>
-          <w:rFonts w:ascii="Raleway" w:hAnsi="Raleway"/>
-          <w:i/>
-          <w:iCs/>
-          <w:lang w:val="en-US"/>
-        </w:rPr>
-        <w:t>not</w:t>
-      </w:r>
-      <w:r>
-        <w:rPr>
-          <w:rFonts w:ascii="Raleway" w:hAnsi="Raleway"/>
-          <w:lang w:val="en-US"/>
-        </w:rPr>
-        <w:t xml:space="preserve"> allow players to join once the game has already started. Would introduce problems, because game parameters depend on player size.</w:t>
-      </w:r>
-    </w:p>
-    <w:p>
-      <w:pPr>
+        <w:t>Optional:</w:t>
+      </w:r>
+      <w:r>
+        <w:rPr>
+          <w:rFonts w:ascii="Raleway" w:hAnsi="Raleway"/>
+          <w:lang w:val="en-US"/>
+        </w:rPr>
+        <w:t xml:space="preserve"> music (mostly because I’m interested ho</w:t>
+      </w:r>
+      <w:r>
+        <w:rPr>
+          <w:rFonts w:ascii="Raleway" w:hAnsi="Raleway"/>
+          <w:lang w:val="en-US"/>
+        </w:rPr>
+        <w:t>w it impacts loading speed and playback delay)</w:t>
+      </w:r>
+    </w:p>
+    <w:p>
+      <w:pPr>
+        <w:rPr>
+          <w:rFonts w:ascii="Raleway" w:hAnsi="Raleway"/>
+          <w:lang w:val="en-US"/>
+        </w:rPr>
+      </w:pPr>
+      <w:r>
         <w:rPr>
           <w:rFonts w:ascii="Raleway" w:hAnsi="Raleway"/>
           <w:b/>
           <w:bCs/>
           <w:lang w:val="en-US"/>
         </w:rPr>
+        <w:t>Optional:</w:t>
+      </w:r>
+      <w:r>
+        <w:rPr>
+          <w:rFonts w:ascii="Raleway" w:hAnsi="Raleway"/>
+          <w:lang w:val="en-US"/>
+        </w:rPr>
+        <w:t xml:space="preserve"> (As much as I’d like to build in a “fire extinguisher”, it’s a bit much work.)</w:t>
+      </w:r>
+    </w:p>
+    <w:p>
+      <w:pPr>
+        <w:rPr>
+          <w:rFonts w:ascii="Raleway" w:hAnsi="Raleway"/>
+          <w:lang w:val="en-US"/>
+        </w:rPr>
       </w:pPr>
     </w:p>
     <w:p>
@@ -2784,30 +2661,7 @@
           <w:bCs/>
           <w:lang w:val="en-US"/>
         </w:rPr>
-        <w:t>Optional</w:t>
-      </w:r>
-      <w:r>
-        <w:rPr>
-          <w:rFonts w:ascii="Raleway" w:hAnsi="Raleway"/>
-          <w:lang w:val="en-US"/>
-        </w:rPr>
-        <w:t xml:space="preserve">: make players allergic to </w:t>
-      </w:r>
-      <w:r>
-        <w:rPr>
-          <w:rFonts w:ascii="Raleway" w:hAnsi="Raleway"/>
-          <w:i/>
-          <w:iCs/>
-          <w:lang w:val="en-US"/>
-        </w:rPr>
-        <w:t>other things</w:t>
-      </w:r>
-      <w:r>
-        <w:rPr>
-          <w:rFonts w:ascii="Raleway" w:hAnsi="Raleway"/>
-          <w:lang w:val="en-US"/>
-        </w:rPr>
-        <w:t xml:space="preserve"> than ingredients. For example: allergic to heat, allergic to taking orders, etc.</w:t>
+        <w:t>TURN/STUN SERVERS:</w:t>
       </w:r>
       <w:r>
         <w:rPr>
@@ -2816,211 +2670,6 @@
         </w:rPr>
         <w:t xml:space="preserve"> </w:t>
       </w:r>
-    </w:p>
-    <w:p>
-      <w:pPr>
-        <w:ind w:left="708"/>
-        <w:rPr>
-          <w:rFonts w:ascii="Raleway" w:hAnsi="Raleway"/>
-          <w:lang w:val="en-US"/>
-        </w:rPr>
-      </w:pPr>
-      <w:r>
-        <w:rPr>
-          <w:rFonts w:ascii="Raleway" w:hAnsi="Raleway"/>
-          <w:lang w:val="en-US"/>
-        </w:rPr>
-        <w:t>(Use negative numbers for this?)</w:t>
-      </w:r>
-    </w:p>
-    <w:p>
-      <w:pPr>
-        <w:rPr>
-          <w:lang w:val="en-US"/>
-        </w:rPr>
-      </w:pPr>
-      <w:r>
-        <w:rPr>
-          <w:rFonts w:ascii="Raleway" w:hAnsi="Raleway"/>
-          <w:b/>
-          <w:bCs/>
-          <w:lang w:val="en-US"/>
-        </w:rPr>
-        <w:t>Optional:</w:t>
-      </w:r>
-      <w:r>
-        <w:rPr>
-          <w:rFonts w:ascii="Raleway" w:hAnsi="Raleway"/>
-          <w:lang w:val="en-US"/>
-        </w:rPr>
-        <w:t xml:space="preserve"> make phone </w:t>
-      </w:r>
-      <w:r>
-        <w:rPr>
-          <w:rFonts w:ascii="Raleway" w:hAnsi="Raleway"/>
-          <w:i/>
-          <w:iCs/>
-          <w:lang w:val="en-US"/>
-        </w:rPr>
-        <w:t>vibrate</w:t>
-      </w:r>
-      <w:r>
-        <w:rPr>
-          <w:rFonts w:ascii="Raleway" w:hAnsi="Raleway"/>
-          <w:lang w:val="en-US"/>
-        </w:rPr>
-        <w:t xml:space="preserve"> when you run into stuff, to help you with navigating the world?</w:t>
-      </w:r>
-    </w:p>
-    <w:p>
-      <w:pPr>
-        <w:rPr>
-          <w:rFonts w:ascii="Raleway" w:hAnsi="Raleway"/>
-          <w:lang w:val="en-US"/>
-        </w:rPr>
-      </w:pPr>
-      <w:r>
-        <w:rPr>
-          <w:rFonts w:ascii="Raleway" w:hAnsi="Raleway"/>
-          <w:b/>
-          <w:bCs/>
-          <w:lang w:val="en-US"/>
-        </w:rPr>
-        <w:t>Optional:</w:t>
-      </w:r>
-      <w:r>
-        <w:rPr>
-          <w:rFonts w:ascii="Raleway" w:hAnsi="Raleway"/>
-          <w:lang w:val="en-US"/>
-        </w:rPr>
-        <w:t xml:space="preserve"> add actual doors and try to make workspaces look better – less random. </w:t>
-      </w:r>
-    </w:p>
-    <w:p>
-      <w:pPr>
-        <w:rPr>
-          <w:rFonts w:ascii="Raleway" w:hAnsi="Raleway"/>
-          <w:lang w:val="en-US"/>
-        </w:rPr>
-      </w:pPr>
-      <w:r>
-        <w:rPr>
-          <w:rFonts w:ascii="Raleway" w:hAnsi="Raleway"/>
-          <w:b/>
-          <w:bCs/>
-          <w:lang w:val="en-US"/>
-        </w:rPr>
-        <w:t>Optional:</w:t>
-      </w:r>
-      <w:r>
-        <w:rPr>
-          <w:rFonts w:ascii="Raleway" w:hAnsi="Raleway"/>
-          <w:lang w:val="en-US"/>
-        </w:rPr>
-        <w:t xml:space="preserve"> nice particle effects when we receive coins</w:t>
-      </w:r>
-    </w:p>
-    <w:p>
-      <w:pPr>
-        <w:rPr>
-          <w:rFonts w:ascii="Raleway" w:hAnsi="Raleway"/>
-          <w:lang w:val="en-US"/>
-        </w:rPr>
-      </w:pPr>
-      <w:r>
-        <w:rPr>
-          <w:rFonts w:ascii="Raleway" w:hAnsi="Raleway"/>
-          <w:b/>
-          <w:bCs/>
-          <w:lang w:val="en-US"/>
-        </w:rPr>
-        <w:t>Optional:</w:t>
-      </w:r>
-      <w:r>
-        <w:rPr>
-          <w:rFonts w:ascii="Raleway" w:hAnsi="Raleway"/>
-          <w:lang w:val="en-US"/>
-        </w:rPr>
-        <w:t xml:space="preserve"> music (mostly because I’m interested ho</w:t>
-      </w:r>
-      <w:r>
-        <w:rPr>
-          <w:rFonts w:ascii="Raleway" w:hAnsi="Raleway"/>
-          <w:lang w:val="en-US"/>
-        </w:rPr>
-        <w:t>w it impacts loading speed and playback delay)</w:t>
-      </w:r>
-    </w:p>
-    <w:p>
-      <w:pPr>
-        <w:rPr>
-          <w:rFonts w:ascii="Raleway" w:hAnsi="Raleway"/>
-          <w:lang w:val="en-US"/>
-        </w:rPr>
-      </w:pPr>
-      <w:r>
-        <w:rPr>
-          <w:rFonts w:ascii="Raleway" w:hAnsi="Raleway"/>
-          <w:b/>
-          <w:bCs/>
-          <w:lang w:val="en-US"/>
-        </w:rPr>
-        <w:t>Optional:</w:t>
-      </w:r>
-      <w:r>
-        <w:rPr>
-          <w:rFonts w:ascii="Raleway" w:hAnsi="Raleway"/>
-          <w:lang w:val="en-US"/>
-        </w:rPr>
-        <w:t xml:space="preserve"> </w:t>
-      </w:r>
-      <w:r>
-        <w:rPr>
-          <w:rFonts w:ascii="Raleway" w:hAnsi="Raleway"/>
-          <w:lang w:val="en-US"/>
-        </w:rPr>
-        <w:t>(As much as I’d like to build in a “fire extinguisher”, it’s a bit much work.)</w:t>
-      </w:r>
-    </w:p>
-    <w:p>
-      <w:pPr>
-        <w:rPr>
-          <w:rFonts w:ascii="Raleway" w:hAnsi="Raleway"/>
-          <w:lang w:val="en-US"/>
-        </w:rPr>
-      </w:pPr>
-    </w:p>
-    <w:p>
-      <w:pPr>
-        <w:rPr>
-          <w:rFonts w:ascii="Raleway" w:hAnsi="Raleway"/>
-          <w:lang w:val="en-US"/>
-        </w:rPr>
-      </w:pPr>
-    </w:p>
-    <w:p>
-      <w:pPr>
-        <w:rPr>
-          <w:rFonts w:ascii="Raleway" w:hAnsi="Raleway"/>
-          <w:lang w:val="en-US"/>
-        </w:rPr>
-      </w:pPr>
-      <w:r>
-        <w:rPr>
-          <w:rFonts w:ascii="Raleway" w:hAnsi="Raleway"/>
-          <w:b/>
-          <w:bCs/>
-          <w:lang w:val="en-US"/>
-        </w:rPr>
-        <w:t>TURN/STUN SERVERS:</w:t>
-      </w:r>
-      <w:r>
-        <w:rPr>
-          <w:rFonts w:ascii="Raleway" w:hAnsi="Raleway"/>
-          <w:lang w:val="en-US"/>
-        </w:rPr>
-        <w:t xml:space="preserve"> </w:t>
-      </w:r>
       <w:r>
         <w:rPr>
           <w:rFonts w:ascii="Raleway" w:hAnsi="Raleway"/>
@@ -3068,180 +2717,6 @@
           <w:lang w:val="en-US"/>
         </w:rPr>
       </w:pPr>
-    </w:p>
-    <w:p>
-      <w:pPr>
-        <w:rPr>
-          <w:rFonts w:ascii="Raleway" w:hAnsi="Raleway"/>
-          <w:lang w:val="en-US"/>
-        </w:rPr>
-      </w:pPr>
-      <w:r>
-        <w:rPr>
-          <w:rFonts w:ascii="Raleway" w:hAnsi="Raleway"/>
-          <w:lang w:val="en-US"/>
-        </w:rPr>
-        <w:t>==== OLD/INVALID STUFF ====</w:t>
-      </w:r>
-    </w:p>
-    <w:p>
-      <w:pPr>
-        <w:rPr>
-          <w:rFonts w:ascii="Raleway" w:hAnsi="Raleway"/>
-          <w:lang w:val="en-US"/>
-        </w:rPr>
-      </w:pPr>
-      <w:r>
-        <w:rPr>
-          <w:rFonts w:ascii="Raleway" w:hAnsi="Raleway"/>
-          <w:b/>
-          <w:bCs/>
-          <w:lang w:val="en-US"/>
-        </w:rPr>
-        <w:t>(Should be fixed by workspace algorithm 2.0) Table placement:</w:t>
-      </w:r>
-      <w:r>
-        <w:rPr>
-          <w:rFonts w:ascii="Raleway" w:hAnsi="Raleway"/>
-          <w:lang w:val="en-US"/>
-        </w:rPr>
-        <w:t xml:space="preserve"> write code to randomly place tables in a building.</w:t>
-      </w:r>
-    </w:p>
-    <w:p>
-      <w:pPr>
-        <w:pStyle w:val="ListParagraph"/>
-        <w:numPr>
-          <w:ilvl w:val="0"/>
-          <w:numId w:val="6"/>
-        </w:numPr>
-        <w:rPr>
-          <w:rFonts w:ascii="Raleway" w:hAnsi="Raleway"/>
-          <w:lang w:val="en-US"/>
-        </w:rPr>
-      </w:pPr>
-      <w:r>
-        <w:rPr>
-          <w:rFonts w:ascii="Raleway" w:hAnsi="Raleway"/>
-          <w:lang w:val="en-US"/>
-        </w:rPr>
-        <w:t>Check if they aren’t blocking a path.</w:t>
-      </w:r>
-    </w:p>
-    <w:p>
-      <w:pPr>
-        <w:pStyle w:val="ListParagraph"/>
-        <w:numPr>
-          <w:ilvl w:val="0"/>
-          <w:numId w:val="6"/>
-        </w:numPr>
-        <w:rPr>
-          <w:rFonts w:ascii="Raleway" w:hAnsi="Raleway"/>
-          <w:lang w:val="en-US"/>
-        </w:rPr>
-      </w:pPr>
-      <w:r>
-        <w:rPr>
-          <w:rFonts w:ascii="Raleway" w:hAnsi="Raleway"/>
-          <w:lang w:val="en-US"/>
-        </w:rPr>
-        <w:t>Favor tables near the walls, but center tables are allowed as well. (In fact, those are probably easier to use.)</w:t>
-      </w:r>
-    </w:p>
-    <w:p>
-      <w:pPr>
-        <w:rPr>
-          <w:rFonts w:ascii="Raleway" w:hAnsi="Raleway"/>
-          <w:b/>
-          <w:bCs/>
-          <w:lang w:val="en-US"/>
-        </w:rPr>
-      </w:pPr>
-    </w:p>
-    <w:p>
-      <w:pPr>
-        <w:rPr>
-          <w:rFonts w:ascii="Raleway" w:hAnsi="Raleway"/>
-          <w:lang w:val="en-US"/>
-        </w:rPr>
-      </w:pPr>
-      <w:r>
-        <w:rPr>
-          <w:rFonts w:ascii="Raleway" w:hAnsi="Raleway"/>
-          <w:b/>
-          <w:bCs/>
-          <w:lang w:val="en-US"/>
-        </w:rPr>
-        <w:t>(Should be fixed by workspace algorithm 2.0) Workspace creation:</w:t>
-      </w:r>
-      <w:r>
-        <w:rPr>
-          <w:rFonts w:ascii="Raleway" w:hAnsi="Raleway"/>
-          <w:lang w:val="en-US"/>
-        </w:rPr>
-        <w:t xml:space="preserve"> do not allow roads to be placed inside the building.</w:t>
-      </w:r>
-    </w:p>
-    <w:p>
-      <w:pPr>
-        <w:pStyle w:val="ListParagraph"/>
-        <w:numPr>
-          <w:ilvl w:val="0"/>
-          <w:numId w:val="7"/>
-        </w:numPr>
-        <w:rPr>
-          <w:rFonts w:ascii="Raleway" w:hAnsi="Raleway"/>
-          <w:lang w:val="en-US"/>
-        </w:rPr>
-      </w:pPr>
-      <w:r>
-        <w:rPr>
-          <w:rFonts w:ascii="Raleway" w:hAnsi="Raleway"/>
-          <w:lang w:val="en-US"/>
-        </w:rPr>
-        <w:lastRenderedPageBreak/>
-        <w:t>If a road is accidentally placed inside a building, turn it into … a secret passageway!</w:t>
-      </w:r>
-    </w:p>
-    <w:p>
-      <w:pPr>
-        <w:pStyle w:val="ListParagraph"/>
-        <w:numPr>
-          <w:ilvl w:val="0"/>
-          <w:numId w:val="7"/>
-        </w:numPr>
-        <w:rPr>
-          <w:rFonts w:ascii="Raleway" w:hAnsi="Raleway"/>
-          <w:lang w:val="en-US"/>
-        </w:rPr>
-      </w:pPr>
-      <w:r>
-        <w:rPr>
-          <w:rFonts w:ascii="Raleway" w:hAnsi="Raleway"/>
-          <w:lang w:val="en-US"/>
-        </w:rPr>
-        <w:t>Simply change the sprite and add another passageway somewhere else. If a player touches it, they are teleported.</w:t>
-      </w:r>
-    </w:p>
-    <w:p>
-      <w:pPr>
-        <w:pStyle w:val="ListParagraph"/>
-        <w:numPr>
-          <w:ilvl w:val="0"/>
-          <w:numId w:val="7"/>
-        </w:numPr>
-        <w:rPr>
-          <w:rFonts w:ascii="Raleway" w:hAnsi="Raleway"/>
-          <w:lang w:val="en-US"/>
-        </w:rPr>
-      </w:pPr>
-      <w:r>
-        <w:rPr>
-          <w:rFonts w:ascii="Raleway" w:hAnsi="Raleway"/>
-          <w:lang w:val="en-US"/>
-        </w:rPr>
-        <w:t>(This seems the most elegant solution. Trying to check if a road is inside an irregular shape seems like hell.)</w:t>
-      </w:r>
     </w:p>
     <w:p>
       <w:pPr>
@@ -3267,6 +2742,8 @@
           <w:lang w:val="en-US"/>
         </w:rPr>
       </w:pPr>
+      <w:bookmarkStart w:id="0" w:name="_GoBack"/>
+      <w:bookmarkEnd w:id="0"/>
       <w:proofErr w:type="spellStart"/>
       <w:r>
         <w:rPr>
@@ -4044,7 +3521,7 @@
         </w:rPr>
         <w:t xml:space="preserve">: </w:t>
       </w:r>
-      <w:hyperlink r:id="rId20" w:history="1">
+      <w:hyperlink r:id="rId19" w:history="1">
         <w:r>
           <w:rPr>
             <w:rStyle w:val="Hyperlink"/>
@@ -4149,7 +3626,7 @@
         </w:rPr>
         <w:t xml:space="preserve">Yes, probably: </w:t>
       </w:r>
-      <w:hyperlink r:id="rId21" w:history="1">
+      <w:hyperlink r:id="rId20" w:history="1">
         <w:r>
           <w:rPr>
             <w:rStyle w:val="Hyperlink"/>
@@ -4179,7 +3656,7 @@
         </w:rPr>
         <w:t xml:space="preserve">(Also: </w:t>
       </w:r>
-      <w:hyperlink r:id="rId22" w:history="1">
+      <w:hyperlink r:id="rId21" w:history="1">
         <w:r>
           <w:rPr>
             <w:rStyle w:val="Hyperlink"/>
@@ -4216,7 +3693,7 @@
         </w:rPr>
         <w:t xml:space="preserve">(Or: </w:t>
       </w:r>
-      <w:hyperlink r:id="rId23" w:history="1">
+      <w:hyperlink r:id="rId22" w:history="1">
         <w:r>
           <w:rPr>
             <w:rStyle w:val="Hyperlink"/>

</xml_diff>

<commit_message>
Adds visual niceties (particles and such) + more robust error handling
After playtests yesterday, there were some more things I needed to fix to make the experience as smooth as possible.

Also, particles (AAAH I HATE PARTICLES), idle animation, more than 1 playable character, start with music.
</commit_message>
<xml_diff>
--- a/The Peerful Project.docx
+++ b/The Peerful Project.docx
@@ -18,27 +18,7 @@
           <w:szCs w:val="72"/>
           <w:lang w:val="en-US"/>
         </w:rPr>
-        <w:t xml:space="preserve">The </w:t>
-      </w:r>
-      <w:proofErr w:type="spellStart"/>
-      <w:r>
-        <w:rPr>
-          <w:rFonts w:ascii="Dosis" w:hAnsi="Dosis"/>
-          <w:sz w:val="72"/>
-          <w:szCs w:val="72"/>
-          <w:lang w:val="en-US"/>
-        </w:rPr>
-        <w:t>Peerful</w:t>
-      </w:r>
-      <w:proofErr w:type="spellEnd"/>
-      <w:r>
-        <w:rPr>
-          <w:rFonts w:ascii="Dosis" w:hAnsi="Dosis"/>
-          <w:sz w:val="72"/>
-          <w:szCs w:val="72"/>
-          <w:lang w:val="en-US"/>
-        </w:rPr>
-        <w:t xml:space="preserve"> Project</w:t>
+        <w:t>The Peerful Project</w:t>
       </w:r>
     </w:p>
     <w:p>
@@ -263,23 +243,7 @@
           <w:rFonts w:ascii="Raleway" w:hAnsi="Raleway"/>
           <w:lang w:val="en-US"/>
         </w:rPr>
-        <w:t xml:space="preserve"> from </w:t>
-      </w:r>
-      <w:proofErr w:type="spellStart"/>
-      <w:r>
-        <w:rPr>
-          <w:rFonts w:ascii="Raleway" w:hAnsi="Raleway"/>
-          <w:lang w:val="en-US"/>
-        </w:rPr>
-        <w:t>feross</w:t>
-      </w:r>
-      <w:proofErr w:type="spellEnd"/>
-      <w:r>
-        <w:rPr>
-          <w:rFonts w:ascii="Raleway" w:hAnsi="Raleway"/>
-          <w:lang w:val="en-US"/>
-        </w:rPr>
-        <w:t xml:space="preserve">) for </w:t>
+        <w:t xml:space="preserve"> from feross) for </w:t>
       </w:r>
       <w:r>
         <w:rPr>
@@ -317,7 +281,6 @@
         </w:rPr>
         <w:t xml:space="preserve">It uses a default (very simple) </w:t>
       </w:r>
-      <w:proofErr w:type="spellStart"/>
       <w:r>
         <w:rPr>
           <w:rFonts w:ascii="Raleway" w:hAnsi="Raleway"/>
@@ -327,7 +290,6 @@
         </w:rPr>
         <w:t>Websocket</w:t>
       </w:r>
-      <w:proofErr w:type="spellEnd"/>
       <w:r>
         <w:rPr>
           <w:rFonts w:ascii="Raleway" w:hAnsi="Raleway"/>
@@ -547,9 +509,105 @@
           <w:bCs/>
           <w:lang w:val="en-US"/>
         </w:rPr>
-        <w:t xml:space="preserve">List of games within the </w:t>
-      </w:r>
-      <w:proofErr w:type="spellStart"/>
+        <w:t>List of games within the Peerful Project:</w:t>
+      </w:r>
+    </w:p>
+    <w:p>
+      <w:pPr>
+        <w:pStyle w:val="ListParagraph"/>
+        <w:numPr>
+          <w:ilvl w:val="0"/>
+          <w:numId w:val="12"/>
+        </w:numPr>
+        <w:rPr>
+          <w:rFonts w:ascii="Raleway" w:hAnsi="Raleway"/>
+          <w:lang w:val="en-US"/>
+        </w:rPr>
+      </w:pPr>
+      <w:r>
+        <w:rPr>
+          <w:rFonts w:ascii="Raleway" w:hAnsi="Raleway"/>
+          <w:lang w:val="en-US"/>
+        </w:rPr>
+        <w:t>Pizza Peers</w:t>
+      </w:r>
+    </w:p>
+    <w:p>
+      <w:pPr>
+        <w:pStyle w:val="ListParagraph"/>
+        <w:numPr>
+          <w:ilvl w:val="0"/>
+          <w:numId w:val="12"/>
+        </w:numPr>
+        <w:rPr>
+          <w:rFonts w:ascii="Raleway" w:hAnsi="Raleway"/>
+          <w:lang w:val="en-US"/>
+        </w:rPr>
+      </w:pPr>
+      <w:r>
+        <w:rPr>
+          <w:rFonts w:ascii="Raleway" w:hAnsi="Raleway"/>
+          <w:lang w:val="en-US"/>
+        </w:rPr>
+        <w:t>Peerball</w:t>
+      </w:r>
+    </w:p>
+    <w:p>
+      <w:pPr>
+        <w:pStyle w:val="ListParagraph"/>
+        <w:numPr>
+          <w:ilvl w:val="0"/>
+          <w:numId w:val="12"/>
+        </w:numPr>
+        <w:rPr>
+          <w:rFonts w:ascii="Raleway" w:hAnsi="Raleway"/>
+          <w:lang w:val="en-US"/>
+        </w:rPr>
+      </w:pPr>
+      <w:r>
+        <w:rPr>
+          <w:rFonts w:ascii="Raleway" w:hAnsi="Raleway"/>
+          <w:lang w:val="en-US"/>
+        </w:rPr>
+        <w:t>Peers in the Post Office</w:t>
+      </w:r>
+    </w:p>
+    <w:p>
+      <w:pPr>
+        <w:pStyle w:val="ListParagraph"/>
+        <w:numPr>
+          <w:ilvl w:val="0"/>
+          <w:numId w:val="12"/>
+        </w:numPr>
+        <w:rPr>
+          <w:rFonts w:ascii="Raleway" w:hAnsi="Raleway"/>
+          <w:lang w:val="en-US"/>
+        </w:rPr>
+      </w:pPr>
+      <w:r>
+        <w:rPr>
+          <w:rFonts w:ascii="Raleway" w:hAnsi="Raleway"/>
+          <w:lang w:val="en-US"/>
+        </w:rPr>
+        <w:lastRenderedPageBreak/>
+        <w:t>Les Miserapes</w:t>
+      </w:r>
+    </w:p>
+    <w:p>
+      <w:pPr>
+        <w:rPr>
+          <w:rFonts w:ascii="Raleway" w:hAnsi="Raleway"/>
+          <w:lang w:val="en-US"/>
+        </w:rPr>
+      </w:pPr>
+    </w:p>
+    <w:p>
+      <w:pPr>
+        <w:rPr>
+          <w:rFonts w:ascii="Raleway" w:hAnsi="Raleway"/>
+          <w:lang w:val="en-US"/>
+        </w:rPr>
+      </w:pPr>
       <w:r>
         <w:rPr>
           <w:rFonts w:ascii="Raleway" w:hAnsi="Raleway"/>
@@ -557,133 +615,6 @@
           <w:bCs/>
           <w:lang w:val="en-US"/>
         </w:rPr>
-        <w:t>Peerful</w:t>
-      </w:r>
-      <w:proofErr w:type="spellEnd"/>
-      <w:r>
-        <w:rPr>
-          <w:rFonts w:ascii="Raleway" w:hAnsi="Raleway"/>
-          <w:b/>
-          <w:bCs/>
-          <w:lang w:val="en-US"/>
-        </w:rPr>
-        <w:t xml:space="preserve"> Project:</w:t>
-      </w:r>
-    </w:p>
-    <w:p>
-      <w:pPr>
-        <w:pStyle w:val="ListParagraph"/>
-        <w:numPr>
-          <w:ilvl w:val="0"/>
-          <w:numId w:val="12"/>
-        </w:numPr>
-        <w:rPr>
-          <w:rFonts w:ascii="Raleway" w:hAnsi="Raleway"/>
-          <w:lang w:val="en-US"/>
-        </w:rPr>
-      </w:pPr>
-      <w:r>
-        <w:rPr>
-          <w:rFonts w:ascii="Raleway" w:hAnsi="Raleway"/>
-          <w:lang w:val="en-US"/>
-        </w:rPr>
-        <w:t>Pizza Peers</w:t>
-      </w:r>
-    </w:p>
-    <w:p>
-      <w:pPr>
-        <w:pStyle w:val="ListParagraph"/>
-        <w:numPr>
-          <w:ilvl w:val="0"/>
-          <w:numId w:val="12"/>
-        </w:numPr>
-        <w:rPr>
-          <w:rFonts w:ascii="Raleway" w:hAnsi="Raleway"/>
-          <w:lang w:val="en-US"/>
-        </w:rPr>
-      </w:pPr>
-      <w:proofErr w:type="spellStart"/>
-      <w:r>
-        <w:rPr>
-          <w:rFonts w:ascii="Raleway" w:hAnsi="Raleway"/>
-          <w:lang w:val="en-US"/>
-        </w:rPr>
-        <w:t>Peerball</w:t>
-      </w:r>
-      <w:proofErr w:type="spellEnd"/>
-    </w:p>
-    <w:p>
-      <w:pPr>
-        <w:pStyle w:val="ListParagraph"/>
-        <w:numPr>
-          <w:ilvl w:val="0"/>
-          <w:numId w:val="12"/>
-        </w:numPr>
-        <w:rPr>
-          <w:rFonts w:ascii="Raleway" w:hAnsi="Raleway"/>
-          <w:lang w:val="en-US"/>
-        </w:rPr>
-      </w:pPr>
-      <w:r>
-        <w:rPr>
-          <w:rFonts w:ascii="Raleway" w:hAnsi="Raleway"/>
-          <w:lang w:val="en-US"/>
-        </w:rPr>
-        <w:t>Peers in the Post Office</w:t>
-      </w:r>
-    </w:p>
-    <w:p>
-      <w:pPr>
-        <w:pStyle w:val="ListParagraph"/>
-        <w:numPr>
-          <w:ilvl w:val="0"/>
-          <w:numId w:val="12"/>
-        </w:numPr>
-        <w:rPr>
-          <w:rFonts w:ascii="Raleway" w:hAnsi="Raleway"/>
-          <w:lang w:val="en-US"/>
-        </w:rPr>
-      </w:pPr>
-      <w:r>
-        <w:rPr>
-          <w:rFonts w:ascii="Raleway" w:hAnsi="Raleway"/>
-          <w:lang w:val="en-US"/>
-        </w:rPr>
-        <w:lastRenderedPageBreak/>
-        <w:t xml:space="preserve">Les </w:t>
-      </w:r>
-      <w:proofErr w:type="spellStart"/>
-      <w:r>
-        <w:rPr>
-          <w:rFonts w:ascii="Raleway" w:hAnsi="Raleway"/>
-          <w:lang w:val="en-US"/>
-        </w:rPr>
-        <w:t>Miserapes</w:t>
-      </w:r>
-      <w:proofErr w:type="spellEnd"/>
-    </w:p>
-    <w:p>
-      <w:pPr>
-        <w:rPr>
-          <w:rFonts w:ascii="Raleway" w:hAnsi="Raleway"/>
-          <w:lang w:val="en-US"/>
-        </w:rPr>
-      </w:pPr>
-    </w:p>
-    <w:p>
-      <w:pPr>
-        <w:rPr>
-          <w:rFonts w:ascii="Raleway" w:hAnsi="Raleway"/>
-          <w:lang w:val="en-US"/>
-        </w:rPr>
-      </w:pPr>
-      <w:r>
-        <w:rPr>
-          <w:rFonts w:ascii="Raleway" w:hAnsi="Raleway"/>
-          <w:b/>
-          <w:bCs/>
-          <w:lang w:val="en-US"/>
-        </w:rPr>
         <w:t>Random images in my head:</w:t>
       </w:r>
     </w:p>
@@ -704,23 +635,7 @@
           <w:rFonts w:ascii="Raleway" w:hAnsi="Raleway"/>
           <w:lang w:val="en-US"/>
         </w:rPr>
-        <w:t>A pirate who, instead of a wooden leg, has a (broken) vacuum cleaner “</w:t>
-      </w:r>
-      <w:proofErr w:type="spellStart"/>
-      <w:r>
-        <w:rPr>
-          <w:rFonts w:ascii="Raleway" w:hAnsi="Raleway"/>
-          <w:lang w:val="en-US"/>
-        </w:rPr>
-        <w:t>stang</w:t>
-      </w:r>
-      <w:proofErr w:type="spellEnd"/>
-      <w:r>
-        <w:rPr>
-          <w:rFonts w:ascii="Raleway" w:hAnsi="Raleway"/>
-          <w:lang w:val="en-US"/>
-        </w:rPr>
-        <w:t xml:space="preserve"> in het Engels” as his leg. (Which he can use as a sort of jetpack, or conversely to attract stuff towards it.)</w:t>
+        <w:t>A pirate who, instead of a wooden leg, has a (broken) vacuum cleaner “stang in het Engels” as his leg. (Which he can use as a sort of jetpack, or conversely to attract stuff towards it.)</w:t>
       </w:r>
     </w:p>
     <w:p>
@@ -1009,21 +924,12 @@
           <w:lang w:val="en-US"/>
         </w:rPr>
       </w:pPr>
-      <w:proofErr w:type="spellStart"/>
-      <w:r>
-        <w:rPr>
-          <w:rFonts w:ascii="Raleway" w:hAnsi="Raleway"/>
-          <w:lang w:val="en-US"/>
-        </w:rPr>
-        <w:t>Aseprite</w:t>
-      </w:r>
-      <w:proofErr w:type="spellEnd"/>
-      <w:r>
-        <w:rPr>
-          <w:rFonts w:ascii="Raleway" w:hAnsi="Raleway"/>
-          <w:lang w:val="en-US"/>
-        </w:rPr>
-        <w:t xml:space="preserve"> top-down pixel character (</w:t>
+      <w:r>
+        <w:rPr>
+          <w:rFonts w:ascii="Raleway" w:hAnsi="Raleway"/>
+          <w:lang w:val="en-US"/>
+        </w:rPr>
+        <w:t>Aseprite top-down pixel character (</w:t>
       </w:r>
       <w:hyperlink r:id="rId12" w:history="1">
         <w:r>
@@ -1060,23 +966,7 @@
           <w:rFonts w:ascii="Raleway" w:hAnsi="Raleway"/>
           <w:lang w:val="en-US"/>
         </w:rPr>
-        <w:t xml:space="preserve">Let’s pixel – Basic Dungeon </w:t>
-      </w:r>
-      <w:proofErr w:type="spellStart"/>
-      <w:r>
-        <w:rPr>
-          <w:rFonts w:ascii="Raleway" w:hAnsi="Raleway"/>
-          <w:lang w:val="en-US"/>
-        </w:rPr>
-        <w:t>Tileset</w:t>
-      </w:r>
-      <w:proofErr w:type="spellEnd"/>
-      <w:r>
-        <w:rPr>
-          <w:rFonts w:ascii="Raleway" w:hAnsi="Raleway"/>
-          <w:lang w:val="en-US"/>
-        </w:rPr>
-        <w:t xml:space="preserve"> (</w:t>
+        <w:t>Let’s pixel – Basic Dungeon Tileset (</w:t>
       </w:r>
       <w:hyperlink r:id="rId13" w:history="1">
         <w:r>
@@ -1962,14 +1852,14 @@
           <w:bCs/>
           <w:lang w:val="en-US"/>
         </w:rPr>
-        <w:t>BEFORE RELEASE (to server):</w:t>
-      </w:r>
-      <w:r>
-        <w:rPr>
-          <w:rFonts w:ascii="Raleway" w:hAnsi="Raleway"/>
-          <w:lang w:val="en-US"/>
-        </w:rPr>
-        <w:t xml:space="preserve"> </w:t>
+        <w:t>Code cleanup:</w:t>
+      </w:r>
+      <w:r>
+        <w:rPr>
+          <w:rFonts w:ascii="Raleway" w:hAnsi="Raleway"/>
+          <w:lang w:val="en-US"/>
+        </w:rPr>
+        <w:t xml:space="preserve"> boy, this might be a pain in the ass.</w:t>
       </w:r>
     </w:p>
     <w:p>
@@ -1977,26 +1867,139 @@
         <w:pStyle w:val="ListParagraph"/>
         <w:numPr>
           <w:ilvl w:val="0"/>
-          <w:numId w:val="13"/>
-        </w:numPr>
-        <w:rPr>
-          <w:rFonts w:ascii="Raleway" w:hAnsi="Raleway"/>
-          <w:lang w:val="en-US"/>
-        </w:rPr>
-      </w:pPr>
-      <w:r>
-        <w:rPr>
-          <w:rFonts w:ascii="Raleway" w:hAnsi="Raleway"/>
-          <w:lang w:val="en-US"/>
-        </w:rPr>
-        <w:t>R</w:t>
-      </w:r>
-      <w:r>
-        <w:rPr>
-          <w:rFonts w:ascii="Raleway" w:hAnsi="Raleway"/>
-          <w:lang w:val="en-US"/>
-        </w:rPr>
-        <w:t xml:space="preserve">emove the ICE servers (make empty array). </w:t>
+          <w:numId w:val="11"/>
+        </w:numPr>
+        <w:rPr>
+          <w:rFonts w:ascii="Raleway" w:hAnsi="Raleway"/>
+          <w:lang w:val="en-US"/>
+        </w:rPr>
+      </w:pPr>
+      <w:r>
+        <w:rPr>
+          <w:rFonts w:ascii="Raleway" w:hAnsi="Raleway"/>
+          <w:lang w:val="en-US"/>
+        </w:rPr>
+        <w:t>Restructure code to split into multiple files:</w:t>
+      </w:r>
+    </w:p>
+    <w:p>
+      <w:pPr>
+        <w:pStyle w:val="ListParagraph"/>
+        <w:numPr>
+          <w:ilvl w:val="1"/>
+          <w:numId w:val="11"/>
+        </w:numPr>
+        <w:rPr>
+          <w:rFonts w:ascii="Raleway" w:hAnsi="Raleway"/>
+          <w:lang w:val="en-US"/>
+        </w:rPr>
+      </w:pPr>
+      <w:r>
+        <w:rPr>
+          <w:rFonts w:ascii="Raleway" w:hAnsi="Raleway"/>
+          <w:lang w:val="en-US"/>
+        </w:rPr>
+        <w:t>One for websocket server only</w:t>
+      </w:r>
+    </w:p>
+    <w:p>
+      <w:pPr>
+        <w:pStyle w:val="ListParagraph"/>
+        <w:numPr>
+          <w:ilvl w:val="1"/>
+          <w:numId w:val="11"/>
+        </w:numPr>
+        <w:rPr>
+          <w:rFonts w:ascii="Raleway" w:hAnsi="Raleway"/>
+          <w:lang w:val="en-US"/>
+        </w:rPr>
+      </w:pPr>
+      <w:r>
+        <w:rPr>
+          <w:rFonts w:ascii="Raleway" w:hAnsi="Raleway"/>
+          <w:lang w:val="en-US"/>
+        </w:rPr>
+        <w:t>One for peer to peer only</w:t>
+      </w:r>
+    </w:p>
+    <w:p>
+      <w:pPr>
+        <w:pStyle w:val="ListParagraph"/>
+        <w:numPr>
+          <w:ilvl w:val="2"/>
+          <w:numId w:val="11"/>
+        </w:numPr>
+        <w:rPr>
+          <w:rFonts w:ascii="Raleway" w:hAnsi="Raleway"/>
+          <w:lang w:val="en-US"/>
+        </w:rPr>
+      </w:pPr>
+      <w:r>
+        <w:rPr>
+          <w:rFonts w:ascii="Raleway" w:hAnsi="Raleway"/>
+          <w:lang w:val="en-US"/>
+        </w:rPr>
+        <w:t>The biggest function (‘on data’) could be split into multiple parts, or at least moved to another file</w:t>
+      </w:r>
+    </w:p>
+    <w:p>
+      <w:pPr>
+        <w:pStyle w:val="ListParagraph"/>
+        <w:numPr>
+          <w:ilvl w:val="1"/>
+          <w:numId w:val="11"/>
+        </w:numPr>
+        <w:rPr>
+          <w:rFonts w:ascii="Raleway" w:hAnsi="Raleway"/>
+          <w:lang w:val="en-US"/>
+        </w:rPr>
+      </w:pPr>
+      <w:r>
+        <w:rPr>
+          <w:rFonts w:ascii="Raleway" w:hAnsi="Raleway"/>
+          <w:lang w:val="en-US"/>
+        </w:rPr>
+        <w:t>One for mobile interface (touch events and the like)</w:t>
+      </w:r>
+    </w:p>
+    <w:p>
+      <w:pPr>
+        <w:pStyle w:val="ListParagraph"/>
+        <w:numPr>
+          <w:ilvl w:val="1"/>
+          <w:numId w:val="11"/>
+        </w:numPr>
+        <w:rPr>
+          <w:rFonts w:ascii="Raleway" w:hAnsi="Raleway"/>
+          <w:lang w:val="en-US"/>
+        </w:rPr>
+      </w:pPr>
+      <w:r>
+        <w:rPr>
+          <w:rFonts w:ascii="Raleway" w:hAnsi="Raleway"/>
+          <w:lang w:val="en-US"/>
+        </w:rPr>
+        <w:t>One for phaser game</w:t>
+      </w:r>
+    </w:p>
+    <w:p>
+      <w:pPr>
+        <w:pStyle w:val="ListParagraph"/>
+        <w:numPr>
+          <w:ilvl w:val="2"/>
+          <w:numId w:val="11"/>
+        </w:numPr>
+        <w:rPr>
+          <w:rFonts w:ascii="Raleway" w:hAnsi="Raleway"/>
+          <w:lang w:val="en-US"/>
+        </w:rPr>
+      </w:pPr>
+      <w:r>
+        <w:rPr>
+          <w:rFonts w:ascii="Raleway" w:hAnsi="Raleway"/>
+          <w:lang w:val="en-US"/>
+        </w:rPr>
+        <w:t>Subdivide into scenes and perhaps modules based on functionality?</w:t>
       </w:r>
     </w:p>
     <w:p>
@@ -2016,6 +2019,14 @@
           <w:lang w:val="en-US"/>
         </w:rPr>
       </w:pPr>
+    </w:p>
+    <w:p>
+      <w:pPr>
+        <w:rPr>
+          <w:rFonts w:ascii="Raleway" w:hAnsi="Raleway"/>
+          <w:lang w:val="en-US"/>
+        </w:rPr>
+      </w:pPr>
       <w:r>
         <w:rPr>
           <w:rFonts w:ascii="Raleway" w:hAnsi="Raleway"/>
@@ -2023,8 +2034,61 @@
           <w:bCs/>
           <w:lang w:val="en-US"/>
         </w:rPr>
-        <w:t>BUGS</w:t>
-      </w:r>
+        <w:t>Optional</w:t>
+      </w:r>
+      <w:r>
+        <w:rPr>
+          <w:rFonts w:ascii="Raleway" w:hAnsi="Raleway"/>
+          <w:lang w:val="en-US"/>
+        </w:rPr>
+        <w:t xml:space="preserve">: make players allergic to </w:t>
+      </w:r>
+      <w:r>
+        <w:rPr>
+          <w:rFonts w:ascii="Raleway" w:hAnsi="Raleway"/>
+          <w:i/>
+          <w:iCs/>
+          <w:lang w:val="en-US"/>
+        </w:rPr>
+        <w:t>other things</w:t>
+      </w:r>
+      <w:r>
+        <w:rPr>
+          <w:rFonts w:ascii="Raleway" w:hAnsi="Raleway"/>
+          <w:lang w:val="en-US"/>
+        </w:rPr>
+        <w:t xml:space="preserve"> than ingredients. For example: allergic to heat, allergic to taking orders, etc.</w:t>
+      </w:r>
+      <w:r>
+        <w:rPr>
+          <w:rFonts w:ascii="Raleway" w:hAnsi="Raleway"/>
+          <w:lang w:val="en-US"/>
+        </w:rPr>
+        <w:t xml:space="preserve"> </w:t>
+      </w:r>
+    </w:p>
+    <w:p>
+      <w:pPr>
+        <w:ind w:left="708"/>
+        <w:rPr>
+          <w:rFonts w:ascii="Raleway" w:hAnsi="Raleway"/>
+          <w:lang w:val="en-US"/>
+        </w:rPr>
+      </w:pPr>
+      <w:r>
+        <w:rPr>
+          <w:rFonts w:ascii="Raleway" w:hAnsi="Raleway"/>
+          <w:lang w:val="en-US"/>
+        </w:rPr>
+        <w:t>(Use negative numbers for this?)</w:t>
+      </w:r>
+    </w:p>
+    <w:p>
+      <w:pPr>
+        <w:rPr>
+          <w:lang w:val="en-US"/>
+        </w:rPr>
+      </w:pPr>
       <w:r>
         <w:rPr>
           <w:rFonts w:ascii="Raleway" w:hAnsi="Raleway"/>
@@ -2032,8 +2096,39 @@
           <w:bCs/>
           <w:lang w:val="en-US"/>
         </w:rPr>
-        <w:t>/IMPROVEMENTS</w:t>
-      </w:r>
+        <w:t>Optional:</w:t>
+      </w:r>
+      <w:r>
+        <w:rPr>
+          <w:rFonts w:ascii="Raleway" w:hAnsi="Raleway"/>
+          <w:lang w:val="en-US"/>
+        </w:rPr>
+        <w:t xml:space="preserve"> make phone </w:t>
+      </w:r>
+      <w:r>
+        <w:rPr>
+          <w:rFonts w:ascii="Raleway" w:hAnsi="Raleway"/>
+          <w:i/>
+          <w:iCs/>
+          <w:lang w:val="en-US"/>
+        </w:rPr>
+        <w:t>vibrate</w:t>
+      </w:r>
+      <w:r>
+        <w:rPr>
+          <w:rFonts w:ascii="Raleway" w:hAnsi="Raleway"/>
+          <w:lang w:val="en-US"/>
+        </w:rPr>
+        <w:t xml:space="preserve"> when you run into stuff, to help you with navigating the world?</w:t>
+      </w:r>
+    </w:p>
+    <w:p>
+      <w:pPr>
+        <w:rPr>
+          <w:rFonts w:ascii="Raleway" w:hAnsi="Raleway"/>
+          <w:lang w:val="en-US"/>
+        </w:rPr>
+      </w:pPr>
       <w:r>
         <w:rPr>
           <w:rFonts w:ascii="Raleway" w:hAnsi="Raleway"/>
@@ -2041,72 +2136,22 @@
           <w:bCs/>
           <w:lang w:val="en-US"/>
         </w:rPr>
-        <w:t>:</w:t>
-      </w:r>
-    </w:p>
-    <w:p>
-      <w:pPr>
-        <w:pStyle w:val="ListParagraph"/>
-        <w:numPr>
-          <w:ilvl w:val="0"/>
-          <w:numId w:val="22"/>
-        </w:numPr>
-        <w:rPr>
-          <w:rFonts w:ascii="Raleway" w:hAnsi="Raleway"/>
-          <w:lang w:val="en-US"/>
-        </w:rPr>
-      </w:pPr>
-      <w:r>
-        <w:rPr>
-          <w:rFonts w:ascii="Raleway" w:hAnsi="Raleway"/>
-          <w:lang w:val="en-US"/>
-        </w:rPr>
-        <w:t>Make vehicle buttons a separate interface, that only considers/cleans/fills itself. (That way, we should always be able to enter/leave vehicles.)</w:t>
-      </w:r>
-    </w:p>
-    <w:p>
-      <w:pPr>
-        <w:pStyle w:val="ListParagraph"/>
-        <w:numPr>
-          <w:ilvl w:val="0"/>
-          <w:numId w:val="22"/>
-        </w:numPr>
-        <w:rPr>
-          <w:rFonts w:ascii="Raleway" w:hAnsi="Raleway"/>
-          <w:lang w:val="en-US"/>
-        </w:rPr>
-      </w:pPr>
-      <w:r>
-        <w:rPr>
-          <w:rFonts w:ascii="Raleway" w:hAnsi="Raleway"/>
-          <w:lang w:val="en-US"/>
-        </w:rPr>
-        <w:t xml:space="preserve">It’s quite annoying that the player can easily get stuck behind stuff … can I change my </w:t>
-      </w:r>
-      <w:proofErr w:type="spellStart"/>
-      <w:r>
-        <w:rPr>
-          <w:rFonts w:ascii="Raleway" w:hAnsi="Raleway"/>
-          <w:lang w:val="en-US"/>
-        </w:rPr>
-        <w:t>updatePlayer</w:t>
-      </w:r>
-      <w:proofErr w:type="spellEnd"/>
-      <w:r>
-        <w:rPr>
-          <w:rFonts w:ascii="Raleway" w:hAnsi="Raleway"/>
-          <w:lang w:val="en-US"/>
-        </w:rPr>
-        <w:t xml:space="preserve"> somehow? Take into account collisions and cause less friction when moving into stuff?</w:t>
-      </w:r>
-    </w:p>
-    <w:p>
-      <w:pPr>
-        <w:rPr>
-          <w:rFonts w:ascii="Raleway" w:hAnsi="Raleway"/>
-          <w:lang w:val="en-US"/>
-        </w:rPr>
-      </w:pPr>
+        <w:t>Optional:</w:t>
+      </w:r>
+      <w:r>
+        <w:rPr>
+          <w:rFonts w:ascii="Raleway" w:hAnsi="Raleway"/>
+          <w:lang w:val="en-US"/>
+        </w:rPr>
+        <w:t xml:space="preserve"> add actual </w:t>
+      </w:r>
+      <w:r>
+        <w:rPr>
+          <w:rFonts w:ascii="Raleway" w:hAnsi="Raleway"/>
+          <w:lang w:val="en-US"/>
+        </w:rPr>
+        <w:t>doors (and windows) to workspaces?</w:t>
+      </w:r>
     </w:p>
     <w:p>
       <w:pPr>
@@ -2122,377 +2167,71 @@
           <w:bCs/>
           <w:lang w:val="en-US"/>
         </w:rPr>
-        <w:t>Code cleanup:</w:t>
-      </w:r>
-      <w:r>
-        <w:rPr>
-          <w:rFonts w:ascii="Raleway" w:hAnsi="Raleway"/>
-          <w:lang w:val="en-US"/>
-        </w:rPr>
-        <w:t xml:space="preserve"> boy, this might be a pain in the ass.</w:t>
-      </w:r>
-    </w:p>
-    <w:p>
-      <w:pPr>
-        <w:pStyle w:val="ListParagraph"/>
-        <w:numPr>
-          <w:ilvl w:val="0"/>
-          <w:numId w:val="11"/>
-        </w:numPr>
-        <w:rPr>
-          <w:rFonts w:ascii="Raleway" w:hAnsi="Raleway"/>
-          <w:lang w:val="en-US"/>
-        </w:rPr>
-      </w:pPr>
-      <w:r>
-        <w:rPr>
-          <w:rFonts w:ascii="Raleway" w:hAnsi="Raleway"/>
-          <w:lang w:val="en-US"/>
-        </w:rPr>
-        <w:t>Restructure code to split into multiple files:</w:t>
-      </w:r>
-    </w:p>
-    <w:p>
-      <w:pPr>
-        <w:pStyle w:val="ListParagraph"/>
-        <w:numPr>
-          <w:ilvl w:val="1"/>
-          <w:numId w:val="11"/>
-        </w:numPr>
-        <w:rPr>
-          <w:rFonts w:ascii="Raleway" w:hAnsi="Raleway"/>
-          <w:lang w:val="en-US"/>
-        </w:rPr>
-      </w:pPr>
-      <w:r>
-        <w:rPr>
-          <w:rFonts w:ascii="Raleway" w:hAnsi="Raleway"/>
-          <w:lang w:val="en-US"/>
-        </w:rPr>
-        <w:t xml:space="preserve">One for </w:t>
-      </w:r>
-      <w:proofErr w:type="spellStart"/>
-      <w:r>
-        <w:rPr>
-          <w:rFonts w:ascii="Raleway" w:hAnsi="Raleway"/>
-          <w:lang w:val="en-US"/>
-        </w:rPr>
-        <w:t>websocket</w:t>
-      </w:r>
-      <w:proofErr w:type="spellEnd"/>
-      <w:r>
-        <w:rPr>
-          <w:rFonts w:ascii="Raleway" w:hAnsi="Raleway"/>
-          <w:lang w:val="en-US"/>
-        </w:rPr>
-        <w:t xml:space="preserve"> server only</w:t>
-      </w:r>
-    </w:p>
-    <w:p>
-      <w:pPr>
-        <w:pStyle w:val="ListParagraph"/>
-        <w:numPr>
-          <w:ilvl w:val="1"/>
-          <w:numId w:val="11"/>
-        </w:numPr>
-        <w:rPr>
-          <w:rFonts w:ascii="Raleway" w:hAnsi="Raleway"/>
-          <w:lang w:val="en-US"/>
-        </w:rPr>
-      </w:pPr>
-      <w:r>
-        <w:rPr>
-          <w:rFonts w:ascii="Raleway" w:hAnsi="Raleway"/>
-          <w:lang w:val="en-US"/>
-        </w:rPr>
-        <w:t>One for peer to peer only</w:t>
-      </w:r>
-    </w:p>
-    <w:p>
-      <w:pPr>
-        <w:pStyle w:val="ListParagraph"/>
-        <w:numPr>
-          <w:ilvl w:val="2"/>
-          <w:numId w:val="11"/>
-        </w:numPr>
-        <w:rPr>
-          <w:rFonts w:ascii="Raleway" w:hAnsi="Raleway"/>
-          <w:lang w:val="en-US"/>
-        </w:rPr>
-      </w:pPr>
-      <w:r>
-        <w:rPr>
-          <w:rFonts w:ascii="Raleway" w:hAnsi="Raleway"/>
-          <w:lang w:val="en-US"/>
-        </w:rPr>
-        <w:t>The biggest function (‘on data’) could be split into multiple parts, or at least moved to another file</w:t>
-      </w:r>
-    </w:p>
-    <w:p>
-      <w:pPr>
-        <w:pStyle w:val="ListParagraph"/>
-        <w:numPr>
-          <w:ilvl w:val="1"/>
-          <w:numId w:val="11"/>
-        </w:numPr>
-        <w:rPr>
-          <w:rFonts w:ascii="Raleway" w:hAnsi="Raleway"/>
-          <w:lang w:val="en-US"/>
-        </w:rPr>
-      </w:pPr>
-      <w:r>
-        <w:rPr>
-          <w:rFonts w:ascii="Raleway" w:hAnsi="Raleway"/>
-          <w:lang w:val="en-US"/>
-        </w:rPr>
-        <w:t>One for mobile interface (touch events and the like)</w:t>
-      </w:r>
-    </w:p>
-    <w:p>
-      <w:pPr>
-        <w:pStyle w:val="ListParagraph"/>
-        <w:numPr>
-          <w:ilvl w:val="1"/>
-          <w:numId w:val="11"/>
-        </w:numPr>
-        <w:rPr>
-          <w:rFonts w:ascii="Raleway" w:hAnsi="Raleway"/>
-          <w:lang w:val="en-US"/>
-        </w:rPr>
-      </w:pPr>
-      <w:r>
-        <w:rPr>
-          <w:rFonts w:ascii="Raleway" w:hAnsi="Raleway"/>
-          <w:lang w:val="en-US"/>
-        </w:rPr>
-        <w:t>One for phaser game</w:t>
-      </w:r>
-    </w:p>
-    <w:p>
-      <w:pPr>
-        <w:pStyle w:val="ListParagraph"/>
-        <w:numPr>
-          <w:ilvl w:val="2"/>
-          <w:numId w:val="11"/>
-        </w:numPr>
-        <w:rPr>
-          <w:rFonts w:ascii="Raleway" w:hAnsi="Raleway"/>
-          <w:lang w:val="en-US"/>
-        </w:rPr>
-      </w:pPr>
-      <w:r>
-        <w:rPr>
-          <w:rFonts w:ascii="Raleway" w:hAnsi="Raleway"/>
-          <w:lang w:val="en-US"/>
-        </w:rPr>
-        <w:t>Subdivide into scenes and perhaps modules based on functionality?</w:t>
-      </w:r>
-    </w:p>
-    <w:p>
-      <w:pPr>
-        <w:pStyle w:val="ListParagraph"/>
-        <w:numPr>
-          <w:ilvl w:val="0"/>
-          <w:numId w:val="11"/>
-        </w:numPr>
-        <w:rPr>
-          <w:rFonts w:ascii="Raleway" w:hAnsi="Raleway"/>
-          <w:lang w:val="en-US"/>
-        </w:rPr>
-      </w:pPr>
-      <w:r>
-        <w:rPr>
-          <w:rFonts w:ascii="Raleway" w:hAnsi="Raleway"/>
-          <w:lang w:val="en-US"/>
-        </w:rPr>
-        <w:t>Gracefully deal with disconnects and game finishes:</w:t>
-      </w:r>
-    </w:p>
-    <w:p>
-      <w:pPr>
-        <w:pStyle w:val="ListParagraph"/>
-        <w:numPr>
-          <w:ilvl w:val="1"/>
-          <w:numId w:val="11"/>
-        </w:numPr>
-        <w:rPr>
-          <w:rFonts w:ascii="Raleway" w:hAnsi="Raleway"/>
-          <w:lang w:val="en-US"/>
-        </w:rPr>
-      </w:pPr>
-      <w:r>
-        <w:rPr>
-          <w:rFonts w:ascii="Raleway" w:hAnsi="Raleway"/>
-          <w:lang w:val="en-US"/>
-        </w:rPr>
-        <w:t xml:space="preserve">When the </w:t>
-      </w:r>
-      <w:r>
-        <w:rPr>
-          <w:rFonts w:ascii="Raleway" w:hAnsi="Raleway"/>
-          <w:i/>
-          <w:iCs/>
-          <w:lang w:val="en-US"/>
-        </w:rPr>
-        <w:t>computer host</w:t>
-      </w:r>
-      <w:r>
-        <w:rPr>
-          <w:rFonts w:ascii="Raleway" w:hAnsi="Raleway"/>
-          <w:lang w:val="en-US"/>
-        </w:rPr>
-        <w:t xml:space="preserve"> shuts down, inform WebSocket, delete game from server.</w:t>
-      </w:r>
-    </w:p>
-    <w:p>
-      <w:pPr>
-        <w:pStyle w:val="ListParagraph"/>
-        <w:numPr>
-          <w:ilvl w:val="1"/>
-          <w:numId w:val="11"/>
-        </w:numPr>
-        <w:rPr>
-          <w:rFonts w:ascii="Raleway" w:hAnsi="Raleway"/>
-          <w:lang w:val="en-US"/>
-        </w:rPr>
-      </w:pPr>
-      <w:r>
-        <w:rPr>
-          <w:rFonts w:ascii="Raleway" w:hAnsi="Raleway"/>
-          <w:lang w:val="en-US"/>
-        </w:rPr>
-        <w:t>If peer to peer disconnects, show it on the screen (show the player disconnected). Allow players to reconnect (with the same username)</w:t>
-      </w:r>
-      <w:r>
-        <w:rPr>
-          <w:rFonts w:ascii="Raleway" w:hAnsi="Raleway"/>
-          <w:lang w:val="en-US"/>
-        </w:rPr>
-        <w:t>.</w:t>
-      </w:r>
-    </w:p>
-    <w:p>
-      <w:pPr>
-        <w:pStyle w:val="ListParagraph"/>
-        <w:numPr>
-          <w:ilvl w:val="1"/>
-          <w:numId w:val="11"/>
-        </w:numPr>
-        <w:rPr>
-          <w:rFonts w:ascii="Raleway" w:hAnsi="Raleway"/>
-          <w:lang w:val="en-US"/>
-        </w:rPr>
-      </w:pPr>
-      <w:r>
-        <w:rPr>
-          <w:rFonts w:ascii="Raleway" w:hAnsi="Raleway"/>
-          <w:lang w:val="en-US"/>
-        </w:rPr>
-        <w:t xml:space="preserve">Do </w:t>
-      </w:r>
-      <w:r>
-        <w:rPr>
-          <w:rFonts w:ascii="Raleway" w:hAnsi="Raleway"/>
-          <w:i/>
-          <w:iCs/>
-          <w:lang w:val="en-US"/>
-        </w:rPr>
-        <w:t>not</w:t>
-      </w:r>
-      <w:r>
-        <w:rPr>
-          <w:rFonts w:ascii="Raleway" w:hAnsi="Raleway"/>
-          <w:lang w:val="en-US"/>
-        </w:rPr>
-        <w:t xml:space="preserve"> allow players to join once the game has already started. Would introduce problems, because game parameters depend on player size.</w:t>
-      </w:r>
-    </w:p>
-    <w:p>
-      <w:pPr>
+        <w:t>Optional:</w:t>
+      </w:r>
+      <w:r>
+        <w:rPr>
+          <w:rFonts w:ascii="Raleway" w:hAnsi="Raleway"/>
+          <w:lang w:val="en-US"/>
+        </w:rPr>
+        <w:t xml:space="preserve"> music (mostly because I’m interested ho</w:t>
+      </w:r>
+      <w:r>
+        <w:rPr>
+          <w:rFonts w:ascii="Raleway" w:hAnsi="Raleway"/>
+          <w:lang w:val="en-US"/>
+        </w:rPr>
+        <w:t>w it impacts loading speed and playback delay)</w:t>
+      </w:r>
+    </w:p>
+    <w:p>
+      <w:pPr>
+        <w:rPr>
+          <w:rFonts w:ascii="Raleway" w:hAnsi="Raleway"/>
+          <w:lang w:val="en-US"/>
+        </w:rPr>
+      </w:pPr>
+      <w:r>
         <w:rPr>
           <w:rFonts w:ascii="Raleway" w:hAnsi="Raleway"/>
           <w:b/>
           <w:bCs/>
           <w:lang w:val="en-US"/>
         </w:rPr>
-      </w:pPr>
-    </w:p>
-    <w:p>
-      <w:pPr>
-        <w:rPr>
-          <w:rFonts w:ascii="Raleway" w:hAnsi="Raleway"/>
-          <w:lang w:val="en-US"/>
-        </w:rPr>
-      </w:pPr>
-    </w:p>
-    <w:p>
-      <w:pPr>
-        <w:rPr>
-          <w:rFonts w:ascii="Raleway" w:hAnsi="Raleway"/>
-          <w:lang w:val="en-US"/>
-        </w:rPr>
-      </w:pPr>
-      <w:r>
+        <w:t>Optional:</w:t>
+      </w:r>
+      <w:r>
+        <w:rPr>
+          <w:rFonts w:ascii="Raleway" w:hAnsi="Raleway"/>
+          <w:lang w:val="en-US"/>
+        </w:rPr>
+        <w:t xml:space="preserve"> (As much as I’d like to build in a “fire extinguisher”, it’s a bit much work.)</w:t>
+      </w:r>
+    </w:p>
+    <w:p>
+      <w:pPr>
+        <w:rPr>
+          <w:rFonts w:ascii="Raleway" w:hAnsi="Raleway"/>
+          <w:lang w:val="en-US"/>
+        </w:rPr>
+      </w:pPr>
+    </w:p>
+    <w:p>
+      <w:pPr>
+        <w:rPr>
+          <w:rFonts w:ascii="Raleway" w:hAnsi="Raleway"/>
+          <w:lang w:val="en-US"/>
+        </w:rPr>
+      </w:pPr>
+    </w:p>
+    <w:p>
+      <w:pPr>
         <w:rPr>
           <w:rFonts w:ascii="Raleway" w:hAnsi="Raleway"/>
           <w:b/>
           <w:bCs/>
           <w:lang w:val="en-US"/>
         </w:rPr>
-        <w:t>Optional</w:t>
-      </w:r>
-      <w:r>
-        <w:rPr>
-          <w:rFonts w:ascii="Raleway" w:hAnsi="Raleway"/>
-          <w:lang w:val="en-US"/>
-        </w:rPr>
-        <w:t xml:space="preserve">: make players allergic to </w:t>
-      </w:r>
-      <w:r>
-        <w:rPr>
-          <w:rFonts w:ascii="Raleway" w:hAnsi="Raleway"/>
-          <w:i/>
-          <w:iCs/>
-          <w:lang w:val="en-US"/>
-        </w:rPr>
-        <w:t>other things</w:t>
-      </w:r>
-      <w:r>
-        <w:rPr>
-          <w:rFonts w:ascii="Raleway" w:hAnsi="Raleway"/>
-          <w:lang w:val="en-US"/>
-        </w:rPr>
-        <w:t xml:space="preserve"> than ingredients. For example: allergic to heat, allergic to taking orders, etc.</w:t>
-      </w:r>
-      <w:r>
-        <w:rPr>
-          <w:rFonts w:ascii="Raleway" w:hAnsi="Raleway"/>
-          <w:lang w:val="en-US"/>
-        </w:rPr>
-        <w:t xml:space="preserve"> </w:t>
-      </w:r>
-    </w:p>
-    <w:p>
-      <w:pPr>
-        <w:ind w:left="708"/>
-        <w:rPr>
-          <w:rFonts w:ascii="Raleway" w:hAnsi="Raleway"/>
-          <w:lang w:val="en-US"/>
-        </w:rPr>
-      </w:pPr>
-      <w:r>
-        <w:rPr>
-          <w:rFonts w:ascii="Raleway" w:hAnsi="Raleway"/>
-          <w:lang w:val="en-US"/>
-        </w:rPr>
-        <w:t>(Use negative numbers for this?)</w:t>
-      </w:r>
-    </w:p>
-    <w:p>
-      <w:pPr>
-        <w:rPr>
-          <w:lang w:val="en-US"/>
-        </w:rPr>
       </w:pPr>
       <w:r>
         <w:rPr>
@@ -2501,39 +2240,23 @@
           <w:bCs/>
           <w:lang w:val="en-US"/>
         </w:rPr>
-        <w:t>Optional:</w:t>
-      </w:r>
-      <w:r>
-        <w:rPr>
-          <w:rFonts w:ascii="Raleway" w:hAnsi="Raleway"/>
-          <w:lang w:val="en-US"/>
-        </w:rPr>
-        <w:t xml:space="preserve"> make phone </w:t>
-      </w:r>
-      <w:r>
-        <w:rPr>
-          <w:rFonts w:ascii="Raleway" w:hAnsi="Raleway"/>
-          <w:i/>
-          <w:iCs/>
-          <w:lang w:val="en-US"/>
-        </w:rPr>
-        <w:t>vibrate</w:t>
-      </w:r>
-      <w:r>
-        <w:rPr>
-          <w:rFonts w:ascii="Raleway" w:hAnsi="Raleway"/>
-          <w:lang w:val="en-US"/>
-        </w:rPr>
-        <w:t xml:space="preserve"> when you run into stuff, to help you with navigating the world?</w:t>
-      </w:r>
-    </w:p>
-    <w:p>
-      <w:pPr>
-        <w:rPr>
-          <w:rFonts w:ascii="Raleway" w:hAnsi="Raleway"/>
-          <w:lang w:val="en-US"/>
-        </w:rPr>
-      </w:pPr>
+        <w:t>TURN/STUN SERVERS</w:t>
+      </w:r>
+    </w:p>
+    <w:p>
+      <w:pPr>
+        <w:rPr>
+          <w:rFonts w:ascii="Raleway" w:hAnsi="Raleway"/>
+          <w:lang w:val="en-US"/>
+        </w:rPr>
+      </w:pPr>
+      <w:r>
+        <w:rPr>
+          <w:rFonts w:ascii="Raleway" w:hAnsi="Raleway"/>
+          <w:lang w:val="en-US"/>
+        </w:rPr>
+        <w:t>Old version</w:t>
+      </w:r>
       <w:r>
         <w:rPr>
           <w:rFonts w:ascii="Raleway" w:hAnsi="Raleway"/>
@@ -2541,127 +2264,7 @@
           <w:bCs/>
           <w:lang w:val="en-US"/>
         </w:rPr>
-        <w:t>Optional:</w:t>
-      </w:r>
-      <w:r>
-        <w:rPr>
-          <w:rFonts w:ascii="Raleway" w:hAnsi="Raleway"/>
-          <w:lang w:val="en-US"/>
-        </w:rPr>
-        <w:t xml:space="preserve"> add actual doors and try to make workspaces look better – less random. </w:t>
-      </w:r>
-    </w:p>
-    <w:p>
-      <w:pPr>
-        <w:rPr>
-          <w:rFonts w:ascii="Raleway" w:hAnsi="Raleway"/>
-          <w:lang w:val="en-US"/>
-        </w:rPr>
-      </w:pPr>
-      <w:r>
-        <w:rPr>
-          <w:rFonts w:ascii="Raleway" w:hAnsi="Raleway"/>
-          <w:b/>
-          <w:bCs/>
-          <w:lang w:val="en-US"/>
-        </w:rPr>
-        <w:lastRenderedPageBreak/>
-        <w:t>Optional:</w:t>
-      </w:r>
-      <w:r>
-        <w:rPr>
-          <w:rFonts w:ascii="Raleway" w:hAnsi="Raleway"/>
-          <w:lang w:val="en-US"/>
-        </w:rPr>
-        <w:t xml:space="preserve"> nice particle effects when we receive coins</w:t>
-      </w:r>
-    </w:p>
-    <w:p>
-      <w:pPr>
-        <w:rPr>
-          <w:rFonts w:ascii="Raleway" w:hAnsi="Raleway"/>
-          <w:lang w:val="en-US"/>
-        </w:rPr>
-      </w:pPr>
-      <w:r>
-        <w:rPr>
-          <w:rFonts w:ascii="Raleway" w:hAnsi="Raleway"/>
-          <w:b/>
-          <w:bCs/>
-          <w:lang w:val="en-US"/>
-        </w:rPr>
-        <w:t>Optional:</w:t>
-      </w:r>
-      <w:r>
-        <w:rPr>
-          <w:rFonts w:ascii="Raleway" w:hAnsi="Raleway"/>
-          <w:lang w:val="en-US"/>
-        </w:rPr>
-        <w:t xml:space="preserve"> music (mostly because I’m interested ho</w:t>
-      </w:r>
-      <w:r>
-        <w:rPr>
-          <w:rFonts w:ascii="Raleway" w:hAnsi="Raleway"/>
-          <w:lang w:val="en-US"/>
-        </w:rPr>
-        <w:t>w it impacts loading speed and playback delay)</w:t>
-      </w:r>
-    </w:p>
-    <w:p>
-      <w:pPr>
-        <w:rPr>
-          <w:rFonts w:ascii="Raleway" w:hAnsi="Raleway"/>
-          <w:lang w:val="en-US"/>
-        </w:rPr>
-      </w:pPr>
-      <w:r>
-        <w:rPr>
-          <w:rFonts w:ascii="Raleway" w:hAnsi="Raleway"/>
-          <w:b/>
-          <w:bCs/>
-          <w:lang w:val="en-US"/>
-        </w:rPr>
-        <w:t>Optional:</w:t>
-      </w:r>
-      <w:r>
-        <w:rPr>
-          <w:rFonts w:ascii="Raleway" w:hAnsi="Raleway"/>
-          <w:lang w:val="en-US"/>
-        </w:rPr>
-        <w:t xml:space="preserve"> (As much as I’d like to build in a “fire extinguisher”, it’s a bit much work.)</w:t>
-      </w:r>
-    </w:p>
-    <w:p>
-      <w:pPr>
-        <w:rPr>
-          <w:rFonts w:ascii="Raleway" w:hAnsi="Raleway"/>
-          <w:lang w:val="en-US"/>
-        </w:rPr>
-      </w:pPr>
-    </w:p>
-    <w:p>
-      <w:pPr>
-        <w:rPr>
-          <w:rFonts w:ascii="Raleway" w:hAnsi="Raleway"/>
-          <w:lang w:val="en-US"/>
-        </w:rPr>
-      </w:pPr>
-    </w:p>
-    <w:p>
-      <w:pPr>
-        <w:rPr>
-          <w:rFonts w:ascii="Raleway" w:hAnsi="Raleway"/>
-          <w:lang w:val="en-US"/>
-        </w:rPr>
-      </w:pPr>
-      <w:r>
-        <w:rPr>
-          <w:rFonts w:ascii="Raleway" w:hAnsi="Raleway"/>
-          <w:b/>
-          <w:bCs/>
-          <w:lang w:val="en-US"/>
-        </w:rPr>
-        <w:t>TURN/STUN SERVERS:</w:t>
+        <w:t>:</w:t>
       </w:r>
       <w:r>
         <w:rPr>
@@ -2675,39 +2278,59 @@
           <w:rFonts w:ascii="Raleway" w:hAnsi="Raleway"/>
           <w:lang w:val="en-US"/>
         </w:rPr>
-        <w:t xml:space="preserve">{ </w:t>
-      </w:r>
-      <w:proofErr w:type="spellStart"/>
-      <w:r>
-        <w:rPr>
-          <w:rFonts w:ascii="Raleway" w:hAnsi="Raleway"/>
-          <w:lang w:val="en-US"/>
-        </w:rPr>
-        <w:t>urls</w:t>
-      </w:r>
-      <w:proofErr w:type="spellEnd"/>
-      <w:r>
-        <w:rPr>
-          <w:rFonts w:ascii="Raleway" w:hAnsi="Raleway"/>
-          <w:lang w:val="en-US"/>
-        </w:rPr>
-        <w:t xml:space="preserve">: 'stun:stunserver.org:3478' }, { </w:t>
-      </w:r>
-      <w:proofErr w:type="spellStart"/>
-      <w:r>
-        <w:rPr>
-          <w:rFonts w:ascii="Raleway" w:hAnsi="Raleway"/>
-          <w:lang w:val="en-US"/>
-        </w:rPr>
-        <w:t>urls</w:t>
-      </w:r>
-      <w:proofErr w:type="spellEnd"/>
-      <w:r>
-        <w:rPr>
-          <w:rFonts w:ascii="Raleway" w:hAnsi="Raleway"/>
-          <w:lang w:val="en-US"/>
-        </w:rPr>
-        <w:t>: "turn:numb.viagenie.ca:3478", credential:"HupseFlups2", username:"cyttildalionzo@gmail.com" }</w:t>
+        <w:t>{ urls: 'stun:stunserver.org:3478' }, { urls: "turn:numb.viagenie.ca:3478", credential:"HupseFlups2", username:"cyttildalionzo@gmail.com" }</w:t>
+      </w:r>
+    </w:p>
+    <w:p>
+      <w:pPr>
+        <w:rPr>
+          <w:rFonts w:ascii="Raleway" w:hAnsi="Raleway"/>
+          <w:lang w:val="en-US"/>
+        </w:rPr>
+      </w:pPr>
+      <w:r>
+        <w:rPr>
+          <w:rFonts w:ascii="Raleway" w:hAnsi="Raleway"/>
+          <w:lang w:val="en-US"/>
+        </w:rPr>
+        <w:t xml:space="preserve">New version: </w:t>
+      </w:r>
+      <w:bookmarkStart w:id="0" w:name="_GoBack"/>
+      <w:bookmarkEnd w:id="0"/>
+      <w:r>
+        <w:rPr>
+          <w:rFonts w:ascii="Raleway" w:hAnsi="Raleway"/>
+          <w:lang w:val="en-US"/>
+        </w:rPr>
+        <w:t>{ urls: 'stun:stunserver.org:3478' }, { urls: "turn:numb.viagenie.ca:3478", credential:"</w:t>
+      </w:r>
+      <w:r>
+        <w:rPr>
+          <w:rFonts w:ascii="Raleway" w:hAnsi="Raleway"/>
+          <w:lang w:val="en-US"/>
+        </w:rPr>
+        <w:t>12345678</w:t>
+      </w:r>
+      <w:r>
+        <w:rPr>
+          <w:rFonts w:ascii="Raleway" w:hAnsi="Raleway"/>
+          <w:lang w:val="en-US"/>
+        </w:rPr>
+        <w:t>", username:"</w:t>
+      </w:r>
+      <w:r>
+        <w:rPr>
+          <w:rFonts w:ascii="Raleway" w:hAnsi="Raleway"/>
+          <w:lang w:val="en-US"/>
+        </w:rPr>
+        <w:t>askthepanda@pandaqic.om</w:t>
+      </w:r>
+      <w:r>
+        <w:rPr>
+          <w:rFonts w:ascii="Raleway" w:hAnsi="Raleway"/>
+          <w:lang w:val="en-US"/>
+        </w:rPr>
+        <w:t>" }</w:t>
       </w:r>
     </w:p>
     <w:p>
@@ -2742,9 +2365,6 @@
           <w:lang w:val="en-US"/>
         </w:rPr>
       </w:pPr>
-      <w:bookmarkStart w:id="0" w:name="_GoBack"/>
-      <w:bookmarkEnd w:id="0"/>
-      <w:proofErr w:type="spellStart"/>
       <w:r>
         <w:rPr>
           <w:rFonts w:ascii="Dosis" w:hAnsi="Dosis"/>
@@ -2755,7 +2375,6 @@
         <w:lastRenderedPageBreak/>
         <w:t>Peerball</w:t>
       </w:r>
-      <w:proofErr w:type="spellEnd"/>
     </w:p>
     <w:p>
       <w:pPr>
@@ -2896,23 +2515,7 @@
           <w:rFonts w:ascii="Raleway" w:hAnsi="Raleway"/>
           <w:lang w:val="en-US"/>
         </w:rPr>
-        <w:t xml:space="preserve"> The players do not … need to look like humans of course! I can just make them from random shapes (circles, triangles, rectangles, polygons, </w:t>
-      </w:r>
-      <w:proofErr w:type="spellStart"/>
-      <w:r>
-        <w:rPr>
-          <w:rFonts w:ascii="Raleway" w:hAnsi="Raleway"/>
-          <w:lang w:val="en-US"/>
-        </w:rPr>
-        <w:t>etc</w:t>
-      </w:r>
-      <w:proofErr w:type="spellEnd"/>
-      <w:r>
-        <w:rPr>
-          <w:rFonts w:ascii="Raleway" w:hAnsi="Raleway"/>
-          <w:lang w:val="en-US"/>
-        </w:rPr>
-        <w:t>) in a random combination.</w:t>
+        <w:t xml:space="preserve"> The players do not … need to look like humans of course! I can just make them from random shapes (circles, triangles, rectangles, polygons, etc) in a random combination.</w:t>
       </w:r>
     </w:p>
     <w:p>
@@ -2983,23 +2586,7 @@
           <w:rFonts w:ascii="Raleway" w:hAnsi="Raleway"/>
           <w:lang w:val="en-US"/>
         </w:rPr>
-        <w:t xml:space="preserve"> (from </w:t>
-      </w:r>
-      <w:proofErr w:type="spellStart"/>
-      <w:r>
-        <w:rPr>
-          <w:rFonts w:ascii="Raleway" w:hAnsi="Raleway"/>
-          <w:lang w:val="en-US"/>
-        </w:rPr>
-        <w:t>Kongregate</w:t>
-      </w:r>
-      <w:proofErr w:type="spellEnd"/>
-      <w:r>
-        <w:rPr>
-          <w:rFonts w:ascii="Raleway" w:hAnsi="Raleway"/>
-          <w:lang w:val="en-US"/>
-        </w:rPr>
-        <w:t>).</w:t>
+        <w:t xml:space="preserve"> (from Kongregate).</w:t>
       </w:r>
     </w:p>
     <w:p>
@@ -3264,23 +2851,7 @@
           <w:rFonts w:ascii="Raleway" w:hAnsi="Raleway"/>
           <w:lang w:val="en-US"/>
         </w:rPr>
-        <w:t xml:space="preserve">tton might make you jump, or dash forward, or </w:t>
-      </w:r>
-      <w:proofErr w:type="spellStart"/>
-      <w:r>
-        <w:rPr>
-          <w:rFonts w:ascii="Raleway" w:hAnsi="Raleway"/>
-          <w:lang w:val="en-US"/>
-        </w:rPr>
-        <w:t>salto</w:t>
-      </w:r>
-      <w:proofErr w:type="spellEnd"/>
-      <w:r>
-        <w:rPr>
-          <w:rFonts w:ascii="Raleway" w:hAnsi="Raleway"/>
-          <w:lang w:val="en-US"/>
-        </w:rPr>
-        <w:t xml:space="preserve"> in the air</w:t>
+        <w:t>tton might make you jump, or dash forward, or salto in the air</w:t>
       </w:r>
     </w:p>
     <w:p>
@@ -3800,23 +3371,7 @@
           <w:rFonts w:ascii="Raleway" w:hAnsi="Raleway"/>
           <w:lang w:val="en-US"/>
         </w:rPr>
-        <w:t xml:space="preserve">can hit each other, stuff far apart </w:t>
-      </w:r>
-      <w:proofErr w:type="spellStart"/>
-      <w:r>
-        <w:rPr>
-          <w:rFonts w:ascii="Raleway" w:hAnsi="Raleway"/>
-          <w:lang w:val="en-US"/>
-        </w:rPr>
-        <w:t>can not</w:t>
-      </w:r>
-      <w:proofErr w:type="spellEnd"/>
-      <w:r>
-        <w:rPr>
-          <w:rFonts w:ascii="Raleway" w:hAnsi="Raleway"/>
-          <w:lang w:val="en-US"/>
-        </w:rPr>
-        <w:t>.</w:t>
+        <w:t>can hit each other, stuff far apart can not.</w:t>
       </w:r>
       <w:r>
         <w:rPr>
@@ -4075,19 +3630,8 @@
           <w:lang w:val="en-US"/>
         </w:rPr>
         <w:lastRenderedPageBreak/>
-        <w:t xml:space="preserve">Les </w:t>
-      </w:r>
-      <w:proofErr w:type="spellStart"/>
-      <w:r>
-        <w:rPr>
-          <w:rFonts w:ascii="Dosis" w:hAnsi="Dosis"/>
-          <w:sz w:val="72"/>
-          <w:szCs w:val="72"/>
-          <w:lang w:val="en-US"/>
-        </w:rPr>
-        <w:t>Miserapes</w:t>
-      </w:r>
-      <w:proofErr w:type="spellEnd"/>
+        <w:t>Les Miserapes</w:t>
+      </w:r>
     </w:p>
     <w:p>
       <w:pPr>
@@ -4125,19 +3669,8 @@
           <w:iCs/>
           <w:lang w:val="en-US"/>
         </w:rPr>
-        <w:t xml:space="preserve">Les </w:t>
-      </w:r>
-      <w:proofErr w:type="spellStart"/>
-      <w:r>
-        <w:rPr>
-          <w:rFonts w:ascii="Raleway" w:hAnsi="Raleway"/>
-          <w:i/>
-          <w:iCs/>
-          <w:lang w:val="en-US"/>
-        </w:rPr>
-        <w:t>Miserables</w:t>
-      </w:r>
-      <w:proofErr w:type="spellEnd"/>
+        <w:t>Les Miserables</w:t>
+      </w:r>
       <w:r>
         <w:rPr>
           <w:rFonts w:ascii="Raleway" w:hAnsi="Raleway"/>

</xml_diff>

<commit_message>
Restructured and cleaned code!
Also, added some more tweens and effects, fixed a few tiny bugs, wrote a good optional to-do list (with possible improvements and expansions).

I guess that's the whole game, for now?
</commit_message>
<xml_diff>
--- a/The Peerful Project.docx
+++ b/The Peerful Project.docx
@@ -679,7 +679,23 @@
           <w:rFonts w:ascii="Raleway" w:hAnsi="Raleway"/>
           <w:lang w:val="en-US"/>
         </w:rPr>
-        <w:t>Bring Me The Milk!</w:t>
+        <w:t xml:space="preserve">Bring Me </w:t>
+      </w:r>
+      <w:proofErr w:type="gramStart"/>
+      <w:r>
+        <w:rPr>
+          <w:rFonts w:ascii="Raleway" w:hAnsi="Raleway"/>
+          <w:lang w:val="en-US"/>
+        </w:rPr>
+        <w:t>The</w:t>
+      </w:r>
+      <w:proofErr w:type="gramEnd"/>
+      <w:r>
+        <w:rPr>
+          <w:rFonts w:ascii="Raleway" w:hAnsi="Raleway"/>
+          <w:lang w:val="en-US"/>
+        </w:rPr>
+        <w:t xml:space="preserve"> Milk!</w:t>
       </w:r>
     </w:p>
     <w:p>
@@ -726,6 +742,7 @@
         </w:rPr>
         <w:t xml:space="preserve">A pirate who, instead of a wooden leg, has a (broken) vacuum cleaner </w:t>
       </w:r>
+      <w:proofErr w:type="gramStart"/>
       <w:r>
         <w:rPr>
           <w:rFonts w:ascii="Raleway" w:hAnsi="Raleway"/>
@@ -741,6 +758,7 @@
         <w:t>“</w:t>
       </w:r>
       <w:proofErr w:type="spellStart"/>
+      <w:proofErr w:type="gramEnd"/>
       <w:r>
         <w:rPr>
           <w:rFonts w:ascii="Raleway" w:hAnsi="Raleway"/>
@@ -1172,7 +1190,23 @@
           <w:rFonts w:ascii="Raleway" w:hAnsi="Raleway"/>
           <w:lang w:val="en-US"/>
         </w:rPr>
-        <w:t xml:space="preserve">This just looks simple, yet a lot of fun: </w:t>
+        <w:t xml:space="preserve">This just looks </w:t>
+      </w:r>
+      <w:proofErr w:type="gramStart"/>
+      <w:r>
+        <w:rPr>
+          <w:rFonts w:ascii="Raleway" w:hAnsi="Raleway"/>
+          <w:lang w:val="en-US"/>
+        </w:rPr>
+        <w:t>simple</w:t>
+      </w:r>
+      <w:proofErr w:type="gramEnd"/>
+      <w:r>
+        <w:rPr>
+          <w:rFonts w:ascii="Raleway" w:hAnsi="Raleway"/>
+          <w:lang w:val="en-US"/>
+        </w:rPr>
+        <w:t xml:space="preserve">, yet a lot of fun: </w:t>
       </w:r>
       <w:hyperlink r:id="rId14" w:history="1">
         <w:r>
@@ -1411,7 +1445,23 @@
           <w:rFonts w:ascii="Raleway" w:hAnsi="Raleway"/>
           <w:lang w:val="en-US"/>
         </w:rPr>
-        <w:t xml:space="preserve"> if your reputation reaches 0 ( = </w:t>
+        <w:t xml:space="preserve"> if your reputation reaches 0 </w:t>
+      </w:r>
+      <w:proofErr w:type="gramStart"/>
+      <w:r>
+        <w:rPr>
+          <w:rFonts w:ascii="Raleway" w:hAnsi="Raleway"/>
+          <w:lang w:val="en-US"/>
+        </w:rPr>
+        <w:t>( =</w:t>
+      </w:r>
+      <w:proofErr w:type="gramEnd"/>
+      <w:r>
+        <w:rPr>
+          <w:rFonts w:ascii="Raleway" w:hAnsi="Raleway"/>
+          <w:lang w:val="en-US"/>
+        </w:rPr>
+        <w:t xml:space="preserve"> </w:t>
       </w:r>
       <w:r>
         <w:rPr>
@@ -1895,6 +1945,7 @@
         </w:rPr>
         <w:t xml:space="preserve"> </w:t>
       </w:r>
+      <w:proofErr w:type="gramStart"/>
       <w:r>
         <w:rPr>
           <w:rFonts w:ascii="Raleway" w:hAnsi="Raleway"/>
@@ -1911,6 +1962,7 @@
         <w:t>urls</w:t>
       </w:r>
       <w:proofErr w:type="spellEnd"/>
+      <w:proofErr w:type="gramEnd"/>
       <w:r>
         <w:rPr>
           <w:rFonts w:ascii="Raleway" w:hAnsi="Raleway"/>
@@ -1959,6 +2011,7 @@
         </w:rPr>
         <w:t xml:space="preserve">: </w:t>
       </w:r>
+      <w:proofErr w:type="gramStart"/>
       <w:r>
         <w:rPr>
           <w:rFonts w:ascii="Raleway" w:hAnsi="Raleway"/>
@@ -1975,6 +2028,7 @@
         <w:t>urls</w:t>
       </w:r>
       <w:proofErr w:type="spellEnd"/>
+      <w:proofErr w:type="gramEnd"/>
       <w:r>
         <w:rPr>
           <w:rFonts w:ascii="Raleway" w:hAnsi="Raleway"/>
@@ -2068,229 +2122,8 @@
           <w:lang w:val="en-US"/>
         </w:rPr>
       </w:pPr>
-      <w:r>
-        <w:rPr>
-          <w:rFonts w:ascii="Dosis" w:hAnsi="Dosis"/>
-          <w:sz w:val="72"/>
-          <w:szCs w:val="72"/>
-          <w:lang w:val="en-US"/>
-        </w:rPr>
-        <w:lastRenderedPageBreak/>
-        <w:t>To Do</w:t>
-      </w:r>
-    </w:p>
-    <w:p>
-      <w:pPr>
-        <w:rPr>
-          <w:rFonts w:ascii="Raleway" w:hAnsi="Raleway"/>
-          <w:lang w:val="en-US"/>
-        </w:rPr>
-      </w:pPr>
-      <w:r>
-        <w:rPr>
-          <w:rFonts w:ascii="Raleway" w:hAnsi="Raleway"/>
-          <w:b/>
-          <w:bCs/>
-          <w:lang w:val="en-US"/>
-        </w:rPr>
-        <w:t>Code cleanup:</w:t>
-      </w:r>
-      <w:r>
-        <w:rPr>
-          <w:rFonts w:ascii="Raleway" w:hAnsi="Raleway"/>
-          <w:lang w:val="en-US"/>
-        </w:rPr>
-        <w:t xml:space="preserve"> boy, this might be a pain in the ass.</w:t>
-      </w:r>
-    </w:p>
-    <w:p>
-      <w:pPr>
-        <w:pStyle w:val="ListParagraph"/>
-        <w:numPr>
-          <w:ilvl w:val="0"/>
-          <w:numId w:val="11"/>
-        </w:numPr>
-        <w:rPr>
-          <w:rFonts w:ascii="Raleway" w:hAnsi="Raleway"/>
-          <w:lang w:val="en-US"/>
-        </w:rPr>
-      </w:pPr>
-      <w:r>
-        <w:rPr>
-          <w:rFonts w:ascii="Raleway" w:hAnsi="Raleway"/>
-          <w:lang w:val="en-US"/>
-        </w:rPr>
-        <w:t>Restructure code to split into multiple files:</w:t>
-      </w:r>
-    </w:p>
-    <w:p>
-      <w:pPr>
-        <w:pStyle w:val="ListParagraph"/>
-        <w:numPr>
-          <w:ilvl w:val="1"/>
-          <w:numId w:val="11"/>
-        </w:numPr>
-        <w:rPr>
-          <w:rFonts w:ascii="Raleway" w:hAnsi="Raleway"/>
-          <w:lang w:val="en-US"/>
-        </w:rPr>
-      </w:pPr>
-      <w:r>
-        <w:rPr>
-          <w:rFonts w:ascii="Raleway" w:hAnsi="Raleway"/>
-          <w:lang w:val="en-US"/>
-        </w:rPr>
-        <w:t xml:space="preserve">One for </w:t>
-      </w:r>
-      <w:proofErr w:type="spellStart"/>
-      <w:r>
-        <w:rPr>
-          <w:rFonts w:ascii="Raleway" w:hAnsi="Raleway"/>
-          <w:lang w:val="en-US"/>
-        </w:rPr>
-        <w:t>websocket</w:t>
-      </w:r>
-      <w:proofErr w:type="spellEnd"/>
-      <w:r>
-        <w:rPr>
-          <w:rFonts w:ascii="Raleway" w:hAnsi="Raleway"/>
-          <w:lang w:val="en-US"/>
-        </w:rPr>
-        <w:t xml:space="preserve"> server only</w:t>
-      </w:r>
-    </w:p>
-    <w:p>
-      <w:pPr>
-        <w:pStyle w:val="ListParagraph"/>
-        <w:numPr>
-          <w:ilvl w:val="1"/>
-          <w:numId w:val="11"/>
-        </w:numPr>
-        <w:rPr>
-          <w:rFonts w:ascii="Raleway" w:hAnsi="Raleway"/>
-          <w:lang w:val="en-US"/>
-        </w:rPr>
-      </w:pPr>
-      <w:r>
-        <w:rPr>
-          <w:rFonts w:ascii="Raleway" w:hAnsi="Raleway"/>
-          <w:lang w:val="en-US"/>
-        </w:rPr>
-        <w:t>One for peer to peer only</w:t>
-      </w:r>
-    </w:p>
-    <w:p>
-      <w:pPr>
-        <w:pStyle w:val="ListParagraph"/>
-        <w:numPr>
-          <w:ilvl w:val="2"/>
-          <w:numId w:val="11"/>
-        </w:numPr>
-        <w:rPr>
-          <w:rFonts w:ascii="Raleway" w:hAnsi="Raleway"/>
-          <w:lang w:val="en-US"/>
-        </w:rPr>
-      </w:pPr>
-      <w:r>
-        <w:rPr>
-          <w:rFonts w:ascii="Raleway" w:hAnsi="Raleway"/>
-          <w:lang w:val="en-US"/>
-        </w:rPr>
-        <w:t>The biggest function (‘on data’) could be split into multiple parts, or at least moved to another file</w:t>
-      </w:r>
-    </w:p>
-    <w:p>
-      <w:pPr>
-        <w:pStyle w:val="ListParagraph"/>
-        <w:numPr>
-          <w:ilvl w:val="1"/>
-          <w:numId w:val="11"/>
-        </w:numPr>
-        <w:rPr>
-          <w:rFonts w:ascii="Raleway" w:hAnsi="Raleway"/>
-          <w:lang w:val="en-US"/>
-        </w:rPr>
-      </w:pPr>
-      <w:r>
-        <w:rPr>
-          <w:rFonts w:ascii="Raleway" w:hAnsi="Raleway"/>
-          <w:lang w:val="en-US"/>
-        </w:rPr>
-        <w:t>One for mobile interface (touch events and the like)</w:t>
-      </w:r>
-    </w:p>
-    <w:p>
-      <w:pPr>
-        <w:pStyle w:val="ListParagraph"/>
-        <w:numPr>
-          <w:ilvl w:val="1"/>
-          <w:numId w:val="11"/>
-        </w:numPr>
-        <w:rPr>
-          <w:rFonts w:ascii="Raleway" w:hAnsi="Raleway"/>
-          <w:lang w:val="en-US"/>
-        </w:rPr>
-      </w:pPr>
-      <w:r>
-        <w:rPr>
-          <w:rFonts w:ascii="Raleway" w:hAnsi="Raleway"/>
-          <w:lang w:val="en-US"/>
-        </w:rPr>
-        <w:t>One for phaser game</w:t>
-      </w:r>
-    </w:p>
-    <w:p>
-      <w:pPr>
-        <w:pStyle w:val="ListParagraph"/>
-        <w:numPr>
-          <w:ilvl w:val="2"/>
-          <w:numId w:val="11"/>
-        </w:numPr>
-        <w:rPr>
-          <w:rFonts w:ascii="Raleway" w:hAnsi="Raleway"/>
-          <w:lang w:val="en-US"/>
-        </w:rPr>
-      </w:pPr>
-      <w:r>
-        <w:rPr>
-          <w:rFonts w:ascii="Raleway" w:hAnsi="Raleway"/>
-          <w:lang w:val="en-US"/>
-        </w:rPr>
-        <w:t>Subdivide into scenes and perhaps modules based on functionality?</w:t>
-      </w:r>
-    </w:p>
-    <w:p>
-      <w:pPr>
-        <w:rPr>
-          <w:rFonts w:ascii="Raleway" w:hAnsi="Raleway"/>
-          <w:lang w:val="en-US"/>
-        </w:rPr>
-      </w:pPr>
-    </w:p>
-    <w:p>
-      <w:pPr>
-        <w:rPr>
-          <w:rFonts w:ascii="Raleway" w:hAnsi="Raleway"/>
-          <w:lang w:val="en-US"/>
-        </w:rPr>
-      </w:pPr>
-      <w:r>
-        <w:rPr>
-          <w:rFonts w:ascii="Raleway" w:hAnsi="Raleway"/>
-          <w:lang w:val="en-US"/>
-        </w:rPr>
-        <w:br w:type="page"/>
-      </w:r>
-    </w:p>
-    <w:p>
-      <w:pPr>
-        <w:rPr>
-          <w:rFonts w:ascii="Dosis" w:hAnsi="Dosis"/>
-          <w:sz w:val="72"/>
-          <w:szCs w:val="72"/>
-          <w:lang w:val="en-US"/>
-        </w:rPr>
-      </w:pPr>
+      <w:bookmarkStart w:id="0" w:name="_GoBack"/>
+      <w:bookmarkEnd w:id="0"/>
       <w:proofErr w:type="spellStart"/>
       <w:r>
         <w:rPr>
@@ -3136,7 +2969,39 @@
           <w:rFonts w:ascii="Raleway" w:hAnsi="Raleway"/>
           <w:lang w:val="en-US"/>
         </w:rPr>
-        <w:t>Players only need to collide with stuff if it’s actually within their range. (A ball might be in front of their face, but it might actually be high in the air on the other side of the field.)</w:t>
+        <w:t xml:space="preserve">Players only need to collide with stuff if it’s </w:t>
+      </w:r>
+      <w:proofErr w:type="gramStart"/>
+      <w:r>
+        <w:rPr>
+          <w:rFonts w:ascii="Raleway" w:hAnsi="Raleway"/>
+          <w:lang w:val="en-US"/>
+        </w:rPr>
+        <w:t>actually within</w:t>
+      </w:r>
+      <w:proofErr w:type="gramEnd"/>
+      <w:r>
+        <w:rPr>
+          <w:rFonts w:ascii="Raleway" w:hAnsi="Raleway"/>
+          <w:lang w:val="en-US"/>
+        </w:rPr>
+        <w:t xml:space="preserve"> their range. (A ball might be in front of their face, but it might </w:t>
+      </w:r>
+      <w:proofErr w:type="gramStart"/>
+      <w:r>
+        <w:rPr>
+          <w:rFonts w:ascii="Raleway" w:hAnsi="Raleway"/>
+          <w:lang w:val="en-US"/>
+        </w:rPr>
+        <w:t>actually be</w:t>
+      </w:r>
+      <w:proofErr w:type="gramEnd"/>
+      <w:r>
+        <w:rPr>
+          <w:rFonts w:ascii="Raleway" w:hAnsi="Raleway"/>
+          <w:lang w:val="en-US"/>
+        </w:rPr>
+        <w:t xml:space="preserve"> high in the air on the other side of the field.)</w:t>
       </w:r>
     </w:p>
     <w:p>
@@ -3390,7 +3255,23 @@
           <w:rFonts w:ascii="Raleway" w:hAnsi="Raleway"/>
           <w:lang w:val="en-US"/>
         </w:rPr>
-        <w:t>(Otherwise, temporarily turn stuff into a sensor? Nah, doesn’t seem like the right thing to do.)</w:t>
+        <w:t xml:space="preserve">(Otherwise, temporarily turn stuff into a </w:t>
+      </w:r>
+      <w:proofErr w:type="gramStart"/>
+      <w:r>
+        <w:rPr>
+          <w:rFonts w:ascii="Raleway" w:hAnsi="Raleway"/>
+          <w:lang w:val="en-US"/>
+        </w:rPr>
+        <w:t>sensor?</w:t>
+      </w:r>
+      <w:proofErr w:type="gramEnd"/>
+      <w:r>
+        <w:rPr>
+          <w:rFonts w:ascii="Raleway" w:hAnsi="Raleway"/>
+          <w:lang w:val="en-US"/>
+        </w:rPr>
+        <w:t xml:space="preserve"> Nah, doesn’t seem like the right thing to do.)</w:t>
       </w:r>
     </w:p>
     <w:p>
@@ -3819,7 +3700,27 @@
           <w:lang w:val="en-US"/>
         </w:rPr>
         <w:lastRenderedPageBreak/>
-        <w:t>Bring Me The Milk!</w:t>
+        <w:t xml:space="preserve">Bring Me </w:t>
+      </w:r>
+      <w:proofErr w:type="gramStart"/>
+      <w:r>
+        <w:rPr>
+          <w:rFonts w:ascii="Dosis" w:hAnsi="Dosis"/>
+          <w:sz w:val="72"/>
+          <w:szCs w:val="72"/>
+          <w:lang w:val="en-US"/>
+        </w:rPr>
+        <w:t>The</w:t>
+      </w:r>
+      <w:proofErr w:type="gramEnd"/>
+      <w:r>
+        <w:rPr>
+          <w:rFonts w:ascii="Dosis" w:hAnsi="Dosis"/>
+          <w:sz w:val="72"/>
+          <w:szCs w:val="72"/>
+          <w:lang w:val="en-US"/>
+        </w:rPr>
+        <w:t xml:space="preserve"> Milk!</w:t>
       </w:r>
     </w:p>
     <w:p>
@@ -4229,8 +4130,6 @@
           <w:t>https://www.livescience.com/40103-accelerometer-vs-gyroscope.html</w:t>
         </w:r>
       </w:hyperlink>
-      <w:bookmarkStart w:id="0" w:name="_GoBack"/>
-      <w:bookmarkEnd w:id="0"/>
     </w:p>
     <w:p>
       <w:pPr>

</xml_diff>